<commit_message>
Formatting and content updates
- New section "Hobbies & Interests"
- Moved content from "Activities & Leadership" into "Hobbies &
  Interests"
- Added content to "Skills & Abilities"
</commit_message>
<xml_diff>
--- a/derieux_resume_multipage.docx
+++ b/derieux_resume_multipage.docx
@@ -73,17 +73,8 @@
                 <w:color w:val="984806" w:themeColor="accent6" w:themeShade="80"/>
                 <w:sz w:val="48"/>
               </w:rPr>
-              <w:t xml:space="preserve">Alexander Christian </w:t>
+              <w:t>Alexander Christian DeRieux</w:t>
             </w:r>
-            <w:proofErr w:type="spellStart"/>
-            <w:r>
-              <w:rPr>
-                <w:color w:val="984806" w:themeColor="accent6" w:themeShade="80"/>
-                <w:sz w:val="48"/>
-              </w:rPr>
-              <w:t>DeRieux</w:t>
-            </w:r>
-            <w:proofErr w:type="spellEnd"/>
             <w:r>
               <w:rPr>
                 <w:sz w:val="48"/>
@@ -112,15 +103,13 @@
             </w:tblPr>
             <w:tblGrid>
               <w:gridCol w:w="291"/>
-              <w:gridCol w:w="1246"/>
-              <w:gridCol w:w="180"/>
-              <w:gridCol w:w="2434"/>
-              <w:gridCol w:w="172"/>
-              <w:gridCol w:w="1623"/>
-              <w:gridCol w:w="178"/>
-              <w:gridCol w:w="1993"/>
-              <w:gridCol w:w="76"/>
-              <w:gridCol w:w="1607"/>
+              <w:gridCol w:w="2327"/>
+              <w:gridCol w:w="270"/>
+              <w:gridCol w:w="2334"/>
+              <w:gridCol w:w="270"/>
+              <w:gridCol w:w="2250"/>
+              <w:gridCol w:w="367"/>
+              <w:gridCol w:w="1691"/>
             </w:tblGrid>
             <w:tr>
               <w:tc>
@@ -139,8 +128,8 @@
               </w:tc>
               <w:tc>
                 <w:tcPr>
-                  <w:tcW w:w="3993" w:type="pct"/>
-                  <w:gridSpan w:val="7"/>
+                  <w:tcW w:w="3989" w:type="pct"/>
+                  <w:gridSpan w:val="6"/>
                 </w:tcPr>
                 <w:p>
                   <w:pPr>
@@ -164,8 +153,7 @@
               </w:tc>
               <w:tc>
                 <w:tcPr>
-                  <w:tcW w:w="859" w:type="pct"/>
-                  <w:gridSpan w:val="2"/>
+                  <w:tcW w:w="863" w:type="pct"/>
                 </w:tcPr>
                 <w:p>
                   <w:pPr>
@@ -176,8 +164,8 @@
             </w:tr>
             <w:tr>
               <w:trPr>
-                <w:gridAfter w:val="1"/>
-                <w:wAfter w:w="821" w:type="pct"/>
+                <w:gridAfter w:val="2"/>
+                <w:wAfter w:w="1051" w:type="pct"/>
               </w:trPr>
               <w:tc>
                 <w:tcPr>
@@ -191,58 +179,12 @@
               </w:tc>
               <w:tc>
                 <w:tcPr>
-                  <w:tcW w:w="635" w:type="pct"/>
-                </w:tcPr>
-                <w:p>
-                  <w:pPr>
-                    <w:pStyle w:val="ContactDetails"/>
-                  </w:pPr>
-                  <w:r>
-                    <w:t>(</w:t>
-                  </w:r>
-                  <w:r>
-                    <w:t>202</w:t>
-                  </w:r>
-                  <w:r>
-                    <w:t xml:space="preserve">) </w:t>
-                  </w:r>
-                  <w:r>
-                    <w:t>809</w:t>
-                  </w:r>
-                  <w:r>
-                    <w:t>-</w:t>
-                  </w:r>
-                  <w:r>
-                    <w:t>4741</w:t>
-                  </w:r>
-                </w:p>
-              </w:tc>
-              <w:tc>
-                <w:tcPr>
-                  <w:tcW w:w="92" w:type="pct"/>
-                </w:tcPr>
-                <w:p>
-                  <w:pPr>
-                    <w:pStyle w:val="ContactDetails"/>
-                    <w:jc w:val="center"/>
-                  </w:pPr>
-                  <w:r>
-                    <w:t>•</w:t>
-                  </w:r>
-                  <w:r>
-                    <w:t xml:space="preserve"> </w:t>
-                  </w:r>
-                </w:p>
-              </w:tc>
-              <w:tc>
-                <w:tcPr>
-                  <w:tcW w:w="1242" w:type="pct"/>
+                  <w:tcW w:w="1187" w:type="pct"/>
                 </w:tcPr>
                 <w:p>
                   <w:pPr>
                     <w:pStyle w:val="ContactDetails"/>
                     <w:ind w:right="-7"/>
-                    <w:jc w:val="center"/>
                   </w:pPr>
                   <w:r>
                     <w:t>alexander.derieux@gmail.com</w:t>
@@ -251,7 +193,7 @@
               </w:tc>
               <w:tc>
                 <w:tcPr>
-                  <w:tcW w:w="88" w:type="pct"/>
+                  <w:tcW w:w="138" w:type="pct"/>
                 </w:tcPr>
                 <w:p>
                   <w:pPr>
@@ -266,113 +208,14 @@
               </w:tc>
               <w:tc>
                 <w:tcPr>
-                  <w:tcW w:w="828" w:type="pct"/>
+                  <w:tcW w:w="1191" w:type="pct"/>
                 </w:tcPr>
                 <w:p>
                   <w:pPr>
                     <w:pStyle w:val="ContactDetails"/>
-                    <w:jc w:val="center"/>
-                  </w:pPr>
-                  <w:r>
-                    <w:fldChar w:fldCharType="begin"/>
-                  </w:r>
-                  <w:r>
-                    <w:instrText xml:space="preserve"> HYPERLINK "http://zanderman.github.io/" </w:instrText>
-                  </w:r>
-                  <w:r>
-                    <w:fldChar w:fldCharType="separate"/>
-                  </w:r>
-                  <w:r>
-                    <w:rPr>
-                      <w:rStyle w:val="Hyperlink"/>
-                      <w:color w:val="7F7F7F" w:themeColor="text1" w:themeTint="80"/>
-                      <w:u w:val="none"/>
-                    </w:rPr>
-                    <w:t>zanderman</w:t>
-                  </w:r>
-                  <w:r>
-                    <w:rPr>
-                      <w:rStyle w:val="Hyperlink"/>
-                      <w:color w:val="7F7F7F" w:themeColor="text1" w:themeTint="80"/>
-                      <w:u w:val="none"/>
-                    </w:rPr>
-                    <w:t>.</w:t>
-                  </w:r>
-                  <w:r>
-                    <w:rPr>
-                      <w:rStyle w:val="Hyperlink"/>
-                      <w:color w:val="7F7F7F" w:themeColor="text1" w:themeTint="80"/>
-                      <w:u w:val="none"/>
-                    </w:rPr>
-                    <w:t>g</w:t>
-                  </w:r>
-                  <w:r>
-                    <w:rPr>
-                      <w:rStyle w:val="Hyperlink"/>
-                      <w:color w:val="7F7F7F" w:themeColor="text1" w:themeTint="80"/>
-                      <w:u w:val="none"/>
-                    </w:rPr>
-                    <w:t>i</w:t>
-                  </w:r>
-                  <w:r>
-                    <w:rPr>
-                      <w:rStyle w:val="Hyperlink"/>
-                      <w:color w:val="7F7F7F" w:themeColor="text1" w:themeTint="80"/>
-                      <w:u w:val="none"/>
-                    </w:rPr>
-                    <w:t>thub.</w:t>
-                  </w:r>
-                  <w:r>
-                    <w:rPr>
-                      <w:rStyle w:val="Hyperlink"/>
-                      <w:color w:val="7F7F7F" w:themeColor="text1" w:themeTint="80"/>
-                      <w:u w:val="none"/>
-                    </w:rPr>
-                    <w:t>i</w:t>
-                  </w:r>
-                  <w:r>
-                    <w:rPr>
-                      <w:rStyle w:val="Hyperlink"/>
-                      <w:color w:val="7F7F7F" w:themeColor="text1" w:themeTint="80"/>
-                      <w:u w:val="none"/>
-                    </w:rPr>
-                    <w:t>o</w:t>
-                  </w:r>
-                  <w:r>
-                    <w:rPr>
-                      <w:rStyle w:val="Hyperlink"/>
-                      <w:color w:val="7F7F7F" w:themeColor="text1" w:themeTint="80"/>
-                      <w:u w:val="none"/>
-                    </w:rPr>
-                    <w:fldChar w:fldCharType="end"/>
-                  </w:r>
-                </w:p>
-              </w:tc>
-              <w:tc>
-                <w:tcPr>
-                  <w:tcW w:w="91" w:type="pct"/>
-                </w:tcPr>
-                <w:p>
-                  <w:pPr>
-                    <w:pStyle w:val="ContactDetails"/>
-                    <w:jc w:val="center"/>
-                  </w:pPr>
-                  <w:r>
-                    <w:t>•</w:t>
-                  </w:r>
-                </w:p>
-              </w:tc>
-              <w:tc>
-                <w:tcPr>
-                  <w:tcW w:w="1056" w:type="pct"/>
-                  <w:gridSpan w:val="2"/>
-                </w:tcPr>
-                <w:p>
-                  <w:pPr>
-                    <w:pStyle w:val="ContactDetails"/>
-                  </w:pPr>
-                  <w:r>
-                    <w:t xml:space="preserve">LinkedIn: </w:t>
+                  </w:pPr>
+                  <w:r>
+                    <w:t xml:space="preserve">Website: </w:t>
                   </w:r>
                   <w:hyperlink r:id="rId8" w:history="1">
                     <w:r>
@@ -381,26 +224,48 @@
                         <w:color w:val="7F7F7F" w:themeColor="text1" w:themeTint="80"/>
                         <w:u w:val="none"/>
                       </w:rPr>
-                      <w:t>/</w:t>
+                      <w:t>zanderman.github.io</w:t>
                     </w:r>
-                    <w:proofErr w:type="spellStart"/>
+                  </w:hyperlink>
+                </w:p>
+              </w:tc>
+              <w:tc>
+                <w:tcPr>
+                  <w:tcW w:w="138" w:type="pct"/>
+                </w:tcPr>
+                <w:p>
+                  <w:pPr>
+                    <w:pStyle w:val="ContactDetails"/>
+                    <w:jc w:val="center"/>
+                  </w:pPr>
+                  <w:r>
+                    <w:t>•</w:t>
+                  </w:r>
+                </w:p>
+              </w:tc>
+              <w:tc>
+                <w:tcPr>
+                  <w:tcW w:w="1148" w:type="pct"/>
+                </w:tcPr>
+                <w:p>
+                  <w:pPr>
+                    <w:pStyle w:val="ContactDetails"/>
+                  </w:pPr>
+                  <w:r>
+                    <w:t xml:space="preserve"> </w:t>
+                  </w:r>
+                  <w:r>
+                    <w:t xml:space="preserve">LinkedIn: </w:t>
+                  </w:r>
+                  <w:hyperlink r:id="rId9" w:history="1">
                     <w:r>
                       <w:rPr>
                         <w:rStyle w:val="Hyperlink"/>
                         <w:color w:val="7F7F7F" w:themeColor="text1" w:themeTint="80"/>
                         <w:u w:val="none"/>
                       </w:rPr>
-                      <w:t>alex</w:t>
+                      <w:t>/alexderieux</w:t>
                     </w:r>
-                    <w:r>
-                      <w:rPr>
-                        <w:rStyle w:val="Hyperlink"/>
-                        <w:color w:val="7F7F7F" w:themeColor="text1" w:themeTint="80"/>
-                        <w:u w:val="none"/>
-                      </w:rPr>
-                      <w:t>derieux</w:t>
-                    </w:r>
-                    <w:proofErr w:type="spellEnd"/>
                   </w:hyperlink>
                 </w:p>
               </w:tc>
@@ -516,7 +381,10 @@
               <w:t xml:space="preserve">with research experience in software engineering, machine learning, and communications. </w:t>
             </w:r>
             <w:r>
-              <w:t>interested in the a</w:t>
+              <w:t>I</w:t>
+            </w:r>
+            <w:r>
+              <w:t>nterested in the a</w:t>
             </w:r>
             <w:r>
               <w:t xml:space="preserve">pplications of cognitive learning algorithms in their relation to </w:t>
@@ -672,13 +540,8 @@
                     <w:keepNext w:val="0"/>
                   </w:pPr>
                   <w:r>
-                    <w:t xml:space="preserve">[ 1/2021 – </w:t>
-                  </w:r>
-                  <w:proofErr w:type="gramStart"/>
-                  <w:r>
-                    <w:t>Present ]</w:t>
-                  </w:r>
-                  <w:proofErr w:type="gramEnd"/>
+                    <w:t>[ 1/2021 – Present ]</w:t>
+                  </w:r>
                 </w:p>
               </w:tc>
             </w:tr>
@@ -859,13 +722,8 @@
                     <w:keepNext w:val="0"/>
                   </w:pPr>
                   <w:r>
-                    <w:t>[ 8/2012 – 5/</w:t>
-                  </w:r>
-                  <w:proofErr w:type="gramStart"/>
-                  <w:r>
-                    <w:t>2016 ]</w:t>
-                  </w:r>
-                  <w:proofErr w:type="gramEnd"/>
+                    <w:t>[ 8/2012 – 5/2016 ]</w:t>
+                  </w:r>
                 </w:p>
               </w:tc>
             </w:tr>
@@ -1022,13 +880,8 @@
                     <w:keepNext w:val="0"/>
                   </w:pPr>
                   <w:r>
-                    <w:t>[ 8/2012 – 12/</w:t>
-                  </w:r>
-                  <w:proofErr w:type="gramStart"/>
-                  <w:r>
-                    <w:t>2016 ]</w:t>
-                  </w:r>
-                  <w:proofErr w:type="gramEnd"/>
+                    <w:t>[ 8/2012 – 12/2016 ]</w:t>
+                  </w:r>
                 </w:p>
               </w:tc>
             </w:tr>
@@ -1143,10 +996,7 @@
               </w:rPr>
             </w:pPr>
             <w:r>
-              <w:t>E</w:t>
-            </w:r>
-            <w:r>
-              <w:t>mployment Experience</w:t>
+              <w:t>Employment Experience</w:t>
             </w:r>
           </w:p>
         </w:tc>
@@ -1214,13 +1064,8 @@
                     <w:keepNext w:val="0"/>
                   </w:pPr>
                   <w:r>
-                    <w:t xml:space="preserve">[ 8/2021 – </w:t>
-                  </w:r>
-                  <w:proofErr w:type="gramStart"/>
-                  <w:r>
-                    <w:t>Present ]</w:t>
-                  </w:r>
-                  <w:proofErr w:type="gramEnd"/>
+                    <w:t>[ 8/2021 – Present ]</w:t>
+                  </w:r>
                 </w:p>
               </w:tc>
             </w:tr>
@@ -1238,21 +1083,12 @@
                       <w:iCs/>
                     </w:rPr>
                   </w:pPr>
-                  <w:proofErr w:type="spellStart"/>
                   <w:r>
                     <w:rPr>
                       <w:i/>
                       <w:iCs/>
                     </w:rPr>
-                    <w:t>Wireless@VT</w:t>
-                  </w:r>
-                  <w:proofErr w:type="spellEnd"/>
-                  <w:r>
-                    <w:rPr>
-                      <w:i/>
-                      <w:iCs/>
-                    </w:rPr>
-                    <w:t>, Virginia Polytechnic Institute and State University</w:t>
+                    <w:t>Wireless@VT, Virginia Polytechnic Institute and State University</w:t>
                   </w:r>
                 </w:p>
                 <w:p>
@@ -1357,13 +1193,8 @@
                     <w:keepNext w:val="0"/>
                   </w:pPr>
                   <w:r>
-                    <w:t xml:space="preserve">[ 1/2021 – </w:t>
-                  </w:r>
-                  <w:proofErr w:type="gramStart"/>
-                  <w:r>
-                    <w:t>Present ]</w:t>
-                  </w:r>
-                  <w:proofErr w:type="gramEnd"/>
+                    <w:t>[ 1/2021 – Present ]</w:t>
+                  </w:r>
                 </w:p>
               </w:tc>
             </w:tr>
@@ -1500,13 +1331,8 @@
                     <w:keepNext w:val="0"/>
                   </w:pPr>
                   <w:r>
-                    <w:t xml:space="preserve">[ 2/2017 – </w:t>
-                  </w:r>
-                  <w:proofErr w:type="gramStart"/>
-                  <w:r>
-                    <w:t>Present ]</w:t>
-                  </w:r>
-                  <w:proofErr w:type="gramEnd"/>
+                    <w:t>[ 2/2017 – Present ]</w:t>
+                  </w:r>
                 </w:p>
               </w:tc>
             </w:tr>
@@ -1622,15 +1448,7 @@
                     <w:keepNext w:val="0"/>
                   </w:pPr>
                   <w:r>
-                    <w:t>[ 7/2012 – 2/</w:t>
-                  </w:r>
-                  <w:proofErr w:type="gramStart"/>
-                  <w:r>
-                    <w:t>2017 ]</w:t>
-                  </w:r>
-                  <w:proofErr w:type="gramEnd"/>
-                  <w:r>
-                    <w:t xml:space="preserve"> </w:t>
+                    <w:t xml:space="preserve">[ 7/2012 – 2/2017 ] </w:t>
                   </w:r>
                 </w:p>
               </w:tc>
@@ -1758,13 +1576,8 @@
                     <w:keepNext w:val="0"/>
                   </w:pPr>
                   <w:r>
-                    <w:t>[ 8/2016 – 12/</w:t>
-                  </w:r>
-                  <w:proofErr w:type="gramStart"/>
-                  <w:r>
-                    <w:t>2016 ]</w:t>
-                  </w:r>
-                  <w:proofErr w:type="gramEnd"/>
+                    <w:t>[ 8/2016 – 12/2016 ]</w:t>
+                  </w:r>
                 </w:p>
               </w:tc>
             </w:tr>
@@ -1883,15 +1696,7 @@
                     <w:keepNext w:val="0"/>
                   </w:pPr>
                   <w:r>
-                    <w:t>[ 1/2012 – 5/</w:t>
-                  </w:r>
-                  <w:proofErr w:type="gramStart"/>
-                  <w:r>
-                    <w:t>2012 ]</w:t>
-                  </w:r>
-                  <w:proofErr w:type="gramEnd"/>
-                  <w:r>
-                    <w:t xml:space="preserve"> </w:t>
+                    <w:t xml:space="preserve">[ 1/2012 – 5/2012 ] </w:t>
                   </w:r>
                 </w:p>
               </w:tc>
@@ -2082,13 +1887,8 @@
                     <w:keepNext w:val="0"/>
                   </w:pPr>
                   <w:r>
-                    <w:t xml:space="preserve">[ 1/2021 – </w:t>
-                  </w:r>
-                  <w:proofErr w:type="gramStart"/>
-                  <w:r>
-                    <w:t>Present ]</w:t>
-                  </w:r>
-                  <w:proofErr w:type="gramEnd"/>
+                    <w:t>[ 1/2021 – Present ]</w:t>
+                  </w:r>
                 </w:p>
               </w:tc>
             </w:tr>
@@ -2206,13 +2006,8 @@
                     <w:keepNext w:val="0"/>
                   </w:pPr>
                   <w:r>
-                    <w:t xml:space="preserve">[ 10/2021 – </w:t>
-                  </w:r>
-                  <w:proofErr w:type="gramStart"/>
-                  <w:r>
-                    <w:t>Present ]</w:t>
-                  </w:r>
-                  <w:proofErr w:type="gramEnd"/>
+                    <w:t>[ 10/2021 – Present ]</w:t>
+                  </w:r>
                 </w:p>
               </w:tc>
             </w:tr>
@@ -2227,15 +2022,7 @@
                     <w:pStyle w:val="Content"/>
                   </w:pPr>
                   <w:r>
-                    <w:t xml:space="preserve">Research effort exploring the application of traditional and deep Q-learning Reinforcement Learning (RL) algorithms in dynamic stock trading environments. Developing both model-based and model-free Q-learning algorithms in conjunction with custom stock simulation environment in </w:t>
-                  </w:r>
-                  <w:proofErr w:type="spellStart"/>
-                  <w:r>
-                    <w:t>OpenAI</w:t>
-                  </w:r>
-                  <w:proofErr w:type="spellEnd"/>
-                  <w:r>
-                    <w:t xml:space="preserve"> Gym.</w:t>
+                    <w:t>Research effort exploring the application of traditional and deep Q-learning Reinforcement Learning (RL) algorithms in dynamic stock trading environments. Developing both model-based and model-free Q-learning algorithms in conjunction with custom stock simulation environment in OpenAI Gym.</w:t>
                   </w:r>
                 </w:p>
               </w:tc>
@@ -2315,13 +2102,8 @@
                     <w:pStyle w:val="Heading2"/>
                     <w:keepNext w:val="0"/>
                   </w:pPr>
-                  <w:proofErr w:type="spellStart"/>
-                  <w:r>
-                    <w:t>LyricAI</w:t>
-                  </w:r>
-                  <w:proofErr w:type="spellEnd"/>
-                  <w:r>
-                    <w:t>: Using LSTMs to Write Religious Music</w:t>
+                  <w:r>
+                    <w:t>LyricAI: Using LSTMs to Write Religious Music</w:t>
                   </w:r>
                 </w:p>
               </w:tc>
@@ -2335,13 +2117,8 @@
                     <w:keepNext w:val="0"/>
                   </w:pPr>
                   <w:r>
-                    <w:t>[ 4/2021 – 5/</w:t>
-                  </w:r>
-                  <w:proofErr w:type="gramStart"/>
-                  <w:r>
-                    <w:t>2021 ]</w:t>
-                  </w:r>
-                  <w:proofErr w:type="gramEnd"/>
+                    <w:t>[ 4/2021 – 5/2021 ]</w:t>
+                  </w:r>
                 </w:p>
               </w:tc>
             </w:tr>
@@ -2451,13 +2228,8 @@
                     <w:keepNext w:val="0"/>
                   </w:pPr>
                   <w:r>
-                    <w:t>[ 8/2016 – 12/</w:t>
-                  </w:r>
-                  <w:proofErr w:type="gramStart"/>
-                  <w:r>
-                    <w:t>2016 ]</w:t>
-                  </w:r>
-                  <w:proofErr w:type="gramEnd"/>
+                    <w:t>[ 8/2016 – 12/2016 ]</w:t>
+                  </w:r>
                 </w:p>
               </w:tc>
             </w:tr>
@@ -2567,15 +2339,7 @@
                     <w:keepNext w:val="0"/>
                   </w:pPr>
                   <w:r>
-                    <w:t>[ 8/2015 – 5/</w:t>
-                  </w:r>
-                  <w:proofErr w:type="gramStart"/>
-                  <w:r>
-                    <w:t>2016 ]</w:t>
-                  </w:r>
-                  <w:proofErr w:type="gramEnd"/>
-                  <w:r>
-                    <w:t xml:space="preserve"> </w:t>
+                    <w:t xml:space="preserve">[ 8/2015 – 5/2016 ] </w:t>
                   </w:r>
                 </w:p>
               </w:tc>
@@ -2686,17 +2450,8 @@
                 <w:color w:val="984806" w:themeColor="accent6" w:themeShade="80"/>
                 <w:sz w:val="48"/>
               </w:rPr>
-              <w:t xml:space="preserve">Alexander Christian </w:t>
+              <w:t>Alexander Christian DeRieux</w:t>
             </w:r>
-            <w:proofErr w:type="spellStart"/>
-            <w:r>
-              <w:rPr>
-                <w:color w:val="984806" w:themeColor="accent6" w:themeShade="80"/>
-                <w:sz w:val="48"/>
-              </w:rPr>
-              <w:t>DeRieux</w:t>
-            </w:r>
-            <w:proofErr w:type="spellEnd"/>
             <w:r>
               <w:rPr>
                 <w:sz w:val="48"/>
@@ -2725,15 +2480,13 @@
             </w:tblPr>
             <w:tblGrid>
               <w:gridCol w:w="291"/>
-              <w:gridCol w:w="1246"/>
-              <w:gridCol w:w="180"/>
-              <w:gridCol w:w="2434"/>
-              <w:gridCol w:w="172"/>
-              <w:gridCol w:w="1623"/>
-              <w:gridCol w:w="178"/>
-              <w:gridCol w:w="1993"/>
-              <w:gridCol w:w="76"/>
-              <w:gridCol w:w="1607"/>
+              <w:gridCol w:w="2327"/>
+              <w:gridCol w:w="270"/>
+              <w:gridCol w:w="2334"/>
+              <w:gridCol w:w="270"/>
+              <w:gridCol w:w="2250"/>
+              <w:gridCol w:w="367"/>
+              <w:gridCol w:w="1691"/>
             </w:tblGrid>
             <w:tr>
               <w:tc>
@@ -2752,8 +2505,8 @@
               </w:tc>
               <w:tc>
                 <w:tcPr>
-                  <w:tcW w:w="3993" w:type="pct"/>
-                  <w:gridSpan w:val="7"/>
+                  <w:tcW w:w="3989" w:type="pct"/>
+                  <w:gridSpan w:val="6"/>
                 </w:tcPr>
                 <w:p>
                   <w:pPr>
@@ -2777,8 +2530,7 @@
               </w:tc>
               <w:tc>
                 <w:tcPr>
-                  <w:tcW w:w="859" w:type="pct"/>
-                  <w:gridSpan w:val="2"/>
+                  <w:tcW w:w="863" w:type="pct"/>
                 </w:tcPr>
                 <w:p>
                   <w:pPr>
@@ -2789,8 +2541,8 @@
             </w:tr>
             <w:tr>
               <w:trPr>
-                <w:gridAfter w:val="1"/>
-                <w:wAfter w:w="821" w:type="pct"/>
+                <w:gridAfter w:val="2"/>
+                <w:wAfter w:w="1051" w:type="pct"/>
               </w:trPr>
               <w:tc>
                 <w:tcPr>
@@ -2804,58 +2556,12 @@
               </w:tc>
               <w:tc>
                 <w:tcPr>
-                  <w:tcW w:w="635" w:type="pct"/>
-                </w:tcPr>
-                <w:p>
-                  <w:pPr>
-                    <w:pStyle w:val="ContactDetails"/>
-                  </w:pPr>
-                  <w:r>
-                    <w:t>(</w:t>
-                  </w:r>
-                  <w:r>
-                    <w:t>202</w:t>
-                  </w:r>
-                  <w:r>
-                    <w:t xml:space="preserve">) </w:t>
-                  </w:r>
-                  <w:r>
-                    <w:t>809</w:t>
-                  </w:r>
-                  <w:r>
-                    <w:t>-</w:t>
-                  </w:r>
-                  <w:r>
-                    <w:t>4741</w:t>
-                  </w:r>
-                </w:p>
-              </w:tc>
-              <w:tc>
-                <w:tcPr>
-                  <w:tcW w:w="92" w:type="pct"/>
-                </w:tcPr>
-                <w:p>
-                  <w:pPr>
-                    <w:pStyle w:val="ContactDetails"/>
-                    <w:jc w:val="center"/>
-                  </w:pPr>
-                  <w:r>
-                    <w:t>•</w:t>
-                  </w:r>
-                  <w:r>
-                    <w:t xml:space="preserve"> </w:t>
-                  </w:r>
-                </w:p>
-              </w:tc>
-              <w:tc>
-                <w:tcPr>
-                  <w:tcW w:w="1242" w:type="pct"/>
+                  <w:tcW w:w="1187" w:type="pct"/>
                 </w:tcPr>
                 <w:p>
                   <w:pPr>
                     <w:pStyle w:val="ContactDetails"/>
                     <w:ind w:right="-7"/>
-                    <w:jc w:val="center"/>
                   </w:pPr>
                   <w:r>
                     <w:t>alexander.derieux@gmail.com</w:t>
@@ -2864,7 +2570,7 @@
               </w:tc>
               <w:tc>
                 <w:tcPr>
-                  <w:tcW w:w="88" w:type="pct"/>
+                  <w:tcW w:w="138" w:type="pct"/>
                 </w:tcPr>
                 <w:p>
                   <w:pPr>
@@ -2879,14 +2585,16 @@
               </w:tc>
               <w:tc>
                 <w:tcPr>
-                  <w:tcW w:w="828" w:type="pct"/>
+                  <w:tcW w:w="1191" w:type="pct"/>
                 </w:tcPr>
                 <w:p>
                   <w:pPr>
                     <w:pStyle w:val="ContactDetails"/>
-                    <w:jc w:val="center"/>
-                  </w:pPr>
-                  <w:hyperlink r:id="rId9" w:history="1">
+                  </w:pPr>
+                  <w:r>
+                    <w:t xml:space="preserve">Website: </w:t>
+                  </w:r>
+                  <w:hyperlink r:id="rId10" w:history="1">
                     <w:r>
                       <w:rPr>
                         <w:rStyle w:val="Hyperlink"/>
@@ -2900,7 +2608,7 @@
               </w:tc>
               <w:tc>
                 <w:tcPr>
-                  <w:tcW w:w="91" w:type="pct"/>
+                  <w:tcW w:w="138" w:type="pct"/>
                 </w:tcPr>
                 <w:p>
                   <w:pPr>
@@ -2914,35 +2622,27 @@
               </w:tc>
               <w:tc>
                 <w:tcPr>
-                  <w:tcW w:w="1056" w:type="pct"/>
-                  <w:gridSpan w:val="2"/>
+                  <w:tcW w:w="1148" w:type="pct"/>
                 </w:tcPr>
                 <w:p>
                   <w:pPr>
                     <w:pStyle w:val="ContactDetails"/>
                   </w:pPr>
                   <w:r>
+                    <w:t xml:space="preserve"> </w:t>
+                  </w:r>
+                  <w:r>
                     <w:t xml:space="preserve">LinkedIn: </w:t>
                   </w:r>
-                  <w:hyperlink r:id="rId10" w:history="1">
+                  <w:hyperlink r:id="rId11" w:history="1">
                     <w:r>
                       <w:rPr>
                         <w:rStyle w:val="Hyperlink"/>
                         <w:color w:val="7F7F7F" w:themeColor="text1" w:themeTint="80"/>
                         <w:u w:val="none"/>
                       </w:rPr>
-                      <w:t>/</w:t>
+                      <w:t>/alexderieux</w:t>
                     </w:r>
-                    <w:proofErr w:type="spellStart"/>
-                    <w:r>
-                      <w:rPr>
-                        <w:rStyle w:val="Hyperlink"/>
-                        <w:color w:val="7F7F7F" w:themeColor="text1" w:themeTint="80"/>
-                        <w:u w:val="none"/>
-                      </w:rPr>
-                      <w:t>alexderieux</w:t>
-                    </w:r>
-                    <w:proofErr w:type="spellEnd"/>
                   </w:hyperlink>
                 </w:p>
               </w:tc>
@@ -3101,13 +2801,8 @@
                     <w:keepNext w:val="0"/>
                   </w:pPr>
                   <w:r>
-                    <w:t>[ 1/2015 – 5/</w:t>
-                  </w:r>
-                  <w:proofErr w:type="gramStart"/>
-                  <w:r>
-                    <w:t>2015 ]</w:t>
-                  </w:r>
-                  <w:proofErr w:type="gramEnd"/>
+                    <w:t>[ 1/2015 – 5/2015 ]</w:t>
+                  </w:r>
                 </w:p>
               </w:tc>
             </w:tr>
@@ -3122,31 +2817,7 @@
                     <w:pStyle w:val="Content"/>
                   </w:pPr>
                   <w:r>
-                    <w:t xml:space="preserve">Developed </w:t>
-                  </w:r>
-                  <w:proofErr w:type="gramStart"/>
-                  <w:r>
-                    <w:t>a</w:t>
-                  </w:r>
-                  <w:proofErr w:type="gramEnd"/>
-                  <w:r>
-                    <w:t xml:space="preserve"> RTL-SDR receiver system called ‘</w:t>
-                  </w:r>
-                  <w:proofErr w:type="spellStart"/>
-                  <w:r>
-                    <w:t>RadioPi</w:t>
-                  </w:r>
-                  <w:proofErr w:type="spellEnd"/>
-                  <w:r>
-                    <w:t xml:space="preserve">’ to process local FM transmissions. Signal processing algorithms are written in Python using </w:t>
-                  </w:r>
-                  <w:proofErr w:type="spellStart"/>
-                  <w:r>
-                    <w:t>GNURadio</w:t>
-                  </w:r>
-                  <w:proofErr w:type="spellEnd"/>
-                  <w:r>
-                    <w:t xml:space="preserve"> API and custom signal blocks. Design elements include the Raspberry Pi, USB RTL-SDR antenna, and breadboard circuitry for user interface.</w:t>
+                    <w:t>Developed a RTL-SDR receiver system called ‘RadioPi’ to process local FM transmissions. Signal processing algorithms are written in Python using GNURadio API and custom signal blocks. Design elements include the Raspberry Pi, USB RTL-SDR antenna, and breadboard circuitry for user interface.</w:t>
                   </w:r>
                 </w:p>
               </w:tc>
@@ -3250,13 +2921,8 @@
                     <w:keepNext w:val="0"/>
                   </w:pPr>
                   <w:r>
-                    <w:t>[ 7/2015 – 08/</w:t>
-                  </w:r>
-                  <w:proofErr w:type="gramStart"/>
-                  <w:r>
-                    <w:t>2015 ]</w:t>
-                  </w:r>
-                  <w:proofErr w:type="gramEnd"/>
+                    <w:t>[ 7/2015 – 08/2015 ]</w:t>
+                  </w:r>
                 </w:p>
               </w:tc>
             </w:tr>
@@ -3342,7 +3008,7 @@
       </w:tr>
       <w:tr>
         <w:trPr>
-          <w:trHeight w:val="61"/>
+          <w:trHeight w:val="1304"/>
         </w:trPr>
         <w:tc>
           <w:tcPr>
@@ -3352,14 +3018,604 @@
             <w:pPr>
               <w:pStyle w:val="Heading1"/>
               <w:keepNext w:val="0"/>
-              <w:rPr>
-                <w:sz w:val="10"/>
-                <w:szCs w:val="10"/>
-              </w:rPr>
             </w:pPr>
             <w:r>
               <w:t>Skills &amp; Abilities</w:t>
             </w:r>
+          </w:p>
+        </w:tc>
+        <w:tc>
+          <w:tcPr>
+            <w:tcW w:w="86" w:type="pct"/>
+          </w:tcPr>
+          <w:p>
+            <w:pPr>
+              <w:rPr>
+                <w:sz w:val="10"/>
+                <w:szCs w:val="10"/>
+              </w:rPr>
+            </w:pPr>
+          </w:p>
+        </w:tc>
+        <w:tc>
+          <w:tcPr>
+            <w:tcW w:w="4456" w:type="pct"/>
+          </w:tcPr>
+          <w:tbl>
+            <w:tblPr>
+              <w:tblStyle w:val="TableGrid"/>
+              <w:tblW w:w="9634" w:type="dxa"/>
+              <w:tblInd w:w="5" w:type="dxa"/>
+              <w:tblBorders>
+                <w:top w:val="none" w:sz="0" w:space="0" w:color="auto"/>
+                <w:left w:val="none" w:sz="0" w:space="0" w:color="auto"/>
+                <w:bottom w:val="none" w:sz="0" w:space="0" w:color="auto"/>
+                <w:right w:val="none" w:sz="0" w:space="0" w:color="auto"/>
+                <w:insideH w:val="none" w:sz="0" w:space="0" w:color="auto"/>
+                <w:insideV w:val="none" w:sz="0" w:space="0" w:color="auto"/>
+              </w:tblBorders>
+              <w:tblLayout w:type="fixed"/>
+              <w:tblCellMar>
+                <w:left w:w="0" w:type="dxa"/>
+                <w:right w:w="0" w:type="dxa"/>
+              </w:tblCellMar>
+              <w:tblLook w:val="04A0" w:firstRow="1" w:lastRow="0" w:firstColumn="1" w:lastColumn="0" w:noHBand="0" w:noVBand="1"/>
+            </w:tblPr>
+            <w:tblGrid>
+              <w:gridCol w:w="2966"/>
+              <w:gridCol w:w="3680"/>
+              <w:gridCol w:w="2988"/>
+            </w:tblGrid>
+            <w:tr>
+              <w:trPr>
+                <w:gridAfter w:val="1"/>
+                <w:wAfter w:w="1551" w:type="pct"/>
+              </w:trPr>
+              <w:tc>
+                <w:tcPr>
+                  <w:tcW w:w="1539" w:type="pct"/>
+                </w:tcPr>
+                <w:p>
+                  <w:pPr>
+                    <w:pStyle w:val="Element"/>
+                    <w:keepNext w:val="0"/>
+                    <w:rPr>
+                      <w:rFonts w:asciiTheme="majorHAnsi" w:hAnsiTheme="majorHAnsi"/>
+                    </w:rPr>
+                  </w:pPr>
+                  <w:r>
+                    <w:rPr>
+                      <w:rFonts w:asciiTheme="majorHAnsi" w:hAnsiTheme="majorHAnsi"/>
+                    </w:rPr>
+                    <w:t>Programming Languages</w:t>
+                  </w:r>
+                </w:p>
+              </w:tc>
+              <w:tc>
+                <w:tcPr>
+                  <w:tcW w:w="1910" w:type="pct"/>
+                </w:tcPr>
+                <w:p>
+                  <w:pPr>
+                    <w:pStyle w:val="Element"/>
+                    <w:keepNext w:val="0"/>
+                    <w:rPr>
+                      <w:rFonts w:asciiTheme="majorHAnsi" w:hAnsiTheme="majorHAnsi"/>
+                    </w:rPr>
+                  </w:pPr>
+                  <w:r>
+                    <w:rPr>
+                      <w:rFonts w:asciiTheme="majorHAnsi" w:hAnsiTheme="majorHAnsi"/>
+                    </w:rPr>
+                    <w:t xml:space="preserve">APIs </w:t>
+                  </w:r>
+                  <w:r>
+                    <w:rPr>
+                      <w:rFonts w:asciiTheme="majorHAnsi" w:hAnsiTheme="majorHAnsi"/>
+                    </w:rPr>
+                    <w:t xml:space="preserve">/ </w:t>
+                  </w:r>
+                  <w:r>
+                    <w:rPr>
+                      <w:rFonts w:asciiTheme="majorHAnsi" w:hAnsiTheme="majorHAnsi"/>
+                    </w:rPr>
+                    <w:t xml:space="preserve">Frameworks </w:t>
+                  </w:r>
+                  <w:r>
+                    <w:rPr>
+                      <w:rFonts w:asciiTheme="majorHAnsi" w:hAnsiTheme="majorHAnsi"/>
+                    </w:rPr>
+                    <w:t>/ Packages</w:t>
+                  </w:r>
+                </w:p>
+              </w:tc>
+            </w:tr>
+            <w:tr>
+              <w:trPr>
+                <w:trHeight w:val="360"/>
+              </w:trPr>
+              <w:tc>
+                <w:tcPr>
+                  <w:tcW w:w="1539" w:type="pct"/>
+                </w:tcPr>
+                <w:p>
+                  <w:pPr>
+                    <w:pStyle w:val="Content"/>
+                    <w:numPr>
+                      <w:ilvl w:val="0"/>
+                      <w:numId w:val="12"/>
+                    </w:numPr>
+                    <w:ind w:left="451" w:hanging="270"/>
+                  </w:pPr>
+                  <w:r>
+                    <w:t>Python</w:t>
+                  </w:r>
+                </w:p>
+                <w:p>
+                  <w:pPr>
+                    <w:pStyle w:val="Content"/>
+                    <w:numPr>
+                      <w:ilvl w:val="0"/>
+                      <w:numId w:val="12"/>
+                    </w:numPr>
+                    <w:ind w:left="451" w:hanging="270"/>
+                  </w:pPr>
+                  <w:r>
+                    <w:t>C / C++</w:t>
+                  </w:r>
+                </w:p>
+                <w:p>
+                  <w:pPr>
+                    <w:pStyle w:val="Content"/>
+                    <w:numPr>
+                      <w:ilvl w:val="0"/>
+                      <w:numId w:val="12"/>
+                    </w:numPr>
+                    <w:ind w:left="451" w:hanging="270"/>
+                  </w:pPr>
+                  <w:r>
+                    <w:t>Java</w:t>
+                  </w:r>
+                  <w:r>
+                    <w:t>S</w:t>
+                  </w:r>
+                  <w:r>
+                    <w:t>cript / Java</w:t>
+                  </w:r>
+                </w:p>
+                <w:p>
+                  <w:pPr>
+                    <w:pStyle w:val="Content"/>
+                    <w:numPr>
+                      <w:ilvl w:val="0"/>
+                      <w:numId w:val="12"/>
+                    </w:numPr>
+                    <w:ind w:left="451" w:hanging="270"/>
+                  </w:pPr>
+                  <w:r>
+                    <w:t>Matlab</w:t>
+                  </w:r>
+                </w:p>
+                <w:p>
+                  <w:pPr>
+                    <w:pStyle w:val="Content"/>
+                    <w:numPr>
+                      <w:ilvl w:val="0"/>
+                      <w:numId w:val="12"/>
+                    </w:numPr>
+                    <w:ind w:left="451" w:hanging="270"/>
+                  </w:pPr>
+                  <w:r>
+                    <w:t>LaTeX</w:t>
+                  </w:r>
+                </w:p>
+                <w:p>
+                  <w:pPr>
+                    <w:pStyle w:val="Content"/>
+                    <w:numPr>
+                      <w:ilvl w:val="0"/>
+                      <w:numId w:val="12"/>
+                    </w:numPr>
+                    <w:ind w:left="451" w:hanging="270"/>
+                  </w:pPr>
+                  <w:r>
+                    <w:t>SQL</w:t>
+                  </w:r>
+                </w:p>
+                <w:p>
+                  <w:pPr>
+                    <w:pStyle w:val="Content"/>
+                    <w:numPr>
+                      <w:ilvl w:val="0"/>
+                      <w:numId w:val="12"/>
+                    </w:numPr>
+                    <w:ind w:left="451" w:hanging="270"/>
+                  </w:pPr>
+                  <w:r>
+                    <w:t>HTML</w:t>
+                  </w:r>
+                </w:p>
+                <w:p>
+                  <w:pPr>
+                    <w:pStyle w:val="Content"/>
+                    <w:numPr>
+                      <w:ilvl w:val="0"/>
+                      <w:numId w:val="12"/>
+                    </w:numPr>
+                    <w:ind w:left="451" w:hanging="270"/>
+                  </w:pPr>
+                  <w:r>
+                    <w:t>CSS</w:t>
+                  </w:r>
+                </w:p>
+                <w:p>
+                  <w:pPr>
+                    <w:pStyle w:val="Content"/>
+                    <w:numPr>
+                      <w:ilvl w:val="0"/>
+                      <w:numId w:val="12"/>
+                    </w:numPr>
+                    <w:ind w:left="451" w:hanging="270"/>
+                  </w:pPr>
+                  <w:r>
+                    <w:t>Rust</w:t>
+                  </w:r>
+                </w:p>
+                <w:p>
+                  <w:pPr>
+                    <w:pStyle w:val="Content"/>
+                    <w:numPr>
+                      <w:ilvl w:val="0"/>
+                      <w:numId w:val="12"/>
+                    </w:numPr>
+                    <w:ind w:left="451" w:hanging="270"/>
+                  </w:pPr>
+                  <w:r>
+                    <w:t>Golang</w:t>
+                  </w:r>
+                </w:p>
+                <w:p>
+                  <w:pPr>
+                    <w:pStyle w:val="Content"/>
+                    <w:numPr>
+                      <w:ilvl w:val="0"/>
+                      <w:numId w:val="12"/>
+                    </w:numPr>
+                    <w:ind w:left="451" w:hanging="270"/>
+                  </w:pPr>
+                  <w:r>
+                    <w:t>Fortran</w:t>
+                  </w:r>
+                </w:p>
+              </w:tc>
+              <w:tc>
+                <w:tcPr>
+                  <w:tcW w:w="3461" w:type="pct"/>
+                  <w:gridSpan w:val="2"/>
+                </w:tcPr>
+                <w:p>
+                  <w:pPr>
+                    <w:pStyle w:val="Content"/>
+                    <w:numPr>
+                      <w:ilvl w:val="0"/>
+                      <w:numId w:val="12"/>
+                    </w:numPr>
+                    <w:ind w:left="451" w:hanging="270"/>
+                  </w:pPr>
+                  <w:r>
+                    <w:t>Python packages</w:t>
+                  </w:r>
+                  <w:r>
+                    <w:t>:</w:t>
+                  </w:r>
+                </w:p>
+                <w:p>
+                  <w:pPr>
+                    <w:pStyle w:val="Content"/>
+                    <w:numPr>
+                      <w:ilvl w:val="1"/>
+                      <w:numId w:val="12"/>
+                    </w:numPr>
+                    <w:ind w:left="721" w:hanging="270"/>
+                  </w:pPr>
+                  <w:r>
+                    <w:t>PyTorch</w:t>
+                  </w:r>
+                  <w:r>
+                    <w:t xml:space="preserve"> / NumPy / Pandas / </w:t>
+                  </w:r>
+                  <w:r>
+                    <w:t xml:space="preserve">SciPy / </w:t>
+                  </w:r>
+                  <w:r>
+                    <w:t xml:space="preserve">Scikit-Learn / Matplotlib / </w:t>
+                  </w:r>
+                  <w:r>
+                    <w:t xml:space="preserve">Seaborn / </w:t>
+                  </w:r>
+                  <w:r>
+                    <w:t>F</w:t>
+                  </w:r>
+                  <w:r>
+                    <w:t>l</w:t>
+                  </w:r>
+                  <w:r>
+                    <w:t>ask</w:t>
+                  </w:r>
+                  <w:r>
+                    <w:t xml:space="preserve"> / NetworkX / BeautifulSoup / </w:t>
+                  </w:r>
+                  <w:r>
+                    <w:t>OpenCV</w:t>
+                  </w:r>
+                  <w:r>
+                    <w:t xml:space="preserve"> / </w:t>
+                  </w:r>
+                  <w:r>
+                    <w:t xml:space="preserve">Pillow / </w:t>
+                  </w:r>
+                  <w:r>
+                    <w:t>PyQt / Pytest</w:t>
+                  </w:r>
+                  <w:r>
+                    <w:t xml:space="preserve"> / </w:t>
+                  </w:r>
+                  <w:r>
+                    <w:t>Pipenv / Pyenv</w:t>
+                  </w:r>
+                  <w:r>
+                    <w:t xml:space="preserve"> / Requests / etc.</w:t>
+                  </w:r>
+                </w:p>
+                <w:p>
+                  <w:pPr>
+                    <w:pStyle w:val="Content"/>
+                    <w:numPr>
+                      <w:ilvl w:val="0"/>
+                      <w:numId w:val="12"/>
+                    </w:numPr>
+                    <w:ind w:left="451" w:hanging="270"/>
+                  </w:pPr>
+                  <w:r>
+                    <w:t>Docker</w:t>
+                  </w:r>
+                </w:p>
+                <w:p>
+                  <w:pPr>
+                    <w:pStyle w:val="Content"/>
+                    <w:numPr>
+                      <w:ilvl w:val="0"/>
+                      <w:numId w:val="12"/>
+                    </w:numPr>
+                    <w:ind w:left="451" w:hanging="270"/>
+                  </w:pPr>
+                  <w:r>
+                    <w:t>Kubernetes</w:t>
+                  </w:r>
+                </w:p>
+                <w:p>
+                  <w:pPr>
+                    <w:pStyle w:val="Content"/>
+                    <w:numPr>
+                      <w:ilvl w:val="0"/>
+                      <w:numId w:val="12"/>
+                    </w:numPr>
+                    <w:ind w:left="451" w:hanging="270"/>
+                  </w:pPr>
+                  <w:r>
+                    <w:t xml:space="preserve">Version </w:t>
+                  </w:r>
+                  <w:r>
+                    <w:t>c</w:t>
+                  </w:r>
+                  <w:r>
+                    <w:t>ontrol</w:t>
+                  </w:r>
+                  <w:r>
+                    <w:t>:</w:t>
+                  </w:r>
+                </w:p>
+                <w:p>
+                  <w:pPr>
+                    <w:pStyle w:val="Content"/>
+                    <w:numPr>
+                      <w:ilvl w:val="1"/>
+                      <w:numId w:val="12"/>
+                    </w:numPr>
+                    <w:ind w:left="721" w:hanging="270"/>
+                  </w:pPr>
+                  <w:r>
+                    <w:t>Git / GitHub / GitLab / SVN</w:t>
+                  </w:r>
+                </w:p>
+                <w:p>
+                  <w:pPr>
+                    <w:pStyle w:val="Content"/>
+                    <w:numPr>
+                      <w:ilvl w:val="0"/>
+                      <w:numId w:val="12"/>
+                    </w:numPr>
+                    <w:ind w:left="451" w:hanging="270"/>
+                  </w:pPr>
+                  <w:r>
+                    <w:t>Java</w:t>
+                  </w:r>
+                  <w:r>
+                    <w:t>S</w:t>
+                  </w:r>
+                  <w:r>
+                    <w:t>cript packages</w:t>
+                  </w:r>
+                  <w:r>
+                    <w:t>:</w:t>
+                  </w:r>
+                </w:p>
+                <w:p>
+                  <w:pPr>
+                    <w:pStyle w:val="Content"/>
+                    <w:numPr>
+                      <w:ilvl w:val="1"/>
+                      <w:numId w:val="12"/>
+                    </w:numPr>
+                    <w:ind w:left="721" w:hanging="270"/>
+                  </w:pPr>
+                  <w:r>
+                    <w:t>React.js</w:t>
+                  </w:r>
+                  <w:r>
+                    <w:t xml:space="preserve"> / </w:t>
+                  </w:r>
+                  <w:r>
+                    <w:t>Electron.js</w:t>
+                  </w:r>
+                  <w:r>
+                    <w:t xml:space="preserve"> / </w:t>
+                  </w:r>
+                  <w:r>
+                    <w:t>Cesium.js</w:t>
+                  </w:r>
+                </w:p>
+                <w:p>
+                  <w:pPr>
+                    <w:pStyle w:val="Content"/>
+                    <w:numPr>
+                      <w:ilvl w:val="0"/>
+                      <w:numId w:val="12"/>
+                    </w:numPr>
+                    <w:ind w:left="451" w:hanging="270"/>
+                  </w:pPr>
+                  <w:r>
+                    <w:t>Databases</w:t>
+                  </w:r>
+                  <w:r>
+                    <w:t>:</w:t>
+                  </w:r>
+                </w:p>
+                <w:p>
+                  <w:pPr>
+                    <w:pStyle w:val="Content"/>
+                    <w:numPr>
+                      <w:ilvl w:val="1"/>
+                      <w:numId w:val="12"/>
+                    </w:numPr>
+                    <w:ind w:left="721" w:hanging="270"/>
+                  </w:pPr>
+                  <w:r>
+                    <w:t>InfluxDB</w:t>
+                  </w:r>
+                  <w:r>
+                    <w:t xml:space="preserve"> / MongoDB / MySQL</w:t>
+                  </w:r>
+                  <w:r>
+                    <w:t xml:space="preserve"> / SQLite</w:t>
+                  </w:r>
+                </w:p>
+                <w:p>
+                  <w:pPr>
+                    <w:pStyle w:val="Content"/>
+                    <w:numPr>
+                      <w:ilvl w:val="0"/>
+                      <w:numId w:val="12"/>
+                    </w:numPr>
+                    <w:ind w:left="451" w:hanging="270"/>
+                  </w:pPr>
+                  <w:r>
+                    <w:t>Grafana</w:t>
+                  </w:r>
+                </w:p>
+                <w:p>
+                  <w:pPr>
+                    <w:pStyle w:val="Content"/>
+                    <w:numPr>
+                      <w:ilvl w:val="0"/>
+                      <w:numId w:val="12"/>
+                    </w:numPr>
+                    <w:ind w:left="451" w:hanging="270"/>
+                  </w:pPr>
+                  <w:r>
+                    <w:t>Bootstrap</w:t>
+                  </w:r>
+                </w:p>
+              </w:tc>
+            </w:tr>
+          </w:tbl>
+          <w:p>
+            <w:pPr>
+              <w:pStyle w:val="Element"/>
+              <w:keepNext w:val="0"/>
+              <w:rPr>
+                <w:rFonts w:asciiTheme="majorHAnsi" w:hAnsiTheme="majorHAnsi"/>
+              </w:rPr>
+            </w:pPr>
+          </w:p>
+        </w:tc>
+      </w:tr>
+      <w:tr>
+        <w:trPr>
+          <w:trHeight w:val="67"/>
+        </w:trPr>
+        <w:tc>
+          <w:tcPr>
+            <w:tcW w:w="458" w:type="pct"/>
+          </w:tcPr>
+          <w:p>
+            <w:pPr>
+              <w:pStyle w:val="Heading1"/>
+              <w:keepNext w:val="0"/>
+              <w:rPr>
+                <w:sz w:val="10"/>
+                <w:szCs w:val="10"/>
+              </w:rPr>
+            </w:pPr>
+          </w:p>
+        </w:tc>
+        <w:tc>
+          <w:tcPr>
+            <w:tcW w:w="86" w:type="pct"/>
+          </w:tcPr>
+          <w:p>
+            <w:pPr>
+              <w:rPr>
+                <w:sz w:val="10"/>
+                <w:szCs w:val="10"/>
+              </w:rPr>
+            </w:pPr>
+          </w:p>
+        </w:tc>
+        <w:tc>
+          <w:tcPr>
+            <w:tcW w:w="4456" w:type="pct"/>
+          </w:tcPr>
+          <w:p>
+            <w:pPr>
+              <w:pStyle w:val="Element"/>
+              <w:keepNext w:val="0"/>
+              <w:rPr>
+                <w:rFonts w:asciiTheme="majorHAnsi" w:hAnsiTheme="majorHAnsi"/>
+                <w:sz w:val="10"/>
+                <w:szCs w:val="10"/>
+              </w:rPr>
+            </w:pPr>
+          </w:p>
+        </w:tc>
+      </w:tr>
+      <w:tr>
+        <w:trPr>
+          <w:trHeight w:val="1304"/>
+        </w:trPr>
+        <w:tc>
+          <w:tcPr>
+            <w:tcW w:w="458" w:type="pct"/>
+          </w:tcPr>
+          <w:p>
+            <w:pPr>
+              <w:pStyle w:val="Heading1"/>
+              <w:keepNext w:val="0"/>
+              <w:rPr>
+                <w:sz w:val="10"/>
+                <w:szCs w:val="10"/>
+              </w:rPr>
+            </w:pPr>
           </w:p>
         </w:tc>
         <w:tc>
@@ -3400,8 +3656,8 @@
               <w:tblLook w:val="04A0" w:firstRow="1" w:lastRow="0" w:firstColumn="1" w:lastColumn="0" w:noHBand="0" w:noVBand="1"/>
             </w:tblPr>
             <w:tblGrid>
-              <w:gridCol w:w="4327"/>
-              <w:gridCol w:w="5294"/>
+              <w:gridCol w:w="2965"/>
+              <w:gridCol w:w="6656"/>
               <w:gridCol w:w="4326"/>
             </w:tblGrid>
             <w:tr>
@@ -3411,7 +3667,7 @@
               </w:trPr>
               <w:tc>
                 <w:tcPr>
-                  <w:tcW w:w="1551" w:type="pct"/>
+                  <w:tcW w:w="1063" w:type="pct"/>
                 </w:tcPr>
                 <w:p>
                   <w:pPr>
@@ -3431,7 +3687,7 @@
               </w:tc>
               <w:tc>
                 <w:tcPr>
-                  <w:tcW w:w="1898" w:type="pct"/>
+                  <w:tcW w:w="2386" w:type="pct"/>
                 </w:tcPr>
                 <w:p>
                   <w:pPr>
@@ -3452,11 +3708,11 @@
             </w:tr>
             <w:tr>
               <w:trPr>
-                <w:trHeight w:val="360"/>
+                <w:trHeight w:val="1251"/>
               </w:trPr>
               <w:tc>
                 <w:tcPr>
-                  <w:tcW w:w="1551" w:type="pct"/>
+                  <w:tcW w:w="1063" w:type="pct"/>
                 </w:tcPr>
                 <w:p>
                   <w:pPr>
@@ -3465,10 +3721,10 @@
                       <w:ilvl w:val="0"/>
                       <w:numId w:val="12"/>
                     </w:numPr>
-                    <w:ind w:left="721"/>
-                  </w:pPr>
-                  <w:r>
-                    <w:t>Linux</w:t>
+                    <w:ind w:left="451" w:hanging="270"/>
+                  </w:pPr>
+                  <w:r>
+                    <w:t>Microservices</w:t>
                   </w:r>
                 </w:p>
                 <w:p>
@@ -3478,10 +3734,10 @@
                       <w:ilvl w:val="0"/>
                       <w:numId w:val="12"/>
                     </w:numPr>
-                    <w:ind w:left="721"/>
-                  </w:pPr>
-                  <w:r>
-                    <w:t>macOS</w:t>
+                    <w:ind w:left="451" w:hanging="270"/>
+                  </w:pPr>
+                  <w:r>
+                    <w:t>Networking</w:t>
                   </w:r>
                 </w:p>
                 <w:p>
@@ -3491,10 +3747,10 @@
                       <w:ilvl w:val="0"/>
                       <w:numId w:val="12"/>
                     </w:numPr>
-                    <w:ind w:left="721"/>
-                  </w:pPr>
-                  <w:r>
-                    <w:t>Windows</w:t>
+                    <w:ind w:left="451" w:hanging="270"/>
+                  </w:pPr>
+                  <w:r>
+                    <w:t>Linux</w:t>
                   </w:r>
                 </w:p>
                 <w:p>
@@ -3504,10 +3760,10 @@
                       <w:ilvl w:val="0"/>
                       <w:numId w:val="12"/>
                     </w:numPr>
-                    <w:ind w:left="721"/>
-                  </w:pPr>
-                  <w:r>
-                    <w:t>iOS</w:t>
+                    <w:ind w:left="451" w:hanging="270"/>
+                  </w:pPr>
+                  <w:r>
+                    <w:t>macOS</w:t>
                   </w:r>
                 </w:p>
                 <w:p>
@@ -3517,10 +3773,10 @@
                       <w:ilvl w:val="0"/>
                       <w:numId w:val="12"/>
                     </w:numPr>
-                    <w:ind w:left="721"/>
-                  </w:pPr>
-                  <w:r>
-                    <w:t>Android</w:t>
+                    <w:ind w:left="451" w:hanging="270"/>
+                  </w:pPr>
+                  <w:r>
+                    <w:t>Windows</w:t>
                   </w:r>
                 </w:p>
                 <w:p>
@@ -3530,10 +3786,10 @@
                       <w:ilvl w:val="0"/>
                       <w:numId w:val="12"/>
                     </w:numPr>
-                    <w:ind w:left="721"/>
-                  </w:pPr>
-                  <w:r>
-                    <w:t>Raspberry Pi</w:t>
+                    <w:ind w:left="451" w:hanging="270"/>
+                  </w:pPr>
+                  <w:r>
+                    <w:t>iOS</w:t>
                   </w:r>
                 </w:p>
                 <w:p>
@@ -3543,16 +3799,16 @@
                       <w:ilvl w:val="0"/>
                       <w:numId w:val="12"/>
                     </w:numPr>
-                    <w:ind w:left="721"/>
-                  </w:pPr>
-                  <w:r>
-                    <w:t>Arduino</w:t>
-                  </w:r>
-                </w:p>
-              </w:tc>
-              <w:tc>
-                <w:tcPr>
-                  <w:tcW w:w="3449" w:type="pct"/>
+                    <w:ind w:left="451" w:hanging="270"/>
+                  </w:pPr>
+                  <w:r>
+                    <w:t>Android</w:t>
+                  </w:r>
+                </w:p>
+              </w:tc>
+              <w:tc>
+                <w:tcPr>
+                  <w:tcW w:w="3937" w:type="pct"/>
                   <w:gridSpan w:val="2"/>
                 </w:tcPr>
                 <w:p>
@@ -3562,7 +3818,7 @@
                       <w:ilvl w:val="0"/>
                       <w:numId w:val="12"/>
                     </w:numPr>
-                    <w:ind w:left="721"/>
+                    <w:ind w:left="437" w:hanging="270"/>
                   </w:pPr>
                   <w:r>
                     <w:t>Soldering</w:t>
@@ -3575,7 +3831,7 @@
                       <w:ilvl w:val="0"/>
                       <w:numId w:val="12"/>
                     </w:numPr>
-                    <w:ind w:left="721"/>
+                    <w:ind w:left="437" w:hanging="270"/>
                   </w:pPr>
                   <w:r>
                     <w:t>Breadboarding</w:t>
@@ -3588,10 +3844,16 @@
                       <w:ilvl w:val="0"/>
                       <w:numId w:val="12"/>
                     </w:numPr>
-                    <w:ind w:left="721"/>
+                    <w:ind w:left="437" w:hanging="270"/>
                   </w:pPr>
                   <w:r>
                     <w:t>Eagle</w:t>
+                  </w:r>
+                  <w:r>
+                    <w:t xml:space="preserve"> PCB </w:t>
+                  </w:r>
+                  <w:r>
+                    <w:t>design</w:t>
                   </w:r>
                 </w:p>
                 <w:p>
@@ -3601,7 +3863,7 @@
                       <w:ilvl w:val="0"/>
                       <w:numId w:val="12"/>
                     </w:numPr>
-                    <w:ind w:left="721"/>
+                    <w:ind w:left="437" w:hanging="270"/>
                   </w:pPr>
                   <w:r>
                     <w:t>Digital signal processing (DSP)</w:t>
@@ -3614,191 +3876,12 @@
                       <w:ilvl w:val="0"/>
                       <w:numId w:val="12"/>
                     </w:numPr>
-                    <w:ind w:left="721"/>
+                    <w:ind w:left="437" w:hanging="270"/>
                   </w:pPr>
                   <w:r>
                     <w:t>Software-defined radio (SDR)</w:t>
                   </w:r>
                 </w:p>
-                <w:p>
-                  <w:pPr>
-                    <w:pStyle w:val="Content"/>
-                  </w:pPr>
-                </w:p>
-              </w:tc>
-            </w:tr>
-          </w:tbl>
-          <w:p>
-            <w:pPr>
-              <w:tabs>
-                <w:tab w:val="left" w:pos="2560"/>
-              </w:tabs>
-              <w:rPr>
-                <w:sz w:val="10"/>
-                <w:szCs w:val="10"/>
-              </w:rPr>
-            </w:pPr>
-          </w:p>
-        </w:tc>
-      </w:tr>
-      <w:tr>
-        <w:trPr>
-          <w:trHeight w:val="61"/>
-        </w:trPr>
-        <w:tc>
-          <w:tcPr>
-            <w:tcW w:w="458" w:type="pct"/>
-          </w:tcPr>
-          <w:p>
-            <w:pPr>
-              <w:pStyle w:val="Heading1"/>
-              <w:keepNext w:val="0"/>
-            </w:pPr>
-          </w:p>
-        </w:tc>
-        <w:tc>
-          <w:tcPr>
-            <w:tcW w:w="86" w:type="pct"/>
-          </w:tcPr>
-          <w:p>
-            <w:pPr>
-              <w:rPr>
-                <w:sz w:val="10"/>
-                <w:szCs w:val="10"/>
-              </w:rPr>
-            </w:pPr>
-          </w:p>
-        </w:tc>
-        <w:tc>
-          <w:tcPr>
-            <w:tcW w:w="4456" w:type="pct"/>
-          </w:tcPr>
-          <w:p>
-            <w:pPr>
-              <w:pStyle w:val="Element"/>
-              <w:keepNext w:val="0"/>
-              <w:rPr>
-                <w:rFonts w:asciiTheme="majorHAnsi" w:hAnsiTheme="majorHAnsi"/>
-              </w:rPr>
-            </w:pPr>
-          </w:p>
-        </w:tc>
-      </w:tr>
-      <w:tr>
-        <w:trPr>
-          <w:trHeight w:val="61"/>
-        </w:trPr>
-        <w:tc>
-          <w:tcPr>
-            <w:tcW w:w="458" w:type="pct"/>
-          </w:tcPr>
-          <w:p>
-            <w:pPr>
-              <w:pStyle w:val="Heading1"/>
-              <w:keepNext w:val="0"/>
-              <w:rPr>
-                <w:sz w:val="10"/>
-                <w:szCs w:val="10"/>
-              </w:rPr>
-            </w:pPr>
-          </w:p>
-        </w:tc>
-        <w:tc>
-          <w:tcPr>
-            <w:tcW w:w="86" w:type="pct"/>
-          </w:tcPr>
-          <w:p>
-            <w:pPr>
-              <w:rPr>
-                <w:sz w:val="10"/>
-                <w:szCs w:val="10"/>
-              </w:rPr>
-            </w:pPr>
-          </w:p>
-        </w:tc>
-        <w:tc>
-          <w:tcPr>
-            <w:tcW w:w="4456" w:type="pct"/>
-          </w:tcPr>
-          <w:tbl>
-            <w:tblPr>
-              <w:tblStyle w:val="TableGrid"/>
-              <w:tblW w:w="13947" w:type="dxa"/>
-              <w:tblInd w:w="5" w:type="dxa"/>
-              <w:tblBorders>
-                <w:top w:val="none" w:sz="0" w:space="0" w:color="auto"/>
-                <w:left w:val="none" w:sz="0" w:space="0" w:color="auto"/>
-                <w:bottom w:val="none" w:sz="0" w:space="0" w:color="auto"/>
-                <w:right w:val="none" w:sz="0" w:space="0" w:color="auto"/>
-                <w:insideH w:val="none" w:sz="0" w:space="0" w:color="auto"/>
-                <w:insideV w:val="none" w:sz="0" w:space="0" w:color="auto"/>
-              </w:tblBorders>
-              <w:tblLayout w:type="fixed"/>
-              <w:tblCellMar>
-                <w:left w:w="0" w:type="dxa"/>
-                <w:right w:w="0" w:type="dxa"/>
-              </w:tblCellMar>
-              <w:tblLook w:val="04A0" w:firstRow="1" w:lastRow="0" w:firstColumn="1" w:lastColumn="0" w:noHBand="0" w:noVBand="1"/>
-            </w:tblPr>
-            <w:tblGrid>
-              <w:gridCol w:w="4327"/>
-              <w:gridCol w:w="5294"/>
-              <w:gridCol w:w="4326"/>
-            </w:tblGrid>
-            <w:tr>
-              <w:trPr>
-                <w:gridAfter w:val="1"/>
-                <w:wAfter w:w="1551" w:type="pct"/>
-              </w:trPr>
-              <w:tc>
-                <w:tcPr>
-                  <w:tcW w:w="1551" w:type="pct"/>
-                </w:tcPr>
-                <w:p>
-                  <w:pPr>
-                    <w:pStyle w:val="Element"/>
-                    <w:keepNext w:val="0"/>
-                    <w:rPr>
-                      <w:rFonts w:asciiTheme="majorHAnsi" w:hAnsiTheme="majorHAnsi"/>
-                    </w:rPr>
-                  </w:pPr>
-                  <w:r>
-                    <w:rPr>
-                      <w:rFonts w:asciiTheme="majorHAnsi" w:hAnsiTheme="majorHAnsi"/>
-                    </w:rPr>
-                    <w:t>Programming Languages</w:t>
-                  </w:r>
-                </w:p>
-              </w:tc>
-              <w:tc>
-                <w:tcPr>
-                  <w:tcW w:w="1898" w:type="pct"/>
-                </w:tcPr>
-                <w:p>
-                  <w:pPr>
-                    <w:pStyle w:val="Element"/>
-                    <w:keepNext w:val="0"/>
-                    <w:rPr>
-                      <w:rFonts w:asciiTheme="majorHAnsi" w:hAnsiTheme="majorHAnsi"/>
-                    </w:rPr>
-                  </w:pPr>
-                  <w:r>
-                    <w:rPr>
-                      <w:rFonts w:asciiTheme="majorHAnsi" w:hAnsiTheme="majorHAnsi"/>
-                    </w:rPr>
-                    <w:t>Frameworks / APIs</w:t>
-                  </w:r>
-                </w:p>
-              </w:tc>
-            </w:tr>
-            <w:tr>
-              <w:trPr>
-                <w:trHeight w:val="360"/>
-              </w:trPr>
-              <w:tc>
-                <w:tcPr>
-                  <w:tcW w:w="1551" w:type="pct"/>
-                </w:tcPr>
                 <w:p>
                   <w:pPr>
                     <w:pStyle w:val="Content"/>
@@ -3806,304 +3889,23 @@
                       <w:ilvl w:val="0"/>
                       <w:numId w:val="12"/>
                     </w:numPr>
-                    <w:ind w:left="721"/>
-                  </w:pPr>
-                  <w:r>
-                    <w:t>Python</w:t>
+                    <w:ind w:left="437" w:hanging="270"/>
+                  </w:pPr>
+                  <w:r>
+                    <w:t>Microcontrollers</w:t>
                   </w:r>
                 </w:p>
                 <w:p>
                   <w:pPr>
                     <w:pStyle w:val="Content"/>
                     <w:numPr>
-                      <w:ilvl w:val="0"/>
+                      <w:ilvl w:val="1"/>
                       <w:numId w:val="12"/>
                     </w:numPr>
-                    <w:ind w:left="721"/>
-                  </w:pPr>
-                  <w:r>
-                    <w:t>C / C++</w:t>
-                  </w:r>
-                </w:p>
-                <w:p>
-                  <w:pPr>
-                    <w:pStyle w:val="Content"/>
-                    <w:numPr>
-                      <w:ilvl w:val="0"/>
-                      <w:numId w:val="12"/>
-                    </w:numPr>
-                    <w:ind w:left="721"/>
-                  </w:pPr>
-                  <w:proofErr w:type="spellStart"/>
-                  <w:r>
-                    <w:t>Javascript</w:t>
-                  </w:r>
-                  <w:proofErr w:type="spellEnd"/>
-                  <w:r>
-                    <w:t xml:space="preserve"> / Java</w:t>
-                  </w:r>
-                </w:p>
-                <w:p>
-                  <w:pPr>
-                    <w:pStyle w:val="Content"/>
-                    <w:numPr>
-                      <w:ilvl w:val="0"/>
-                      <w:numId w:val="12"/>
-                    </w:numPr>
-                    <w:ind w:left="721"/>
-                  </w:pPr>
-                  <w:proofErr w:type="spellStart"/>
-                  <w:r>
-                    <w:t>Matlab</w:t>
-                  </w:r>
-                  <w:proofErr w:type="spellEnd"/>
-                </w:p>
-                <w:p>
-                  <w:pPr>
-                    <w:pStyle w:val="Content"/>
-                    <w:numPr>
-                      <w:ilvl w:val="0"/>
-                      <w:numId w:val="12"/>
-                    </w:numPr>
-                    <w:ind w:left="721"/>
-                  </w:pPr>
-                  <w:r>
-                    <w:t>LaTeX</w:t>
-                  </w:r>
-                </w:p>
-                <w:p>
-                  <w:pPr>
-                    <w:pStyle w:val="Content"/>
-                    <w:numPr>
-                      <w:ilvl w:val="0"/>
-                      <w:numId w:val="12"/>
-                    </w:numPr>
-                    <w:ind w:left="721"/>
-                  </w:pPr>
-                  <w:r>
-                    <w:t>HTML</w:t>
-                  </w:r>
-                </w:p>
-                <w:p>
-                  <w:pPr>
-                    <w:pStyle w:val="Content"/>
-                    <w:numPr>
-                      <w:ilvl w:val="0"/>
-                      <w:numId w:val="12"/>
-                    </w:numPr>
-                    <w:ind w:left="721"/>
-                  </w:pPr>
-                  <w:r>
-                    <w:t>CSS</w:t>
-                  </w:r>
-                </w:p>
-                <w:p>
-                  <w:pPr>
-                    <w:pStyle w:val="Content"/>
-                    <w:numPr>
-                      <w:ilvl w:val="0"/>
-                      <w:numId w:val="12"/>
-                    </w:numPr>
-                    <w:ind w:left="721"/>
-                  </w:pPr>
-                  <w:r>
-                    <w:t>Rust</w:t>
-                  </w:r>
-                </w:p>
-                <w:p>
-                  <w:pPr>
-                    <w:pStyle w:val="Content"/>
-                    <w:numPr>
-                      <w:ilvl w:val="0"/>
-                      <w:numId w:val="12"/>
-                    </w:numPr>
-                    <w:ind w:left="721"/>
-                  </w:pPr>
-                  <w:r>
-                    <w:t>Golang</w:t>
-                  </w:r>
-                </w:p>
-                <w:p>
-                  <w:pPr>
-                    <w:pStyle w:val="Content"/>
-                    <w:numPr>
-                      <w:ilvl w:val="0"/>
-                      <w:numId w:val="12"/>
-                    </w:numPr>
-                    <w:ind w:left="721"/>
-                  </w:pPr>
-                  <w:r>
-                    <w:t>Fortran</w:t>
-                  </w:r>
-                </w:p>
-                <w:p>
-                  <w:pPr>
-                    <w:pStyle w:val="Content"/>
-                    <w:numPr>
-                      <w:ilvl w:val="0"/>
-                      <w:numId w:val="12"/>
-                    </w:numPr>
-                    <w:ind w:left="721"/>
-                  </w:pPr>
-                  <w:r>
-                    <w:t>SQL</w:t>
-                  </w:r>
-                </w:p>
-              </w:tc>
-              <w:tc>
-                <w:tcPr>
-                  <w:tcW w:w="3449" w:type="pct"/>
-                  <w:gridSpan w:val="2"/>
-                </w:tcPr>
-                <w:p>
-                  <w:pPr>
-                    <w:pStyle w:val="Content"/>
-                    <w:numPr>
-                      <w:ilvl w:val="0"/>
-                      <w:numId w:val="12"/>
-                    </w:numPr>
-                    <w:ind w:left="721"/>
-                  </w:pPr>
-                  <w:proofErr w:type="spellStart"/>
-                  <w:r>
-                    <w:t>PyTorch</w:t>
-                  </w:r>
-                  <w:proofErr w:type="spellEnd"/>
-                </w:p>
-                <w:p>
-                  <w:pPr>
-                    <w:pStyle w:val="Content"/>
-                    <w:numPr>
-                      <w:ilvl w:val="0"/>
-                      <w:numId w:val="12"/>
-                    </w:numPr>
-                    <w:ind w:left="721"/>
-                  </w:pPr>
-                  <w:proofErr w:type="spellStart"/>
-                  <w:r>
-                    <w:t>Numpy</w:t>
-                  </w:r>
-                  <w:proofErr w:type="spellEnd"/>
-                </w:p>
-                <w:p>
-                  <w:pPr>
-                    <w:pStyle w:val="Content"/>
-                    <w:numPr>
-                      <w:ilvl w:val="0"/>
-                      <w:numId w:val="12"/>
-                    </w:numPr>
-                    <w:ind w:left="721"/>
-                  </w:pPr>
-                  <w:r>
-                    <w:t>Docker</w:t>
-                  </w:r>
-                </w:p>
-                <w:p>
-                  <w:pPr>
-                    <w:pStyle w:val="Content"/>
-                    <w:numPr>
-                      <w:ilvl w:val="0"/>
-                      <w:numId w:val="12"/>
-                    </w:numPr>
-                    <w:ind w:left="721"/>
-                  </w:pPr>
-                  <w:r>
-                    <w:t>Git</w:t>
-                  </w:r>
-                  <w:r>
-                    <w:t xml:space="preserve"> </w:t>
-                  </w:r>
-                  <w:r>
-                    <w:t>/</w:t>
-                  </w:r>
-                  <w:r>
-                    <w:t xml:space="preserve"> </w:t>
-                  </w:r>
-                  <w:r>
-                    <w:t>GitHub</w:t>
-                  </w:r>
-                  <w:r>
-                    <w:t xml:space="preserve"> </w:t>
-                  </w:r>
-                  <w:r>
-                    <w:t>/</w:t>
-                  </w:r>
-                  <w:r>
-                    <w:t xml:space="preserve"> </w:t>
-                  </w:r>
-                  <w:r>
-                    <w:t>GitLab</w:t>
-                  </w:r>
-                  <w:r>
-                    <w:t xml:space="preserve"> / </w:t>
-                  </w:r>
-                  <w:r>
-                    <w:t>SVN</w:t>
-                  </w:r>
-                </w:p>
-                <w:p>
-                  <w:pPr>
-                    <w:pStyle w:val="Content"/>
-                    <w:numPr>
-                      <w:ilvl w:val="0"/>
-                      <w:numId w:val="12"/>
-                    </w:numPr>
-                    <w:ind w:left="721"/>
-                  </w:pPr>
-                  <w:r>
-                    <w:t>React.js</w:t>
-                  </w:r>
-                </w:p>
-                <w:p>
-                  <w:pPr>
-                    <w:pStyle w:val="Content"/>
-                    <w:numPr>
-                      <w:ilvl w:val="0"/>
-                      <w:numId w:val="12"/>
-                    </w:numPr>
-                    <w:ind w:left="721"/>
-                  </w:pPr>
-                  <w:r>
-                    <w:t>Electron.js</w:t>
-                  </w:r>
-                </w:p>
-                <w:p>
-                  <w:pPr>
-                    <w:pStyle w:val="Content"/>
-                    <w:numPr>
-                      <w:ilvl w:val="0"/>
-                      <w:numId w:val="12"/>
-                    </w:numPr>
-                    <w:ind w:left="721"/>
-                  </w:pPr>
-                  <w:r>
-                    <w:t>Cesium.js</w:t>
-                  </w:r>
-                </w:p>
-                <w:p>
-                  <w:pPr>
-                    <w:pStyle w:val="Content"/>
-                    <w:numPr>
-                      <w:ilvl w:val="0"/>
-                      <w:numId w:val="12"/>
-                    </w:numPr>
-                    <w:ind w:left="721"/>
-                  </w:pPr>
-                  <w:r>
-                    <w:t>Bootstrap</w:t>
-                  </w:r>
-                </w:p>
-                <w:p>
-                  <w:pPr>
-                    <w:pStyle w:val="Content"/>
-                    <w:numPr>
-                      <w:ilvl w:val="0"/>
-                      <w:numId w:val="12"/>
-                    </w:numPr>
-                    <w:ind w:left="721"/>
-                  </w:pPr>
-                  <w:r>
-                    <w:t>OpenCV</w:t>
+                    <w:ind w:left="725" w:hanging="270"/>
+                  </w:pPr>
+                  <w:r>
+                    <w:t>Raspberry Pi / Arduino</w:t>
                   </w:r>
                 </w:p>
                 <w:p>
@@ -4116,10 +3918,12 @@
           </w:tbl>
           <w:p>
             <w:pPr>
-              <w:pStyle w:val="Element"/>
-              <w:keepNext w:val="0"/>
-              <w:rPr>
-                <w:rFonts w:asciiTheme="majorHAnsi" w:hAnsiTheme="majorHAnsi"/>
+              <w:tabs>
+                <w:tab w:val="left" w:pos="2560"/>
+              </w:tabs>
+              <w:rPr>
+                <w:sz w:val="10"/>
+                <w:szCs w:val="10"/>
               </w:rPr>
             </w:pPr>
           </w:p>
@@ -4391,9 +4195,13 @@
             <w:pPr>
               <w:pStyle w:val="Heading1"/>
               <w:keepNext w:val="0"/>
+              <w:rPr>
+                <w:sz w:val="10"/>
+                <w:szCs w:val="10"/>
+              </w:rPr>
             </w:pPr>
             <w:r>
-              <w:t xml:space="preserve">Activities &amp; Leadership </w:t>
+              <w:t>Activities &amp; Leadership</w:t>
             </w:r>
           </w:p>
         </w:tc>
@@ -4401,7 +4209,14 @@
           <w:tcPr>
             <w:tcW w:w="86" w:type="pct"/>
           </w:tcPr>
-          <w:p/>
+          <w:p>
+            <w:pPr>
+              <w:rPr>
+                <w:sz w:val="10"/>
+                <w:szCs w:val="10"/>
+              </w:rPr>
+            </w:pPr>
+          </w:p>
         </w:tc>
         <w:tc>
           <w:tcPr>
@@ -4427,10 +4242,8 @@
               <w:tblLook w:val="04A0" w:firstRow="1" w:lastRow="0" w:firstColumn="1" w:lastColumn="0" w:noHBand="0" w:noVBand="1"/>
             </w:tblPr>
             <w:tblGrid>
-              <w:gridCol w:w="2798"/>
-              <w:gridCol w:w="2602"/>
-              <w:gridCol w:w="3028"/>
-              <w:gridCol w:w="1202"/>
+              <w:gridCol w:w="4990"/>
+              <w:gridCol w:w="4640"/>
             </w:tblGrid>
             <w:tr>
               <w:tc>
@@ -4460,21 +4273,698 @@
                     <w:keepNext w:val="0"/>
                   </w:pPr>
                   <w:r>
-                    <w:t xml:space="preserve">[ 2012 – </w:t>
-                  </w:r>
-                  <w:proofErr w:type="gramStart"/>
-                  <w:r>
-                    <w:t>Present ]</w:t>
-                  </w:r>
-                  <w:proofErr w:type="gramEnd"/>
-                  <w:r>
-                    <w:t xml:space="preserve">  </w:t>
-                  </w:r>
-                </w:p>
-              </w:tc>
-              <w:tc>
-                <w:tcPr>
-                  <w:tcW w:w="1572" w:type="pct"/>
+                    <w:t xml:space="preserve">[ 2012 – Present ]  </w:t>
+                  </w:r>
+                </w:p>
+              </w:tc>
+            </w:tr>
+            <w:tr>
+              <w:tc>
+                <w:tcPr>
+                  <w:tcW w:w="2804" w:type="pct"/>
+                  <w:gridSpan w:val="2"/>
+                </w:tcPr>
+                <w:p>
+                  <w:pPr>
+                    <w:pStyle w:val="Content"/>
+                  </w:pPr>
+                  <w:r>
+                    <w:t>Co-lead Life Groups of eight students. Organized and coordinated meetings and events with other Life Groups within Chi Alpha.</w:t>
+                  </w:r>
+                </w:p>
+              </w:tc>
+            </w:tr>
+          </w:tbl>
+          <w:p>
+            <w:pPr>
+              <w:rPr>
+                <w:sz w:val="10"/>
+                <w:szCs w:val="10"/>
+              </w:rPr>
+            </w:pPr>
+          </w:p>
+        </w:tc>
+      </w:tr>
+      <w:tr>
+        <w:tc>
+          <w:tcPr>
+            <w:tcW w:w="458" w:type="pct"/>
+          </w:tcPr>
+          <w:p>
+            <w:pPr>
+              <w:pStyle w:val="Heading1"/>
+              <w:keepNext w:val="0"/>
+            </w:pPr>
+          </w:p>
+        </w:tc>
+        <w:tc>
+          <w:tcPr>
+            <w:tcW w:w="86" w:type="pct"/>
+          </w:tcPr>
+          <w:p>
+            <w:pPr>
+              <w:rPr>
+                <w:sz w:val="10"/>
+                <w:szCs w:val="10"/>
+              </w:rPr>
+            </w:pPr>
+          </w:p>
+        </w:tc>
+        <w:tc>
+          <w:tcPr>
+            <w:tcW w:w="4456" w:type="pct"/>
+          </w:tcPr>
+          <w:tbl>
+            <w:tblPr>
+              <w:tblStyle w:val="TableGrid"/>
+              <w:tblW w:w="9630" w:type="dxa"/>
+              <w:tblBorders>
+                <w:top w:val="none" w:sz="0" w:space="0" w:color="auto"/>
+                <w:left w:val="none" w:sz="0" w:space="0" w:color="auto"/>
+                <w:bottom w:val="none" w:sz="0" w:space="0" w:color="auto"/>
+                <w:right w:val="none" w:sz="0" w:space="0" w:color="auto"/>
+                <w:insideH w:val="none" w:sz="0" w:space="0" w:color="auto"/>
+                <w:insideV w:val="none" w:sz="0" w:space="0" w:color="auto"/>
+              </w:tblBorders>
+              <w:tblLayout w:type="fixed"/>
+              <w:tblCellMar>
+                <w:left w:w="0" w:type="dxa"/>
+                <w:right w:w="0" w:type="dxa"/>
+              </w:tblCellMar>
+              <w:tblLook w:val="04A0" w:firstRow="1" w:lastRow="0" w:firstColumn="1" w:lastColumn="0" w:noHBand="0" w:noVBand="1"/>
+            </w:tblPr>
+            <w:tblGrid>
+              <w:gridCol w:w="4990"/>
+              <w:gridCol w:w="4640"/>
+            </w:tblGrid>
+            <w:tr>
+              <w:tc>
+                <w:tcPr>
+                  <w:tcW w:w="1453" w:type="pct"/>
+                </w:tcPr>
+                <w:p>
+                  <w:pPr>
+                    <w:pStyle w:val="Heading2"/>
+                    <w:keepNext w:val="0"/>
+                  </w:pPr>
+                  <w:r>
+                    <w:t>Church</w:t>
+                  </w:r>
+                  <w:r>
+                    <w:t xml:space="preserve"> AV &amp; IT Team</w:t>
+                  </w:r>
+                </w:p>
+              </w:tc>
+              <w:tc>
+                <w:tcPr>
+                  <w:tcW w:w="1351" w:type="pct"/>
+                </w:tcPr>
+                <w:p>
+                  <w:pPr>
+                    <w:pStyle w:val="Dates"/>
+                    <w:keepNext w:val="0"/>
+                  </w:pPr>
+                  <w:r>
+                    <w:t xml:space="preserve">[ </w:t>
+                  </w:r>
+                  <w:r>
+                    <w:t>2020</w:t>
+                  </w:r>
+                  <w:r>
+                    <w:t xml:space="preserve"> – </w:t>
+                  </w:r>
+                  <w:r>
+                    <w:t>Present</w:t>
+                  </w:r>
+                  <w:r>
+                    <w:t xml:space="preserve"> </w:t>
+                  </w:r>
+                  <w:r>
+                    <w:t xml:space="preserve">]  </w:t>
+                  </w:r>
+                </w:p>
+              </w:tc>
+            </w:tr>
+            <w:tr>
+              <w:trPr>
+                <w:trHeight w:val="215"/>
+              </w:trPr>
+              <w:tc>
+                <w:tcPr>
+                  <w:tcW w:w="2804" w:type="pct"/>
+                  <w:gridSpan w:val="2"/>
+                </w:tcPr>
+                <w:p>
+                  <w:pPr>
+                    <w:pStyle w:val="Content"/>
+                  </w:pPr>
+                  <w:r>
+                    <w:t>Serve on the audio/visual (AV) and information technology (IT) team</w:t>
+                  </w:r>
+                  <w:r>
+                    <w:t xml:space="preserve"> at my local church.</w:t>
+                  </w:r>
+                </w:p>
+              </w:tc>
+            </w:tr>
+          </w:tbl>
+          <w:p>
+            <w:pPr>
+              <w:pStyle w:val="Heading2"/>
+              <w:keepNext w:val="0"/>
+            </w:pPr>
+          </w:p>
+        </w:tc>
+      </w:tr>
+      <w:tr>
+        <w:tc>
+          <w:tcPr>
+            <w:tcW w:w="458" w:type="pct"/>
+          </w:tcPr>
+          <w:p>
+            <w:pPr>
+              <w:pStyle w:val="Heading1"/>
+              <w:keepNext w:val="0"/>
+            </w:pPr>
+          </w:p>
+        </w:tc>
+        <w:tc>
+          <w:tcPr>
+            <w:tcW w:w="86" w:type="pct"/>
+          </w:tcPr>
+          <w:p>
+            <w:pPr>
+              <w:rPr>
+                <w:sz w:val="10"/>
+                <w:szCs w:val="10"/>
+              </w:rPr>
+            </w:pPr>
+          </w:p>
+        </w:tc>
+        <w:tc>
+          <w:tcPr>
+            <w:tcW w:w="4456" w:type="pct"/>
+          </w:tcPr>
+          <w:tbl>
+            <w:tblPr>
+              <w:tblStyle w:val="TableGrid"/>
+              <w:tblW w:w="9630" w:type="dxa"/>
+              <w:tblBorders>
+                <w:top w:val="none" w:sz="0" w:space="0" w:color="auto"/>
+                <w:left w:val="none" w:sz="0" w:space="0" w:color="auto"/>
+                <w:bottom w:val="none" w:sz="0" w:space="0" w:color="auto"/>
+                <w:right w:val="none" w:sz="0" w:space="0" w:color="auto"/>
+                <w:insideH w:val="none" w:sz="0" w:space="0" w:color="auto"/>
+                <w:insideV w:val="none" w:sz="0" w:space="0" w:color="auto"/>
+              </w:tblBorders>
+              <w:tblLayout w:type="fixed"/>
+              <w:tblCellMar>
+                <w:left w:w="0" w:type="dxa"/>
+                <w:right w:w="0" w:type="dxa"/>
+              </w:tblCellMar>
+              <w:tblLook w:val="04A0" w:firstRow="1" w:lastRow="0" w:firstColumn="1" w:lastColumn="0" w:noHBand="0" w:noVBand="1"/>
+            </w:tblPr>
+            <w:tblGrid>
+              <w:gridCol w:w="4990"/>
+              <w:gridCol w:w="4640"/>
+            </w:tblGrid>
+            <w:tr>
+              <w:tc>
+                <w:tcPr>
+                  <w:tcW w:w="1453" w:type="pct"/>
+                </w:tcPr>
+                <w:p>
+                  <w:pPr>
+                    <w:pStyle w:val="Heading2"/>
+                    <w:keepNext w:val="0"/>
+                  </w:pPr>
+                  <w:r>
+                    <w:t>Virginia Tech Fencing Club</w:t>
+                  </w:r>
+                </w:p>
+              </w:tc>
+              <w:tc>
+                <w:tcPr>
+                  <w:tcW w:w="1351" w:type="pct"/>
+                </w:tcPr>
+                <w:p>
+                  <w:pPr>
+                    <w:pStyle w:val="Dates"/>
+                    <w:keepNext w:val="0"/>
+                  </w:pPr>
+                  <w:r>
+                    <w:t xml:space="preserve">[ 2013 – 2014 ]  </w:t>
+                  </w:r>
+                </w:p>
+              </w:tc>
+            </w:tr>
+            <w:tr>
+              <w:trPr>
+                <w:trHeight w:val="215"/>
+              </w:trPr>
+              <w:tc>
+                <w:tcPr>
+                  <w:tcW w:w="2804" w:type="pct"/>
+                  <w:gridSpan w:val="2"/>
+                </w:tcPr>
+                <w:p>
+                  <w:pPr>
+                    <w:pStyle w:val="Content"/>
+                  </w:pPr>
+                  <w:r>
+                    <w:t>Trained in the Epee fencing style and competed in tournaments.</w:t>
+                  </w:r>
+                </w:p>
+              </w:tc>
+            </w:tr>
+          </w:tbl>
+          <w:p>
+            <w:pPr>
+              <w:pStyle w:val="Heading2"/>
+              <w:keepNext w:val="0"/>
+            </w:pPr>
+          </w:p>
+        </w:tc>
+      </w:tr>
+      <w:tr>
+        <w:tc>
+          <w:tcPr>
+            <w:tcW w:w="458" w:type="pct"/>
+          </w:tcPr>
+          <w:p>
+            <w:pPr>
+              <w:pStyle w:val="Heading1"/>
+              <w:keepNext w:val="0"/>
+              <w:rPr>
+                <w:sz w:val="10"/>
+                <w:szCs w:val="10"/>
+              </w:rPr>
+            </w:pPr>
+          </w:p>
+        </w:tc>
+        <w:tc>
+          <w:tcPr>
+            <w:tcW w:w="86" w:type="pct"/>
+          </w:tcPr>
+          <w:p>
+            <w:pPr>
+              <w:rPr>
+                <w:sz w:val="10"/>
+                <w:szCs w:val="10"/>
+              </w:rPr>
+            </w:pPr>
+          </w:p>
+        </w:tc>
+        <w:tc>
+          <w:tcPr>
+            <w:tcW w:w="4456" w:type="pct"/>
+          </w:tcPr>
+          <w:p>
+            <w:pPr>
+              <w:pStyle w:val="Heading2"/>
+              <w:keepNext w:val="0"/>
+              <w:rPr>
+                <w:sz w:val="10"/>
+                <w:szCs w:val="10"/>
+              </w:rPr>
+            </w:pPr>
+          </w:p>
+        </w:tc>
+      </w:tr>
+      <w:tr>
+        <w:tc>
+          <w:tcPr>
+            <w:tcW w:w="458" w:type="pct"/>
+          </w:tcPr>
+          <w:p>
+            <w:pPr>
+              <w:pStyle w:val="Heading1"/>
+              <w:keepNext w:val="0"/>
+            </w:pPr>
+            <w:r>
+              <w:t>Hobbies &amp; Interests</w:t>
+            </w:r>
+          </w:p>
+        </w:tc>
+        <w:tc>
+          <w:tcPr>
+            <w:tcW w:w="86" w:type="pct"/>
+          </w:tcPr>
+          <w:p>
+            <w:pPr>
+              <w:rPr>
+                <w:sz w:val="10"/>
+                <w:szCs w:val="10"/>
+              </w:rPr>
+            </w:pPr>
+          </w:p>
+        </w:tc>
+        <w:tc>
+          <w:tcPr>
+            <w:tcW w:w="4456" w:type="pct"/>
+          </w:tcPr>
+          <w:tbl>
+            <w:tblPr>
+              <w:tblStyle w:val="TableGrid"/>
+              <w:tblW w:w="9630" w:type="dxa"/>
+              <w:tblBorders>
+                <w:top w:val="none" w:sz="0" w:space="0" w:color="auto"/>
+                <w:left w:val="none" w:sz="0" w:space="0" w:color="auto"/>
+                <w:bottom w:val="none" w:sz="0" w:space="0" w:color="auto"/>
+                <w:right w:val="none" w:sz="0" w:space="0" w:color="auto"/>
+                <w:insideH w:val="none" w:sz="0" w:space="0" w:color="auto"/>
+                <w:insideV w:val="none" w:sz="0" w:space="0" w:color="auto"/>
+              </w:tblBorders>
+              <w:tblLayout w:type="fixed"/>
+              <w:tblCellMar>
+                <w:left w:w="0" w:type="dxa"/>
+                <w:right w:w="0" w:type="dxa"/>
+              </w:tblCellMar>
+              <w:tblLook w:val="04A0" w:firstRow="1" w:lastRow="0" w:firstColumn="1" w:lastColumn="0" w:noHBand="0" w:noVBand="1"/>
+            </w:tblPr>
+            <w:tblGrid>
+              <w:gridCol w:w="4990"/>
+              <w:gridCol w:w="4640"/>
+            </w:tblGrid>
+            <w:tr>
+              <w:tc>
+                <w:tcPr>
+                  <w:tcW w:w="2591" w:type="pct"/>
+                </w:tcPr>
+                <w:p>
+                  <w:pPr>
+                    <w:pStyle w:val="Heading2"/>
+                    <w:keepNext w:val="0"/>
+                  </w:pPr>
+                  <w:r>
+                    <w:t>World Travel</w:t>
+                  </w:r>
+                </w:p>
+              </w:tc>
+              <w:tc>
+                <w:tcPr>
+                  <w:tcW w:w="2409" w:type="pct"/>
+                </w:tcPr>
+                <w:p>
+                  <w:pPr>
+                    <w:pStyle w:val="Dates"/>
+                    <w:keepNext w:val="0"/>
+                  </w:pPr>
+                </w:p>
+              </w:tc>
+            </w:tr>
+            <w:tr>
+              <w:tc>
+                <w:tcPr>
+                  <w:tcW w:w="5000" w:type="pct"/>
+                  <w:gridSpan w:val="2"/>
+                </w:tcPr>
+                <w:p>
+                  <w:pPr>
+                    <w:pStyle w:val="Content"/>
+                  </w:pPr>
+                  <w:r>
+                    <w:t>Belgium, Canada, France, Germany, Mexico, Netherlands, U.S. &amp; Hawaii</w:t>
+                  </w:r>
+                </w:p>
+              </w:tc>
+            </w:tr>
+          </w:tbl>
+          <w:p>
+            <w:pPr>
+              <w:pStyle w:val="Heading2"/>
+              <w:keepNext w:val="0"/>
+            </w:pPr>
+          </w:p>
+        </w:tc>
+      </w:tr>
+      <w:tr>
+        <w:tc>
+          <w:tcPr>
+            <w:tcW w:w="458" w:type="pct"/>
+          </w:tcPr>
+          <w:p>
+            <w:pPr>
+              <w:pStyle w:val="Heading1"/>
+              <w:keepNext w:val="0"/>
+            </w:pPr>
+          </w:p>
+        </w:tc>
+        <w:tc>
+          <w:tcPr>
+            <w:tcW w:w="86" w:type="pct"/>
+          </w:tcPr>
+          <w:p>
+            <w:pPr>
+              <w:rPr>
+                <w:sz w:val="10"/>
+                <w:szCs w:val="10"/>
+              </w:rPr>
+            </w:pPr>
+          </w:p>
+        </w:tc>
+        <w:tc>
+          <w:tcPr>
+            <w:tcW w:w="4456" w:type="pct"/>
+          </w:tcPr>
+          <w:tbl>
+            <w:tblPr>
+              <w:tblStyle w:val="TableGrid"/>
+              <w:tblW w:w="9630" w:type="dxa"/>
+              <w:tblBorders>
+                <w:top w:val="none" w:sz="0" w:space="0" w:color="auto"/>
+                <w:left w:val="none" w:sz="0" w:space="0" w:color="auto"/>
+                <w:bottom w:val="none" w:sz="0" w:space="0" w:color="auto"/>
+                <w:right w:val="none" w:sz="0" w:space="0" w:color="auto"/>
+                <w:insideH w:val="none" w:sz="0" w:space="0" w:color="auto"/>
+                <w:insideV w:val="none" w:sz="0" w:space="0" w:color="auto"/>
+              </w:tblBorders>
+              <w:tblLayout w:type="fixed"/>
+              <w:tblCellMar>
+                <w:left w:w="0" w:type="dxa"/>
+                <w:right w:w="0" w:type="dxa"/>
+              </w:tblCellMar>
+              <w:tblLook w:val="04A0" w:firstRow="1" w:lastRow="0" w:firstColumn="1" w:lastColumn="0" w:noHBand="0" w:noVBand="1"/>
+            </w:tblPr>
+            <w:tblGrid>
+              <w:gridCol w:w="4990"/>
+              <w:gridCol w:w="4640"/>
+            </w:tblGrid>
+            <w:tr>
+              <w:tc>
+                <w:tcPr>
+                  <w:tcW w:w="2591" w:type="pct"/>
+                </w:tcPr>
+                <w:p>
+                  <w:pPr>
+                    <w:pStyle w:val="Heading2"/>
+                    <w:keepNext w:val="0"/>
+                  </w:pPr>
+                  <w:r>
+                    <w:t>Porsche E</w:t>
+                  </w:r>
+                  <w:r>
+                    <w:t>nthusiast</w:t>
+                  </w:r>
+                </w:p>
+              </w:tc>
+              <w:tc>
+                <w:tcPr>
+                  <w:tcW w:w="2409" w:type="pct"/>
+                </w:tcPr>
+                <w:p>
+                  <w:pPr>
+                    <w:pStyle w:val="Dates"/>
+                    <w:keepNext w:val="0"/>
+                  </w:pPr>
+                </w:p>
+              </w:tc>
+            </w:tr>
+            <w:tr>
+              <w:tc>
+                <w:tcPr>
+                  <w:tcW w:w="5000" w:type="pct"/>
+                  <w:gridSpan w:val="2"/>
+                </w:tcPr>
+                <w:p>
+                  <w:pPr>
+                    <w:pStyle w:val="Content"/>
+                  </w:pPr>
+                  <w:r>
+                    <w:t>Lover of Porsche sports cars and mechanics</w:t>
+                  </w:r>
+                </w:p>
+              </w:tc>
+            </w:tr>
+          </w:tbl>
+          <w:p>
+            <w:pPr>
+              <w:pStyle w:val="Heading2"/>
+              <w:keepNext w:val="0"/>
+            </w:pPr>
+          </w:p>
+        </w:tc>
+      </w:tr>
+      <w:tr>
+        <w:tc>
+          <w:tcPr>
+            <w:tcW w:w="458" w:type="pct"/>
+          </w:tcPr>
+          <w:p>
+            <w:pPr>
+              <w:pStyle w:val="Heading1"/>
+              <w:keepNext w:val="0"/>
+            </w:pPr>
+          </w:p>
+        </w:tc>
+        <w:tc>
+          <w:tcPr>
+            <w:tcW w:w="86" w:type="pct"/>
+          </w:tcPr>
+          <w:p>
+            <w:pPr>
+              <w:rPr>
+                <w:sz w:val="10"/>
+                <w:szCs w:val="10"/>
+              </w:rPr>
+            </w:pPr>
+          </w:p>
+        </w:tc>
+        <w:tc>
+          <w:tcPr>
+            <w:tcW w:w="4456" w:type="pct"/>
+          </w:tcPr>
+          <w:tbl>
+            <w:tblPr>
+              <w:tblStyle w:val="TableGrid"/>
+              <w:tblW w:w="9630" w:type="dxa"/>
+              <w:tblBorders>
+                <w:top w:val="none" w:sz="0" w:space="0" w:color="auto"/>
+                <w:left w:val="none" w:sz="0" w:space="0" w:color="auto"/>
+                <w:bottom w:val="none" w:sz="0" w:space="0" w:color="auto"/>
+                <w:right w:val="none" w:sz="0" w:space="0" w:color="auto"/>
+                <w:insideH w:val="none" w:sz="0" w:space="0" w:color="auto"/>
+                <w:insideV w:val="none" w:sz="0" w:space="0" w:color="auto"/>
+              </w:tblBorders>
+              <w:tblLayout w:type="fixed"/>
+              <w:tblCellMar>
+                <w:left w:w="0" w:type="dxa"/>
+                <w:right w:w="0" w:type="dxa"/>
+              </w:tblCellMar>
+              <w:tblLook w:val="04A0" w:firstRow="1" w:lastRow="0" w:firstColumn="1" w:lastColumn="0" w:noHBand="0" w:noVBand="1"/>
+            </w:tblPr>
+            <w:tblGrid>
+              <w:gridCol w:w="4990"/>
+              <w:gridCol w:w="4640"/>
+            </w:tblGrid>
+            <w:tr>
+              <w:tc>
+                <w:tcPr>
+                  <w:tcW w:w="1453" w:type="pct"/>
+                </w:tcPr>
+                <w:p>
+                  <w:pPr>
+                    <w:pStyle w:val="Heading2"/>
+                    <w:keepNext w:val="0"/>
+                  </w:pPr>
+                  <w:r>
+                    <w:t>Cycling</w:t>
+                  </w:r>
+                </w:p>
+              </w:tc>
+              <w:tc>
+                <w:tcPr>
+                  <w:tcW w:w="1351" w:type="pct"/>
+                </w:tcPr>
+                <w:p>
+                  <w:pPr>
+                    <w:pStyle w:val="Dates"/>
+                    <w:keepNext w:val="0"/>
+                  </w:pPr>
+                </w:p>
+              </w:tc>
+            </w:tr>
+            <w:tr>
+              <w:tc>
+                <w:tcPr>
+                  <w:tcW w:w="2804" w:type="pct"/>
+                  <w:gridSpan w:val="2"/>
+                </w:tcPr>
+                <w:p>
+                  <w:pPr>
+                    <w:pStyle w:val="Content"/>
+                  </w:pPr>
+                  <w:r>
+                    <w:t xml:space="preserve">Road and cyclocross </w:t>
+                  </w:r>
+                </w:p>
+              </w:tc>
+            </w:tr>
+          </w:tbl>
+          <w:p>
+            <w:pPr>
+              <w:pStyle w:val="Heading2"/>
+              <w:keepNext w:val="0"/>
+            </w:pPr>
+          </w:p>
+        </w:tc>
+      </w:tr>
+      <w:tr>
+        <w:tc>
+          <w:tcPr>
+            <w:tcW w:w="458" w:type="pct"/>
+          </w:tcPr>
+          <w:p>
+            <w:pPr>
+              <w:pStyle w:val="Heading1"/>
+              <w:keepNext w:val="0"/>
+            </w:pPr>
+          </w:p>
+        </w:tc>
+        <w:tc>
+          <w:tcPr>
+            <w:tcW w:w="86" w:type="pct"/>
+          </w:tcPr>
+          <w:p>
+            <w:pPr>
+              <w:rPr>
+                <w:sz w:val="10"/>
+                <w:szCs w:val="10"/>
+              </w:rPr>
+            </w:pPr>
+          </w:p>
+        </w:tc>
+        <w:tc>
+          <w:tcPr>
+            <w:tcW w:w="4456" w:type="pct"/>
+          </w:tcPr>
+          <w:tbl>
+            <w:tblPr>
+              <w:tblStyle w:val="TableGrid"/>
+              <w:tblW w:w="9630" w:type="dxa"/>
+              <w:tblBorders>
+                <w:top w:val="none" w:sz="0" w:space="0" w:color="auto"/>
+                <w:left w:val="none" w:sz="0" w:space="0" w:color="auto"/>
+                <w:bottom w:val="none" w:sz="0" w:space="0" w:color="auto"/>
+                <w:right w:val="none" w:sz="0" w:space="0" w:color="auto"/>
+                <w:insideH w:val="none" w:sz="0" w:space="0" w:color="auto"/>
+                <w:insideV w:val="none" w:sz="0" w:space="0" w:color="auto"/>
+              </w:tblBorders>
+              <w:tblLayout w:type="fixed"/>
+              <w:tblCellMar>
+                <w:left w:w="0" w:type="dxa"/>
+                <w:right w:w="0" w:type="dxa"/>
+              </w:tblCellMar>
+              <w:tblLook w:val="04A0" w:firstRow="1" w:lastRow="0" w:firstColumn="1" w:lastColumn="0" w:noHBand="0" w:noVBand="1"/>
+            </w:tblPr>
+            <w:tblGrid>
+              <w:gridCol w:w="4986"/>
+              <w:gridCol w:w="4644"/>
+            </w:tblGrid>
+            <w:tr>
+              <w:tc>
+                <w:tcPr>
+                  <w:tcW w:w="2589" w:type="pct"/>
                 </w:tcPr>
                 <w:p>
                   <w:pPr>
@@ -4485,19 +4975,16 @@
                     </w:rPr>
                   </w:pPr>
                   <w:r>
-                    <w:t xml:space="preserve">     </w:t>
-                  </w:r>
-                  <w:r>
                     <w:rPr>
                       <w:rFonts w:asciiTheme="majorHAnsi" w:hAnsiTheme="majorHAnsi"/>
                     </w:rPr>
-                    <w:t>Unicyclist</w:t>
-                  </w:r>
-                </w:p>
-              </w:tc>
-              <w:tc>
-                <w:tcPr>
-                  <w:tcW w:w="624" w:type="pct"/>
+                    <w:t>Unicycling</w:t>
+                  </w:r>
+                </w:p>
+              </w:tc>
+              <w:tc>
+                <w:tcPr>
+                  <w:tcW w:w="2411" w:type="pct"/>
                 </w:tcPr>
                 <w:p>
                   <w:pPr>
@@ -4505,21 +4992,13 @@
                     <w:keepNext w:val="0"/>
                     <w:jc w:val="left"/>
                   </w:pPr>
-                  <w:r>
-                    <w:t xml:space="preserve">[ 2013 – </w:t>
-                  </w:r>
-                  <w:proofErr w:type="gramStart"/>
-                  <w:r>
-                    <w:t>Present ]</w:t>
-                  </w:r>
-                  <w:proofErr w:type="gramEnd"/>
                 </w:p>
               </w:tc>
             </w:tr>
             <w:tr>
               <w:tc>
                 <w:tcPr>
-                  <w:tcW w:w="2804" w:type="pct"/>
+                  <w:tcW w:w="5000" w:type="pct"/>
                   <w:gridSpan w:val="2"/>
                 </w:tcPr>
                 <w:p>
@@ -4527,77 +5006,76 @@
                     <w:pStyle w:val="Content"/>
                   </w:pPr>
                   <w:r>
-                    <w:t>Co-lead Life Groups of eight students. Organized and coordinated meetings and events with other Life Groups within Chi Alpha.</w:t>
-                  </w:r>
-                </w:p>
-              </w:tc>
-              <w:tc>
-                <w:tcPr>
-                  <w:tcW w:w="1572" w:type="pct"/>
-                </w:tcPr>
-                <w:p>
-                  <w:pPr>
-                    <w:pStyle w:val="Content"/>
-                  </w:pPr>
-                  <w:r>
-                    <w:t xml:space="preserve">     </w:t>
-                  </w:r>
-                  <w:r>
                     <w:t>Avid sport unicyclist</w:t>
                   </w:r>
                 </w:p>
               </w:tc>
-              <w:tc>
-                <w:tcPr>
-                  <w:tcW w:w="624" w:type="pct"/>
-                </w:tcPr>
-                <w:p>
-                  <w:pPr>
-                    <w:pStyle w:val="Content"/>
-                  </w:pPr>
-                </w:p>
-              </w:tc>
             </w:tr>
+          </w:tbl>
+          <w:p>
+            <w:pPr>
+              <w:pStyle w:val="Heading2"/>
+              <w:keepNext w:val="0"/>
+            </w:pPr>
+          </w:p>
+        </w:tc>
+      </w:tr>
+      <w:tr>
+        <w:tc>
+          <w:tcPr>
+            <w:tcW w:w="458" w:type="pct"/>
+          </w:tcPr>
+          <w:p>
+            <w:pPr>
+              <w:pStyle w:val="Heading1"/>
+              <w:keepNext w:val="0"/>
+            </w:pPr>
+          </w:p>
+        </w:tc>
+        <w:tc>
+          <w:tcPr>
+            <w:tcW w:w="86" w:type="pct"/>
+          </w:tcPr>
+          <w:p>
+            <w:pPr>
+              <w:rPr>
+                <w:sz w:val="10"/>
+                <w:szCs w:val="10"/>
+              </w:rPr>
+            </w:pPr>
+          </w:p>
+        </w:tc>
+        <w:tc>
+          <w:tcPr>
+            <w:tcW w:w="4456" w:type="pct"/>
+          </w:tcPr>
+          <w:tbl>
+            <w:tblPr>
+              <w:tblStyle w:val="TableGrid"/>
+              <w:tblW w:w="9630" w:type="dxa"/>
+              <w:tblBorders>
+                <w:top w:val="none" w:sz="0" w:space="0" w:color="auto"/>
+                <w:left w:val="none" w:sz="0" w:space="0" w:color="auto"/>
+                <w:bottom w:val="none" w:sz="0" w:space="0" w:color="auto"/>
+                <w:right w:val="none" w:sz="0" w:space="0" w:color="auto"/>
+                <w:insideH w:val="none" w:sz="0" w:space="0" w:color="auto"/>
+                <w:insideV w:val="none" w:sz="0" w:space="0" w:color="auto"/>
+              </w:tblBorders>
+              <w:tblLayout w:type="fixed"/>
+              <w:tblCellMar>
+                <w:left w:w="0" w:type="dxa"/>
+                <w:right w:w="0" w:type="dxa"/>
+              </w:tblCellMar>
+              <w:tblLook w:val="04A0" w:firstRow="1" w:lastRow="0" w:firstColumn="1" w:lastColumn="0" w:noHBand="0" w:noVBand="1"/>
+            </w:tblPr>
+            <w:tblGrid>
+              <w:gridCol w:w="4986"/>
+              <w:gridCol w:w="4644"/>
+            </w:tblGrid>
             <w:tr>
               <w:tc>
                 <w:tcPr>
-                  <w:tcW w:w="1453" w:type="pct"/>
-                </w:tcPr>
-                <w:p>
-                  <w:pPr>
-                    <w:pStyle w:val="Heading2"/>
-                    <w:keepNext w:val="0"/>
-                  </w:pPr>
-                  <w:r>
-                    <w:t>Virginia Tech Fencing Club</w:t>
-                  </w:r>
-                </w:p>
-              </w:tc>
-              <w:tc>
-                <w:tcPr>
-                  <w:tcW w:w="1351" w:type="pct"/>
-                </w:tcPr>
-                <w:p>
-                  <w:pPr>
-                    <w:pStyle w:val="Dates"/>
-                    <w:keepNext w:val="0"/>
-                  </w:pPr>
-                  <w:r>
-                    <w:t xml:space="preserve">[ 2013 – </w:t>
-                  </w:r>
-                  <w:proofErr w:type="gramStart"/>
-                  <w:r>
-                    <w:t>2014 ]</w:t>
-                  </w:r>
-                  <w:proofErr w:type="gramEnd"/>
-                  <w:r>
-                    <w:t xml:space="preserve">  </w:t>
-                  </w:r>
-                </w:p>
-              </w:tc>
-              <w:tc>
-                <w:tcPr>
-                  <w:tcW w:w="1572" w:type="pct"/>
+                  <w:tcW w:w="2589" w:type="pct"/>
                 </w:tcPr>
                 <w:p>
                   <w:pPr>
@@ -4608,19 +5086,16 @@
                     </w:rPr>
                   </w:pPr>
                   <w:r>
-                    <w:t xml:space="preserve">     </w:t>
-                  </w:r>
-                  <w:r>
                     <w:rPr>
                       <w:rFonts w:asciiTheme="majorHAnsi" w:hAnsiTheme="majorHAnsi"/>
                     </w:rPr>
-                    <w:t>Musician</w:t>
-                  </w:r>
-                </w:p>
-              </w:tc>
-              <w:tc>
-                <w:tcPr>
-                  <w:tcW w:w="624" w:type="pct"/>
+                    <w:t>Music</w:t>
+                  </w:r>
+                </w:p>
+              </w:tc>
+              <w:tc>
+                <w:tcPr>
+                  <w:tcW w:w="2411" w:type="pct"/>
                 </w:tcPr>
                 <w:p>
                   <w:pPr>
@@ -4628,24 +5103,13 @@
                     <w:keepNext w:val="0"/>
                     <w:jc w:val="left"/>
                   </w:pPr>
-                  <w:r>
-                    <w:t xml:space="preserve">[ 2010 – </w:t>
-                  </w:r>
-                  <w:proofErr w:type="gramStart"/>
-                  <w:r>
-                    <w:t>Present ]</w:t>
-                  </w:r>
-                  <w:proofErr w:type="gramEnd"/>
                 </w:p>
               </w:tc>
             </w:tr>
             <w:tr>
-              <w:trPr>
-                <w:trHeight w:val="450"/>
-              </w:trPr>
-              <w:tc>
-                <w:tcPr>
-                  <w:tcW w:w="2804" w:type="pct"/>
+              <w:tc>
+                <w:tcPr>
+                  <w:tcW w:w="5000" w:type="pct"/>
                   <w:gridSpan w:val="2"/>
                 </w:tcPr>
                 <w:p>
@@ -4653,22 +5117,7 @@
                     <w:pStyle w:val="Content"/>
                   </w:pPr>
                   <w:r>
-                    <w:t>Trained in the Epee fencing style and competed in tournaments.</w:t>
-                  </w:r>
-                </w:p>
-              </w:tc>
-              <w:tc>
-                <w:tcPr>
-                  <w:tcW w:w="2196" w:type="pct"/>
-                  <w:gridSpan w:val="2"/>
-                </w:tcPr>
-                <w:p>
-                  <w:pPr>
-                    <w:pStyle w:val="Content"/>
-                    <w:ind w:left="0" w:firstLine="0"/>
-                  </w:pPr>
-                  <w:r>
-                    <w:t xml:space="preserve">     Self-taught musical knowledge of the piano.</w:t>
+                    <w:t>Self-taught piano</w:t>
                   </w:r>
                 </w:p>
               </w:tc>
@@ -4676,7 +5125,8 @@
           </w:tbl>
           <w:p>
             <w:pPr>
-              <w:pStyle w:val="Content"/>
+              <w:pStyle w:val="Element"/>
+              <w:keepNext w:val="0"/>
             </w:pPr>
           </w:p>
         </w:tc>
@@ -4684,7 +5134,7 @@
     </w:tbl>
     <w:p/>
     <w:sectPr>
-      <w:headerReference w:type="even" r:id="rId11"/>
+      <w:headerReference w:type="even" r:id="rId12"/>
       <w:pgSz w:w="12240" w:h="15840"/>
       <w:pgMar w:top="720" w:right="720" w:bottom="720" w:left="720" w:header="720" w:footer="720" w:gutter="0"/>
       <w:cols w:space="720"/>
@@ -4945,7 +5395,7 @@
   <w:abstractNum w:abstractNumId="1" w15:restartNumberingAfterBreak="0">
     <w:nsid w:val="FFFFFF7C"/>
     <w:multiLevelType w:val="singleLevel"/>
-    <w:tmpl w:val="B216A80C"/>
+    <w:tmpl w:val="12B2A062"/>
     <w:lvl w:ilvl="0">
       <w:start w:val="1"/>
       <w:numFmt w:val="decimal"/>
@@ -4962,7 +5412,7 @@
   <w:abstractNum w:abstractNumId="2" w15:restartNumberingAfterBreak="0">
     <w:nsid w:val="FFFFFF7D"/>
     <w:multiLevelType w:val="singleLevel"/>
-    <w:tmpl w:val="731EB4E8"/>
+    <w:tmpl w:val="3868760E"/>
     <w:lvl w:ilvl="0">
       <w:start w:val="1"/>
       <w:numFmt w:val="decimal"/>
@@ -4979,7 +5429,7 @@
   <w:abstractNum w:abstractNumId="3" w15:restartNumberingAfterBreak="0">
     <w:nsid w:val="FFFFFF7E"/>
     <w:multiLevelType w:val="singleLevel"/>
-    <w:tmpl w:val="B68E0398"/>
+    <w:tmpl w:val="74822140"/>
     <w:lvl w:ilvl="0">
       <w:start w:val="1"/>
       <w:numFmt w:val="decimal"/>
@@ -4996,7 +5446,7 @@
   <w:abstractNum w:abstractNumId="4" w15:restartNumberingAfterBreak="0">
     <w:nsid w:val="FFFFFF7F"/>
     <w:multiLevelType w:val="singleLevel"/>
-    <w:tmpl w:val="496E4E7E"/>
+    <w:tmpl w:val="10D4F5AE"/>
     <w:lvl w:ilvl="0">
       <w:start w:val="1"/>
       <w:numFmt w:val="decimal"/>
@@ -5013,7 +5463,7 @@
   <w:abstractNum w:abstractNumId="5" w15:restartNumberingAfterBreak="0">
     <w:nsid w:val="FFFFFF80"/>
     <w:multiLevelType w:val="singleLevel"/>
-    <w:tmpl w:val="0722DB94"/>
+    <w:tmpl w:val="674AF950"/>
     <w:lvl w:ilvl="0">
       <w:start w:val="1"/>
       <w:numFmt w:val="bullet"/>
@@ -5033,7 +5483,7 @@
   <w:abstractNum w:abstractNumId="6" w15:restartNumberingAfterBreak="0">
     <w:nsid w:val="FFFFFF81"/>
     <w:multiLevelType w:val="singleLevel"/>
-    <w:tmpl w:val="7A4E8C76"/>
+    <w:tmpl w:val="FA68E9D2"/>
     <w:lvl w:ilvl="0">
       <w:start w:val="1"/>
       <w:numFmt w:val="bullet"/>
@@ -5053,7 +5503,7 @@
   <w:abstractNum w:abstractNumId="7" w15:restartNumberingAfterBreak="0">
     <w:nsid w:val="FFFFFF82"/>
     <w:multiLevelType w:val="singleLevel"/>
-    <w:tmpl w:val="338A8E34"/>
+    <w:tmpl w:val="9E6038A6"/>
     <w:lvl w:ilvl="0">
       <w:start w:val="1"/>
       <w:numFmt w:val="bullet"/>
@@ -5073,7 +5523,7 @@
   <w:abstractNum w:abstractNumId="8" w15:restartNumberingAfterBreak="0">
     <w:nsid w:val="FFFFFF83"/>
     <w:multiLevelType w:val="singleLevel"/>
-    <w:tmpl w:val="F5567548"/>
+    <w:tmpl w:val="CB6EF538"/>
     <w:lvl w:ilvl="0">
       <w:start w:val="1"/>
       <w:numFmt w:val="bullet"/>
@@ -5093,7 +5543,7 @@
   <w:abstractNum w:abstractNumId="9" w15:restartNumberingAfterBreak="0">
     <w:nsid w:val="FFFFFF88"/>
     <w:multiLevelType w:val="singleLevel"/>
-    <w:tmpl w:val="95BCCA0E"/>
+    <w:tmpl w:val="D66EF56A"/>
     <w:lvl w:ilvl="0">
       <w:start w:val="1"/>
       <w:numFmt w:val="decimal"/>
@@ -5110,7 +5560,7 @@
   <w:abstractNum w:abstractNumId="10" w15:restartNumberingAfterBreak="0">
     <w:nsid w:val="FFFFFF89"/>
     <w:multiLevelType w:val="singleLevel"/>
-    <w:tmpl w:val="E6B8DCD2"/>
+    <w:tmpl w:val="0224846C"/>
     <w:lvl w:ilvl="0">
       <w:start w:val="1"/>
       <w:numFmt w:val="bullet"/>
@@ -5143,7 +5593,7 @@
         <w:rFonts w:ascii="Symbol" w:hAnsi="Symbol" w:hint="default"/>
       </w:rPr>
     </w:lvl>
-    <w:lvl w:ilvl="1" w:tplc="04090003" w:tentative="1">
+    <w:lvl w:ilvl="1" w:tplc="04090003">
       <w:start w:val="1"/>
       <w:numFmt w:val="bullet"/>
       <w:lvlText w:val="o"/>
@@ -5155,7 +5605,7 @@
         <w:rFonts w:ascii="Courier New" w:hAnsi="Courier New" w:cs="Courier New" w:hint="default"/>
       </w:rPr>
     </w:lvl>
-    <w:lvl w:ilvl="2" w:tplc="04090005" w:tentative="1">
+    <w:lvl w:ilvl="2" w:tplc="04090005">
       <w:start w:val="1"/>
       <w:numFmt w:val="bullet"/>
       <w:lvlText w:val=""/>
@@ -6263,6 +6713,7 @@
     <w:rsid w:val="00CA3FC5"/>
     <w:rsid w:val="00CC0A20"/>
     <w:rsid w:val="00FC2B46"/>
+    <w:rsid w:val="00FC7234"/>
     <w:rsid w:val="00FE52AF"/>
   </w:rsids>
   <m:mathPr>

</xml_diff>

<commit_message>
Updated Makassar project description
</commit_message>
<xml_diff>
--- a/derieux_resume_multipage.docx
+++ b/derieux_resume_multipage.docx
@@ -73,8 +73,17 @@
                 <w:color w:val="984806" w:themeColor="accent6" w:themeShade="80"/>
                 <w:sz w:val="48"/>
               </w:rPr>
-              <w:t>Alexander Christian DeRieux</w:t>
+              <w:t xml:space="preserve">Alexander Christian </w:t>
             </w:r>
+            <w:proofErr w:type="spellStart"/>
+            <w:r>
+              <w:rPr>
+                <w:color w:val="984806" w:themeColor="accent6" w:themeShade="80"/>
+                <w:sz w:val="48"/>
+              </w:rPr>
+              <w:t>DeRieux</w:t>
+            </w:r>
+            <w:proofErr w:type="spellEnd"/>
             <w:r>
               <w:rPr>
                 <w:sz w:val="48"/>
@@ -264,8 +273,18 @@
                         <w:color w:val="7F7F7F" w:themeColor="text1" w:themeTint="80"/>
                         <w:u w:val="none"/>
                       </w:rPr>
-                      <w:t>/alexderieux</w:t>
+                      <w:t>/</w:t>
                     </w:r>
+                    <w:proofErr w:type="spellStart"/>
+                    <w:r>
+                      <w:rPr>
+                        <w:rStyle w:val="Hyperlink"/>
+                        <w:color w:val="7F7F7F" w:themeColor="text1" w:themeTint="80"/>
+                        <w:u w:val="none"/>
+                      </w:rPr>
+                      <w:t>alexderieux</w:t>
+                    </w:r>
+                    <w:proofErr w:type="spellEnd"/>
                   </w:hyperlink>
                 </w:p>
               </w:tc>
@@ -540,8 +559,13 @@
                     <w:keepNext w:val="0"/>
                   </w:pPr>
                   <w:r>
-                    <w:t>[ 1/2021 – Present ]</w:t>
-                  </w:r>
+                    <w:t xml:space="preserve">[ 1/2021 – </w:t>
+                  </w:r>
+                  <w:proofErr w:type="gramStart"/>
+                  <w:r>
+                    <w:t>Present ]</w:t>
+                  </w:r>
+                  <w:proofErr w:type="gramEnd"/>
                 </w:p>
               </w:tc>
             </w:tr>
@@ -722,8 +746,13 @@
                     <w:keepNext w:val="0"/>
                   </w:pPr>
                   <w:r>
-                    <w:t>[ 8/2012 – 5/2016 ]</w:t>
-                  </w:r>
+                    <w:t>[ 8/2012 – 5/</w:t>
+                  </w:r>
+                  <w:proofErr w:type="gramStart"/>
+                  <w:r>
+                    <w:t>2016 ]</w:t>
+                  </w:r>
+                  <w:proofErr w:type="gramEnd"/>
                 </w:p>
               </w:tc>
             </w:tr>
@@ -880,8 +909,13 @@
                     <w:keepNext w:val="0"/>
                   </w:pPr>
                   <w:r>
-                    <w:t>[ 8/2012 – 12/2016 ]</w:t>
-                  </w:r>
+                    <w:t>[ 8/2012 – 12/</w:t>
+                  </w:r>
+                  <w:proofErr w:type="gramStart"/>
+                  <w:r>
+                    <w:t>2016 ]</w:t>
+                  </w:r>
+                  <w:proofErr w:type="gramEnd"/>
                 </w:p>
               </w:tc>
             </w:tr>
@@ -1064,8 +1098,13 @@
                     <w:keepNext w:val="0"/>
                   </w:pPr>
                   <w:r>
-                    <w:t>[ 8/2021 – Present ]</w:t>
-                  </w:r>
+                    <w:t xml:space="preserve">[ 8/2021 – </w:t>
+                  </w:r>
+                  <w:proofErr w:type="gramStart"/>
+                  <w:r>
+                    <w:t>Present ]</w:t>
+                  </w:r>
+                  <w:proofErr w:type="gramEnd"/>
                 </w:p>
               </w:tc>
             </w:tr>
@@ -1083,12 +1122,21 @@
                       <w:iCs/>
                     </w:rPr>
                   </w:pPr>
+                  <w:proofErr w:type="spellStart"/>
                   <w:r>
                     <w:rPr>
                       <w:i/>
                       <w:iCs/>
                     </w:rPr>
-                    <w:t>Wireless@VT, Virginia Polytechnic Institute and State University</w:t>
+                    <w:t>Wireless@VT</w:t>
+                  </w:r>
+                  <w:proofErr w:type="spellEnd"/>
+                  <w:r>
+                    <w:rPr>
+                      <w:i/>
+                      <w:iCs/>
+                    </w:rPr>
+                    <w:t>, Virginia Polytechnic Institute and State University</w:t>
                   </w:r>
                 </w:p>
                 <w:p>
@@ -1193,8 +1241,13 @@
                     <w:keepNext w:val="0"/>
                   </w:pPr>
                   <w:r>
-                    <w:t>[ 1/2021 – Present ]</w:t>
-                  </w:r>
+                    <w:t xml:space="preserve">[ 1/2021 – </w:t>
+                  </w:r>
+                  <w:proofErr w:type="gramStart"/>
+                  <w:r>
+                    <w:t>Present ]</w:t>
+                  </w:r>
+                  <w:proofErr w:type="gramEnd"/>
                 </w:p>
               </w:tc>
             </w:tr>
@@ -1331,8 +1384,13 @@
                     <w:keepNext w:val="0"/>
                   </w:pPr>
                   <w:r>
-                    <w:t>[ 2/2017 – Present ]</w:t>
-                  </w:r>
+                    <w:t xml:space="preserve">[ 2/2017 – </w:t>
+                  </w:r>
+                  <w:proofErr w:type="gramStart"/>
+                  <w:r>
+                    <w:t>Present ]</w:t>
+                  </w:r>
+                  <w:proofErr w:type="gramEnd"/>
                 </w:p>
               </w:tc>
             </w:tr>
@@ -1448,7 +1506,15 @@
                     <w:keepNext w:val="0"/>
                   </w:pPr>
                   <w:r>
-                    <w:t xml:space="preserve">[ 7/2012 – 2/2017 ] </w:t>
+                    <w:t>[ 7/2012 – 2/</w:t>
+                  </w:r>
+                  <w:proofErr w:type="gramStart"/>
+                  <w:r>
+                    <w:t>2017 ]</w:t>
+                  </w:r>
+                  <w:proofErr w:type="gramEnd"/>
+                  <w:r>
+                    <w:t xml:space="preserve"> </w:t>
                   </w:r>
                 </w:p>
               </w:tc>
@@ -1576,8 +1642,13 @@
                     <w:keepNext w:val="0"/>
                   </w:pPr>
                   <w:r>
-                    <w:t>[ 8/2016 – 12/2016 ]</w:t>
-                  </w:r>
+                    <w:t>[ 8/2016 – 12/</w:t>
+                  </w:r>
+                  <w:proofErr w:type="gramStart"/>
+                  <w:r>
+                    <w:t>2016 ]</w:t>
+                  </w:r>
+                  <w:proofErr w:type="gramEnd"/>
                 </w:p>
               </w:tc>
             </w:tr>
@@ -1696,7 +1767,15 @@
                     <w:keepNext w:val="0"/>
                   </w:pPr>
                   <w:r>
-                    <w:t xml:space="preserve">[ 1/2012 – 5/2012 ] </w:t>
+                    <w:t>[ 1/2012 – 5/</w:t>
+                  </w:r>
+                  <w:proofErr w:type="gramStart"/>
+                  <w:r>
+                    <w:t>2012 ]</w:t>
+                  </w:r>
+                  <w:proofErr w:type="gramEnd"/>
+                  <w:r>
+                    <w:t xml:space="preserve"> </w:t>
                   </w:r>
                 </w:p>
               </w:tc>
@@ -1887,8 +1966,13 @@
                     <w:keepNext w:val="0"/>
                   </w:pPr>
                   <w:r>
-                    <w:t>[ 1/2021 – Present ]</w:t>
-                  </w:r>
+                    <w:t xml:space="preserve">[ 1/2021 – </w:t>
+                  </w:r>
+                  <w:proofErr w:type="gramStart"/>
+                  <w:r>
+                    <w:t>Present ]</w:t>
+                  </w:r>
+                  <w:proofErr w:type="gramEnd"/>
                 </w:p>
               </w:tc>
             </w:tr>
@@ -1906,7 +1990,22 @@
                     <w:t xml:space="preserve">Joint effort with Virginia Tech and University of Colorado Boulder. Developing </w:t>
                   </w:r>
                   <w:r>
-                    <w:t>machine learning frameworks with data fusion to bolster urban planning and grow "smart" garden alleys in Makassar City, Indonesia.</w:t>
+                    <w:t xml:space="preserve">machine learning frameworks with data fusion to </w:t>
+                  </w:r>
+                  <w:r>
+                    <w:t>grow "smart" garden alleys in Makassar City, Indonesia</w:t>
+                  </w:r>
+                  <w:r>
+                    <w:t xml:space="preserve"> in effort to </w:t>
+                  </w:r>
+                  <w:r>
+                    <w:t xml:space="preserve">bolster </w:t>
+                  </w:r>
+                  <w:r>
+                    <w:t xml:space="preserve">city health, food production, economics, tourism, and </w:t>
+                  </w:r>
+                  <w:r>
+                    <w:t>urban planning.</w:t>
                   </w:r>
                 </w:p>
               </w:tc>
@@ -2006,8 +2105,13 @@
                     <w:keepNext w:val="0"/>
                   </w:pPr>
                   <w:r>
-                    <w:t>[ 10/2021 – Present ]</w:t>
-                  </w:r>
+                    <w:t xml:space="preserve">[ 10/2021 – </w:t>
+                  </w:r>
+                  <w:proofErr w:type="gramStart"/>
+                  <w:r>
+                    <w:t>Present ]</w:t>
+                  </w:r>
+                  <w:proofErr w:type="gramEnd"/>
                 </w:p>
               </w:tc>
             </w:tr>
@@ -2022,7 +2126,15 @@
                     <w:pStyle w:val="Content"/>
                   </w:pPr>
                   <w:r>
-                    <w:t>Research effort exploring the application of traditional and deep Q-learning Reinforcement Learning (RL) algorithms in dynamic stock trading environments. Developing both model-based and model-free Q-learning algorithms in conjunction with custom stock simulation environment in OpenAI Gym.</w:t>
+                    <w:t xml:space="preserve">Research effort exploring the application of traditional and deep Q-learning Reinforcement Learning (RL) algorithms in dynamic stock trading environments. Developing both model-based and model-free Q-learning algorithms in conjunction with custom stock simulation environment in </w:t>
+                  </w:r>
+                  <w:proofErr w:type="spellStart"/>
+                  <w:r>
+                    <w:t>OpenAI</w:t>
+                  </w:r>
+                  <w:proofErr w:type="spellEnd"/>
+                  <w:r>
+                    <w:t xml:space="preserve"> Gym.</w:t>
                   </w:r>
                 </w:p>
               </w:tc>
@@ -2102,8 +2214,13 @@
                     <w:pStyle w:val="Heading2"/>
                     <w:keepNext w:val="0"/>
                   </w:pPr>
-                  <w:r>
-                    <w:t>LyricAI: Using LSTMs to Write Religious Music</w:t>
+                  <w:proofErr w:type="spellStart"/>
+                  <w:r>
+                    <w:t>LyricAI</w:t>
+                  </w:r>
+                  <w:proofErr w:type="spellEnd"/>
+                  <w:r>
+                    <w:t>: Using LSTMs to Write Religious Music</w:t>
                   </w:r>
                 </w:p>
               </w:tc>
@@ -2117,8 +2234,13 @@
                     <w:keepNext w:val="0"/>
                   </w:pPr>
                   <w:r>
-                    <w:t>[ 4/2021 – 5/2021 ]</w:t>
-                  </w:r>
+                    <w:t>[ 4/2021 – 5/</w:t>
+                  </w:r>
+                  <w:proofErr w:type="gramStart"/>
+                  <w:r>
+                    <w:t>2021 ]</w:t>
+                  </w:r>
+                  <w:proofErr w:type="gramEnd"/>
                 </w:p>
               </w:tc>
             </w:tr>
@@ -2228,8 +2350,13 @@
                     <w:keepNext w:val="0"/>
                   </w:pPr>
                   <w:r>
-                    <w:t>[ 8/2016 – 12/2016 ]</w:t>
-                  </w:r>
+                    <w:t>[ 8/2016 – 12/</w:t>
+                  </w:r>
+                  <w:proofErr w:type="gramStart"/>
+                  <w:r>
+                    <w:t>2016 ]</w:t>
+                  </w:r>
+                  <w:proofErr w:type="gramEnd"/>
                 </w:p>
               </w:tc>
             </w:tr>
@@ -2339,7 +2466,15 @@
                     <w:keepNext w:val="0"/>
                   </w:pPr>
                   <w:r>
-                    <w:t xml:space="preserve">[ 8/2015 – 5/2016 ] </w:t>
+                    <w:t>[ 8/2015 – 5/</w:t>
+                  </w:r>
+                  <w:proofErr w:type="gramStart"/>
+                  <w:r>
+                    <w:t>2016 ]</w:t>
+                  </w:r>
+                  <w:proofErr w:type="gramEnd"/>
+                  <w:r>
+                    <w:t xml:space="preserve"> </w:t>
                   </w:r>
                 </w:p>
               </w:tc>
@@ -2450,8 +2585,17 @@
                 <w:color w:val="984806" w:themeColor="accent6" w:themeShade="80"/>
                 <w:sz w:val="48"/>
               </w:rPr>
-              <w:t>Alexander Christian DeRieux</w:t>
+              <w:t xml:space="preserve">Alexander Christian </w:t>
             </w:r>
+            <w:proofErr w:type="spellStart"/>
+            <w:r>
+              <w:rPr>
+                <w:color w:val="984806" w:themeColor="accent6" w:themeShade="80"/>
+                <w:sz w:val="48"/>
+              </w:rPr>
+              <w:t>DeRieux</w:t>
+            </w:r>
+            <w:proofErr w:type="spellEnd"/>
             <w:r>
               <w:rPr>
                 <w:sz w:val="48"/>
@@ -2641,8 +2785,18 @@
                         <w:color w:val="7F7F7F" w:themeColor="text1" w:themeTint="80"/>
                         <w:u w:val="none"/>
                       </w:rPr>
-                      <w:t>/alexderieux</w:t>
+                      <w:t>/</w:t>
                     </w:r>
+                    <w:proofErr w:type="spellStart"/>
+                    <w:r>
+                      <w:rPr>
+                        <w:rStyle w:val="Hyperlink"/>
+                        <w:color w:val="7F7F7F" w:themeColor="text1" w:themeTint="80"/>
+                        <w:u w:val="none"/>
+                      </w:rPr>
+                      <w:t>alexderieux</w:t>
+                    </w:r>
+                    <w:proofErr w:type="spellEnd"/>
                   </w:hyperlink>
                 </w:p>
               </w:tc>
@@ -2671,6 +2825,10 @@
             <w:pPr>
               <w:pStyle w:val="Heading1"/>
               <w:keepNext w:val="0"/>
+              <w:rPr>
+                <w:sz w:val="10"/>
+                <w:szCs w:val="20"/>
+              </w:rPr>
             </w:pPr>
           </w:p>
         </w:tc>
@@ -2682,7 +2840,7 @@
             <w:pPr>
               <w:rPr>
                 <w:sz w:val="10"/>
-                <w:szCs w:val="10"/>
+                <w:szCs w:val="20"/>
               </w:rPr>
             </w:pPr>
           </w:p>
@@ -2697,6 +2855,8 @@
               <w:keepNext w:val="0"/>
               <w:rPr>
                 <w:rFonts w:asciiTheme="majorHAnsi" w:hAnsiTheme="majorHAnsi"/>
+                <w:sz w:val="10"/>
+                <w:szCs w:val="20"/>
               </w:rPr>
             </w:pPr>
           </w:p>
@@ -2801,8 +2961,13 @@
                     <w:keepNext w:val="0"/>
                   </w:pPr>
                   <w:r>
-                    <w:t>[ 1/2015 – 5/2015 ]</w:t>
-                  </w:r>
+                    <w:t>[ 1/2015 – 5/</w:t>
+                  </w:r>
+                  <w:proofErr w:type="gramStart"/>
+                  <w:r>
+                    <w:t>2015 ]</w:t>
+                  </w:r>
+                  <w:proofErr w:type="gramEnd"/>
                 </w:p>
               </w:tc>
             </w:tr>
@@ -2817,7 +2982,31 @@
                     <w:pStyle w:val="Content"/>
                   </w:pPr>
                   <w:r>
-                    <w:t>Developed a RTL-SDR receiver system called ‘RadioPi’ to process local FM transmissions. Signal processing algorithms are written in Python using GNURadio API and custom signal blocks. Design elements include the Raspberry Pi, USB RTL-SDR antenna, and breadboard circuitry for user interface.</w:t>
+                    <w:t xml:space="preserve">Developed </w:t>
+                  </w:r>
+                  <w:proofErr w:type="gramStart"/>
+                  <w:r>
+                    <w:t>a</w:t>
+                  </w:r>
+                  <w:proofErr w:type="gramEnd"/>
+                  <w:r>
+                    <w:t xml:space="preserve"> RTL-SDR receiver system called ‘</w:t>
+                  </w:r>
+                  <w:proofErr w:type="spellStart"/>
+                  <w:r>
+                    <w:t>RadioPi</w:t>
+                  </w:r>
+                  <w:proofErr w:type="spellEnd"/>
+                  <w:r>
+                    <w:t xml:space="preserve">’ to process local FM transmissions. Signal processing algorithms are written in Python using </w:t>
+                  </w:r>
+                  <w:proofErr w:type="spellStart"/>
+                  <w:r>
+                    <w:t>GNURadio</w:t>
+                  </w:r>
+                  <w:proofErr w:type="spellEnd"/>
+                  <w:r>
+                    <w:t xml:space="preserve"> API and custom signal blocks. Design elements include the Raspberry Pi, USB RTL-SDR antenna, and breadboard circuitry for user interface.</w:t>
                   </w:r>
                 </w:p>
               </w:tc>
@@ -2921,8 +3110,13 @@
                     <w:keepNext w:val="0"/>
                   </w:pPr>
                   <w:r>
-                    <w:t>[ 7/2015 – 08/2015 ]</w:t>
-                  </w:r>
+                    <w:t>[ 7/2015 – 08/</w:t>
+                  </w:r>
+                  <w:proofErr w:type="gramStart"/>
+                  <w:r>
+                    <w:t>2015 ]</w:t>
+                  </w:r>
+                  <w:proofErr w:type="gramEnd"/>
                 </w:p>
               </w:tc>
             </w:tr>
@@ -3107,13 +3301,7 @@
                     <w:rPr>
                       <w:rFonts w:asciiTheme="majorHAnsi" w:hAnsiTheme="majorHAnsi"/>
                     </w:rPr>
-                    <w:t xml:space="preserve">APIs </w:t>
-                  </w:r>
-                  <w:r>
-                    <w:rPr>
-                      <w:rFonts w:asciiTheme="majorHAnsi" w:hAnsiTheme="majorHAnsi"/>
-                    </w:rPr>
-                    <w:t xml:space="preserve">/ </w:t>
+                    <w:t xml:space="preserve">APIs / </w:t>
                   </w:r>
                   <w:r>
                     <w:rPr>
@@ -3192,9 +3380,11 @@
                     </w:numPr>
                     <w:ind w:left="451" w:hanging="270"/>
                   </w:pPr>
+                  <w:proofErr w:type="spellStart"/>
                   <w:r>
                     <w:t>Matlab</w:t>
                   </w:r>
+                  <w:proofErr w:type="spellEnd"/>
                 </w:p>
                 <w:p>
                   <w:pPr>
@@ -3318,9 +3508,11 @@
                     </w:numPr>
                     <w:ind w:left="721" w:hanging="270"/>
                   </w:pPr>
+                  <w:proofErr w:type="spellStart"/>
                   <w:r>
                     <w:t>PyTorch</w:t>
                   </w:r>
+                  <w:proofErr w:type="spellEnd"/>
                   <w:r>
                     <w:t xml:space="preserve"> / NumPy / Pandas / </w:t>
                   </w:r>
@@ -3343,7 +3535,23 @@
                     <w:t>ask</w:t>
                   </w:r>
                   <w:r>
-                    <w:t xml:space="preserve"> / NetworkX / BeautifulSoup / </w:t>
+                    <w:t xml:space="preserve"> / </w:t>
+                  </w:r>
+                  <w:proofErr w:type="spellStart"/>
+                  <w:r>
+                    <w:t>NetworkX</w:t>
+                  </w:r>
+                  <w:proofErr w:type="spellEnd"/>
+                  <w:r>
+                    <w:t xml:space="preserve"> / </w:t>
+                  </w:r>
+                  <w:proofErr w:type="spellStart"/>
+                  <w:r>
+                    <w:t>BeautifulSoup</w:t>
+                  </w:r>
+                  <w:proofErr w:type="spellEnd"/>
+                  <w:r>
+                    <w:t xml:space="preserve"> / </w:t>
                   </w:r>
                   <w:r>
                     <w:t>OpenCV</w:t>
@@ -3354,15 +3562,35 @@
                   <w:r>
                     <w:t xml:space="preserve">Pillow / </w:t>
                   </w:r>
-                  <w:r>
-                    <w:t>PyQt / Pytest</w:t>
-                  </w:r>
+                  <w:proofErr w:type="spellStart"/>
+                  <w:r>
+                    <w:t>PyQt</w:t>
+                  </w:r>
+                  <w:proofErr w:type="spellEnd"/>
                   <w:r>
                     <w:t xml:space="preserve"> / </w:t>
                   </w:r>
-                  <w:r>
-                    <w:t>Pipenv / Pyenv</w:t>
-                  </w:r>
+                  <w:proofErr w:type="spellStart"/>
+                  <w:r>
+                    <w:t>Pytest</w:t>
+                  </w:r>
+                  <w:proofErr w:type="spellEnd"/>
+                  <w:r>
+                    <w:t xml:space="preserve"> / </w:t>
+                  </w:r>
+                  <w:proofErr w:type="spellStart"/>
+                  <w:r>
+                    <w:t>Pipenv</w:t>
+                  </w:r>
+                  <w:proofErr w:type="spellEnd"/>
+                  <w:r>
+                    <w:t xml:space="preserve"> / </w:t>
+                  </w:r>
+                  <w:proofErr w:type="spellStart"/>
+                  <w:r>
+                    <w:t>Pyenv</w:t>
+                  </w:r>
+                  <w:proofErr w:type="spellEnd"/>
                   <w:r>
                     <w:t xml:space="preserve"> / Requests / etc.</w:t>
                   </w:r>
@@ -3463,16 +3691,7 @@
                     <w:t>React.js</w:t>
                   </w:r>
                   <w:r>
-                    <w:t xml:space="preserve"> / </w:t>
-                  </w:r>
-                  <w:r>
-                    <w:t>Electron.js</w:t>
-                  </w:r>
-                  <w:r>
-                    <w:t xml:space="preserve"> / </w:t>
-                  </w:r>
-                  <w:r>
-                    <w:t>Cesium.js</w:t>
+                    <w:t xml:space="preserve"> / Electron.js / Cesium.js</w:t>
                   </w:r>
                 </w:p>
                 <w:p>
@@ -3500,9 +3719,11 @@
                     </w:numPr>
                     <w:ind w:left="721" w:hanging="270"/>
                   </w:pPr>
+                  <w:proofErr w:type="spellStart"/>
                   <w:r>
                     <w:t>InfluxDB</w:t>
                   </w:r>
+                  <w:proofErr w:type="spellEnd"/>
                   <w:r>
                     <w:t xml:space="preserve"> / MongoDB / MySQL</w:t>
                   </w:r>
@@ -4273,7 +4494,15 @@
                     <w:keepNext w:val="0"/>
                   </w:pPr>
                   <w:r>
-                    <w:t xml:space="preserve">[ 2012 – Present ]  </w:t>
+                    <w:t xml:space="preserve">[ 2012 – </w:t>
+                  </w:r>
+                  <w:proofErr w:type="gramStart"/>
+                  <w:r>
+                    <w:t>Present ]</w:t>
+                  </w:r>
+                  <w:proofErr w:type="gramEnd"/>
+                  <w:r>
+                    <w:t xml:space="preserve">  </w:t>
                   </w:r>
                 </w:p>
               </w:tc>
@@ -4393,6 +4622,7 @@
                   <w:r>
                     <w:t xml:space="preserve"> – </w:t>
                   </w:r>
+                  <w:proofErr w:type="gramStart"/>
                   <w:r>
                     <w:t>Present</w:t>
                   </w:r>
@@ -4400,7 +4630,11 @@
                     <w:t xml:space="preserve"> </w:t>
                   </w:r>
                   <w:r>
-                    <w:t xml:space="preserve">]  </w:t>
+                    <w:t>]</w:t>
+                  </w:r>
+                  <w:proofErr w:type="gramEnd"/>
+                  <w:r>
+                    <w:t xml:space="preserve">  </w:t>
                   </w:r>
                 </w:p>
               </w:tc>
@@ -4513,7 +4747,15 @@
                     <w:keepNext w:val="0"/>
                   </w:pPr>
                   <w:r>
-                    <w:t xml:space="preserve">[ 2013 – 2014 ]  </w:t>
+                    <w:t xml:space="preserve">[ 2013 – </w:t>
+                  </w:r>
+                  <w:proofErr w:type="gramStart"/>
+                  <w:r>
+                    <w:t>2014 ]</w:t>
+                  </w:r>
+                  <w:proofErr w:type="gramEnd"/>
+                  <w:r>
+                    <w:t xml:space="preserve">  </w:t>
                   </w:r>
                 </w:p>
               </w:tc>
@@ -6708,6 +6950,7 @@
     <w:rsid w:val="008341C2"/>
     <w:rsid w:val="008B0C3B"/>
     <w:rsid w:val="009B4380"/>
+    <w:rsid w:val="00BA4BB8"/>
     <w:rsid w:val="00BE09F0"/>
     <w:rsid w:val="00C135B0"/>
     <w:rsid w:val="00CA3FC5"/>

</xml_diff>

<commit_message>
Several updates based on feedback.
- New "Publications" section
- Updated GRA, GTA, and NRL position descriptions.
</commit_message>
<xml_diff>
--- a/derieux_resume_multipage.docx
+++ b/derieux_resume_multipage.docx
@@ -1146,6 +1146,44 @@
                   <w:r>
                     <w:t>Machine Learning research with applications to areas of smart cities, wireless communications, optimization, game theory, and quantum information theory.</w:t>
                   </w:r>
+                  <w:r>
+                    <w:t xml:space="preserve"> Developing architectures and techniques to facilitate heterogeneous multi-task learning (HMTL) in smart garden alleys</w:t>
+                  </w:r>
+                  <w:r>
+                    <w:t xml:space="preserve"> with diverse data sources. D</w:t>
+                  </w:r>
+                  <w:r>
+                    <w:t xml:space="preserve">esigning time-series forecasting </w:t>
+                  </w:r>
+                  <w:r>
+                    <w:t xml:space="preserve">models </w:t>
+                  </w:r>
+                  <w:r>
+                    <w:t xml:space="preserve">in </w:t>
+                  </w:r>
+                  <w:proofErr w:type="spellStart"/>
+                  <w:r>
+                    <w:t>PyTorch</w:t>
+                  </w:r>
+                  <w:proofErr w:type="spellEnd"/>
+                  <w:r>
+                    <w:t xml:space="preserve"> </w:t>
+                  </w:r>
+                  <w:r>
+                    <w:t xml:space="preserve">using the Transformer </w:t>
+                  </w:r>
+                  <w:r>
+                    <w:t xml:space="preserve">“attention” </w:t>
+                  </w:r>
+                  <w:r>
+                    <w:t xml:space="preserve">architecture to predict plant growth </w:t>
+                  </w:r>
+                  <w:r>
+                    <w:t>as a function of</w:t>
+                  </w:r>
+                  <w:r>
+                    <w:t xml:space="preserve"> meteorological data.</w:t>
+                  </w:r>
                 </w:p>
               </w:tc>
             </w:tr>
@@ -1293,6 +1331,18 @@
                   <w:r>
                     <w:t>course.</w:t>
                   </w:r>
+                  <w:r>
+                    <w:t xml:space="preserve"> Manage grading student individual project notebooks (IPN)</w:t>
+                  </w:r>
+                  <w:r>
+                    <w:t xml:space="preserve">, designing </w:t>
+                  </w:r>
+                  <w:r>
+                    <w:t xml:space="preserve">new course assignments relative to industry experience, </w:t>
+                  </w:r>
+                  <w:r>
+                    <w:t>and developing software for automating course administration tasks with integration of Canvas LMS REST API.</w:t>
+                  </w:r>
                 </w:p>
               </w:tc>
             </w:tr>
@@ -1413,7 +1463,34 @@
                     <w:pStyle w:val="Content"/>
                   </w:pPr>
                   <w:r>
-                    <w:t>Research, design, and develop space-system technologies for the U.S. Navy in the areas of rocketry, advanced navigation satellite technology, critical communication system timing, space surveillance, precision tracking from space and ground, and Precise Time and Time Interval (PTTI) theory and techniques.</w:t>
+                    <w:t xml:space="preserve">Research, design, and develop space-system technologies for the U.S. Navy in the areas of rocketry, </w:t>
+                  </w:r>
+                  <w:r>
+                    <w:t xml:space="preserve">communications, optics, </w:t>
+                  </w:r>
+                  <w:r>
+                    <w:t>software engineering</w:t>
+                  </w:r>
+                  <w:r>
+                    <w:t xml:space="preserve">, </w:t>
+                  </w:r>
+                  <w:r>
+                    <w:t xml:space="preserve">networking, tactical network modeling, surveillance and tracking, </w:t>
+                  </w:r>
+                  <w:r>
+                    <w:t>Positioning, Navigation, and Timing (PNT)</w:t>
+                  </w:r>
+                  <w:r>
+                    <w:t xml:space="preserve">, </w:t>
+                  </w:r>
+                  <w:r>
+                    <w:t xml:space="preserve">and Precise Time and Time Interval (PTTI) theory and </w:t>
+                  </w:r>
+                  <w:r>
+                    <w:t>applications</w:t>
+                  </w:r>
+                  <w:r>
+                    <w:t>.</w:t>
                   </w:r>
                 </w:p>
               </w:tc>
@@ -1871,6 +1948,147 @@
       </w:tr>
       <w:tr>
         <w:trPr>
+          <w:trHeight w:val="98"/>
+        </w:trPr>
+        <w:tc>
+          <w:tcPr>
+            <w:tcW w:w="458" w:type="pct"/>
+          </w:tcPr>
+          <w:p>
+            <w:pPr>
+              <w:pStyle w:val="Heading1"/>
+              <w:keepNext w:val="0"/>
+            </w:pPr>
+            <w:r>
+              <w:t>Publication</w:t>
+            </w:r>
+            <w:r>
+              <w:t>s</w:t>
+            </w:r>
+          </w:p>
+        </w:tc>
+        <w:tc>
+          <w:tcPr>
+            <w:tcW w:w="86" w:type="pct"/>
+          </w:tcPr>
+          <w:p>
+            <w:pPr>
+              <w:rPr>
+                <w:sz w:val="10"/>
+                <w:szCs w:val="10"/>
+              </w:rPr>
+            </w:pPr>
+          </w:p>
+        </w:tc>
+        <w:tc>
+          <w:tcPr>
+            <w:tcW w:w="4456" w:type="pct"/>
+          </w:tcPr>
+          <w:p>
+            <w:pPr>
+              <w:pStyle w:val="Heading2"/>
+              <w:numPr>
+                <w:ilvl w:val="0"/>
+                <w:numId w:val="18"/>
+              </w:numPr>
+              <w:ind w:left="267" w:hanging="270"/>
+            </w:pPr>
+            <w:r>
+              <w:t xml:space="preserve">A. </w:t>
+            </w:r>
+            <w:proofErr w:type="spellStart"/>
+            <w:r>
+              <w:t>DeRieux</w:t>
+            </w:r>
+            <w:proofErr w:type="spellEnd"/>
+            <w:r>
+              <w:t xml:space="preserve">, W. Saad, and Z. </w:t>
+            </w:r>
+            <w:proofErr w:type="spellStart"/>
+            <w:r>
+              <w:t>Mahrez</w:t>
+            </w:r>
+            <w:proofErr w:type="spellEnd"/>
+            <w:r>
+              <w:t>, “</w:t>
+            </w:r>
+            <w:r>
+              <w:t xml:space="preserve">On the Application of </w:t>
+            </w:r>
+            <w:r>
+              <w:t xml:space="preserve">Transformers for </w:t>
+            </w:r>
+            <w:r>
+              <w:t xml:space="preserve">Time-series </w:t>
+            </w:r>
+            <w:r>
+              <w:t>Forecasting</w:t>
+            </w:r>
+            <w:r>
+              <w:t xml:space="preserve">: Bolstering </w:t>
+            </w:r>
+            <w:r>
+              <w:t>Growth of Smart Garden Alleys”</w:t>
+            </w:r>
+            <w:r>
+              <w:t>, in preparation</w:t>
+            </w:r>
+            <w:r>
+              <w:t>.</w:t>
+            </w:r>
+          </w:p>
+        </w:tc>
+      </w:tr>
+      <w:tr>
+        <w:trPr>
+          <w:trHeight w:val="48"/>
+        </w:trPr>
+        <w:tc>
+          <w:tcPr>
+            <w:tcW w:w="458" w:type="pct"/>
+          </w:tcPr>
+          <w:p>
+            <w:pPr>
+              <w:pStyle w:val="Heading1"/>
+              <w:keepNext w:val="0"/>
+              <w:rPr>
+                <w:sz w:val="10"/>
+                <w:szCs w:val="20"/>
+              </w:rPr>
+            </w:pPr>
+          </w:p>
+        </w:tc>
+        <w:tc>
+          <w:tcPr>
+            <w:tcW w:w="86" w:type="pct"/>
+          </w:tcPr>
+          <w:p>
+            <w:pPr>
+              <w:rPr>
+                <w:sz w:val="10"/>
+                <w:szCs w:val="20"/>
+              </w:rPr>
+            </w:pPr>
+          </w:p>
+        </w:tc>
+        <w:tc>
+          <w:tcPr>
+            <w:tcW w:w="4456" w:type="pct"/>
+          </w:tcPr>
+          <w:p>
+            <w:pPr>
+              <w:pStyle w:val="Heading2"/>
+              <w:keepNext w:val="0"/>
+              <w:rPr>
+                <w:sz w:val="10"/>
+                <w:szCs w:val="20"/>
+              </w:rPr>
+            </w:pPr>
+          </w:p>
+        </w:tc>
+      </w:tr>
+      <w:tr>
+        <w:trPr>
           <w:trHeight w:val="61"/>
         </w:trPr>
         <w:tc>
@@ -2381,168 +2599,6 @@
             <w:pPr>
               <w:pStyle w:val="Heading2"/>
               <w:keepNext w:val="0"/>
-            </w:pPr>
-          </w:p>
-        </w:tc>
-      </w:tr>
-      <w:tr>
-        <w:trPr>
-          <w:trHeight w:val="61"/>
-        </w:trPr>
-        <w:tc>
-          <w:tcPr>
-            <w:tcW w:w="458" w:type="pct"/>
-          </w:tcPr>
-          <w:p>
-            <w:pPr>
-              <w:pStyle w:val="Heading1"/>
-              <w:keepNext w:val="0"/>
-            </w:pPr>
-          </w:p>
-        </w:tc>
-        <w:tc>
-          <w:tcPr>
-            <w:tcW w:w="86" w:type="pct"/>
-          </w:tcPr>
-          <w:p>
-            <w:pPr>
-              <w:rPr>
-                <w:sz w:val="10"/>
-                <w:szCs w:val="10"/>
-              </w:rPr>
-            </w:pPr>
-          </w:p>
-        </w:tc>
-        <w:tc>
-          <w:tcPr>
-            <w:tcW w:w="4456" w:type="pct"/>
-          </w:tcPr>
-          <w:tbl>
-            <w:tblPr>
-              <w:tblStyle w:val="TableGrid"/>
-              <w:tblW w:w="9620" w:type="dxa"/>
-              <w:tblInd w:w="5" w:type="dxa"/>
-              <w:tblBorders>
-                <w:top w:val="none" w:sz="0" w:space="0" w:color="auto"/>
-                <w:left w:val="none" w:sz="0" w:space="0" w:color="auto"/>
-                <w:bottom w:val="none" w:sz="0" w:space="0" w:color="auto"/>
-                <w:right w:val="none" w:sz="0" w:space="0" w:color="auto"/>
-                <w:insideH w:val="none" w:sz="0" w:space="0" w:color="auto"/>
-                <w:insideV w:val="none" w:sz="0" w:space="0" w:color="auto"/>
-              </w:tblBorders>
-              <w:tblLayout w:type="fixed"/>
-              <w:tblCellMar>
-                <w:left w:w="0" w:type="dxa"/>
-                <w:right w:w="0" w:type="dxa"/>
-              </w:tblCellMar>
-              <w:tblLook w:val="04A0" w:firstRow="1" w:lastRow="0" w:firstColumn="1" w:lastColumn="0" w:noHBand="0" w:noVBand="1"/>
-            </w:tblPr>
-            <w:tblGrid>
-              <w:gridCol w:w="8187"/>
-              <w:gridCol w:w="1433"/>
-            </w:tblGrid>
-            <w:tr>
-              <w:tc>
-                <w:tcPr>
-                  <w:tcW w:w="4255" w:type="pct"/>
-                </w:tcPr>
-                <w:p>
-                  <w:pPr>
-                    <w:pStyle w:val="Heading2"/>
-                    <w:keepNext w:val="0"/>
-                  </w:pPr>
-                  <w:r>
-                    <w:t>Capstone: General Motors &amp; VTTI</w:t>
-                  </w:r>
-                </w:p>
-              </w:tc>
-              <w:tc>
-                <w:tcPr>
-                  <w:tcW w:w="745" w:type="pct"/>
-                </w:tcPr>
-                <w:p>
-                  <w:pPr>
-                    <w:pStyle w:val="Dates"/>
-                    <w:keepNext w:val="0"/>
-                  </w:pPr>
-                  <w:r>
-                    <w:t>[ 8/2015 – 5/</w:t>
-                  </w:r>
-                  <w:proofErr w:type="gramStart"/>
-                  <w:r>
-                    <w:t>2016 ]</w:t>
-                  </w:r>
-                  <w:proofErr w:type="gramEnd"/>
-                  <w:r>
-                    <w:t xml:space="preserve"> </w:t>
-                  </w:r>
-                </w:p>
-              </w:tc>
-            </w:tr>
-            <w:tr>
-              <w:tc>
-                <w:tcPr>
-                  <w:tcW w:w="5000" w:type="pct"/>
-                  <w:gridSpan w:val="2"/>
-                </w:tcPr>
-                <w:p>
-                  <w:pPr>
-                    <w:pStyle w:val="Content"/>
-                  </w:pPr>
-                  <w:r>
-                    <w:t xml:space="preserve">Created a wireless off-the-shelf device for interfacing with vehicle OBDII system. Developed companion Linux and mobile application software for wireless data acquisition and interaction. Learned project management, project documentation such as request for proposal, and customer relations from instructors that have extensive backgrounds in the corporate world. </w:t>
-                  </w:r>
-                </w:p>
-              </w:tc>
-            </w:tr>
-          </w:tbl>
-          <w:p>
-            <w:pPr>
-              <w:pStyle w:val="Heading2"/>
-              <w:keepNext w:val="0"/>
-            </w:pPr>
-          </w:p>
-        </w:tc>
-      </w:tr>
-      <w:tr>
-        <w:trPr>
-          <w:trHeight w:val="61"/>
-        </w:trPr>
-        <w:tc>
-          <w:tcPr>
-            <w:tcW w:w="458" w:type="pct"/>
-          </w:tcPr>
-          <w:p>
-            <w:pPr>
-              <w:pStyle w:val="Heading1"/>
-              <w:keepNext w:val="0"/>
-            </w:pPr>
-          </w:p>
-        </w:tc>
-        <w:tc>
-          <w:tcPr>
-            <w:tcW w:w="86" w:type="pct"/>
-          </w:tcPr>
-          <w:p>
-            <w:pPr>
-              <w:rPr>
-                <w:sz w:val="10"/>
-                <w:szCs w:val="10"/>
-              </w:rPr>
-            </w:pPr>
-          </w:p>
-        </w:tc>
-        <w:tc>
-          <w:tcPr>
-            <w:tcW w:w="4456" w:type="pct"/>
-          </w:tcPr>
-          <w:p>
-            <w:pPr>
-              <w:pStyle w:val="Element"/>
-              <w:keepNext w:val="0"/>
-              <w:rPr>
-                <w:rFonts w:asciiTheme="majorHAnsi" w:hAnsiTheme="majorHAnsi"/>
-              </w:rPr>
             </w:pPr>
           </w:p>
         </w:tc>
@@ -2927,6 +2983,128 @@
               <w:tblLook w:val="04A0" w:firstRow="1" w:lastRow="0" w:firstColumn="1" w:lastColumn="0" w:noHBand="0" w:noVBand="1"/>
             </w:tblPr>
             <w:tblGrid>
+              <w:gridCol w:w="8187"/>
+              <w:gridCol w:w="1433"/>
+            </w:tblGrid>
+            <w:tr>
+              <w:tc>
+                <w:tcPr>
+                  <w:tcW w:w="4255" w:type="pct"/>
+                </w:tcPr>
+                <w:p>
+                  <w:pPr>
+                    <w:pStyle w:val="Heading2"/>
+                    <w:keepNext w:val="0"/>
+                  </w:pPr>
+                  <w:r>
+                    <w:t>Capstone: General Motors &amp; VTTI</w:t>
+                  </w:r>
+                </w:p>
+              </w:tc>
+              <w:tc>
+                <w:tcPr>
+                  <w:tcW w:w="745" w:type="pct"/>
+                </w:tcPr>
+                <w:p>
+                  <w:pPr>
+                    <w:pStyle w:val="Dates"/>
+                    <w:keepNext w:val="0"/>
+                  </w:pPr>
+                  <w:r>
+                    <w:t>[ 8/2015 – 5/</w:t>
+                  </w:r>
+                  <w:proofErr w:type="gramStart"/>
+                  <w:r>
+                    <w:t>2016 ]</w:t>
+                  </w:r>
+                  <w:proofErr w:type="gramEnd"/>
+                  <w:r>
+                    <w:t xml:space="preserve"> </w:t>
+                  </w:r>
+                </w:p>
+              </w:tc>
+            </w:tr>
+            <w:tr>
+              <w:tc>
+                <w:tcPr>
+                  <w:tcW w:w="5000" w:type="pct"/>
+                  <w:gridSpan w:val="2"/>
+                </w:tcPr>
+                <w:p>
+                  <w:pPr>
+                    <w:pStyle w:val="Content"/>
+                  </w:pPr>
+                  <w:r>
+                    <w:t xml:space="preserve">Created a wireless off-the-shelf device for interfacing with vehicle OBDII system. Developed companion Linux and mobile application software for wireless data acquisition and interaction. Learned project management, project documentation such as request for proposal, and customer relations from instructors that have extensive backgrounds in the corporate world. </w:t>
+                  </w:r>
+                </w:p>
+              </w:tc>
+            </w:tr>
+          </w:tbl>
+          <w:p>
+            <w:pPr>
+              <w:pStyle w:val="Element"/>
+              <w:keepNext w:val="0"/>
+              <w:rPr>
+                <w:rFonts w:asciiTheme="majorHAnsi" w:hAnsiTheme="majorHAnsi"/>
+              </w:rPr>
+            </w:pPr>
+          </w:p>
+        </w:tc>
+      </w:tr>
+      <w:tr>
+        <w:trPr>
+          <w:trHeight w:val="61"/>
+        </w:trPr>
+        <w:tc>
+          <w:tcPr>
+            <w:tcW w:w="458" w:type="pct"/>
+          </w:tcPr>
+          <w:p>
+            <w:pPr>
+              <w:pStyle w:val="Heading1"/>
+              <w:keepNext w:val="0"/>
+            </w:pPr>
+          </w:p>
+        </w:tc>
+        <w:tc>
+          <w:tcPr>
+            <w:tcW w:w="86" w:type="pct"/>
+          </w:tcPr>
+          <w:p>
+            <w:pPr>
+              <w:rPr>
+                <w:sz w:val="10"/>
+                <w:szCs w:val="10"/>
+              </w:rPr>
+            </w:pPr>
+          </w:p>
+        </w:tc>
+        <w:tc>
+          <w:tcPr>
+            <w:tcW w:w="4456" w:type="pct"/>
+          </w:tcPr>
+          <w:tbl>
+            <w:tblPr>
+              <w:tblStyle w:val="TableGrid"/>
+              <w:tblW w:w="9620" w:type="dxa"/>
+              <w:tblInd w:w="5" w:type="dxa"/>
+              <w:tblBorders>
+                <w:top w:val="none" w:sz="0" w:space="0" w:color="auto"/>
+                <w:left w:val="none" w:sz="0" w:space="0" w:color="auto"/>
+                <w:bottom w:val="none" w:sz="0" w:space="0" w:color="auto"/>
+                <w:right w:val="none" w:sz="0" w:space="0" w:color="auto"/>
+                <w:insideH w:val="none" w:sz="0" w:space="0" w:color="auto"/>
+                <w:insideV w:val="none" w:sz="0" w:space="0" w:color="auto"/>
+              </w:tblBorders>
+              <w:tblLayout w:type="fixed"/>
+              <w:tblCellMar>
+                <w:left w:w="0" w:type="dxa"/>
+                <w:right w:w="0" w:type="dxa"/>
+              </w:tblCellMar>
+              <w:tblLook w:val="04A0" w:firstRow="1" w:lastRow="0" w:firstColumn="1" w:lastColumn="0" w:noHBand="0" w:noVBand="1"/>
+            </w:tblPr>
+            <w:tblGrid>
               <w:gridCol w:w="4327"/>
               <w:gridCol w:w="5293"/>
             </w:tblGrid>
@@ -3592,7 +3770,18 @@
                   </w:r>
                   <w:proofErr w:type="spellEnd"/>
                   <w:r>
-                    <w:t xml:space="preserve"> / Requests / etc.</w:t>
+                    <w:t xml:space="preserve"> / Requests / </w:t>
+                  </w:r>
+                  <w:proofErr w:type="spellStart"/>
+                  <w:r>
+                    <w:t>OpenAI</w:t>
+                  </w:r>
+                  <w:proofErr w:type="spellEnd"/>
+                  <w:r>
+                    <w:t xml:space="preserve"> Gym / </w:t>
+                  </w:r>
+                  <w:r>
+                    <w:t>etc.</w:t>
                   </w:r>
                 </w:p>
                 <w:p>
@@ -3755,6 +3944,19 @@
                   </w:pPr>
                   <w:r>
                     <w:t>Bootstrap</w:t>
+                  </w:r>
+                </w:p>
+                <w:p>
+                  <w:pPr>
+                    <w:pStyle w:val="Content"/>
+                    <w:numPr>
+                      <w:ilvl w:val="0"/>
+                      <w:numId w:val="12"/>
+                    </w:numPr>
+                    <w:ind w:left="451" w:hanging="270"/>
+                  </w:pPr>
+                  <w:r>
+                    <w:t>Canvas LMS</w:t>
                   </w:r>
                 </w:p>
               </w:tc>
@@ -5637,7 +5839,7 @@
   <w:abstractNum w:abstractNumId="1" w15:restartNumberingAfterBreak="0">
     <w:nsid w:val="FFFFFF7C"/>
     <w:multiLevelType w:val="singleLevel"/>
-    <w:tmpl w:val="12B2A062"/>
+    <w:tmpl w:val="DC74E012"/>
     <w:lvl w:ilvl="0">
       <w:start w:val="1"/>
       <w:numFmt w:val="decimal"/>
@@ -5654,7 +5856,7 @@
   <w:abstractNum w:abstractNumId="2" w15:restartNumberingAfterBreak="0">
     <w:nsid w:val="FFFFFF7D"/>
     <w:multiLevelType w:val="singleLevel"/>
-    <w:tmpl w:val="3868760E"/>
+    <w:tmpl w:val="B6683A0C"/>
     <w:lvl w:ilvl="0">
       <w:start w:val="1"/>
       <w:numFmt w:val="decimal"/>
@@ -5671,7 +5873,7 @@
   <w:abstractNum w:abstractNumId="3" w15:restartNumberingAfterBreak="0">
     <w:nsid w:val="FFFFFF7E"/>
     <w:multiLevelType w:val="singleLevel"/>
-    <w:tmpl w:val="74822140"/>
+    <w:tmpl w:val="2D7099FE"/>
     <w:lvl w:ilvl="0">
       <w:start w:val="1"/>
       <w:numFmt w:val="decimal"/>
@@ -5688,7 +5890,7 @@
   <w:abstractNum w:abstractNumId="4" w15:restartNumberingAfterBreak="0">
     <w:nsid w:val="FFFFFF7F"/>
     <w:multiLevelType w:val="singleLevel"/>
-    <w:tmpl w:val="10D4F5AE"/>
+    <w:tmpl w:val="27706880"/>
     <w:lvl w:ilvl="0">
       <w:start w:val="1"/>
       <w:numFmt w:val="decimal"/>
@@ -5705,7 +5907,7 @@
   <w:abstractNum w:abstractNumId="5" w15:restartNumberingAfterBreak="0">
     <w:nsid w:val="FFFFFF80"/>
     <w:multiLevelType w:val="singleLevel"/>
-    <w:tmpl w:val="674AF950"/>
+    <w:tmpl w:val="70643884"/>
     <w:lvl w:ilvl="0">
       <w:start w:val="1"/>
       <w:numFmt w:val="bullet"/>
@@ -5725,7 +5927,7 @@
   <w:abstractNum w:abstractNumId="6" w15:restartNumberingAfterBreak="0">
     <w:nsid w:val="FFFFFF81"/>
     <w:multiLevelType w:val="singleLevel"/>
-    <w:tmpl w:val="FA68E9D2"/>
+    <w:tmpl w:val="8720619A"/>
     <w:lvl w:ilvl="0">
       <w:start w:val="1"/>
       <w:numFmt w:val="bullet"/>
@@ -5745,7 +5947,7 @@
   <w:abstractNum w:abstractNumId="7" w15:restartNumberingAfterBreak="0">
     <w:nsid w:val="FFFFFF82"/>
     <w:multiLevelType w:val="singleLevel"/>
-    <w:tmpl w:val="9E6038A6"/>
+    <w:tmpl w:val="E52A1E56"/>
     <w:lvl w:ilvl="0">
       <w:start w:val="1"/>
       <w:numFmt w:val="bullet"/>
@@ -5765,7 +5967,7 @@
   <w:abstractNum w:abstractNumId="8" w15:restartNumberingAfterBreak="0">
     <w:nsid w:val="FFFFFF83"/>
     <w:multiLevelType w:val="singleLevel"/>
-    <w:tmpl w:val="CB6EF538"/>
+    <w:tmpl w:val="1B980F24"/>
     <w:lvl w:ilvl="0">
       <w:start w:val="1"/>
       <w:numFmt w:val="bullet"/>
@@ -5785,7 +5987,7 @@
   <w:abstractNum w:abstractNumId="9" w15:restartNumberingAfterBreak="0">
     <w:nsid w:val="FFFFFF88"/>
     <w:multiLevelType w:val="singleLevel"/>
-    <w:tmpl w:val="D66EF56A"/>
+    <w:tmpl w:val="55C605F2"/>
     <w:lvl w:ilvl="0">
       <w:start w:val="1"/>
       <w:numFmt w:val="decimal"/>
@@ -5802,7 +6004,7 @@
   <w:abstractNum w:abstractNumId="10" w15:restartNumberingAfterBreak="0">
     <w:nsid w:val="FFFFFF89"/>
     <w:multiLevelType w:val="singleLevel"/>
-    <w:tmpl w:val="0224846C"/>
+    <w:tmpl w:val="54084B40"/>
     <w:lvl w:ilvl="0">
       <w:start w:val="1"/>
       <w:numFmt w:val="bullet"/>
@@ -5820,6 +6022,119 @@
     </w:lvl>
   </w:abstractNum>
   <w:abstractNum w:abstractNumId="11" w15:restartNumberingAfterBreak="0">
+    <w:nsid w:val="01D756F2"/>
+    <w:multiLevelType w:val="hybridMultilevel"/>
+    <w:tmpl w:val="93D27200"/>
+    <w:lvl w:ilvl="0" w:tplc="04090001">
+      <w:start w:val="1"/>
+      <w:numFmt w:val="bullet"/>
+      <w:lvlText w:val=""/>
+      <w:lvlJc w:val="left"/>
+      <w:pPr>
+        <w:ind w:left="720" w:hanging="360"/>
+      </w:pPr>
+      <w:rPr>
+        <w:rFonts w:ascii="Symbol" w:hAnsi="Symbol" w:hint="default"/>
+      </w:rPr>
+    </w:lvl>
+    <w:lvl w:ilvl="1" w:tplc="04090003" w:tentative="1">
+      <w:start w:val="1"/>
+      <w:numFmt w:val="bullet"/>
+      <w:lvlText w:val="o"/>
+      <w:lvlJc w:val="left"/>
+      <w:pPr>
+        <w:ind w:left="1440" w:hanging="360"/>
+      </w:pPr>
+      <w:rPr>
+        <w:rFonts w:ascii="Courier New" w:hAnsi="Courier New" w:cs="Courier New" w:hint="default"/>
+      </w:rPr>
+    </w:lvl>
+    <w:lvl w:ilvl="2" w:tplc="04090005" w:tentative="1">
+      <w:start w:val="1"/>
+      <w:numFmt w:val="bullet"/>
+      <w:lvlText w:val=""/>
+      <w:lvlJc w:val="left"/>
+      <w:pPr>
+        <w:ind w:left="2160" w:hanging="360"/>
+      </w:pPr>
+      <w:rPr>
+        <w:rFonts w:ascii="Wingdings" w:hAnsi="Wingdings" w:hint="default"/>
+      </w:rPr>
+    </w:lvl>
+    <w:lvl w:ilvl="3" w:tplc="04090001" w:tentative="1">
+      <w:start w:val="1"/>
+      <w:numFmt w:val="bullet"/>
+      <w:lvlText w:val=""/>
+      <w:lvlJc w:val="left"/>
+      <w:pPr>
+        <w:ind w:left="2880" w:hanging="360"/>
+      </w:pPr>
+      <w:rPr>
+        <w:rFonts w:ascii="Symbol" w:hAnsi="Symbol" w:hint="default"/>
+      </w:rPr>
+    </w:lvl>
+    <w:lvl w:ilvl="4" w:tplc="04090003" w:tentative="1">
+      <w:start w:val="1"/>
+      <w:numFmt w:val="bullet"/>
+      <w:lvlText w:val="o"/>
+      <w:lvlJc w:val="left"/>
+      <w:pPr>
+        <w:ind w:left="3600" w:hanging="360"/>
+      </w:pPr>
+      <w:rPr>
+        <w:rFonts w:ascii="Courier New" w:hAnsi="Courier New" w:cs="Courier New" w:hint="default"/>
+      </w:rPr>
+    </w:lvl>
+    <w:lvl w:ilvl="5" w:tplc="04090005" w:tentative="1">
+      <w:start w:val="1"/>
+      <w:numFmt w:val="bullet"/>
+      <w:lvlText w:val=""/>
+      <w:lvlJc w:val="left"/>
+      <w:pPr>
+        <w:ind w:left="4320" w:hanging="360"/>
+      </w:pPr>
+      <w:rPr>
+        <w:rFonts w:ascii="Wingdings" w:hAnsi="Wingdings" w:hint="default"/>
+      </w:rPr>
+    </w:lvl>
+    <w:lvl w:ilvl="6" w:tplc="04090001" w:tentative="1">
+      <w:start w:val="1"/>
+      <w:numFmt w:val="bullet"/>
+      <w:lvlText w:val=""/>
+      <w:lvlJc w:val="left"/>
+      <w:pPr>
+        <w:ind w:left="5040" w:hanging="360"/>
+      </w:pPr>
+      <w:rPr>
+        <w:rFonts w:ascii="Symbol" w:hAnsi="Symbol" w:hint="default"/>
+      </w:rPr>
+    </w:lvl>
+    <w:lvl w:ilvl="7" w:tplc="04090003" w:tentative="1">
+      <w:start w:val="1"/>
+      <w:numFmt w:val="bullet"/>
+      <w:lvlText w:val="o"/>
+      <w:lvlJc w:val="left"/>
+      <w:pPr>
+        <w:ind w:left="5760" w:hanging="360"/>
+      </w:pPr>
+      <w:rPr>
+        <w:rFonts w:ascii="Courier New" w:hAnsi="Courier New" w:cs="Courier New" w:hint="default"/>
+      </w:rPr>
+    </w:lvl>
+    <w:lvl w:ilvl="8" w:tplc="04090005" w:tentative="1">
+      <w:start w:val="1"/>
+      <w:numFmt w:val="bullet"/>
+      <w:lvlText w:val=""/>
+      <w:lvlJc w:val="left"/>
+      <w:pPr>
+        <w:ind w:left="6480" w:hanging="360"/>
+      </w:pPr>
+      <w:rPr>
+        <w:rFonts w:ascii="Wingdings" w:hAnsi="Wingdings" w:hint="default"/>
+      </w:rPr>
+    </w:lvl>
+  </w:abstractNum>
+  <w:abstractNum w:abstractNumId="12" w15:restartNumberingAfterBreak="0">
     <w:nsid w:val="12F74A06"/>
     <w:multiLevelType w:val="hybridMultilevel"/>
     <w:tmpl w:val="3CE23E76"/>
@@ -5932,6 +6247,544 @@
       </w:rPr>
     </w:lvl>
   </w:abstractNum>
+  <w:abstractNum w:abstractNumId="13" w15:restartNumberingAfterBreak="0">
+    <w:nsid w:val="17E30478"/>
+    <w:multiLevelType w:val="hybridMultilevel"/>
+    <w:tmpl w:val="613C92E8"/>
+    <w:lvl w:ilvl="0" w:tplc="0409000F">
+      <w:start w:val="1"/>
+      <w:numFmt w:val="decimal"/>
+      <w:lvlText w:val="%1."/>
+      <w:lvlJc w:val="left"/>
+      <w:pPr>
+        <w:ind w:left="720" w:hanging="360"/>
+      </w:pPr>
+    </w:lvl>
+    <w:lvl w:ilvl="1" w:tplc="04090019" w:tentative="1">
+      <w:start w:val="1"/>
+      <w:numFmt w:val="lowerLetter"/>
+      <w:lvlText w:val="%2."/>
+      <w:lvlJc w:val="left"/>
+      <w:pPr>
+        <w:ind w:left="1440" w:hanging="360"/>
+      </w:pPr>
+    </w:lvl>
+    <w:lvl w:ilvl="2" w:tplc="0409001B" w:tentative="1">
+      <w:start w:val="1"/>
+      <w:numFmt w:val="lowerRoman"/>
+      <w:lvlText w:val="%3."/>
+      <w:lvlJc w:val="right"/>
+      <w:pPr>
+        <w:ind w:left="2160" w:hanging="180"/>
+      </w:pPr>
+    </w:lvl>
+    <w:lvl w:ilvl="3" w:tplc="0409000F" w:tentative="1">
+      <w:start w:val="1"/>
+      <w:numFmt w:val="decimal"/>
+      <w:lvlText w:val="%4."/>
+      <w:lvlJc w:val="left"/>
+      <w:pPr>
+        <w:ind w:left="2880" w:hanging="360"/>
+      </w:pPr>
+    </w:lvl>
+    <w:lvl w:ilvl="4" w:tplc="04090019" w:tentative="1">
+      <w:start w:val="1"/>
+      <w:numFmt w:val="lowerLetter"/>
+      <w:lvlText w:val="%5."/>
+      <w:lvlJc w:val="left"/>
+      <w:pPr>
+        <w:ind w:left="3600" w:hanging="360"/>
+      </w:pPr>
+    </w:lvl>
+    <w:lvl w:ilvl="5" w:tplc="0409001B" w:tentative="1">
+      <w:start w:val="1"/>
+      <w:numFmt w:val="lowerRoman"/>
+      <w:lvlText w:val="%6."/>
+      <w:lvlJc w:val="right"/>
+      <w:pPr>
+        <w:ind w:left="4320" w:hanging="180"/>
+      </w:pPr>
+    </w:lvl>
+    <w:lvl w:ilvl="6" w:tplc="0409000F" w:tentative="1">
+      <w:start w:val="1"/>
+      <w:numFmt w:val="decimal"/>
+      <w:lvlText w:val="%7."/>
+      <w:lvlJc w:val="left"/>
+      <w:pPr>
+        <w:ind w:left="5040" w:hanging="360"/>
+      </w:pPr>
+    </w:lvl>
+    <w:lvl w:ilvl="7" w:tplc="04090019" w:tentative="1">
+      <w:start w:val="1"/>
+      <w:numFmt w:val="lowerLetter"/>
+      <w:lvlText w:val="%8."/>
+      <w:lvlJc w:val="left"/>
+      <w:pPr>
+        <w:ind w:left="5760" w:hanging="360"/>
+      </w:pPr>
+    </w:lvl>
+    <w:lvl w:ilvl="8" w:tplc="0409001B" w:tentative="1">
+      <w:start w:val="1"/>
+      <w:numFmt w:val="lowerRoman"/>
+      <w:lvlText w:val="%9."/>
+      <w:lvlJc w:val="right"/>
+      <w:pPr>
+        <w:ind w:left="6480" w:hanging="180"/>
+      </w:pPr>
+    </w:lvl>
+  </w:abstractNum>
+  <w:abstractNum w:abstractNumId="14" w15:restartNumberingAfterBreak="0">
+    <w:nsid w:val="22D44EE1"/>
+    <w:multiLevelType w:val="hybridMultilevel"/>
+    <w:tmpl w:val="90349BDC"/>
+    <w:lvl w:ilvl="0" w:tplc="04090001">
+      <w:start w:val="1"/>
+      <w:numFmt w:val="bullet"/>
+      <w:lvlText w:val=""/>
+      <w:lvlJc w:val="left"/>
+      <w:pPr>
+        <w:ind w:left="720" w:hanging="360"/>
+      </w:pPr>
+      <w:rPr>
+        <w:rFonts w:ascii="Symbol" w:hAnsi="Symbol" w:hint="default"/>
+      </w:rPr>
+    </w:lvl>
+    <w:lvl w:ilvl="1" w:tplc="04090003" w:tentative="1">
+      <w:start w:val="1"/>
+      <w:numFmt w:val="bullet"/>
+      <w:lvlText w:val="o"/>
+      <w:lvlJc w:val="left"/>
+      <w:pPr>
+        <w:ind w:left="1440" w:hanging="360"/>
+      </w:pPr>
+      <w:rPr>
+        <w:rFonts w:ascii="Courier New" w:hAnsi="Courier New" w:cs="Courier New" w:hint="default"/>
+      </w:rPr>
+    </w:lvl>
+    <w:lvl w:ilvl="2" w:tplc="04090005" w:tentative="1">
+      <w:start w:val="1"/>
+      <w:numFmt w:val="bullet"/>
+      <w:lvlText w:val=""/>
+      <w:lvlJc w:val="left"/>
+      <w:pPr>
+        <w:ind w:left="2160" w:hanging="360"/>
+      </w:pPr>
+      <w:rPr>
+        <w:rFonts w:ascii="Wingdings" w:hAnsi="Wingdings" w:hint="default"/>
+      </w:rPr>
+    </w:lvl>
+    <w:lvl w:ilvl="3" w:tplc="04090001" w:tentative="1">
+      <w:start w:val="1"/>
+      <w:numFmt w:val="bullet"/>
+      <w:lvlText w:val=""/>
+      <w:lvlJc w:val="left"/>
+      <w:pPr>
+        <w:ind w:left="2880" w:hanging="360"/>
+      </w:pPr>
+      <w:rPr>
+        <w:rFonts w:ascii="Symbol" w:hAnsi="Symbol" w:hint="default"/>
+      </w:rPr>
+    </w:lvl>
+    <w:lvl w:ilvl="4" w:tplc="04090003" w:tentative="1">
+      <w:start w:val="1"/>
+      <w:numFmt w:val="bullet"/>
+      <w:lvlText w:val="o"/>
+      <w:lvlJc w:val="left"/>
+      <w:pPr>
+        <w:ind w:left="3600" w:hanging="360"/>
+      </w:pPr>
+      <w:rPr>
+        <w:rFonts w:ascii="Courier New" w:hAnsi="Courier New" w:cs="Courier New" w:hint="default"/>
+      </w:rPr>
+    </w:lvl>
+    <w:lvl w:ilvl="5" w:tplc="04090005" w:tentative="1">
+      <w:start w:val="1"/>
+      <w:numFmt w:val="bullet"/>
+      <w:lvlText w:val=""/>
+      <w:lvlJc w:val="left"/>
+      <w:pPr>
+        <w:ind w:left="4320" w:hanging="360"/>
+      </w:pPr>
+      <w:rPr>
+        <w:rFonts w:ascii="Wingdings" w:hAnsi="Wingdings" w:hint="default"/>
+      </w:rPr>
+    </w:lvl>
+    <w:lvl w:ilvl="6" w:tplc="04090001" w:tentative="1">
+      <w:start w:val="1"/>
+      <w:numFmt w:val="bullet"/>
+      <w:lvlText w:val=""/>
+      <w:lvlJc w:val="left"/>
+      <w:pPr>
+        <w:ind w:left="5040" w:hanging="360"/>
+      </w:pPr>
+      <w:rPr>
+        <w:rFonts w:ascii="Symbol" w:hAnsi="Symbol" w:hint="default"/>
+      </w:rPr>
+    </w:lvl>
+    <w:lvl w:ilvl="7" w:tplc="04090003" w:tentative="1">
+      <w:start w:val="1"/>
+      <w:numFmt w:val="bullet"/>
+      <w:lvlText w:val="o"/>
+      <w:lvlJc w:val="left"/>
+      <w:pPr>
+        <w:ind w:left="5760" w:hanging="360"/>
+      </w:pPr>
+      <w:rPr>
+        <w:rFonts w:ascii="Courier New" w:hAnsi="Courier New" w:cs="Courier New" w:hint="default"/>
+      </w:rPr>
+    </w:lvl>
+    <w:lvl w:ilvl="8" w:tplc="04090005" w:tentative="1">
+      <w:start w:val="1"/>
+      <w:numFmt w:val="bullet"/>
+      <w:lvlText w:val=""/>
+      <w:lvlJc w:val="left"/>
+      <w:pPr>
+        <w:ind w:left="6480" w:hanging="360"/>
+      </w:pPr>
+      <w:rPr>
+        <w:rFonts w:ascii="Wingdings" w:hAnsi="Wingdings" w:hint="default"/>
+      </w:rPr>
+    </w:lvl>
+  </w:abstractNum>
+  <w:abstractNum w:abstractNumId="15" w15:restartNumberingAfterBreak="0">
+    <w:nsid w:val="25044118"/>
+    <w:multiLevelType w:val="hybridMultilevel"/>
+    <w:tmpl w:val="E5904856"/>
+    <w:lvl w:ilvl="0" w:tplc="04090001">
+      <w:start w:val="1"/>
+      <w:numFmt w:val="bullet"/>
+      <w:lvlText w:val=""/>
+      <w:lvlJc w:val="left"/>
+      <w:pPr>
+        <w:ind w:left="720" w:hanging="360"/>
+      </w:pPr>
+      <w:rPr>
+        <w:rFonts w:ascii="Symbol" w:hAnsi="Symbol" w:hint="default"/>
+      </w:rPr>
+    </w:lvl>
+    <w:lvl w:ilvl="1" w:tplc="04090003" w:tentative="1">
+      <w:start w:val="1"/>
+      <w:numFmt w:val="bullet"/>
+      <w:lvlText w:val="o"/>
+      <w:lvlJc w:val="left"/>
+      <w:pPr>
+        <w:ind w:left="1440" w:hanging="360"/>
+      </w:pPr>
+      <w:rPr>
+        <w:rFonts w:ascii="Courier New" w:hAnsi="Courier New" w:cs="Courier New" w:hint="default"/>
+      </w:rPr>
+    </w:lvl>
+    <w:lvl w:ilvl="2" w:tplc="04090005" w:tentative="1">
+      <w:start w:val="1"/>
+      <w:numFmt w:val="bullet"/>
+      <w:lvlText w:val=""/>
+      <w:lvlJc w:val="left"/>
+      <w:pPr>
+        <w:ind w:left="2160" w:hanging="360"/>
+      </w:pPr>
+      <w:rPr>
+        <w:rFonts w:ascii="Wingdings" w:hAnsi="Wingdings" w:hint="default"/>
+      </w:rPr>
+    </w:lvl>
+    <w:lvl w:ilvl="3" w:tplc="04090001" w:tentative="1">
+      <w:start w:val="1"/>
+      <w:numFmt w:val="bullet"/>
+      <w:lvlText w:val=""/>
+      <w:lvlJc w:val="left"/>
+      <w:pPr>
+        <w:ind w:left="2880" w:hanging="360"/>
+      </w:pPr>
+      <w:rPr>
+        <w:rFonts w:ascii="Symbol" w:hAnsi="Symbol" w:hint="default"/>
+      </w:rPr>
+    </w:lvl>
+    <w:lvl w:ilvl="4" w:tplc="04090003" w:tentative="1">
+      <w:start w:val="1"/>
+      <w:numFmt w:val="bullet"/>
+      <w:lvlText w:val="o"/>
+      <w:lvlJc w:val="left"/>
+      <w:pPr>
+        <w:ind w:left="3600" w:hanging="360"/>
+      </w:pPr>
+      <w:rPr>
+        <w:rFonts w:ascii="Courier New" w:hAnsi="Courier New" w:cs="Courier New" w:hint="default"/>
+      </w:rPr>
+    </w:lvl>
+    <w:lvl w:ilvl="5" w:tplc="04090005" w:tentative="1">
+      <w:start w:val="1"/>
+      <w:numFmt w:val="bullet"/>
+      <w:lvlText w:val=""/>
+      <w:lvlJc w:val="left"/>
+      <w:pPr>
+        <w:ind w:left="4320" w:hanging="360"/>
+      </w:pPr>
+      <w:rPr>
+        <w:rFonts w:ascii="Wingdings" w:hAnsi="Wingdings" w:hint="default"/>
+      </w:rPr>
+    </w:lvl>
+    <w:lvl w:ilvl="6" w:tplc="04090001" w:tentative="1">
+      <w:start w:val="1"/>
+      <w:numFmt w:val="bullet"/>
+      <w:lvlText w:val=""/>
+      <w:lvlJc w:val="left"/>
+      <w:pPr>
+        <w:ind w:left="5040" w:hanging="360"/>
+      </w:pPr>
+      <w:rPr>
+        <w:rFonts w:ascii="Symbol" w:hAnsi="Symbol" w:hint="default"/>
+      </w:rPr>
+    </w:lvl>
+    <w:lvl w:ilvl="7" w:tplc="04090003" w:tentative="1">
+      <w:start w:val="1"/>
+      <w:numFmt w:val="bullet"/>
+      <w:lvlText w:val="o"/>
+      <w:lvlJc w:val="left"/>
+      <w:pPr>
+        <w:ind w:left="5760" w:hanging="360"/>
+      </w:pPr>
+      <w:rPr>
+        <w:rFonts w:ascii="Courier New" w:hAnsi="Courier New" w:cs="Courier New" w:hint="default"/>
+      </w:rPr>
+    </w:lvl>
+    <w:lvl w:ilvl="8" w:tplc="04090005" w:tentative="1">
+      <w:start w:val="1"/>
+      <w:numFmt w:val="bullet"/>
+      <w:lvlText w:val=""/>
+      <w:lvlJc w:val="left"/>
+      <w:pPr>
+        <w:ind w:left="6480" w:hanging="360"/>
+      </w:pPr>
+      <w:rPr>
+        <w:rFonts w:ascii="Wingdings" w:hAnsi="Wingdings" w:hint="default"/>
+      </w:rPr>
+    </w:lvl>
+  </w:abstractNum>
+  <w:abstractNum w:abstractNumId="16" w15:restartNumberingAfterBreak="0">
+    <w:nsid w:val="3EF15E6E"/>
+    <w:multiLevelType w:val="hybridMultilevel"/>
+    <w:tmpl w:val="D068BC84"/>
+    <w:lvl w:ilvl="0" w:tplc="04090001">
+      <w:start w:val="1"/>
+      <w:numFmt w:val="bullet"/>
+      <w:lvlText w:val=""/>
+      <w:lvlJc w:val="left"/>
+      <w:pPr>
+        <w:ind w:left="720" w:hanging="360"/>
+      </w:pPr>
+      <w:rPr>
+        <w:rFonts w:ascii="Symbol" w:hAnsi="Symbol" w:hint="default"/>
+      </w:rPr>
+    </w:lvl>
+    <w:lvl w:ilvl="1" w:tplc="04090003" w:tentative="1">
+      <w:start w:val="1"/>
+      <w:numFmt w:val="bullet"/>
+      <w:lvlText w:val="o"/>
+      <w:lvlJc w:val="left"/>
+      <w:pPr>
+        <w:ind w:left="1440" w:hanging="360"/>
+      </w:pPr>
+      <w:rPr>
+        <w:rFonts w:ascii="Courier New" w:hAnsi="Courier New" w:cs="Courier New" w:hint="default"/>
+      </w:rPr>
+    </w:lvl>
+    <w:lvl w:ilvl="2" w:tplc="04090005" w:tentative="1">
+      <w:start w:val="1"/>
+      <w:numFmt w:val="bullet"/>
+      <w:lvlText w:val=""/>
+      <w:lvlJc w:val="left"/>
+      <w:pPr>
+        <w:ind w:left="2160" w:hanging="360"/>
+      </w:pPr>
+      <w:rPr>
+        <w:rFonts w:ascii="Wingdings" w:hAnsi="Wingdings" w:hint="default"/>
+      </w:rPr>
+    </w:lvl>
+    <w:lvl w:ilvl="3" w:tplc="04090001" w:tentative="1">
+      <w:start w:val="1"/>
+      <w:numFmt w:val="bullet"/>
+      <w:lvlText w:val=""/>
+      <w:lvlJc w:val="left"/>
+      <w:pPr>
+        <w:ind w:left="2880" w:hanging="360"/>
+      </w:pPr>
+      <w:rPr>
+        <w:rFonts w:ascii="Symbol" w:hAnsi="Symbol" w:hint="default"/>
+      </w:rPr>
+    </w:lvl>
+    <w:lvl w:ilvl="4" w:tplc="04090003" w:tentative="1">
+      <w:start w:val="1"/>
+      <w:numFmt w:val="bullet"/>
+      <w:lvlText w:val="o"/>
+      <w:lvlJc w:val="left"/>
+      <w:pPr>
+        <w:ind w:left="3600" w:hanging="360"/>
+      </w:pPr>
+      <w:rPr>
+        <w:rFonts w:ascii="Courier New" w:hAnsi="Courier New" w:cs="Courier New" w:hint="default"/>
+      </w:rPr>
+    </w:lvl>
+    <w:lvl w:ilvl="5" w:tplc="04090005" w:tentative="1">
+      <w:start w:val="1"/>
+      <w:numFmt w:val="bullet"/>
+      <w:lvlText w:val=""/>
+      <w:lvlJc w:val="left"/>
+      <w:pPr>
+        <w:ind w:left="4320" w:hanging="360"/>
+      </w:pPr>
+      <w:rPr>
+        <w:rFonts w:ascii="Wingdings" w:hAnsi="Wingdings" w:hint="default"/>
+      </w:rPr>
+    </w:lvl>
+    <w:lvl w:ilvl="6" w:tplc="04090001" w:tentative="1">
+      <w:start w:val="1"/>
+      <w:numFmt w:val="bullet"/>
+      <w:lvlText w:val=""/>
+      <w:lvlJc w:val="left"/>
+      <w:pPr>
+        <w:ind w:left="5040" w:hanging="360"/>
+      </w:pPr>
+      <w:rPr>
+        <w:rFonts w:ascii="Symbol" w:hAnsi="Symbol" w:hint="default"/>
+      </w:rPr>
+    </w:lvl>
+    <w:lvl w:ilvl="7" w:tplc="04090003" w:tentative="1">
+      <w:start w:val="1"/>
+      <w:numFmt w:val="bullet"/>
+      <w:lvlText w:val="o"/>
+      <w:lvlJc w:val="left"/>
+      <w:pPr>
+        <w:ind w:left="5760" w:hanging="360"/>
+      </w:pPr>
+      <w:rPr>
+        <w:rFonts w:ascii="Courier New" w:hAnsi="Courier New" w:cs="Courier New" w:hint="default"/>
+      </w:rPr>
+    </w:lvl>
+    <w:lvl w:ilvl="8" w:tplc="04090005" w:tentative="1">
+      <w:start w:val="1"/>
+      <w:numFmt w:val="bullet"/>
+      <w:lvlText w:val=""/>
+      <w:lvlJc w:val="left"/>
+      <w:pPr>
+        <w:ind w:left="6480" w:hanging="360"/>
+      </w:pPr>
+      <w:rPr>
+        <w:rFonts w:ascii="Wingdings" w:hAnsi="Wingdings" w:hint="default"/>
+      </w:rPr>
+    </w:lvl>
+  </w:abstractNum>
+  <w:abstractNum w:abstractNumId="17" w15:restartNumberingAfterBreak="0">
+    <w:nsid w:val="6EF15E62"/>
+    <w:multiLevelType w:val="hybridMultilevel"/>
+    <w:tmpl w:val="394A58EE"/>
+    <w:lvl w:ilvl="0" w:tplc="04090001">
+      <w:start w:val="1"/>
+      <w:numFmt w:val="bullet"/>
+      <w:lvlText w:val=""/>
+      <w:lvlJc w:val="left"/>
+      <w:pPr>
+        <w:ind w:left="720" w:hanging="360"/>
+      </w:pPr>
+      <w:rPr>
+        <w:rFonts w:ascii="Symbol" w:hAnsi="Symbol" w:hint="default"/>
+      </w:rPr>
+    </w:lvl>
+    <w:lvl w:ilvl="1" w:tplc="04090003" w:tentative="1">
+      <w:start w:val="1"/>
+      <w:numFmt w:val="bullet"/>
+      <w:lvlText w:val="o"/>
+      <w:lvlJc w:val="left"/>
+      <w:pPr>
+        <w:ind w:left="1440" w:hanging="360"/>
+      </w:pPr>
+      <w:rPr>
+        <w:rFonts w:ascii="Courier New" w:hAnsi="Courier New" w:cs="Courier New" w:hint="default"/>
+      </w:rPr>
+    </w:lvl>
+    <w:lvl w:ilvl="2" w:tplc="04090005" w:tentative="1">
+      <w:start w:val="1"/>
+      <w:numFmt w:val="bullet"/>
+      <w:lvlText w:val=""/>
+      <w:lvlJc w:val="left"/>
+      <w:pPr>
+        <w:ind w:left="2160" w:hanging="360"/>
+      </w:pPr>
+      <w:rPr>
+        <w:rFonts w:ascii="Wingdings" w:hAnsi="Wingdings" w:hint="default"/>
+      </w:rPr>
+    </w:lvl>
+    <w:lvl w:ilvl="3" w:tplc="04090001" w:tentative="1">
+      <w:start w:val="1"/>
+      <w:numFmt w:val="bullet"/>
+      <w:lvlText w:val=""/>
+      <w:lvlJc w:val="left"/>
+      <w:pPr>
+        <w:ind w:left="2880" w:hanging="360"/>
+      </w:pPr>
+      <w:rPr>
+        <w:rFonts w:ascii="Symbol" w:hAnsi="Symbol" w:hint="default"/>
+      </w:rPr>
+    </w:lvl>
+    <w:lvl w:ilvl="4" w:tplc="04090003" w:tentative="1">
+      <w:start w:val="1"/>
+      <w:numFmt w:val="bullet"/>
+      <w:lvlText w:val="o"/>
+      <w:lvlJc w:val="left"/>
+      <w:pPr>
+        <w:ind w:left="3600" w:hanging="360"/>
+      </w:pPr>
+      <w:rPr>
+        <w:rFonts w:ascii="Courier New" w:hAnsi="Courier New" w:cs="Courier New" w:hint="default"/>
+      </w:rPr>
+    </w:lvl>
+    <w:lvl w:ilvl="5" w:tplc="04090005" w:tentative="1">
+      <w:start w:val="1"/>
+      <w:numFmt w:val="bullet"/>
+      <w:lvlText w:val=""/>
+      <w:lvlJc w:val="left"/>
+      <w:pPr>
+        <w:ind w:left="4320" w:hanging="360"/>
+      </w:pPr>
+      <w:rPr>
+        <w:rFonts w:ascii="Wingdings" w:hAnsi="Wingdings" w:hint="default"/>
+      </w:rPr>
+    </w:lvl>
+    <w:lvl w:ilvl="6" w:tplc="04090001" w:tentative="1">
+      <w:start w:val="1"/>
+      <w:numFmt w:val="bullet"/>
+      <w:lvlText w:val=""/>
+      <w:lvlJc w:val="left"/>
+      <w:pPr>
+        <w:ind w:left="5040" w:hanging="360"/>
+      </w:pPr>
+      <w:rPr>
+        <w:rFonts w:ascii="Symbol" w:hAnsi="Symbol" w:hint="default"/>
+      </w:rPr>
+    </w:lvl>
+    <w:lvl w:ilvl="7" w:tplc="04090003" w:tentative="1">
+      <w:start w:val="1"/>
+      <w:numFmt w:val="bullet"/>
+      <w:lvlText w:val="o"/>
+      <w:lvlJc w:val="left"/>
+      <w:pPr>
+        <w:ind w:left="5760" w:hanging="360"/>
+      </w:pPr>
+      <w:rPr>
+        <w:rFonts w:ascii="Courier New" w:hAnsi="Courier New" w:cs="Courier New" w:hint="default"/>
+      </w:rPr>
+    </w:lvl>
+    <w:lvl w:ilvl="8" w:tplc="04090005" w:tentative="1">
+      <w:start w:val="1"/>
+      <w:numFmt w:val="bullet"/>
+      <w:lvlText w:val=""/>
+      <w:lvlJc w:val="left"/>
+      <w:pPr>
+        <w:ind w:left="6480" w:hanging="360"/>
+      </w:pPr>
+      <w:rPr>
+        <w:rFonts w:ascii="Wingdings" w:hAnsi="Wingdings" w:hint="default"/>
+      </w:rPr>
+    </w:lvl>
+  </w:abstractNum>
   <w:num w:numId="1">
     <w:abstractNumId w:val="0"/>
   </w:num>
@@ -5966,7 +6819,25 @@
     <w:abstractNumId w:val="10"/>
   </w:num>
   <w:num w:numId="12">
+    <w:abstractNumId w:val="12"/>
+  </w:num>
+  <w:num w:numId="13">
+    <w:abstractNumId w:val="17"/>
+  </w:num>
+  <w:num w:numId="14">
+    <w:abstractNumId w:val="15"/>
+  </w:num>
+  <w:num w:numId="15">
     <w:abstractNumId w:val="11"/>
+  </w:num>
+  <w:num w:numId="16">
+    <w:abstractNumId w:val="14"/>
+  </w:num>
+  <w:num w:numId="17">
+    <w:abstractNumId w:val="16"/>
+  </w:num>
+  <w:num w:numId="18">
+    <w:abstractNumId w:val="13"/>
   </w:num>
 </w:numbering>
 </file>
@@ -6943,6 +7814,7 @@
     <w:rsid w:val="0032046F"/>
     <w:rsid w:val="003A5844"/>
     <w:rsid w:val="004724DF"/>
+    <w:rsid w:val="004B72E9"/>
     <w:rsid w:val="004E6208"/>
     <w:rsid w:val="00674A94"/>
     <w:rsid w:val="0075251F"/>

</xml_diff>

<commit_message>
Updated with membership in professional organizations
</commit_message>
<xml_diff>
--- a/derieux_resume_multipage.docx
+++ b/derieux_resume_multipage.docx
@@ -1469,10 +1469,7 @@
                     <w:t xml:space="preserve">communications, optics, </w:t>
                   </w:r>
                   <w:r>
-                    <w:t>software engineering</w:t>
-                  </w:r>
-                  <w:r>
-                    <w:t xml:space="preserve">, </w:t>
+                    <w:t xml:space="preserve">software engineering, </w:t>
                   </w:r>
                   <w:r>
                     <w:t xml:space="preserve">networking, tactical network modeling, surveillance and tracking, </w:t>
@@ -4404,6 +4401,181 @@
             <w:pPr>
               <w:pStyle w:val="Heading1"/>
               <w:keepNext w:val="0"/>
+              <w:rPr>
+                <w:sz w:val="17"/>
+                <w:szCs w:val="17"/>
+              </w:rPr>
+            </w:pPr>
+            <w:r>
+              <w:rPr>
+                <w:sz w:val="17"/>
+                <w:szCs w:val="17"/>
+              </w:rPr>
+              <w:t>Professional Organizations</w:t>
+            </w:r>
+          </w:p>
+        </w:tc>
+        <w:tc>
+          <w:tcPr>
+            <w:tcW w:w="86" w:type="pct"/>
+          </w:tcPr>
+          <w:p>
+            <w:pPr>
+              <w:rPr>
+                <w:sz w:val="10"/>
+                <w:szCs w:val="10"/>
+              </w:rPr>
+            </w:pPr>
+          </w:p>
+        </w:tc>
+        <w:tc>
+          <w:tcPr>
+            <w:tcW w:w="4456" w:type="pct"/>
+          </w:tcPr>
+          <w:p>
+            <w:pPr>
+              <w:pStyle w:val="Heading2"/>
+              <w:numPr>
+                <w:ilvl w:val="0"/>
+                <w:numId w:val="19"/>
+              </w:numPr>
+              <w:ind w:left="257" w:hanging="270"/>
+            </w:pPr>
+            <w:proofErr w:type="spellStart"/>
+            <w:r>
+              <w:t>Eta</w:t>
+            </w:r>
+            <w:proofErr w:type="spellEnd"/>
+            <w:r>
+              <w:t xml:space="preserve"> Kappa Nu </w:t>
+            </w:r>
+            <w:r>
+              <w:t xml:space="preserve">(Electrical Engineering Honor </w:t>
+            </w:r>
+            <w:proofErr w:type="gramStart"/>
+            <w:r>
+              <w:t>Society</w:t>
+            </w:r>
+            <w:r>
+              <w:t>)</w:t>
+            </w:r>
+            <w:r>
+              <w:t xml:space="preserve">   </w:t>
+            </w:r>
+            <w:proofErr w:type="gramEnd"/>
+            <w:r>
+              <w:rPr>
+                <w:color w:val="4F81BD" w:themeColor="accent1"/>
+                <w:sz w:val="16"/>
+                <w:szCs w:val="24"/>
+              </w:rPr>
+              <w:t xml:space="preserve">[ </w:t>
+            </w:r>
+            <w:r>
+              <w:rPr>
+                <w:color w:val="4F81BD" w:themeColor="accent1"/>
+                <w:sz w:val="16"/>
+                <w:szCs w:val="24"/>
+              </w:rPr>
+              <w:t>2021</w:t>
+            </w:r>
+            <w:r>
+              <w:rPr>
+                <w:color w:val="4F81BD" w:themeColor="accent1"/>
+                <w:sz w:val="16"/>
+                <w:szCs w:val="24"/>
+              </w:rPr>
+              <w:t xml:space="preserve"> – Present ]</w:t>
+            </w:r>
+          </w:p>
+          <w:p>
+            <w:pPr>
+              <w:pStyle w:val="Heading2"/>
+              <w:numPr>
+                <w:ilvl w:val="0"/>
+                <w:numId w:val="19"/>
+              </w:numPr>
+              <w:ind w:left="257" w:hanging="270"/>
+            </w:pPr>
+            <w:proofErr w:type="gramStart"/>
+            <w:r>
+              <w:t>IEEE</w:t>
+            </w:r>
+            <w:r>
+              <w:t xml:space="preserve">  </w:t>
+            </w:r>
+            <w:r>
+              <w:rPr>
+                <w:color w:val="4F81BD" w:themeColor="accent1"/>
+                <w:sz w:val="16"/>
+                <w:szCs w:val="24"/>
+              </w:rPr>
+              <w:t>[</w:t>
+            </w:r>
+            <w:proofErr w:type="gramEnd"/>
+            <w:r>
+              <w:rPr>
+                <w:color w:val="4F81BD" w:themeColor="accent1"/>
+                <w:sz w:val="16"/>
+                <w:szCs w:val="24"/>
+              </w:rPr>
+              <w:t xml:space="preserve"> 2021 – Present ]</w:t>
+            </w:r>
+          </w:p>
+        </w:tc>
+      </w:tr>
+      <w:tr>
+        <w:tc>
+          <w:tcPr>
+            <w:tcW w:w="458" w:type="pct"/>
+          </w:tcPr>
+          <w:p>
+            <w:pPr>
+              <w:pStyle w:val="Heading1"/>
+              <w:keepNext w:val="0"/>
+              <w:rPr>
+                <w:sz w:val="10"/>
+                <w:szCs w:val="10"/>
+              </w:rPr>
+            </w:pPr>
+          </w:p>
+        </w:tc>
+        <w:tc>
+          <w:tcPr>
+            <w:tcW w:w="86" w:type="pct"/>
+          </w:tcPr>
+          <w:p>
+            <w:pPr>
+              <w:rPr>
+                <w:sz w:val="10"/>
+                <w:szCs w:val="10"/>
+              </w:rPr>
+            </w:pPr>
+          </w:p>
+        </w:tc>
+        <w:tc>
+          <w:tcPr>
+            <w:tcW w:w="4456" w:type="pct"/>
+          </w:tcPr>
+          <w:p>
+            <w:pPr>
+              <w:rPr>
+                <w:sz w:val="10"/>
+                <w:szCs w:val="10"/>
+              </w:rPr>
+            </w:pPr>
+          </w:p>
+        </w:tc>
+      </w:tr>
+      <w:tr>
+        <w:tc>
+          <w:tcPr>
+            <w:tcW w:w="458" w:type="pct"/>
+          </w:tcPr>
+          <w:p>
+            <w:pPr>
+              <w:pStyle w:val="Heading1"/>
+              <w:keepNext w:val="0"/>
             </w:pPr>
             <w:r>
               <w:t>Honors &amp; Awards</w:t>
@@ -5576,7 +5748,14 @@
         </w:tc>
       </w:tr>
     </w:tbl>
-    <w:p/>
+    <w:p>
+      <w:pPr>
+        <w:rPr>
+          <w:sz w:val="2"/>
+          <w:szCs w:val="2"/>
+        </w:rPr>
+      </w:pPr>
+    </w:p>
     <w:sectPr>
       <w:headerReference w:type="even" r:id="rId12"/>
       <w:pgSz w:w="12240" w:h="15840"/>
@@ -5839,7 +6018,7 @@
   <w:abstractNum w:abstractNumId="1" w15:restartNumberingAfterBreak="0">
     <w:nsid w:val="FFFFFF7C"/>
     <w:multiLevelType w:val="singleLevel"/>
-    <w:tmpl w:val="DC74E012"/>
+    <w:tmpl w:val="4F142572"/>
     <w:lvl w:ilvl="0">
       <w:start w:val="1"/>
       <w:numFmt w:val="decimal"/>
@@ -5856,7 +6035,7 @@
   <w:abstractNum w:abstractNumId="2" w15:restartNumberingAfterBreak="0">
     <w:nsid w:val="FFFFFF7D"/>
     <w:multiLevelType w:val="singleLevel"/>
-    <w:tmpl w:val="B6683A0C"/>
+    <w:tmpl w:val="CD76DC90"/>
     <w:lvl w:ilvl="0">
       <w:start w:val="1"/>
       <w:numFmt w:val="decimal"/>
@@ -5873,7 +6052,7 @@
   <w:abstractNum w:abstractNumId="3" w15:restartNumberingAfterBreak="0">
     <w:nsid w:val="FFFFFF7E"/>
     <w:multiLevelType w:val="singleLevel"/>
-    <w:tmpl w:val="2D7099FE"/>
+    <w:tmpl w:val="FFC28000"/>
     <w:lvl w:ilvl="0">
       <w:start w:val="1"/>
       <w:numFmt w:val="decimal"/>
@@ -5890,7 +6069,7 @@
   <w:abstractNum w:abstractNumId="4" w15:restartNumberingAfterBreak="0">
     <w:nsid w:val="FFFFFF7F"/>
     <w:multiLevelType w:val="singleLevel"/>
-    <w:tmpl w:val="27706880"/>
+    <w:tmpl w:val="166C88B8"/>
     <w:lvl w:ilvl="0">
       <w:start w:val="1"/>
       <w:numFmt w:val="decimal"/>
@@ -5907,7 +6086,7 @@
   <w:abstractNum w:abstractNumId="5" w15:restartNumberingAfterBreak="0">
     <w:nsid w:val="FFFFFF80"/>
     <w:multiLevelType w:val="singleLevel"/>
-    <w:tmpl w:val="70643884"/>
+    <w:tmpl w:val="06D44166"/>
     <w:lvl w:ilvl="0">
       <w:start w:val="1"/>
       <w:numFmt w:val="bullet"/>
@@ -5927,7 +6106,7 @@
   <w:abstractNum w:abstractNumId="6" w15:restartNumberingAfterBreak="0">
     <w:nsid w:val="FFFFFF81"/>
     <w:multiLevelType w:val="singleLevel"/>
-    <w:tmpl w:val="8720619A"/>
+    <w:tmpl w:val="4ADC2690"/>
     <w:lvl w:ilvl="0">
       <w:start w:val="1"/>
       <w:numFmt w:val="bullet"/>
@@ -5947,7 +6126,7 @@
   <w:abstractNum w:abstractNumId="7" w15:restartNumberingAfterBreak="0">
     <w:nsid w:val="FFFFFF82"/>
     <w:multiLevelType w:val="singleLevel"/>
-    <w:tmpl w:val="E52A1E56"/>
+    <w:tmpl w:val="B3B4A028"/>
     <w:lvl w:ilvl="0">
       <w:start w:val="1"/>
       <w:numFmt w:val="bullet"/>
@@ -5967,7 +6146,7 @@
   <w:abstractNum w:abstractNumId="8" w15:restartNumberingAfterBreak="0">
     <w:nsid w:val="FFFFFF83"/>
     <w:multiLevelType w:val="singleLevel"/>
-    <w:tmpl w:val="1B980F24"/>
+    <w:tmpl w:val="BAFCCCC0"/>
     <w:lvl w:ilvl="0">
       <w:start w:val="1"/>
       <w:numFmt w:val="bullet"/>
@@ -5987,7 +6166,7 @@
   <w:abstractNum w:abstractNumId="9" w15:restartNumberingAfterBreak="0">
     <w:nsid w:val="FFFFFF88"/>
     <w:multiLevelType w:val="singleLevel"/>
-    <w:tmpl w:val="55C605F2"/>
+    <w:tmpl w:val="7BCA5D9E"/>
     <w:lvl w:ilvl="0">
       <w:start w:val="1"/>
       <w:numFmt w:val="decimal"/>
@@ -6004,7 +6183,7 @@
   <w:abstractNum w:abstractNumId="10" w15:restartNumberingAfterBreak="0">
     <w:nsid w:val="FFFFFF89"/>
     <w:multiLevelType w:val="singleLevel"/>
-    <w:tmpl w:val="54084B40"/>
+    <w:tmpl w:val="952C5E4C"/>
     <w:lvl w:ilvl="0">
       <w:start w:val="1"/>
       <w:numFmt w:val="bullet"/>
@@ -6560,6 +6739,119 @@
     </w:lvl>
   </w:abstractNum>
   <w:abstractNum w:abstractNumId="16" w15:restartNumberingAfterBreak="0">
+    <w:nsid w:val="27727CA7"/>
+    <w:multiLevelType w:val="hybridMultilevel"/>
+    <w:tmpl w:val="A63CE1B6"/>
+    <w:lvl w:ilvl="0" w:tplc="04090001">
+      <w:start w:val="1"/>
+      <w:numFmt w:val="bullet"/>
+      <w:lvlText w:val=""/>
+      <w:lvlJc w:val="left"/>
+      <w:pPr>
+        <w:ind w:left="720" w:hanging="360"/>
+      </w:pPr>
+      <w:rPr>
+        <w:rFonts w:ascii="Symbol" w:hAnsi="Symbol" w:hint="default"/>
+      </w:rPr>
+    </w:lvl>
+    <w:lvl w:ilvl="1" w:tplc="04090003" w:tentative="1">
+      <w:start w:val="1"/>
+      <w:numFmt w:val="bullet"/>
+      <w:lvlText w:val="o"/>
+      <w:lvlJc w:val="left"/>
+      <w:pPr>
+        <w:ind w:left="1440" w:hanging="360"/>
+      </w:pPr>
+      <w:rPr>
+        <w:rFonts w:ascii="Courier New" w:hAnsi="Courier New" w:cs="Courier New" w:hint="default"/>
+      </w:rPr>
+    </w:lvl>
+    <w:lvl w:ilvl="2" w:tplc="04090005" w:tentative="1">
+      <w:start w:val="1"/>
+      <w:numFmt w:val="bullet"/>
+      <w:lvlText w:val=""/>
+      <w:lvlJc w:val="left"/>
+      <w:pPr>
+        <w:ind w:left="2160" w:hanging="360"/>
+      </w:pPr>
+      <w:rPr>
+        <w:rFonts w:ascii="Wingdings" w:hAnsi="Wingdings" w:hint="default"/>
+      </w:rPr>
+    </w:lvl>
+    <w:lvl w:ilvl="3" w:tplc="04090001" w:tentative="1">
+      <w:start w:val="1"/>
+      <w:numFmt w:val="bullet"/>
+      <w:lvlText w:val=""/>
+      <w:lvlJc w:val="left"/>
+      <w:pPr>
+        <w:ind w:left="2880" w:hanging="360"/>
+      </w:pPr>
+      <w:rPr>
+        <w:rFonts w:ascii="Symbol" w:hAnsi="Symbol" w:hint="default"/>
+      </w:rPr>
+    </w:lvl>
+    <w:lvl w:ilvl="4" w:tplc="04090003" w:tentative="1">
+      <w:start w:val="1"/>
+      <w:numFmt w:val="bullet"/>
+      <w:lvlText w:val="o"/>
+      <w:lvlJc w:val="left"/>
+      <w:pPr>
+        <w:ind w:left="3600" w:hanging="360"/>
+      </w:pPr>
+      <w:rPr>
+        <w:rFonts w:ascii="Courier New" w:hAnsi="Courier New" w:cs="Courier New" w:hint="default"/>
+      </w:rPr>
+    </w:lvl>
+    <w:lvl w:ilvl="5" w:tplc="04090005" w:tentative="1">
+      <w:start w:val="1"/>
+      <w:numFmt w:val="bullet"/>
+      <w:lvlText w:val=""/>
+      <w:lvlJc w:val="left"/>
+      <w:pPr>
+        <w:ind w:left="4320" w:hanging="360"/>
+      </w:pPr>
+      <w:rPr>
+        <w:rFonts w:ascii="Wingdings" w:hAnsi="Wingdings" w:hint="default"/>
+      </w:rPr>
+    </w:lvl>
+    <w:lvl w:ilvl="6" w:tplc="04090001" w:tentative="1">
+      <w:start w:val="1"/>
+      <w:numFmt w:val="bullet"/>
+      <w:lvlText w:val=""/>
+      <w:lvlJc w:val="left"/>
+      <w:pPr>
+        <w:ind w:left="5040" w:hanging="360"/>
+      </w:pPr>
+      <w:rPr>
+        <w:rFonts w:ascii="Symbol" w:hAnsi="Symbol" w:hint="default"/>
+      </w:rPr>
+    </w:lvl>
+    <w:lvl w:ilvl="7" w:tplc="04090003" w:tentative="1">
+      <w:start w:val="1"/>
+      <w:numFmt w:val="bullet"/>
+      <w:lvlText w:val="o"/>
+      <w:lvlJc w:val="left"/>
+      <w:pPr>
+        <w:ind w:left="5760" w:hanging="360"/>
+      </w:pPr>
+      <w:rPr>
+        <w:rFonts w:ascii="Courier New" w:hAnsi="Courier New" w:cs="Courier New" w:hint="default"/>
+      </w:rPr>
+    </w:lvl>
+    <w:lvl w:ilvl="8" w:tplc="04090005" w:tentative="1">
+      <w:start w:val="1"/>
+      <w:numFmt w:val="bullet"/>
+      <w:lvlText w:val=""/>
+      <w:lvlJc w:val="left"/>
+      <w:pPr>
+        <w:ind w:left="6480" w:hanging="360"/>
+      </w:pPr>
+      <w:rPr>
+        <w:rFonts w:ascii="Wingdings" w:hAnsi="Wingdings" w:hint="default"/>
+      </w:rPr>
+    </w:lvl>
+  </w:abstractNum>
+  <w:abstractNum w:abstractNumId="17" w15:restartNumberingAfterBreak="0">
     <w:nsid w:val="3EF15E6E"/>
     <w:multiLevelType w:val="hybridMultilevel"/>
     <w:tmpl w:val="D068BC84"/>
@@ -6672,7 +6964,7 @@
       </w:rPr>
     </w:lvl>
   </w:abstractNum>
-  <w:abstractNum w:abstractNumId="17" w15:restartNumberingAfterBreak="0">
+  <w:abstractNum w:abstractNumId="18" w15:restartNumberingAfterBreak="0">
     <w:nsid w:val="6EF15E62"/>
     <w:multiLevelType w:val="hybridMultilevel"/>
     <w:tmpl w:val="394A58EE"/>
@@ -6822,7 +7114,7 @@
     <w:abstractNumId w:val="12"/>
   </w:num>
   <w:num w:numId="13">
-    <w:abstractNumId w:val="17"/>
+    <w:abstractNumId w:val="18"/>
   </w:num>
   <w:num w:numId="14">
     <w:abstractNumId w:val="15"/>
@@ -6834,10 +7126,13 @@
     <w:abstractNumId w:val="14"/>
   </w:num>
   <w:num w:numId="17">
-    <w:abstractNumId w:val="16"/>
+    <w:abstractNumId w:val="17"/>
   </w:num>
   <w:num w:numId="18">
     <w:abstractNumId w:val="13"/>
+  </w:num>
+  <w:num w:numId="19">
+    <w:abstractNumId w:val="16"/>
   </w:num>
 </w:numbering>
 </file>
@@ -7817,6 +8112,7 @@
     <w:rsid w:val="004B72E9"/>
     <w:rsid w:val="004E6208"/>
     <w:rsid w:val="00674A94"/>
+    <w:rsid w:val="006B5A05"/>
     <w:rsid w:val="0075251F"/>
     <w:rsid w:val="007A77FF"/>
     <w:rsid w:val="008341C2"/>

</xml_diff>

<commit_message>
Updated MS degree information
- Added complection date for MS degree
- Updated MS GPA
- Added MS thesis publication
</commit_message>
<xml_diff>
--- a/derieux_resume_multipage.docx
+++ b/derieux_resume_multipage.docx
@@ -547,7 +547,13 @@
                     <w:keepNext w:val="0"/>
                   </w:pPr>
                   <w:r>
-                    <w:t>[ 1/2021 – Present ]</w:t>
+                    <w:t xml:space="preserve">[ 1/2021 – </w:t>
+                  </w:r>
+                  <w:r>
+                    <w:t>8/2022</w:t>
+                  </w:r>
+                  <w:r>
+                    <w:t xml:space="preserve"> ]</w:t>
                   </w:r>
                 </w:p>
               </w:tc>
@@ -594,7 +600,10 @@
                     <w:t>.</w:t>
                   </w:r>
                   <w:r>
-                    <w:t>94</w:t>
+                    <w:t>9</w:t>
+                  </w:r>
+                  <w:r>
+                    <w:t>1</w:t>
                   </w:r>
                 </w:p>
               </w:tc>
@@ -1124,7 +1133,13 @@
                     <w:t xml:space="preserve">models </w:t>
                   </w:r>
                   <w:r>
-                    <w:t xml:space="preserve">in PyTorch </w:t>
+                    <w:t xml:space="preserve">in </w:t>
+                  </w:r>
+                  <w:r>
+                    <w:t>TensorFlow</w:t>
+                  </w:r>
+                  <w:r>
+                    <w:t xml:space="preserve"> </w:t>
                   </w:r>
                   <w:r>
                     <w:t xml:space="preserve">using the Transformer </w:t>
@@ -1208,13 +1223,13 @@
               <w:tblLook w:val="04A0" w:firstRow="1" w:lastRow="0" w:firstColumn="1" w:lastColumn="0" w:noHBand="0" w:noVBand="1"/>
             </w:tblPr>
             <w:tblGrid>
-              <w:gridCol w:w="7463"/>
-              <w:gridCol w:w="2167"/>
+              <w:gridCol w:w="6568"/>
+              <w:gridCol w:w="3062"/>
             </w:tblGrid>
             <w:tr>
               <w:tc>
                 <w:tcPr>
-                  <w:tcW w:w="3875" w:type="pct"/>
+                  <w:tcW w:w="3410" w:type="pct"/>
                 </w:tcPr>
                 <w:p>
                   <w:pPr>
@@ -1228,7 +1243,7 @@
               </w:tc>
               <w:tc>
                 <w:tcPr>
-                  <w:tcW w:w="1125" w:type="pct"/>
+                  <w:tcW w:w="1590" w:type="pct"/>
                 </w:tcPr>
                 <w:p>
                   <w:pPr>
@@ -1240,6 +1255,9 @@
                   </w:r>
                   <w:r>
                     <w:t>12/2021</w:t>
+                  </w:r>
+                  <w:r>
+                    <w:t>, 08/2022 - Present</w:t>
                   </w:r>
                   <w:r>
                     <w:t xml:space="preserve"> ]</w:t>
@@ -1923,38 +1941,47 @@
               <w:ind w:left="267" w:hanging="270"/>
             </w:pPr>
             <w:r>
-              <w:t xml:space="preserve">A. DeRieux, W. Saad, and Z. </w:t>
+              <w:t xml:space="preserve">A. </w:t>
             </w:r>
             <w:r>
-              <w:t>Mahrez</w:t>
+              <w:t xml:space="preserve">C. </w:t>
             </w:r>
             <w:r>
-              <w:t>, “</w:t>
+              <w:t>DeRieux, “</w:t>
             </w:r>
             <w:r>
-              <w:t xml:space="preserve">On the Application of </w:t>
+              <w:t>Transformer Networks for Smart Cities: Framework and Application to Makassar Smart Garden Alleys</w:t>
             </w:r>
             <w:r>
-              <w:t xml:space="preserve">Transformers for </w:t>
+              <w:t>,</w:t>
             </w:r>
             <w:r>
-              <w:t xml:space="preserve">Time-series </w:t>
+              <w:t>”</w:t>
             </w:r>
             <w:r>
-              <w:t>Forecasting</w:t>
+              <w:t xml:space="preserve"> M.S. </w:t>
             </w:r>
             <w:r>
-              <w:t xml:space="preserve">: Bolstering </w:t>
+              <w:t>T</w:t>
             </w:r>
             <w:r>
-              <w:t>Growth of Smart Garden Alleys”</w:t>
+              <w:t>hesis, Virginia Tech, Aug.</w:t>
             </w:r>
             <w:r>
-              <w:t>, in preparation</w:t>
+              <w:t xml:space="preserve"> 2022</w:t>
             </w:r>
             <w:r>
-              <w:t>.</w:t>
+              <w:t xml:space="preserve">. [Online]. Available: </w:t>
             </w:r>
+            <w:hyperlink r:id="rId10" w:history="1">
+              <w:r>
+                <w:rPr>
+                  <w:rStyle w:val="Hyperlink"/>
+                  <w:u w:val="none"/>
+                </w:rPr>
+                <w:t>http://hdl.handle.net/10919/111788</w:t>
+              </w:r>
+            </w:hyperlink>
           </w:p>
         </w:tc>
       </w:tr>
@@ -2692,7 +2719,7 @@
                   <w:r>
                     <w:t xml:space="preserve">Website: </w:t>
                   </w:r>
-                  <w:hyperlink r:id="rId10" w:history="1">
+                  <w:hyperlink r:id="rId11" w:history="1">
                     <w:r>
                       <w:rPr>
                         <w:rStyle w:val="Hyperlink"/>
@@ -2732,7 +2759,7 @@
                   <w:r>
                     <w:t xml:space="preserve">LinkedIn: </w:t>
                   </w:r>
-                  <w:hyperlink r:id="rId11" w:history="1">
+                  <w:hyperlink r:id="rId12" w:history="1">
                     <w:r>
                       <w:rPr>
                         <w:rStyle w:val="Hyperlink"/>
@@ -5502,7 +5529,7 @@
       </w:pPr>
     </w:p>
     <w:sectPr>
-      <w:headerReference w:type="even" r:id="rId12"/>
+      <w:headerReference w:type="even" r:id="rId13"/>
       <w:pgSz w:w="12240" w:h="15840"/>
       <w:pgMar w:top="720" w:right="720" w:bottom="720" w:left="720" w:header="720" w:footer="720" w:gutter="0"/>
       <w:cols w:space="720"/>
@@ -5564,7 +5591,6 @@
         <w:temporary/>
         <w:showingPlcHdr/>
       </w:sdtPr>
-      <w:sdtEndPr/>
       <w:sdtContent>
         <w:r>
           <w:t>[Type text]</w:t>
@@ -5583,7 +5609,6 @@
         <w:temporary/>
         <w:showingPlcHdr/>
       </w:sdtPr>
-      <w:sdtEndPr/>
       <w:sdtContent>
         <w:r>
           <w:t>[Type text]</w:t>
@@ -5602,7 +5627,6 @@
         <w:temporary/>
         <w:showingPlcHdr/>
       </w:sdtPr>
-      <w:sdtEndPr/>
       <w:sdtContent>
         <w:r>
           <w:t>[Type text]</w:t>
@@ -7852,6 +7876,7 @@
     <w:rsid w:val="00230187"/>
     <w:rsid w:val="00302FDA"/>
     <w:rsid w:val="0032046F"/>
+    <w:rsid w:val="00321944"/>
     <w:rsid w:val="003A5844"/>
     <w:rsid w:val="004724DF"/>
     <w:rsid w:val="004B72E9"/>

</xml_diff>

<commit_message>
Update Makassar project dates
</commit_message>
<xml_diff>
--- a/derieux_resume_multipage.docx
+++ b/derieux_resume_multipage.docx
@@ -73,8 +73,17 @@
                 <w:color w:val="984806" w:themeColor="accent6" w:themeShade="80"/>
                 <w:sz w:val="48"/>
               </w:rPr>
-              <w:t>Alexander Christian DeRieux</w:t>
+              <w:t xml:space="preserve">Alexander Christian </w:t>
             </w:r>
+            <w:proofErr w:type="spellStart"/>
+            <w:r>
+              <w:rPr>
+                <w:color w:val="984806" w:themeColor="accent6" w:themeShade="80"/>
+                <w:sz w:val="48"/>
+              </w:rPr>
+              <w:t>DeRieux</w:t>
+            </w:r>
+            <w:proofErr w:type="spellEnd"/>
             <w:r>
               <w:rPr>
                 <w:sz w:val="48"/>
@@ -264,8 +273,18 @@
                         <w:color w:val="7F7F7F" w:themeColor="text1" w:themeTint="80"/>
                         <w:u w:val="none"/>
                       </w:rPr>
-                      <w:t>/alexderieux</w:t>
+                      <w:t>/</w:t>
                     </w:r>
+                    <w:proofErr w:type="spellStart"/>
+                    <w:r>
+                      <w:rPr>
+                        <w:rStyle w:val="Hyperlink"/>
+                        <w:color w:val="7F7F7F" w:themeColor="text1" w:themeTint="80"/>
+                        <w:u w:val="none"/>
+                      </w:rPr>
+                      <w:t>alexderieux</w:t>
+                    </w:r>
+                    <w:proofErr w:type="spellEnd"/>
                   </w:hyperlink>
                 </w:p>
               </w:tc>
@@ -1105,12 +1124,21 @@
                       <w:iCs/>
                     </w:rPr>
                   </w:pPr>
+                  <w:proofErr w:type="spellStart"/>
                   <w:r>
                     <w:rPr>
                       <w:i/>
                       <w:iCs/>
                     </w:rPr>
-                    <w:t>Wireless@VT, Virginia Polytechnic Institute and State University</w:t>
+                    <w:t>Wireless@VT</w:t>
+                  </w:r>
+                  <w:proofErr w:type="spellEnd"/>
+                  <w:r>
+                    <w:rPr>
+                      <w:i/>
+                      <w:iCs/>
+                    </w:rPr>
+                    <w:t>, Virginia Polytechnic Institute and State University</w:t>
                   </w:r>
                 </w:p>
                 <w:p>
@@ -1946,8 +1974,13 @@
             <w:r>
               <w:t xml:space="preserve">C. </w:t>
             </w:r>
+            <w:proofErr w:type="spellStart"/>
             <w:r>
-              <w:t>DeRieux, “</w:t>
+              <w:t>DeRieux</w:t>
+            </w:r>
+            <w:proofErr w:type="spellEnd"/>
+            <w:r>
+              <w:t>, “</w:t>
             </w:r>
             <w:r>
               <w:t>Transformer Networks for Smart Cities: Framework and Application to Makassar Smart Garden Alleys</w:t>
@@ -2130,7 +2163,13 @@
                     <w:keepNext w:val="0"/>
                   </w:pPr>
                   <w:r>
-                    <w:t>[ 1/2021 – Present ]</w:t>
+                    <w:t xml:space="preserve">[ 1/2021 – </w:t>
+                  </w:r>
+                  <w:r>
+                    <w:t>8/2022</w:t>
+                  </w:r>
+                  <w:r>
+                    <w:t xml:space="preserve"> ]</w:t>
                   </w:r>
                 </w:p>
               </w:tc>
@@ -2249,8 +2288,13 @@
                     <w:pStyle w:val="Heading2"/>
                     <w:keepNext w:val="0"/>
                   </w:pPr>
-                  <w:r>
-                    <w:t xml:space="preserve">SmartStockRL: </w:t>
+                  <w:proofErr w:type="spellStart"/>
+                  <w:r>
+                    <w:t>SmartStockRL</w:t>
+                  </w:r>
+                  <w:proofErr w:type="spellEnd"/>
+                  <w:r>
+                    <w:t xml:space="preserve">: </w:t>
                   </w:r>
                   <w:r>
                     <w:t>Intelligent Stock Trading using Traditional and Deep Q-Learning</w:t>
@@ -2301,7 +2345,15 @@
                     <w:t xml:space="preserve">a </w:t>
                   </w:r>
                   <w:r>
-                    <w:t>custom stock simulation environment in OpenAI Gym.</w:t>
+                    <w:t xml:space="preserve">custom stock simulation environment in </w:t>
+                  </w:r>
+                  <w:proofErr w:type="spellStart"/>
+                  <w:r>
+                    <w:t>OpenAI</w:t>
+                  </w:r>
+                  <w:proofErr w:type="spellEnd"/>
+                  <w:r>
+                    <w:t xml:space="preserve"> Gym.</w:t>
                   </w:r>
                 </w:p>
               </w:tc>
@@ -2381,8 +2433,13 @@
                     <w:pStyle w:val="Heading2"/>
                     <w:keepNext w:val="0"/>
                   </w:pPr>
-                  <w:r>
-                    <w:t>LyricAI: Using LSTMs to Write Religious Music</w:t>
+                  <w:proofErr w:type="spellStart"/>
+                  <w:r>
+                    <w:t>LyricAI</w:t>
+                  </w:r>
+                  <w:proofErr w:type="spellEnd"/>
+                  <w:r>
+                    <w:t>: Using LSTMs to Write Religious Music</w:t>
                   </w:r>
                 </w:p>
               </w:tc>
@@ -2575,8 +2632,17 @@
                 <w:color w:val="984806" w:themeColor="accent6" w:themeShade="80"/>
                 <w:sz w:val="48"/>
               </w:rPr>
-              <w:t>Alexander Christian DeRieux</w:t>
+              <w:t xml:space="preserve">Alexander Christian </w:t>
             </w:r>
+            <w:proofErr w:type="spellStart"/>
+            <w:r>
+              <w:rPr>
+                <w:color w:val="984806" w:themeColor="accent6" w:themeShade="80"/>
+                <w:sz w:val="48"/>
+              </w:rPr>
+              <w:t>DeRieux</w:t>
+            </w:r>
+            <w:proofErr w:type="spellEnd"/>
             <w:r>
               <w:rPr>
                 <w:sz w:val="48"/>
@@ -2766,8 +2832,18 @@
                         <w:color w:val="7F7F7F" w:themeColor="text1" w:themeTint="80"/>
                         <w:u w:val="none"/>
                       </w:rPr>
-                      <w:t>/alexderieux</w:t>
+                      <w:t>/</w:t>
                     </w:r>
+                    <w:proofErr w:type="spellStart"/>
+                    <w:r>
+                      <w:rPr>
+                        <w:rStyle w:val="Hyperlink"/>
+                        <w:color w:val="7F7F7F" w:themeColor="text1" w:themeTint="80"/>
+                        <w:u w:val="none"/>
+                      </w:rPr>
+                      <w:t>alexderieux</w:t>
+                    </w:r>
+                    <w:proofErr w:type="spellEnd"/>
                   </w:hyperlink>
                 </w:p>
               </w:tc>
@@ -3062,7 +3138,23 @@
                     <w:pStyle w:val="Content"/>
                   </w:pPr>
                   <w:r>
-                    <w:t>Developed a RTL-SDR receiver system called ‘RadioPi’ to process local FM transmissions. Signal processing algorithms are written in Python using GNURadio API and custom signal blocks. Design elements include the Raspberry Pi, USB RTL-SDR antenna, and breadboard circuitry for user interface.</w:t>
+                    <w:t>Developed a RTL-SDR receiver system called ‘</w:t>
+                  </w:r>
+                  <w:proofErr w:type="spellStart"/>
+                  <w:r>
+                    <w:t>RadioPi</w:t>
+                  </w:r>
+                  <w:proofErr w:type="spellEnd"/>
+                  <w:r>
+                    <w:t xml:space="preserve">’ to process local FM transmissions. Signal processing algorithms are written in Python using </w:t>
+                  </w:r>
+                  <w:proofErr w:type="spellStart"/>
+                  <w:r>
+                    <w:t>GNURadio</w:t>
+                  </w:r>
+                  <w:proofErr w:type="spellEnd"/>
+                  <w:r>
+                    <w:t xml:space="preserve"> API and custom signal blocks. Design elements include the Raspberry Pi, USB RTL-SDR antenna, and breadboard circuitry for user interface.</w:t>
                   </w:r>
                 </w:p>
               </w:tc>
@@ -3431,9 +3523,11 @@
                     </w:numPr>
                     <w:ind w:left="451" w:hanging="270"/>
                   </w:pPr>
+                  <w:proofErr w:type="spellStart"/>
                   <w:r>
                     <w:t>Matlab</w:t>
                   </w:r>
+                  <w:proofErr w:type="spellEnd"/>
                 </w:p>
                 <w:p>
                   <w:pPr>
@@ -3557,9 +3651,11 @@
                     </w:numPr>
                     <w:ind w:left="721" w:hanging="270"/>
                   </w:pPr>
+                  <w:proofErr w:type="spellStart"/>
                   <w:r>
                     <w:t>PyTorch</w:t>
                   </w:r>
+                  <w:proofErr w:type="spellEnd"/>
                   <w:r>
                     <w:t xml:space="preserve"> / NumPy / Pandas / </w:t>
                   </w:r>
@@ -3582,7 +3678,23 @@
                     <w:t>ask</w:t>
                   </w:r>
                   <w:r>
-                    <w:t xml:space="preserve"> / NetworkX / BeautifulSoup / </w:t>
+                    <w:t xml:space="preserve"> / </w:t>
+                  </w:r>
+                  <w:proofErr w:type="spellStart"/>
+                  <w:r>
+                    <w:t>NetworkX</w:t>
+                  </w:r>
+                  <w:proofErr w:type="spellEnd"/>
+                  <w:r>
+                    <w:t xml:space="preserve"> / </w:t>
+                  </w:r>
+                  <w:proofErr w:type="spellStart"/>
+                  <w:r>
+                    <w:t>BeautifulSoup</w:t>
+                  </w:r>
+                  <w:proofErr w:type="spellEnd"/>
+                  <w:r>
+                    <w:t xml:space="preserve"> / </w:t>
                   </w:r>
                   <w:r>
                     <w:t>OpenCV</w:t>
@@ -3593,20 +3705,45 @@
                   <w:r>
                     <w:t xml:space="preserve">Pillow / </w:t>
                   </w:r>
-                  <w:r>
-                    <w:t>PyQt / Pytest</w:t>
-                  </w:r>
+                  <w:proofErr w:type="spellStart"/>
+                  <w:r>
+                    <w:t>PyQt</w:t>
+                  </w:r>
+                  <w:proofErr w:type="spellEnd"/>
                   <w:r>
                     <w:t xml:space="preserve"> / </w:t>
                   </w:r>
-                  <w:r>
-                    <w:t>Pipenv / Pyenv</w:t>
-                  </w:r>
+                  <w:proofErr w:type="spellStart"/>
+                  <w:r>
+                    <w:t>Pytest</w:t>
+                  </w:r>
+                  <w:proofErr w:type="spellEnd"/>
+                  <w:r>
+                    <w:t xml:space="preserve"> / </w:t>
+                  </w:r>
+                  <w:proofErr w:type="spellStart"/>
+                  <w:r>
+                    <w:t>Pipenv</w:t>
+                  </w:r>
+                  <w:proofErr w:type="spellEnd"/>
+                  <w:r>
+                    <w:t xml:space="preserve"> / </w:t>
+                  </w:r>
+                  <w:proofErr w:type="spellStart"/>
+                  <w:r>
+                    <w:t>Pyenv</w:t>
+                  </w:r>
+                  <w:proofErr w:type="spellEnd"/>
                   <w:r>
                     <w:t xml:space="preserve"> / Requests / </w:t>
                   </w:r>
-                  <w:r>
-                    <w:t xml:space="preserve">OpenAI Gym / </w:t>
+                  <w:proofErr w:type="spellStart"/>
+                  <w:r>
+                    <w:t>OpenAI</w:t>
+                  </w:r>
+                  <w:proofErr w:type="spellEnd"/>
+                  <w:r>
+                    <w:t xml:space="preserve"> Gym / </w:t>
                   </w:r>
                   <w:r>
                     <w:t>etc.</w:t>
@@ -3736,9 +3873,11 @@
                     </w:numPr>
                     <w:ind w:left="721" w:hanging="270"/>
                   </w:pPr>
+                  <w:proofErr w:type="spellStart"/>
                   <w:r>
                     <w:t>InfluxDB</w:t>
                   </w:r>
+                  <w:proofErr w:type="spellEnd"/>
                   <w:r>
                     <w:t xml:space="preserve"> / MongoDB / MySQL</w:t>
                   </w:r>
@@ -4270,8 +4409,13 @@
               </w:numPr>
               <w:ind w:left="257" w:hanging="270"/>
             </w:pPr>
+            <w:proofErr w:type="spellStart"/>
             <w:r>
-              <w:t xml:space="preserve">Eta Kappa Nu </w:t>
+              <w:t>Eta</w:t>
+            </w:r>
+            <w:proofErr w:type="spellEnd"/>
+            <w:r>
+              <w:t xml:space="preserve"> Kappa Nu </w:t>
             </w:r>
             <w:r>
               <w:t>(Electrical Engineering Honor Society</w:t>
@@ -7876,7 +8020,6 @@
     <w:rsid w:val="00230187"/>
     <w:rsid w:val="00302FDA"/>
     <w:rsid w:val="0032046F"/>
-    <w:rsid w:val="00321944"/>
     <w:rsid w:val="003A5844"/>
     <w:rsid w:val="004724DF"/>
     <w:rsid w:val="004B72E9"/>
@@ -7891,6 +8034,7 @@
     <w:rsid w:val="008951BE"/>
     <w:rsid w:val="008B0C3B"/>
     <w:rsid w:val="009B4380"/>
+    <w:rsid w:val="009E4D3B"/>
     <w:rsid w:val="00BA4BB8"/>
     <w:rsid w:val="00BE09F0"/>
     <w:rsid w:val="00C135B0"/>

</xml_diff>

<commit_message>
Added PhD student information
</commit_message>
<xml_diff>
--- a/derieux_resume_multipage.docx
+++ b/derieux_resume_multipage.docx
@@ -394,7 +394,10 @@
               <w:pStyle w:val="Content"/>
             </w:pPr>
             <w:r>
-              <w:t xml:space="preserve">Industry professional </w:t>
+              <w:t>Ph.D. student and i</w:t>
+            </w:r>
+            <w:r>
+              <w:t xml:space="preserve">ndustry professional </w:t>
             </w:r>
             <w:r>
               <w:t xml:space="preserve">with research experience in software engineering, machine learning, and communications. </w:t>
@@ -480,10 +483,6 @@
             <w:pPr>
               <w:pStyle w:val="Heading1"/>
               <w:keepNext w:val="0"/>
-              <w:rPr>
-                <w:sz w:val="10"/>
-                <w:szCs w:val="10"/>
-              </w:rPr>
             </w:pPr>
             <w:r>
               <w:t>Education</w:t>
@@ -539,7 +538,10 @@
                     <w:keepNext w:val="0"/>
                   </w:pPr>
                   <w:r>
-                    <w:t xml:space="preserve">Master of Science in </w:t>
+                    <w:t>Doctor of Philosophy</w:t>
+                  </w:r>
+                  <w:r>
+                    <w:t xml:space="preserve"> in </w:t>
                   </w:r>
                   <w:r>
                     <w:rPr>
@@ -566,14 +568,28 @@
                     <w:keepNext w:val="0"/>
                   </w:pPr>
                   <w:r>
-                    <w:t xml:space="preserve">[ 1/2021 – </w:t>
-                  </w:r>
-                  <w:r>
-                    <w:t>8/2022</w:t>
+                    <w:t xml:space="preserve">[ </w:t>
+                  </w:r>
+                  <w:r>
+                    <w:t>8</w:t>
+                  </w:r>
+                  <w:r>
+                    <w:t>/202</w:t>
+                  </w:r>
+                  <w:r>
+                    <w:t>2</w:t>
+                  </w:r>
+                  <w:r>
+                    <w:t xml:space="preserve"> – </w:t>
+                  </w:r>
+                  <w:proofErr w:type="gramStart"/>
+                  <w:r>
+                    <w:t>Present</w:t>
                   </w:r>
                   <w:r>
                     <w:t xml:space="preserve"> ]</w:t>
                   </w:r>
+                  <w:proofErr w:type="gramEnd"/>
                 </w:p>
               </w:tc>
             </w:tr>
@@ -613,16 +629,7 @@
                     <w:t xml:space="preserve">GPA: </w:t>
                   </w:r>
                   <w:r>
-                    <w:t>3</w:t>
-                  </w:r>
-                  <w:r>
-                    <w:t>.</w:t>
-                  </w:r>
-                  <w:r>
-                    <w:t>9</w:t>
-                  </w:r>
-                  <w:r>
-                    <w:t>1</w:t>
+                    <w:t>3.91</w:t>
                   </w:r>
                 </w:p>
               </w:tc>
@@ -632,13 +639,6 @@
             <w:pPr>
               <w:pStyle w:val="Heading2"/>
               <w:keepNext w:val="0"/>
-              <w:tabs>
-                <w:tab w:val="left" w:pos="2590"/>
-              </w:tabs>
-              <w:rPr>
-                <w:sz w:val="10"/>
-                <w:szCs w:val="10"/>
-              </w:rPr>
             </w:pPr>
           </w:p>
         </w:tc>
@@ -655,6 +655,10 @@
             <w:pPr>
               <w:pStyle w:val="Heading1"/>
               <w:keepNext w:val="0"/>
+              <w:rPr>
+                <w:sz w:val="10"/>
+                <w:szCs w:val="10"/>
+              </w:rPr>
             </w:pPr>
           </w:p>
         </w:tc>
@@ -707,43 +711,14 @@
                     <w:keepNext w:val="0"/>
                   </w:pPr>
                   <w:r>
-                    <w:t>B</w:t>
-                  </w:r>
-                  <w:r>
-                    <w:t xml:space="preserve">achelor of </w:t>
-                  </w:r>
-                  <w:r>
-                    <w:t>S</w:t>
-                  </w:r>
-                  <w:r>
-                    <w:t>cience</w:t>
-                  </w:r>
-                  <w:r>
-                    <w:t xml:space="preserve"> in </w:t>
+                    <w:t xml:space="preserve">Master of Science in </w:t>
                   </w:r>
                   <w:r>
                     <w:rPr>
                       <w:i/>
+                      <w:iCs/>
                     </w:rPr>
                     <w:t>Electrical Engineering</w:t>
-                  </w:r>
-                  <w:r>
-                    <w:t xml:space="preserve">, Minor in </w:t>
-                  </w:r>
-                  <w:r>
-                    <w:rPr>
-                      <w:i/>
-                    </w:rPr>
-                    <w:t>Mathematics</w:t>
-                  </w:r>
-                  <w:r>
-                    <w:t xml:space="preserve"> – </w:t>
-                  </w:r>
-                  <w:r>
-                    <w:rPr>
-                      <w:i/>
-                    </w:rPr>
-                    <w:t>cum laud</w:t>
                   </w:r>
                 </w:p>
               </w:tc>
@@ -763,8 +738,200 @@
                     <w:keepNext w:val="0"/>
                   </w:pPr>
                   <w:r>
-                    <w:t>[ 8/2012 – 5/2016 ]</w:t>
-                  </w:r>
+                    <w:t>[ 1/2021 – 8/</w:t>
+                  </w:r>
+                  <w:proofErr w:type="gramStart"/>
+                  <w:r>
+                    <w:t>2022 ]</w:t>
+                  </w:r>
+                  <w:proofErr w:type="gramEnd"/>
+                </w:p>
+              </w:tc>
+            </w:tr>
+            <w:tr>
+              <w:tc>
+                <w:tcPr>
+                  <w:tcW w:w="5000" w:type="pct"/>
+                  <w:gridSpan w:val="2"/>
+                  <w:tcBorders>
+                    <w:top w:val="nil"/>
+                    <w:left w:val="nil"/>
+                    <w:bottom w:val="nil"/>
+                    <w:right w:val="nil"/>
+                  </w:tcBorders>
+                </w:tcPr>
+                <w:p>
+                  <w:pPr>
+                    <w:pStyle w:val="Content"/>
+                    <w:rPr>
+                      <w:i/>
+                      <w:iCs/>
+                    </w:rPr>
+                  </w:pPr>
+                  <w:r>
+                    <w:rPr>
+                      <w:i/>
+                      <w:iCs/>
+                    </w:rPr>
+                    <w:t>Virginia Polytechnic Institute and State University, Blacksburg, Virginia</w:t>
+                  </w:r>
+                </w:p>
+                <w:p>
+                  <w:pPr>
+                    <w:pStyle w:val="Content"/>
+                  </w:pPr>
+                  <w:r>
+                    <w:t xml:space="preserve">GPA: </w:t>
+                  </w:r>
+                  <w:r>
+                    <w:t>3.91</w:t>
+                  </w:r>
+                </w:p>
+              </w:tc>
+            </w:tr>
+          </w:tbl>
+          <w:p>
+            <w:pPr>
+              <w:pStyle w:val="Heading2"/>
+              <w:keepNext w:val="0"/>
+              <w:tabs>
+                <w:tab w:val="left" w:pos="2590"/>
+              </w:tabs>
+              <w:rPr>
+                <w:sz w:val="10"/>
+                <w:szCs w:val="10"/>
+              </w:rPr>
+            </w:pPr>
+          </w:p>
+        </w:tc>
+      </w:tr>
+      <w:tr>
+        <w:trPr>
+          <w:trHeight w:val="61"/>
+        </w:trPr>
+        <w:tc>
+          <w:tcPr>
+            <w:tcW w:w="458" w:type="pct"/>
+          </w:tcPr>
+          <w:p>
+            <w:pPr>
+              <w:pStyle w:val="Heading1"/>
+              <w:keepNext w:val="0"/>
+            </w:pPr>
+          </w:p>
+        </w:tc>
+        <w:tc>
+          <w:tcPr>
+            <w:tcW w:w="86" w:type="pct"/>
+          </w:tcPr>
+          <w:p>
+            <w:pPr>
+              <w:rPr>
+                <w:sz w:val="10"/>
+                <w:szCs w:val="10"/>
+              </w:rPr>
+            </w:pPr>
+          </w:p>
+        </w:tc>
+        <w:tc>
+          <w:tcPr>
+            <w:tcW w:w="4456" w:type="pct"/>
+          </w:tcPr>
+          <w:tbl>
+            <w:tblPr>
+              <w:tblStyle w:val="TableGrid"/>
+              <w:tblW w:w="9625" w:type="dxa"/>
+              <w:tblLayout w:type="fixed"/>
+              <w:tblCellMar>
+                <w:left w:w="0" w:type="dxa"/>
+                <w:right w:w="0" w:type="dxa"/>
+              </w:tblCellMar>
+              <w:tblLook w:val="04A0" w:firstRow="1" w:lastRow="0" w:firstColumn="1" w:lastColumn="0" w:noHBand="0" w:noVBand="1"/>
+            </w:tblPr>
+            <w:tblGrid>
+              <w:gridCol w:w="6924"/>
+              <w:gridCol w:w="2701"/>
+            </w:tblGrid>
+            <w:tr>
+              <w:tc>
+                <w:tcPr>
+                  <w:tcW w:w="3597" w:type="pct"/>
+                  <w:tcBorders>
+                    <w:top w:val="nil"/>
+                    <w:left w:val="nil"/>
+                    <w:bottom w:val="nil"/>
+                    <w:right w:val="nil"/>
+                  </w:tcBorders>
+                </w:tcPr>
+                <w:p>
+                  <w:pPr>
+                    <w:pStyle w:val="Heading2"/>
+                    <w:keepNext w:val="0"/>
+                  </w:pPr>
+                  <w:r>
+                    <w:t>B</w:t>
+                  </w:r>
+                  <w:r>
+                    <w:t xml:space="preserve">achelor of </w:t>
+                  </w:r>
+                  <w:r>
+                    <w:t>S</w:t>
+                  </w:r>
+                  <w:r>
+                    <w:t>cience</w:t>
+                  </w:r>
+                  <w:r>
+                    <w:t xml:space="preserve"> in </w:t>
+                  </w:r>
+                  <w:r>
+                    <w:rPr>
+                      <w:i/>
+                    </w:rPr>
+                    <w:t>Electrical Engineering</w:t>
+                  </w:r>
+                  <w:r>
+                    <w:t xml:space="preserve">, Minor in </w:t>
+                  </w:r>
+                  <w:r>
+                    <w:rPr>
+                      <w:i/>
+                    </w:rPr>
+                    <w:t>Mathematics</w:t>
+                  </w:r>
+                  <w:r>
+                    <w:t xml:space="preserve"> – </w:t>
+                  </w:r>
+                  <w:r>
+                    <w:rPr>
+                      <w:i/>
+                    </w:rPr>
+                    <w:t>cum laud</w:t>
+                  </w:r>
+                </w:p>
+              </w:tc>
+              <w:tc>
+                <w:tcPr>
+                  <w:tcW w:w="1403" w:type="pct"/>
+                  <w:tcBorders>
+                    <w:top w:val="nil"/>
+                    <w:left w:val="nil"/>
+                    <w:bottom w:val="nil"/>
+                    <w:right w:val="nil"/>
+                  </w:tcBorders>
+                </w:tcPr>
+                <w:p>
+                  <w:pPr>
+                    <w:pStyle w:val="Dates"/>
+                    <w:keepNext w:val="0"/>
+                  </w:pPr>
+                  <w:r>
+                    <w:t>[ 8/2012 – 5/</w:t>
+                  </w:r>
+                  <w:proofErr w:type="gramStart"/>
+                  <w:r>
+                    <w:t>2016 ]</w:t>
+                  </w:r>
+                  <w:proofErr w:type="gramEnd"/>
                 </w:p>
               </w:tc>
             </w:tr>
@@ -921,8 +1088,13 @@
                     <w:keepNext w:val="0"/>
                   </w:pPr>
                   <w:r>
-                    <w:t>[ 8/2012 – 12/2016 ]</w:t>
-                  </w:r>
+                    <w:t>[ 8/2012 – 12/</w:t>
+                  </w:r>
+                  <w:proofErr w:type="gramStart"/>
+                  <w:r>
+                    <w:t>2016 ]</w:t>
+                  </w:r>
+                  <w:proofErr w:type="gramEnd"/>
                 </w:p>
               </w:tc>
             </w:tr>
@@ -1105,8 +1277,13 @@
                     <w:keepNext w:val="0"/>
                   </w:pPr>
                   <w:r>
-                    <w:t>[ 8/2021 – Present ]</w:t>
-                  </w:r>
+                    <w:t xml:space="preserve">[ 8/2021 – </w:t>
+                  </w:r>
+                  <w:proofErr w:type="gramStart"/>
+                  <w:r>
+                    <w:t>Present ]</w:t>
+                  </w:r>
+                  <w:proofErr w:type="gramEnd"/>
                 </w:p>
               </w:tc>
             </w:tr>
@@ -1149,40 +1326,7 @@
                     <w:t>Machine Learning research with applications to areas of smart cities, wireless communications, optimization, game theory, and quantum information theory.</w:t>
                   </w:r>
                   <w:r>
-                    <w:t xml:space="preserve"> Developing architectures and techniques to facilitate heterogeneous multi-task learning (HMTL) in smart garden alleys</w:t>
-                  </w:r>
-                  <w:r>
-                    <w:t xml:space="preserve"> with diverse data sources. D</w:t>
-                  </w:r>
-                  <w:r>
-                    <w:t xml:space="preserve">esigning time-series forecasting </w:t>
-                  </w:r>
-                  <w:r>
-                    <w:t xml:space="preserve">models </w:t>
-                  </w:r>
-                  <w:r>
-                    <w:t xml:space="preserve">in </w:t>
-                  </w:r>
-                  <w:r>
-                    <w:t>TensorFlow</w:t>
-                  </w:r>
-                  <w:r>
-                    <w:t xml:space="preserve"> </w:t>
-                  </w:r>
-                  <w:r>
-                    <w:t xml:space="preserve">using the Transformer </w:t>
-                  </w:r>
-                  <w:r>
-                    <w:t xml:space="preserve">“attention” </w:t>
-                  </w:r>
-                  <w:r>
-                    <w:t xml:space="preserve">architecture to predict plant growth </w:t>
-                  </w:r>
-                  <w:r>
-                    <w:t>as a function of</w:t>
-                  </w:r>
-                  <w:r>
-                    <w:t xml:space="preserve"> meteorological data.</w:t>
+                    <w:t xml:space="preserve"> Developing architectures and techniques to facilitate heterogeneous multi-task learning (HMTL) in smart garden alleys with diverse data sources. Designing time-series forecasting models in TensorFlow using the Transformer “attention” architecture to predict plant growth as a function of meteorological data.</w:t>
                   </w:r>
                 </w:p>
               </w:tc>
@@ -1279,17 +1423,13 @@
                     <w:keepNext w:val="0"/>
                   </w:pPr>
                   <w:r>
-                    <w:t xml:space="preserve">[ 1/2021 – </w:t>
-                  </w:r>
-                  <w:r>
-                    <w:t>12/2021</w:t>
-                  </w:r>
-                  <w:r>
-                    <w:t>, 08/2022 - Present</w:t>
-                  </w:r>
-                  <w:r>
-                    <w:t xml:space="preserve"> ]</w:t>
-                  </w:r>
+                    <w:t xml:space="preserve">[ 1/2021 – 12/2021, 08/2022 - </w:t>
+                  </w:r>
+                  <w:proofErr w:type="gramStart"/>
+                  <w:r>
+                    <w:t>Present ]</w:t>
+                  </w:r>
+                  <w:proofErr w:type="gramEnd"/>
                 </w:p>
               </w:tc>
             </w:tr>
@@ -1336,16 +1476,7 @@
                     <w:t>course.</w:t>
                   </w:r>
                   <w:r>
-                    <w:t xml:space="preserve"> Manage grading student individual project notebooks (IPN)</w:t>
-                  </w:r>
-                  <w:r>
-                    <w:t xml:space="preserve">, designing </w:t>
-                  </w:r>
-                  <w:r>
-                    <w:t xml:space="preserve">new course assignments relative to industry experience, </w:t>
-                  </w:r>
-                  <w:r>
-                    <w:t>and developing software for automating course administration tasks with integration of Canvas LMS REST API.</w:t>
+                    <w:t xml:space="preserve"> Manage grading student individual project notebooks (IPN), designing new course assignments relative to industry experience, and developing software for automating course administration tasks with integration of Canvas LMS REST API.</w:t>
                   </w:r>
                 </w:p>
               </w:tc>
@@ -1438,8 +1569,13 @@
                     <w:keepNext w:val="0"/>
                   </w:pPr>
                   <w:r>
-                    <w:t>[ 2/2017 – Present ]</w:t>
-                  </w:r>
+                    <w:t xml:space="preserve">[ 2/2017 – </w:t>
+                  </w:r>
+                  <w:proofErr w:type="gramStart"/>
+                  <w:r>
+                    <w:t>Present ]</w:t>
+                  </w:r>
+                  <w:proofErr w:type="gramEnd"/>
                 </w:p>
               </w:tc>
             </w:tr>
@@ -1462,31 +1598,13 @@
                     <w:pStyle w:val="Content"/>
                   </w:pPr>
                   <w:r>
-                    <w:t xml:space="preserve">Research, design, and develop space-system technologies for the U.S. Navy in the areas of rocketry, </w:t>
-                  </w:r>
-                  <w:r>
-                    <w:t xml:space="preserve">communications, optics, </w:t>
-                  </w:r>
-                  <w:r>
-                    <w:t xml:space="preserve">software engineering, </w:t>
-                  </w:r>
-                  <w:r>
-                    <w:t xml:space="preserve">networking, tactical network modeling, surveillance and tracking, </w:t>
+                    <w:t xml:space="preserve">Research, design, and develop space-system technologies for the U.S. Navy in the areas of rocketry, communications, optics, software engineering, networking, tactical network modeling, surveillance and tracking, </w:t>
                   </w:r>
                   <w:r>
                     <w:t>Positioning, Navigation, and Timing (PNT)</w:t>
                   </w:r>
                   <w:r>
-                    <w:t xml:space="preserve">, </w:t>
-                  </w:r>
-                  <w:r>
-                    <w:t xml:space="preserve">and Precise Time and Time Interval (PTTI) theory and </w:t>
-                  </w:r>
-                  <w:r>
-                    <w:t>applications</w:t>
-                  </w:r>
-                  <w:r>
-                    <w:t>.</w:t>
+                    <w:t>, and Precise Time and Time Interval (PTTI) theory and applications.</w:t>
                   </w:r>
                 </w:p>
               </w:tc>
@@ -1579,7 +1697,15 @@
                     <w:keepNext w:val="0"/>
                   </w:pPr>
                   <w:r>
-                    <w:t xml:space="preserve">[ 7/2012 – 2/2017 ] </w:t>
+                    <w:t>[ 7/2012 – 2/</w:t>
+                  </w:r>
+                  <w:proofErr w:type="gramStart"/>
+                  <w:r>
+                    <w:t>2017 ]</w:t>
+                  </w:r>
+                  <w:proofErr w:type="gramEnd"/>
+                  <w:r>
+                    <w:t xml:space="preserve"> </w:t>
                   </w:r>
                 </w:p>
               </w:tc>
@@ -1707,8 +1833,13 @@
                     <w:keepNext w:val="0"/>
                   </w:pPr>
                   <w:r>
-                    <w:t>[ 8/2016 – 12/2016 ]</w:t>
-                  </w:r>
+                    <w:t>[ 8/2016 – 12/</w:t>
+                  </w:r>
+                  <w:proofErr w:type="gramStart"/>
+                  <w:r>
+                    <w:t>2016 ]</w:t>
+                  </w:r>
+                  <w:proofErr w:type="gramEnd"/>
                 </w:p>
               </w:tc>
             </w:tr>
@@ -1827,7 +1958,15 @@
                     <w:keepNext w:val="0"/>
                   </w:pPr>
                   <w:r>
-                    <w:t xml:space="preserve">[ 1/2012 – 5/2012 ] </w:t>
+                    <w:t>[ 1/2012 – 5/</w:t>
+                  </w:r>
+                  <w:proofErr w:type="gramStart"/>
+                  <w:r>
+                    <w:t>2012 ]</w:t>
+                  </w:r>
+                  <w:proofErr w:type="gramEnd"/>
+                  <w:r>
+                    <w:t xml:space="preserve"> </w:t>
                   </w:r>
                 </w:p>
               </w:tc>
@@ -1935,10 +2074,7 @@
               <w:keepNext w:val="0"/>
             </w:pPr>
             <w:r>
-              <w:t>Publication</w:t>
-            </w:r>
-            <w:r>
-              <w:t>s</w:t>
+              <w:t>Publications</w:t>
             </w:r>
           </w:p>
         </w:tc>
@@ -1969,10 +2105,7 @@
               <w:ind w:left="267" w:hanging="270"/>
             </w:pPr>
             <w:r>
-              <w:t xml:space="preserve">A. </w:t>
-            </w:r>
-            <w:r>
-              <w:t xml:space="preserve">C. </w:t>
+              <w:t xml:space="preserve">A. C. </w:t>
             </w:r>
             <w:proofErr w:type="spellStart"/>
             <w:r>
@@ -1986,25 +2119,7 @@
               <w:t>Transformer Networks for Smart Cities: Framework and Application to Makassar Smart Garden Alleys</w:t>
             </w:r>
             <w:r>
-              <w:t>,</w:t>
-            </w:r>
-            <w:r>
-              <w:t>”</w:t>
-            </w:r>
-            <w:r>
-              <w:t xml:space="preserve"> M.S. </w:t>
-            </w:r>
-            <w:r>
-              <w:t>T</w:t>
-            </w:r>
-            <w:r>
-              <w:t>hesis, Virginia Tech, Aug.</w:t>
-            </w:r>
-            <w:r>
-              <w:t xml:space="preserve"> 2022</w:t>
-            </w:r>
-            <w:r>
-              <w:t xml:space="preserve">. [Online]. Available: </w:t>
+              <w:t xml:space="preserve">,” M.S. Thesis, Virginia Tech, Aug. 2022. [Online]. Available: </w:t>
             </w:r>
             <w:hyperlink r:id="rId10" w:history="1">
               <w:r>
@@ -2163,14 +2278,13 @@
                     <w:keepNext w:val="0"/>
                   </w:pPr>
                   <w:r>
-                    <w:t xml:space="preserve">[ 1/2021 – </w:t>
-                  </w:r>
-                  <w:r>
-                    <w:t>8/2022</w:t>
-                  </w:r>
-                  <w:r>
-                    <w:t xml:space="preserve"> ]</w:t>
-                  </w:r>
+                    <w:t>[ 1/2021 – 8/</w:t>
+                  </w:r>
+                  <w:proofErr w:type="gramStart"/>
+                  <w:r>
+                    <w:t>2022 ]</w:t>
+                  </w:r>
+                  <w:proofErr w:type="gramEnd"/>
                 </w:p>
               </w:tc>
             </w:tr>
@@ -2188,10 +2302,7 @@
                     <w:t xml:space="preserve">Joint effort with Virginia Tech and University of Colorado Boulder. Developing </w:t>
                   </w:r>
                   <w:r>
-                    <w:t xml:space="preserve">machine learning frameworks with data fusion to </w:t>
-                  </w:r>
-                  <w:r>
-                    <w:t>grow "smart" garden alleys in Makassar City, Indonesia</w:t>
+                    <w:t>machine learning frameworks with data fusion to grow "smart" garden alleys in Makassar City, Indonesia</w:t>
                   </w:r>
                   <w:r>
                     <w:t xml:space="preserve"> in effort to </w:t>
@@ -2294,10 +2405,7 @@
                   </w:r>
                   <w:proofErr w:type="spellEnd"/>
                   <w:r>
-                    <w:t xml:space="preserve">: </w:t>
-                  </w:r>
-                  <w:r>
-                    <w:t>Intelligent Stock Trading using Traditional and Deep Q-Learning</w:t>
+                    <w:t>: Intelligent Stock Trading using Traditional and Deep Q-Learning</w:t>
                   </w:r>
                 </w:p>
               </w:tc>
@@ -2311,14 +2419,13 @@
                     <w:keepNext w:val="0"/>
                   </w:pPr>
                   <w:r>
-                    <w:t xml:space="preserve">[ 10/2021 – </w:t>
-                  </w:r>
-                  <w:r>
-                    <w:t xml:space="preserve">12/2021 </w:t>
-                  </w:r>
-                  <w:r>
-                    <w:t>]</w:t>
-                  </w:r>
+                    <w:t>[ 10/2021 – 12/</w:t>
+                  </w:r>
+                  <w:proofErr w:type="gramStart"/>
+                  <w:r>
+                    <w:t>2021 ]</w:t>
+                  </w:r>
+                  <w:proofErr w:type="gramEnd"/>
                 </w:p>
               </w:tc>
             </w:tr>
@@ -2333,19 +2440,7 @@
                     <w:pStyle w:val="Content"/>
                   </w:pPr>
                   <w:r>
-                    <w:t xml:space="preserve">Research effort exploring the application of traditional and deep Q-learning Reinforcement Learning (RL) algorithms in dynamic stock trading environments. </w:t>
-                  </w:r>
-                  <w:r>
-                    <w:t>Developed</w:t>
-                  </w:r>
-                  <w:r>
-                    <w:t xml:space="preserve"> both model-based and model-free Q-learning algorithms in conjunction with </w:t>
-                  </w:r>
-                  <w:r>
-                    <w:t xml:space="preserve">a </w:t>
-                  </w:r>
-                  <w:r>
-                    <w:t xml:space="preserve">custom stock simulation environment in </w:t>
+                    <w:t xml:space="preserve">Research effort exploring the application of traditional and deep Q-learning Reinforcement Learning (RL) algorithms in dynamic stock trading environments. Developed both model-based and model-free Q-learning algorithms in conjunction with a custom stock simulation environment in </w:t>
                   </w:r>
                   <w:proofErr w:type="spellStart"/>
                   <w:r>
@@ -2453,8 +2548,13 @@
                     <w:keepNext w:val="0"/>
                   </w:pPr>
                   <w:r>
-                    <w:t>[ 4/2021 – 5/2021 ]</w:t>
-                  </w:r>
+                    <w:t>[ 4/2021 – 5/</w:t>
+                  </w:r>
+                  <w:proofErr w:type="gramStart"/>
+                  <w:r>
+                    <w:t>2021 ]</w:t>
+                  </w:r>
+                  <w:proofErr w:type="gramEnd"/>
                 </w:p>
               </w:tc>
             </w:tr>
@@ -2470,117 +2570,6 @@
                   </w:pPr>
                   <w:r>
                     <w:t>Joint research effort exploring the ethical implications of AI-generated religious song lyrics. Developed two Recurrent Neural Network (RNN) architectures fusing Long Short-Term Memory (LSTM) and Encoder/Decoder models for pure next-word prediction and syllable-count next-word prediction natural language processing (NLP) tasks.</w:t>
-                  </w:r>
-                </w:p>
-              </w:tc>
-            </w:tr>
-          </w:tbl>
-          <w:p>
-            <w:pPr>
-              <w:pStyle w:val="Heading2"/>
-              <w:keepNext w:val="0"/>
-            </w:pPr>
-          </w:p>
-        </w:tc>
-      </w:tr>
-      <w:tr>
-        <w:trPr>
-          <w:trHeight w:val="61"/>
-        </w:trPr>
-        <w:tc>
-          <w:tcPr>
-            <w:tcW w:w="458" w:type="pct"/>
-          </w:tcPr>
-          <w:p>
-            <w:pPr>
-              <w:pStyle w:val="Heading1"/>
-              <w:keepNext w:val="0"/>
-            </w:pPr>
-          </w:p>
-        </w:tc>
-        <w:tc>
-          <w:tcPr>
-            <w:tcW w:w="86" w:type="pct"/>
-          </w:tcPr>
-          <w:p>
-            <w:pPr>
-              <w:rPr>
-                <w:sz w:val="10"/>
-                <w:szCs w:val="10"/>
-              </w:rPr>
-            </w:pPr>
-          </w:p>
-        </w:tc>
-        <w:tc>
-          <w:tcPr>
-            <w:tcW w:w="4456" w:type="pct"/>
-          </w:tcPr>
-          <w:tbl>
-            <w:tblPr>
-              <w:tblStyle w:val="TableGrid"/>
-              <w:tblW w:w="9620" w:type="dxa"/>
-              <w:tblInd w:w="5" w:type="dxa"/>
-              <w:tblBorders>
-                <w:top w:val="none" w:sz="0" w:space="0" w:color="auto"/>
-                <w:left w:val="none" w:sz="0" w:space="0" w:color="auto"/>
-                <w:bottom w:val="none" w:sz="0" w:space="0" w:color="auto"/>
-                <w:right w:val="none" w:sz="0" w:space="0" w:color="auto"/>
-                <w:insideH w:val="none" w:sz="0" w:space="0" w:color="auto"/>
-                <w:insideV w:val="none" w:sz="0" w:space="0" w:color="auto"/>
-              </w:tblBorders>
-              <w:tblLayout w:type="fixed"/>
-              <w:tblCellMar>
-                <w:left w:w="0" w:type="dxa"/>
-                <w:right w:w="0" w:type="dxa"/>
-              </w:tblCellMar>
-              <w:tblLook w:val="04A0" w:firstRow="1" w:lastRow="0" w:firstColumn="1" w:lastColumn="0" w:noHBand="0" w:noVBand="1"/>
-            </w:tblPr>
-            <w:tblGrid>
-              <w:gridCol w:w="8187"/>
-              <w:gridCol w:w="1433"/>
-            </w:tblGrid>
-            <w:tr>
-              <w:tc>
-                <w:tcPr>
-                  <w:tcW w:w="4255" w:type="pct"/>
-                </w:tcPr>
-                <w:p>
-                  <w:pPr>
-                    <w:pStyle w:val="Heading2"/>
-                    <w:keepNext w:val="0"/>
-                  </w:pPr>
-                  <w:r>
-                    <w:t>Capstone: MITRE</w:t>
-                  </w:r>
-                </w:p>
-              </w:tc>
-              <w:tc>
-                <w:tcPr>
-                  <w:tcW w:w="745" w:type="pct"/>
-                </w:tcPr>
-                <w:p>
-                  <w:pPr>
-                    <w:pStyle w:val="Dates"/>
-                    <w:keepNext w:val="0"/>
-                  </w:pPr>
-                  <w:r>
-                    <w:t>[ 8/2016 – 12/2016 ]</w:t>
-                  </w:r>
-                </w:p>
-              </w:tc>
-            </w:tr>
-            <w:tr>
-              <w:tc>
-                <w:tcPr>
-                  <w:tcW w:w="5000" w:type="pct"/>
-                  <w:gridSpan w:val="2"/>
-                </w:tcPr>
-                <w:p>
-                  <w:pPr>
-                    <w:pStyle w:val="Content"/>
-                  </w:pPr>
-                  <w:r>
-                    <w:t>Created ‘ERIS’, a wearable emergency responder information system for first responders in the field. Developed companion applications for Android mobile, Android Wear-powered Moto 360 smartwatch, and Android-powered Recon Jet heads-up display. Collaborated in a 5-person team using face-to-face and virtual meetings. Employed use of GitHub for version control. Learned ethnography and project demonstration techniques towards both technical and non-technical audiences.</w:t>
                   </w:r>
                 </w:p>
               </w:tc>
@@ -2851,10 +2840,55 @@
           </w:tbl>
           <w:p>
             <w:pPr>
-              <w:pStyle w:val="Element"/>
+              <w:pStyle w:val="Heading2"/>
               <w:keepNext w:val="0"/>
-              <w:rPr>
-                <w:rFonts w:asciiTheme="majorHAnsi" w:hAnsiTheme="majorHAnsi"/>
+            </w:pPr>
+          </w:p>
+        </w:tc>
+      </w:tr>
+      <w:tr>
+        <w:trPr>
+          <w:trHeight w:val="56"/>
+        </w:trPr>
+        <w:tc>
+          <w:tcPr>
+            <w:tcW w:w="458" w:type="pct"/>
+          </w:tcPr>
+          <w:p>
+            <w:pPr>
+              <w:pStyle w:val="Heading1"/>
+              <w:keepNext w:val="0"/>
+              <w:rPr>
+                <w:sz w:val="10"/>
+                <w:szCs w:val="10"/>
+              </w:rPr>
+            </w:pPr>
+          </w:p>
+        </w:tc>
+        <w:tc>
+          <w:tcPr>
+            <w:tcW w:w="86" w:type="pct"/>
+          </w:tcPr>
+          <w:p>
+            <w:pPr>
+              <w:rPr>
+                <w:sz w:val="10"/>
+                <w:szCs w:val="10"/>
+              </w:rPr>
+            </w:pPr>
+          </w:p>
+        </w:tc>
+        <w:tc>
+          <w:tcPr>
+            <w:tcW w:w="4456" w:type="pct"/>
+          </w:tcPr>
+          <w:p>
+            <w:pPr>
+              <w:pStyle w:val="Heading2"/>
+              <w:keepNext w:val="0"/>
+              <w:rPr>
+                <w:sz w:val="10"/>
+                <w:szCs w:val="10"/>
               </w:rPr>
             </w:pPr>
           </w:p>
@@ -2872,68 +2906,7 @@
             <w:pPr>
               <w:pStyle w:val="Heading1"/>
               <w:keepNext w:val="0"/>
-              <w:rPr>
-                <w:sz w:val="10"/>
-                <w:szCs w:val="20"/>
-              </w:rPr>
-            </w:pPr>
-          </w:p>
-        </w:tc>
-        <w:tc>
-          <w:tcPr>
-            <w:tcW w:w="86" w:type="pct"/>
-          </w:tcPr>
-          <w:p>
-            <w:pPr>
-              <w:rPr>
-                <w:sz w:val="10"/>
-                <w:szCs w:val="20"/>
-              </w:rPr>
-            </w:pPr>
-          </w:p>
-        </w:tc>
-        <w:tc>
-          <w:tcPr>
-            <w:tcW w:w="4456" w:type="pct"/>
-          </w:tcPr>
-          <w:p>
-            <w:pPr>
-              <w:pStyle w:val="Element"/>
-              <w:keepNext w:val="0"/>
-              <w:rPr>
-                <w:rFonts w:asciiTheme="majorHAnsi" w:hAnsiTheme="majorHAnsi"/>
-                <w:sz w:val="10"/>
-                <w:szCs w:val="20"/>
-              </w:rPr>
-            </w:pPr>
-          </w:p>
-        </w:tc>
-      </w:tr>
-      <w:tr>
-        <w:trPr>
-          <w:trHeight w:val="61"/>
-        </w:trPr>
-        <w:tc>
-          <w:tcPr>
-            <w:tcW w:w="458" w:type="pct"/>
-          </w:tcPr>
-          <w:p>
-            <w:pPr>
-              <w:pStyle w:val="Heading1"/>
-              <w:keepNext w:val="0"/>
-            </w:pPr>
-            <w:r>
-              <w:t>Research &amp;</w:t>
-            </w:r>
-          </w:p>
-          <w:p>
-            <w:pPr>
-              <w:pStyle w:val="Heading1"/>
-              <w:keepNext w:val="0"/>
-            </w:pPr>
-            <w:r>
-              <w:t>Projects Continued</w:t>
-            </w:r>
+            </w:pPr>
           </w:p>
         </w:tc>
         <w:tc>
@@ -2988,7 +2961,7 @@
                     <w:keepNext w:val="0"/>
                   </w:pPr>
                   <w:r>
-                    <w:t>Capstone: General Motors &amp; VTTI</w:t>
+                    <w:t>Capstone: MITRE</w:t>
                   </w:r>
                 </w:p>
               </w:tc>
@@ -3002,7 +2975,192 @@
                     <w:keepNext w:val="0"/>
                   </w:pPr>
                   <w:r>
-                    <w:t xml:space="preserve">[ 8/2015 – 5/2016 ] </w:t>
+                    <w:t>[ 8/2016 – 12/</w:t>
+                  </w:r>
+                  <w:proofErr w:type="gramStart"/>
+                  <w:r>
+                    <w:t>2016 ]</w:t>
+                  </w:r>
+                  <w:proofErr w:type="gramEnd"/>
+                </w:p>
+              </w:tc>
+            </w:tr>
+            <w:tr>
+              <w:tc>
+                <w:tcPr>
+                  <w:tcW w:w="5000" w:type="pct"/>
+                  <w:gridSpan w:val="2"/>
+                </w:tcPr>
+                <w:p>
+                  <w:pPr>
+                    <w:pStyle w:val="Content"/>
+                  </w:pPr>
+                  <w:r>
+                    <w:t>Created ‘ERIS’, a wearable emergency responder information system for first responders in the field. Developed companion applications for Android mobile, Android Wear-powered Moto 360 smartwatch, and Android-powered Recon Jet heads-up display. Collaborated in a 5-person team using face-to-face and virtual meetings. Employed use of GitHub for version control. Learned ethnography and project demonstration techniques towards both technical and non-technical audiences.</w:t>
+                  </w:r>
+                </w:p>
+              </w:tc>
+            </w:tr>
+          </w:tbl>
+          <w:p>
+            <w:pPr>
+              <w:pStyle w:val="Heading2"/>
+              <w:keepNext w:val="0"/>
+            </w:pPr>
+          </w:p>
+        </w:tc>
+      </w:tr>
+      <w:tr>
+        <w:trPr>
+          <w:trHeight w:val="61"/>
+        </w:trPr>
+        <w:tc>
+          <w:tcPr>
+            <w:tcW w:w="458" w:type="pct"/>
+          </w:tcPr>
+          <w:p>
+            <w:pPr>
+              <w:pStyle w:val="Heading1"/>
+              <w:keepNext w:val="0"/>
+              <w:rPr>
+                <w:sz w:val="10"/>
+                <w:szCs w:val="20"/>
+              </w:rPr>
+            </w:pPr>
+          </w:p>
+        </w:tc>
+        <w:tc>
+          <w:tcPr>
+            <w:tcW w:w="86" w:type="pct"/>
+          </w:tcPr>
+          <w:p>
+            <w:pPr>
+              <w:rPr>
+                <w:sz w:val="10"/>
+                <w:szCs w:val="20"/>
+              </w:rPr>
+            </w:pPr>
+          </w:p>
+        </w:tc>
+        <w:tc>
+          <w:tcPr>
+            <w:tcW w:w="4456" w:type="pct"/>
+          </w:tcPr>
+          <w:p>
+            <w:pPr>
+              <w:pStyle w:val="Element"/>
+              <w:keepNext w:val="0"/>
+              <w:rPr>
+                <w:rFonts w:asciiTheme="majorHAnsi" w:hAnsiTheme="majorHAnsi"/>
+                <w:sz w:val="10"/>
+                <w:szCs w:val="20"/>
+              </w:rPr>
+            </w:pPr>
+          </w:p>
+        </w:tc>
+      </w:tr>
+      <w:tr>
+        <w:trPr>
+          <w:trHeight w:val="61"/>
+        </w:trPr>
+        <w:tc>
+          <w:tcPr>
+            <w:tcW w:w="458" w:type="pct"/>
+          </w:tcPr>
+          <w:p>
+            <w:pPr>
+              <w:pStyle w:val="Heading1"/>
+              <w:keepNext w:val="0"/>
+            </w:pPr>
+            <w:r>
+              <w:t>Research &amp;</w:t>
+            </w:r>
+          </w:p>
+          <w:p>
+            <w:pPr>
+              <w:pStyle w:val="Heading1"/>
+              <w:keepNext w:val="0"/>
+            </w:pPr>
+            <w:r>
+              <w:t>Projects Continued</w:t>
+            </w:r>
+          </w:p>
+        </w:tc>
+        <w:tc>
+          <w:tcPr>
+            <w:tcW w:w="86" w:type="pct"/>
+          </w:tcPr>
+          <w:p>
+            <w:pPr>
+              <w:rPr>
+                <w:sz w:val="10"/>
+                <w:szCs w:val="10"/>
+              </w:rPr>
+            </w:pPr>
+          </w:p>
+        </w:tc>
+        <w:tc>
+          <w:tcPr>
+            <w:tcW w:w="4456" w:type="pct"/>
+          </w:tcPr>
+          <w:tbl>
+            <w:tblPr>
+              <w:tblStyle w:val="TableGrid"/>
+              <w:tblW w:w="9620" w:type="dxa"/>
+              <w:tblInd w:w="5" w:type="dxa"/>
+              <w:tblBorders>
+                <w:top w:val="none" w:sz="0" w:space="0" w:color="auto"/>
+                <w:left w:val="none" w:sz="0" w:space="0" w:color="auto"/>
+                <w:bottom w:val="none" w:sz="0" w:space="0" w:color="auto"/>
+                <w:right w:val="none" w:sz="0" w:space="0" w:color="auto"/>
+                <w:insideH w:val="none" w:sz="0" w:space="0" w:color="auto"/>
+                <w:insideV w:val="none" w:sz="0" w:space="0" w:color="auto"/>
+              </w:tblBorders>
+              <w:tblLayout w:type="fixed"/>
+              <w:tblCellMar>
+                <w:left w:w="0" w:type="dxa"/>
+                <w:right w:w="0" w:type="dxa"/>
+              </w:tblCellMar>
+              <w:tblLook w:val="04A0" w:firstRow="1" w:lastRow="0" w:firstColumn="1" w:lastColumn="0" w:noHBand="0" w:noVBand="1"/>
+            </w:tblPr>
+            <w:tblGrid>
+              <w:gridCol w:w="8187"/>
+              <w:gridCol w:w="1433"/>
+            </w:tblGrid>
+            <w:tr>
+              <w:tc>
+                <w:tcPr>
+                  <w:tcW w:w="4255" w:type="pct"/>
+                </w:tcPr>
+                <w:p>
+                  <w:pPr>
+                    <w:pStyle w:val="Heading2"/>
+                    <w:keepNext w:val="0"/>
+                  </w:pPr>
+                  <w:r>
+                    <w:t>Capstone: General Motors &amp; VTTI</w:t>
+                  </w:r>
+                </w:p>
+              </w:tc>
+              <w:tc>
+                <w:tcPr>
+                  <w:tcW w:w="745" w:type="pct"/>
+                </w:tcPr>
+                <w:p>
+                  <w:pPr>
+                    <w:pStyle w:val="Dates"/>
+                    <w:keepNext w:val="0"/>
+                  </w:pPr>
+                  <w:r>
+                    <w:t>[ 8/2015 – 5/</w:t>
+                  </w:r>
+                  <w:proofErr w:type="gramStart"/>
+                  <w:r>
+                    <w:t>2016 ]</w:t>
+                  </w:r>
+                  <w:proofErr w:type="gramEnd"/>
+                  <w:r>
+                    <w:t xml:space="preserve"> </w:t>
                   </w:r>
                 </w:p>
               </w:tc>
@@ -3122,8 +3280,13 @@
                     <w:keepNext w:val="0"/>
                   </w:pPr>
                   <w:r>
-                    <w:t>[ 1/2015 – 5/2015 ]</w:t>
-                  </w:r>
+                    <w:t>[ 1/2015 – 5/</w:t>
+                  </w:r>
+                  <w:proofErr w:type="gramStart"/>
+                  <w:r>
+                    <w:t>2015 ]</w:t>
+                  </w:r>
+                  <w:proofErr w:type="gramEnd"/>
                 </w:p>
               </w:tc>
             </w:tr>
@@ -3138,7 +3301,15 @@
                     <w:pStyle w:val="Content"/>
                   </w:pPr>
                   <w:r>
-                    <w:t>Developed a RTL-SDR receiver system called ‘</w:t>
+                    <w:t xml:space="preserve">Developed </w:t>
+                  </w:r>
+                  <w:proofErr w:type="gramStart"/>
+                  <w:r>
+                    <w:t>a</w:t>
+                  </w:r>
+                  <w:proofErr w:type="gramEnd"/>
+                  <w:r>
+                    <w:t xml:space="preserve"> RTL-SDR receiver system called ‘</w:t>
                   </w:r>
                   <w:proofErr w:type="spellStart"/>
                   <w:r>
@@ -3258,8 +3429,13 @@
                     <w:keepNext w:val="0"/>
                   </w:pPr>
                   <w:r>
-                    <w:t>[ 7/2015 – 08/2015 ]</w:t>
-                  </w:r>
+                    <w:t>[ 7/2015 – 08/</w:t>
+                  </w:r>
+                  <w:proofErr w:type="gramStart"/>
+                  <w:r>
+                    <w:t>2015 ]</w:t>
+                  </w:r>
+                  <w:proofErr w:type="gramEnd"/>
                 </w:p>
               </w:tc>
             </w:tr>
@@ -3444,19 +3620,7 @@
                     <w:rPr>
                       <w:rFonts w:asciiTheme="majorHAnsi" w:hAnsiTheme="majorHAnsi"/>
                     </w:rPr>
-                    <w:t xml:space="preserve">APIs / </w:t>
-                  </w:r>
-                  <w:r>
-                    <w:rPr>
-                      <w:rFonts w:asciiTheme="majorHAnsi" w:hAnsiTheme="majorHAnsi"/>
-                    </w:rPr>
-                    <w:t xml:space="preserve">Frameworks </w:t>
-                  </w:r>
-                  <w:r>
-                    <w:rPr>
-                      <w:rFonts w:asciiTheme="majorHAnsi" w:hAnsiTheme="majorHAnsi"/>
-                    </w:rPr>
-                    <w:t>/ Packages</w:t>
+                    <w:t>APIs / Frameworks / Packages</w:t>
                   </w:r>
                 </w:p>
               </w:tc>
@@ -3505,13 +3669,7 @@
                     <w:ind w:left="451" w:hanging="270"/>
                   </w:pPr>
                   <w:r>
-                    <w:t>Java</w:t>
-                  </w:r>
-                  <w:r>
-                    <w:t>S</w:t>
-                  </w:r>
-                  <w:r>
-                    <w:t>cript / Java</w:t>
+                    <w:t>JavaScript / Java</w:t>
                   </w:r>
                 </w:p>
                 <w:p>
@@ -3636,10 +3794,7 @@
                     <w:ind w:left="451" w:hanging="270"/>
                   </w:pPr>
                   <w:r>
-                    <w:t>Python packages</w:t>
-                  </w:r>
-                  <w:r>
-                    <w:t>:</w:t>
+                    <w:t>Python packages:</w:t>
                   </w:r>
                 </w:p>
                 <w:p>
@@ -3657,96 +3812,63 @@
                   </w:r>
                   <w:proofErr w:type="spellEnd"/>
                   <w:r>
-                    <w:t xml:space="preserve"> / NumPy / Pandas / </w:t>
-                  </w:r>
-                  <w:r>
-                    <w:t xml:space="preserve">SciPy / </w:t>
-                  </w:r>
-                  <w:r>
-                    <w:t xml:space="preserve">Scikit-Learn / Matplotlib / </w:t>
-                  </w:r>
-                  <w:r>
-                    <w:t xml:space="preserve">Seaborn / </w:t>
-                  </w:r>
-                  <w:r>
-                    <w:t>F</w:t>
-                  </w:r>
-                  <w:r>
-                    <w:t>l</w:t>
-                  </w:r>
-                  <w:r>
-                    <w:t>ask</w:t>
-                  </w:r>
+                    <w:t xml:space="preserve"> / NumPy / Pandas / SciPy / Scikit-Learn / Matplotlib / Seaborn / Flask / </w:t>
+                  </w:r>
+                  <w:proofErr w:type="spellStart"/>
+                  <w:r>
+                    <w:t>NetworkX</w:t>
+                  </w:r>
+                  <w:proofErr w:type="spellEnd"/>
                   <w:r>
                     <w:t xml:space="preserve"> / </w:t>
                   </w:r>
                   <w:proofErr w:type="spellStart"/>
                   <w:r>
-                    <w:t>NetworkX</w:t>
+                    <w:t>BeautifulSoup</w:t>
                   </w:r>
                   <w:proofErr w:type="spellEnd"/>
                   <w:r>
+                    <w:t xml:space="preserve"> / OpenCV / Pillow / </w:t>
+                  </w:r>
+                  <w:proofErr w:type="spellStart"/>
+                  <w:r>
+                    <w:t>PyQt</w:t>
+                  </w:r>
+                  <w:proofErr w:type="spellEnd"/>
+                  <w:r>
                     <w:t xml:space="preserve"> / </w:t>
                   </w:r>
                   <w:proofErr w:type="spellStart"/>
                   <w:r>
-                    <w:t>BeautifulSoup</w:t>
+                    <w:t>Pytest</w:t>
                   </w:r>
                   <w:proofErr w:type="spellEnd"/>
                   <w:r>
                     <w:t xml:space="preserve"> / </w:t>
                   </w:r>
-                  <w:r>
-                    <w:t>OpenCV</w:t>
-                  </w:r>
+                  <w:proofErr w:type="spellStart"/>
+                  <w:r>
+                    <w:t>Pipenv</w:t>
+                  </w:r>
+                  <w:proofErr w:type="spellEnd"/>
                   <w:r>
                     <w:t xml:space="preserve"> / </w:t>
                   </w:r>
-                  <w:r>
-                    <w:t xml:space="preserve">Pillow / </w:t>
-                  </w:r>
                   <w:proofErr w:type="spellStart"/>
                   <w:r>
-                    <w:t>PyQt</w:t>
+                    <w:t>Pyenv</w:t>
                   </w:r>
                   <w:proofErr w:type="spellEnd"/>
                   <w:r>
-                    <w:t xml:space="preserve"> / </w:t>
+                    <w:t xml:space="preserve"> / Requests / </w:t>
                   </w:r>
                   <w:proofErr w:type="spellStart"/>
                   <w:r>
-                    <w:t>Pytest</w:t>
+                    <w:t>OpenAI</w:t>
                   </w:r>
                   <w:proofErr w:type="spellEnd"/>
                   <w:r>
-                    <w:t xml:space="preserve"> / </w:t>
-                  </w:r>
-                  <w:proofErr w:type="spellStart"/>
-                  <w:r>
-                    <w:t>Pipenv</w:t>
-                  </w:r>
-                  <w:proofErr w:type="spellEnd"/>
-                  <w:r>
-                    <w:t xml:space="preserve"> / </w:t>
-                  </w:r>
-                  <w:proofErr w:type="spellStart"/>
-                  <w:r>
-                    <w:t>Pyenv</w:t>
-                  </w:r>
-                  <w:proofErr w:type="spellEnd"/>
-                  <w:r>
-                    <w:t xml:space="preserve"> / Requests / </w:t>
-                  </w:r>
-                  <w:proofErr w:type="spellStart"/>
-                  <w:r>
-                    <w:t>OpenAI</w:t>
-                  </w:r>
-                  <w:proofErr w:type="spellEnd"/>
-                  <w:r>
-                    <w:t xml:space="preserve"> Gym / </w:t>
-                  </w:r>
-                  <w:r>
-                    <w:t>etc.</w:t>
+                    <w:t xml:space="preserve"> Gym / etc.</w:t>
                   </w:r>
                 </w:p>
                 <w:p>
@@ -3785,16 +3907,7 @@
                     <w:ind w:left="451" w:hanging="270"/>
                   </w:pPr>
                   <w:r>
-                    <w:t xml:space="preserve">Version </w:t>
-                  </w:r>
-                  <w:r>
-                    <w:t>c</w:t>
-                  </w:r>
-                  <w:r>
-                    <w:t>ontrol</w:t>
-                  </w:r>
-                  <w:r>
-                    <w:t>:</w:t>
+                    <w:t>Version control:</w:t>
                   </w:r>
                 </w:p>
                 <w:p>
@@ -3820,16 +3933,7 @@
                     <w:ind w:left="451" w:hanging="270"/>
                   </w:pPr>
                   <w:r>
-                    <w:t>Java</w:t>
-                  </w:r>
-                  <w:r>
-                    <w:t>S</w:t>
-                  </w:r>
-                  <w:r>
-                    <w:t>cript packages</w:t>
-                  </w:r>
-                  <w:r>
-                    <w:t>:</w:t>
+                    <w:t>JavaScript packages:</w:t>
                   </w:r>
                 </w:p>
                 <w:p>
@@ -3842,10 +3946,7 @@
                     <w:ind w:left="721" w:hanging="270"/>
                   </w:pPr>
                   <w:r>
-                    <w:t>React.js</w:t>
-                  </w:r>
-                  <w:r>
-                    <w:t xml:space="preserve"> / Electron.js / Cesium.js</w:t>
+                    <w:t>React.js / Electron.js / Cesium.js</w:t>
                   </w:r>
                 </w:p>
                 <w:p>
@@ -3858,10 +3959,7 @@
                     <w:ind w:left="451" w:hanging="270"/>
                   </w:pPr>
                   <w:r>
-                    <w:t>Databases</w:t>
-                  </w:r>
-                  <w:r>
-                    <w:t>:</w:t>
+                    <w:t>Databases:</w:t>
                   </w:r>
                 </w:p>
                 <w:p>
@@ -3879,10 +3977,7 @@
                   </w:r>
                   <w:proofErr w:type="spellEnd"/>
                   <w:r>
-                    <w:t xml:space="preserve"> / MongoDB / MySQL</w:t>
-                  </w:r>
-                  <w:r>
-                    <w:t xml:space="preserve"> / SQLite</w:t>
+                    <w:t xml:space="preserve"> / MongoDB / MySQL / SQLite</w:t>
                   </w:r>
                 </w:p>
                 <w:p>
@@ -4235,13 +4330,7 @@
                     <w:ind w:left="437" w:hanging="270"/>
                   </w:pPr>
                   <w:r>
-                    <w:t>Eagle</w:t>
-                  </w:r>
-                  <w:r>
-                    <w:t xml:space="preserve"> PCB </w:t>
-                  </w:r>
-                  <w:r>
-                    <w:t>design</w:t>
+                    <w:t>Eagle PCB design</w:t>
                   </w:r>
                 </w:p>
                 <w:p>
@@ -4418,14 +4507,16 @@
               <w:t xml:space="preserve"> Kappa Nu </w:t>
             </w:r>
             <w:r>
-              <w:t>(Electrical Engineering Honor Society</w:t>
+              <w:t xml:space="preserve">(Electrical Engineering Honor </w:t>
+            </w:r>
+            <w:proofErr w:type="gramStart"/>
+            <w:r>
+              <w:t>Society</w:t>
             </w:r>
             <w:r>
-              <w:t>)</w:t>
+              <w:t xml:space="preserve">)   </w:t>
             </w:r>
-            <w:r>
-              <w:t xml:space="preserve">   </w:t>
-            </w:r>
+            <w:proofErr w:type="gramEnd"/>
             <w:r>
               <w:rPr>
                 <w:color w:val="4F81BD" w:themeColor="accent1"/>
@@ -4444,11 +4535,9 @@
               </w:numPr>
               <w:ind w:left="257" w:hanging="270"/>
             </w:pPr>
+            <w:proofErr w:type="gramStart"/>
             <w:r>
-              <w:t>IEEE</w:t>
-            </w:r>
-            <w:r>
-              <w:t xml:space="preserve">  </w:t>
+              <w:t xml:space="preserve">IEEE  </w:t>
             </w:r>
             <w:r>
               <w:rPr>
@@ -4456,7 +4545,16 @@
                 <w:sz w:val="16"/>
                 <w:szCs w:val="24"/>
               </w:rPr>
-              <w:t>[ 2021 – Present ]</w:t>
+              <w:t>[</w:t>
+            </w:r>
+            <w:proofErr w:type="gramEnd"/>
+            <w:r>
+              <w:rPr>
+                <w:color w:val="4F81BD" w:themeColor="accent1"/>
+                <w:sz w:val="16"/>
+                <w:szCs w:val="24"/>
+              </w:rPr>
+              <w:t xml:space="preserve"> 2021 – Present ]</w:t>
             </w:r>
           </w:p>
         </w:tc>
@@ -4805,7 +4903,15 @@
                     <w:keepNext w:val="0"/>
                   </w:pPr>
                   <w:r>
-                    <w:t xml:space="preserve">[ 2012 – Present ]  </w:t>
+                    <w:t xml:space="preserve">[ 2012 – </w:t>
+                  </w:r>
+                  <w:proofErr w:type="gramStart"/>
+                  <w:r>
+                    <w:t>Present ]</w:t>
+                  </w:r>
+                  <w:proofErr w:type="gramEnd"/>
+                  <w:r>
+                    <w:t xml:space="preserve">  </w:t>
                   </w:r>
                 </w:p>
               </w:tc>
@@ -4821,7 +4927,13 @@
                     <w:pStyle w:val="Content"/>
                   </w:pPr>
                   <w:r>
-                    <w:t>Co-lead Life Groups of eight students. Organized and coordinated meetings and events with other Life Groups within Chi Alpha.</w:t>
+                    <w:t xml:space="preserve">Co-lead Life Groups of </w:t>
+                  </w:r>
+                  <w:r>
+                    <w:t>8+</w:t>
+                  </w:r>
+                  <w:r>
+                    <w:t xml:space="preserve"> students. Organized and coordinated meetings and events with other Life Groups within Chi Alpha.</w:t>
                   </w:r>
                 </w:p>
               </w:tc>
@@ -4900,10 +5012,7 @@
                     <w:keepNext w:val="0"/>
                   </w:pPr>
                   <w:r>
-                    <w:t>Church</w:t>
-                  </w:r>
-                  <w:r>
-                    <w:t xml:space="preserve"> AV &amp; IT Team</w:t>
+                    <w:t>Church AV &amp; IT Team</w:t>
                   </w:r>
                 </w:p>
               </w:tc>
@@ -4917,22 +5026,15 @@
                     <w:keepNext w:val="0"/>
                   </w:pPr>
                   <w:r>
-                    <w:t xml:space="preserve">[ </w:t>
-                  </w:r>
-                  <w:r>
-                    <w:t>2020</w:t>
-                  </w:r>
-                  <w:r>
-                    <w:t xml:space="preserve"> – </w:t>
-                  </w:r>
-                  <w:r>
-                    <w:t>Present</w:t>
-                  </w:r>
-                  <w:r>
-                    <w:t xml:space="preserve"> </w:t>
-                  </w:r>
-                  <w:r>
-                    <w:t xml:space="preserve">]  </w:t>
+                    <w:t xml:space="preserve">[ 2020 – </w:t>
+                  </w:r>
+                  <w:proofErr w:type="gramStart"/>
+                  <w:r>
+                    <w:t>Present ]</w:t>
+                  </w:r>
+                  <w:proofErr w:type="gramEnd"/>
+                  <w:r>
+                    <w:t xml:space="preserve">  </w:t>
                   </w:r>
                 </w:p>
               </w:tc>
@@ -5045,7 +5147,15 @@
                     <w:keepNext w:val="0"/>
                   </w:pPr>
                   <w:r>
-                    <w:t xml:space="preserve">[ 2013 – 2014 ]  </w:t>
+                    <w:t xml:space="preserve">[ 2013 – </w:t>
+                  </w:r>
+                  <w:proofErr w:type="gramStart"/>
+                  <w:r>
+                    <w:t>2014 ]</w:t>
+                  </w:r>
+                  <w:proofErr w:type="gramEnd"/>
+                  <w:r>
+                    <w:t xml:space="preserve">  </w:t>
                   </w:r>
                 </w:p>
               </w:tc>
@@ -5332,332 +5442,6 @@
           <w:p>
             <w:pPr>
               <w:pStyle w:val="Heading2"/>
-              <w:keepNext w:val="0"/>
-            </w:pPr>
-          </w:p>
-        </w:tc>
-      </w:tr>
-      <w:tr>
-        <w:tc>
-          <w:tcPr>
-            <w:tcW w:w="458" w:type="pct"/>
-          </w:tcPr>
-          <w:p>
-            <w:pPr>
-              <w:pStyle w:val="Heading1"/>
-              <w:keepNext w:val="0"/>
-            </w:pPr>
-          </w:p>
-        </w:tc>
-        <w:tc>
-          <w:tcPr>
-            <w:tcW w:w="86" w:type="pct"/>
-          </w:tcPr>
-          <w:p>
-            <w:pPr>
-              <w:rPr>
-                <w:sz w:val="10"/>
-                <w:szCs w:val="10"/>
-              </w:rPr>
-            </w:pPr>
-          </w:p>
-        </w:tc>
-        <w:tc>
-          <w:tcPr>
-            <w:tcW w:w="4456" w:type="pct"/>
-          </w:tcPr>
-          <w:tbl>
-            <w:tblPr>
-              <w:tblStyle w:val="TableGrid"/>
-              <w:tblW w:w="9630" w:type="dxa"/>
-              <w:tblBorders>
-                <w:top w:val="none" w:sz="0" w:space="0" w:color="auto"/>
-                <w:left w:val="none" w:sz="0" w:space="0" w:color="auto"/>
-                <w:bottom w:val="none" w:sz="0" w:space="0" w:color="auto"/>
-                <w:right w:val="none" w:sz="0" w:space="0" w:color="auto"/>
-                <w:insideH w:val="none" w:sz="0" w:space="0" w:color="auto"/>
-                <w:insideV w:val="none" w:sz="0" w:space="0" w:color="auto"/>
-              </w:tblBorders>
-              <w:tblLayout w:type="fixed"/>
-              <w:tblCellMar>
-                <w:left w:w="0" w:type="dxa"/>
-                <w:right w:w="0" w:type="dxa"/>
-              </w:tblCellMar>
-              <w:tblLook w:val="04A0" w:firstRow="1" w:lastRow="0" w:firstColumn="1" w:lastColumn="0" w:noHBand="0" w:noVBand="1"/>
-            </w:tblPr>
-            <w:tblGrid>
-              <w:gridCol w:w="4990"/>
-              <w:gridCol w:w="4640"/>
-            </w:tblGrid>
-            <w:tr>
-              <w:tc>
-                <w:tcPr>
-                  <w:tcW w:w="1453" w:type="pct"/>
-                </w:tcPr>
-                <w:p>
-                  <w:pPr>
-                    <w:pStyle w:val="Heading2"/>
-                    <w:keepNext w:val="0"/>
-                  </w:pPr>
-                  <w:r>
-                    <w:t>Cycling</w:t>
-                  </w:r>
-                </w:p>
-              </w:tc>
-              <w:tc>
-                <w:tcPr>
-                  <w:tcW w:w="1351" w:type="pct"/>
-                </w:tcPr>
-                <w:p>
-                  <w:pPr>
-                    <w:pStyle w:val="Dates"/>
-                    <w:keepNext w:val="0"/>
-                  </w:pPr>
-                </w:p>
-              </w:tc>
-            </w:tr>
-            <w:tr>
-              <w:tc>
-                <w:tcPr>
-                  <w:tcW w:w="2804" w:type="pct"/>
-                  <w:gridSpan w:val="2"/>
-                </w:tcPr>
-                <w:p>
-                  <w:pPr>
-                    <w:pStyle w:val="Content"/>
-                  </w:pPr>
-                  <w:r>
-                    <w:t xml:space="preserve">Road and cyclocross </w:t>
-                  </w:r>
-                </w:p>
-              </w:tc>
-            </w:tr>
-          </w:tbl>
-          <w:p>
-            <w:pPr>
-              <w:pStyle w:val="Heading2"/>
-              <w:keepNext w:val="0"/>
-            </w:pPr>
-          </w:p>
-        </w:tc>
-      </w:tr>
-      <w:tr>
-        <w:tc>
-          <w:tcPr>
-            <w:tcW w:w="458" w:type="pct"/>
-          </w:tcPr>
-          <w:p>
-            <w:pPr>
-              <w:pStyle w:val="Heading1"/>
-              <w:keepNext w:val="0"/>
-            </w:pPr>
-          </w:p>
-        </w:tc>
-        <w:tc>
-          <w:tcPr>
-            <w:tcW w:w="86" w:type="pct"/>
-          </w:tcPr>
-          <w:p>
-            <w:pPr>
-              <w:rPr>
-                <w:sz w:val="10"/>
-                <w:szCs w:val="10"/>
-              </w:rPr>
-            </w:pPr>
-          </w:p>
-        </w:tc>
-        <w:tc>
-          <w:tcPr>
-            <w:tcW w:w="4456" w:type="pct"/>
-          </w:tcPr>
-          <w:tbl>
-            <w:tblPr>
-              <w:tblStyle w:val="TableGrid"/>
-              <w:tblW w:w="9630" w:type="dxa"/>
-              <w:tblBorders>
-                <w:top w:val="none" w:sz="0" w:space="0" w:color="auto"/>
-                <w:left w:val="none" w:sz="0" w:space="0" w:color="auto"/>
-                <w:bottom w:val="none" w:sz="0" w:space="0" w:color="auto"/>
-                <w:right w:val="none" w:sz="0" w:space="0" w:color="auto"/>
-                <w:insideH w:val="none" w:sz="0" w:space="0" w:color="auto"/>
-                <w:insideV w:val="none" w:sz="0" w:space="0" w:color="auto"/>
-              </w:tblBorders>
-              <w:tblLayout w:type="fixed"/>
-              <w:tblCellMar>
-                <w:left w:w="0" w:type="dxa"/>
-                <w:right w:w="0" w:type="dxa"/>
-              </w:tblCellMar>
-              <w:tblLook w:val="04A0" w:firstRow="1" w:lastRow="0" w:firstColumn="1" w:lastColumn="0" w:noHBand="0" w:noVBand="1"/>
-            </w:tblPr>
-            <w:tblGrid>
-              <w:gridCol w:w="4986"/>
-              <w:gridCol w:w="4644"/>
-            </w:tblGrid>
-            <w:tr>
-              <w:tc>
-                <w:tcPr>
-                  <w:tcW w:w="2589" w:type="pct"/>
-                </w:tcPr>
-                <w:p>
-                  <w:pPr>
-                    <w:pStyle w:val="Element"/>
-                    <w:keepNext w:val="0"/>
-                    <w:rPr>
-                      <w:rFonts w:asciiTheme="majorHAnsi" w:hAnsiTheme="majorHAnsi"/>
-                    </w:rPr>
-                  </w:pPr>
-                  <w:r>
-                    <w:rPr>
-                      <w:rFonts w:asciiTheme="majorHAnsi" w:hAnsiTheme="majorHAnsi"/>
-                    </w:rPr>
-                    <w:t>Unicycling</w:t>
-                  </w:r>
-                </w:p>
-              </w:tc>
-              <w:tc>
-                <w:tcPr>
-                  <w:tcW w:w="2411" w:type="pct"/>
-                </w:tcPr>
-                <w:p>
-                  <w:pPr>
-                    <w:pStyle w:val="Dates"/>
-                    <w:keepNext w:val="0"/>
-                    <w:jc w:val="left"/>
-                  </w:pPr>
-                </w:p>
-              </w:tc>
-            </w:tr>
-            <w:tr>
-              <w:tc>
-                <w:tcPr>
-                  <w:tcW w:w="5000" w:type="pct"/>
-                  <w:gridSpan w:val="2"/>
-                </w:tcPr>
-                <w:p>
-                  <w:pPr>
-                    <w:pStyle w:val="Content"/>
-                  </w:pPr>
-                  <w:r>
-                    <w:t>Avid sport unicyclist</w:t>
-                  </w:r>
-                </w:p>
-              </w:tc>
-            </w:tr>
-          </w:tbl>
-          <w:p>
-            <w:pPr>
-              <w:pStyle w:val="Heading2"/>
-              <w:keepNext w:val="0"/>
-            </w:pPr>
-          </w:p>
-        </w:tc>
-      </w:tr>
-      <w:tr>
-        <w:tc>
-          <w:tcPr>
-            <w:tcW w:w="458" w:type="pct"/>
-          </w:tcPr>
-          <w:p>
-            <w:pPr>
-              <w:pStyle w:val="Heading1"/>
-              <w:keepNext w:val="0"/>
-            </w:pPr>
-          </w:p>
-        </w:tc>
-        <w:tc>
-          <w:tcPr>
-            <w:tcW w:w="86" w:type="pct"/>
-          </w:tcPr>
-          <w:p>
-            <w:pPr>
-              <w:rPr>
-                <w:sz w:val="10"/>
-                <w:szCs w:val="10"/>
-              </w:rPr>
-            </w:pPr>
-          </w:p>
-        </w:tc>
-        <w:tc>
-          <w:tcPr>
-            <w:tcW w:w="4456" w:type="pct"/>
-          </w:tcPr>
-          <w:tbl>
-            <w:tblPr>
-              <w:tblStyle w:val="TableGrid"/>
-              <w:tblW w:w="9630" w:type="dxa"/>
-              <w:tblBorders>
-                <w:top w:val="none" w:sz="0" w:space="0" w:color="auto"/>
-                <w:left w:val="none" w:sz="0" w:space="0" w:color="auto"/>
-                <w:bottom w:val="none" w:sz="0" w:space="0" w:color="auto"/>
-                <w:right w:val="none" w:sz="0" w:space="0" w:color="auto"/>
-                <w:insideH w:val="none" w:sz="0" w:space="0" w:color="auto"/>
-                <w:insideV w:val="none" w:sz="0" w:space="0" w:color="auto"/>
-              </w:tblBorders>
-              <w:tblLayout w:type="fixed"/>
-              <w:tblCellMar>
-                <w:left w:w="0" w:type="dxa"/>
-                <w:right w:w="0" w:type="dxa"/>
-              </w:tblCellMar>
-              <w:tblLook w:val="04A0" w:firstRow="1" w:lastRow="0" w:firstColumn="1" w:lastColumn="0" w:noHBand="0" w:noVBand="1"/>
-            </w:tblPr>
-            <w:tblGrid>
-              <w:gridCol w:w="4986"/>
-              <w:gridCol w:w="4644"/>
-            </w:tblGrid>
-            <w:tr>
-              <w:tc>
-                <w:tcPr>
-                  <w:tcW w:w="2589" w:type="pct"/>
-                </w:tcPr>
-                <w:p>
-                  <w:pPr>
-                    <w:pStyle w:val="Element"/>
-                    <w:keepNext w:val="0"/>
-                    <w:rPr>
-                      <w:rFonts w:asciiTheme="majorHAnsi" w:hAnsiTheme="majorHAnsi"/>
-                    </w:rPr>
-                  </w:pPr>
-                  <w:r>
-                    <w:rPr>
-                      <w:rFonts w:asciiTheme="majorHAnsi" w:hAnsiTheme="majorHAnsi"/>
-                    </w:rPr>
-                    <w:t>Music</w:t>
-                  </w:r>
-                </w:p>
-              </w:tc>
-              <w:tc>
-                <w:tcPr>
-                  <w:tcW w:w="2411" w:type="pct"/>
-                </w:tcPr>
-                <w:p>
-                  <w:pPr>
-                    <w:pStyle w:val="Dates"/>
-                    <w:keepNext w:val="0"/>
-                    <w:jc w:val="left"/>
-                  </w:pPr>
-                </w:p>
-              </w:tc>
-            </w:tr>
-            <w:tr>
-              <w:tc>
-                <w:tcPr>
-                  <w:tcW w:w="5000" w:type="pct"/>
-                  <w:gridSpan w:val="2"/>
-                </w:tcPr>
-                <w:p>
-                  <w:pPr>
-                    <w:pStyle w:val="Content"/>
-                  </w:pPr>
-                  <w:r>
-                    <w:t>Self-taught piano</w:t>
-                  </w:r>
-                </w:p>
-              </w:tc>
-            </w:tr>
-          </w:tbl>
-          <w:p>
-            <w:pPr>
-              <w:pStyle w:val="Element"/>
               <w:keepNext w:val="0"/>
             </w:pPr>
           </w:p>
@@ -8016,6 +7800,7 @@
     <w:rsid w:val="000666D2"/>
     <w:rsid w:val="001078C8"/>
     <w:rsid w:val="001E6351"/>
+    <w:rsid w:val="00202348"/>
     <w:rsid w:val="0021737E"/>
     <w:rsid w:val="00230187"/>
     <w:rsid w:val="00302FDA"/>
@@ -8034,7 +7819,6 @@
     <w:rsid w:val="008951BE"/>
     <w:rsid w:val="008B0C3B"/>
     <w:rsid w:val="009B4380"/>
-    <w:rsid w:val="009E4D3B"/>
     <w:rsid w:val="00BA4BB8"/>
     <w:rsid w:val="00BE09F0"/>
     <w:rsid w:val="00C135B0"/>

</xml_diff>

<commit_message>
Fixed project continuation label
</commit_message>
<xml_diff>
--- a/derieux_resume_multipage.docx
+++ b/derieux_resume_multipage.docx
@@ -2907,6 +2907,18 @@
               <w:pStyle w:val="Heading1"/>
               <w:keepNext w:val="0"/>
             </w:pPr>
+            <w:r>
+              <w:t>Research &amp;</w:t>
+            </w:r>
+          </w:p>
+          <w:p>
+            <w:pPr>
+              <w:pStyle w:val="Heading1"/>
+              <w:keepNext w:val="0"/>
+            </w:pPr>
+            <w:r>
+              <w:t>Projects Continued</w:t>
+            </w:r>
           </w:p>
         </w:tc>
         <w:tc>
@@ -3072,18 +3084,12 @@
               <w:pStyle w:val="Heading1"/>
               <w:keepNext w:val="0"/>
             </w:pPr>
-            <w:r>
-              <w:t>Research &amp;</w:t>
-            </w:r>
           </w:p>
           <w:p>
             <w:pPr>
               <w:pStyle w:val="Heading1"/>
               <w:keepNext w:val="0"/>
             </w:pPr>
-            <w:r>
-              <w:t>Projects Continued</w:t>
-            </w:r>
           </w:p>
         </w:tc>
         <w:tc>
@@ -7800,7 +7806,6 @@
     <w:rsid w:val="000666D2"/>
     <w:rsid w:val="001078C8"/>
     <w:rsid w:val="001E6351"/>
-    <w:rsid w:val="00202348"/>
     <w:rsid w:val="0021737E"/>
     <w:rsid w:val="00230187"/>
     <w:rsid w:val="00302FDA"/>
@@ -7813,6 +7818,7 @@
     <w:rsid w:val="00674A94"/>
     <w:rsid w:val="006B5A05"/>
     <w:rsid w:val="006D4195"/>
+    <w:rsid w:val="006D7D15"/>
     <w:rsid w:val="0075251F"/>
     <w:rsid w:val="007A77FF"/>
     <w:rsid w:val="008341C2"/>

</xml_diff>

<commit_message>
Updated publications and revised skills section
</commit_message>
<xml_diff>
--- a/derieux_resume_multipage.docx
+++ b/derieux_resume_multipage.docx
@@ -267,14 +267,6 @@
                     <w:t xml:space="preserve">LinkedIn: </w:t>
                   </w:r>
                   <w:hyperlink r:id="rId9" w:history="1">
-                    <w:r>
-                      <w:rPr>
-                        <w:rStyle w:val="Hyperlink"/>
-                        <w:color w:val="7F7F7F" w:themeColor="text1" w:themeTint="80"/>
-                        <w:u w:val="none"/>
-                      </w:rPr>
-                      <w:t>/</w:t>
-                    </w:r>
                     <w:proofErr w:type="spellStart"/>
                     <w:r>
                       <w:rPr>
@@ -416,6 +408,181 @@
             </w:r>
             <w:r>
               <w:t>wireless communication networks, quantum communications, and quantum machine learning.</w:t>
+            </w:r>
+          </w:p>
+        </w:tc>
+      </w:tr>
+      <w:tr>
+        <w:trPr>
+          <w:trHeight w:val="61"/>
+        </w:trPr>
+        <w:tc>
+          <w:tcPr>
+            <w:tcW w:w="458" w:type="pct"/>
+          </w:tcPr>
+          <w:p>
+            <w:pPr>
+              <w:pStyle w:val="Heading1"/>
+              <w:keepNext w:val="0"/>
+              <w:rPr>
+                <w:sz w:val="10"/>
+                <w:szCs w:val="10"/>
+              </w:rPr>
+            </w:pPr>
+          </w:p>
+        </w:tc>
+        <w:tc>
+          <w:tcPr>
+            <w:tcW w:w="86" w:type="pct"/>
+          </w:tcPr>
+          <w:p>
+            <w:pPr>
+              <w:rPr>
+                <w:sz w:val="10"/>
+                <w:szCs w:val="10"/>
+              </w:rPr>
+            </w:pPr>
+          </w:p>
+        </w:tc>
+        <w:tc>
+          <w:tcPr>
+            <w:tcW w:w="4456" w:type="pct"/>
+          </w:tcPr>
+          <w:p>
+            <w:pPr>
+              <w:pStyle w:val="Heading2"/>
+              <w:keepNext w:val="0"/>
+              <w:tabs>
+                <w:tab w:val="left" w:pos="2590"/>
+              </w:tabs>
+              <w:rPr>
+                <w:sz w:val="10"/>
+                <w:szCs w:val="10"/>
+              </w:rPr>
+            </w:pPr>
+          </w:p>
+        </w:tc>
+      </w:tr>
+      <w:tr>
+        <w:trPr>
+          <w:trHeight w:val="440"/>
+        </w:trPr>
+        <w:tc>
+          <w:tcPr>
+            <w:tcW w:w="458" w:type="pct"/>
+          </w:tcPr>
+          <w:p>
+            <w:pPr>
+              <w:pStyle w:val="Heading1"/>
+              <w:keepNext w:val="0"/>
+              <w:rPr>
+                <w:sz w:val="10"/>
+                <w:szCs w:val="10"/>
+              </w:rPr>
+            </w:pPr>
+            <w:r>
+              <w:t>Security Clearance</w:t>
+            </w:r>
+          </w:p>
+        </w:tc>
+        <w:tc>
+          <w:tcPr>
+            <w:tcW w:w="86" w:type="pct"/>
+          </w:tcPr>
+          <w:p>
+            <w:pPr>
+              <w:rPr>
+                <w:sz w:val="10"/>
+                <w:szCs w:val="10"/>
+              </w:rPr>
+            </w:pPr>
+          </w:p>
+        </w:tc>
+        <w:tc>
+          <w:tcPr>
+            <w:tcW w:w="4456" w:type="pct"/>
+          </w:tcPr>
+          <w:p>
+            <w:pPr>
+              <w:pStyle w:val="Heading2"/>
+              <w:keepNext w:val="0"/>
+              <w:tabs>
+                <w:tab w:val="left" w:pos="2590"/>
+              </w:tabs>
+              <w:ind w:left="444" w:hanging="444"/>
+              <w:rPr>
+                <w:rFonts w:ascii="Helvetica Neue" w:hAnsi="Helvetica Neue"/>
+                <w:b w:val="0"/>
+                <w:bCs w:val="0"/>
+                <w:sz w:val="16"/>
+                <w:szCs w:val="16"/>
+              </w:rPr>
+            </w:pPr>
+            <w:r>
+              <w:rPr>
+                <w:rFonts w:ascii="Helvetica Neue" w:hAnsi="Helvetica Neue"/>
+                <w:b w:val="0"/>
+                <w:bCs w:val="0"/>
+                <w:color w:val="7F7F7F" w:themeColor="text1" w:themeTint="80"/>
+                <w:sz w:val="16"/>
+                <w:szCs w:val="16"/>
+              </w:rPr>
+              <w:t xml:space="preserve">Cleared for Top Secret Information and granted access to Sensitive Compartmented Information based on a Tier 5 Investigation completed </w:t>
+            </w:r>
+            <w:r>
+              <w:rPr>
+                <w:rFonts w:ascii="Helvetica Neue" w:hAnsi="Helvetica Neue"/>
+                <w:b w:val="0"/>
+                <w:bCs w:val="0"/>
+                <w:color w:val="7F7F7F" w:themeColor="text1" w:themeTint="80"/>
+                <w:sz w:val="16"/>
+                <w:szCs w:val="16"/>
+              </w:rPr>
+              <w:t>in</w:t>
+            </w:r>
+            <w:r>
+              <w:rPr>
+                <w:rFonts w:ascii="Helvetica Neue" w:hAnsi="Helvetica Neue"/>
+                <w:b w:val="0"/>
+                <w:bCs w:val="0"/>
+                <w:color w:val="7F7F7F" w:themeColor="text1" w:themeTint="80"/>
+                <w:sz w:val="16"/>
+                <w:szCs w:val="16"/>
+              </w:rPr>
+              <w:t xml:space="preserve"> </w:t>
+            </w:r>
+            <w:r>
+              <w:rPr>
+                <w:rFonts w:ascii="Helvetica Neue" w:hAnsi="Helvetica Neue"/>
+                <w:b w:val="0"/>
+                <w:bCs w:val="0"/>
+                <w:color w:val="7F7F7F" w:themeColor="text1" w:themeTint="80"/>
+                <w:sz w:val="16"/>
+                <w:szCs w:val="16"/>
+              </w:rPr>
+              <w:t>07/</w:t>
+            </w:r>
+            <w:r>
+              <w:rPr>
+                <w:rFonts w:ascii="Helvetica Neue" w:hAnsi="Helvetica Neue"/>
+                <w:b w:val="0"/>
+                <w:bCs w:val="0"/>
+                <w:color w:val="7F7F7F" w:themeColor="text1" w:themeTint="80"/>
+                <w:sz w:val="16"/>
+                <w:szCs w:val="16"/>
+              </w:rPr>
+              <w:t>20</w:t>
+            </w:r>
+            <w:r>
+              <w:rPr>
+                <w:rFonts w:ascii="Helvetica Neue" w:hAnsi="Helvetica Neue"/>
+                <w:b w:val="0"/>
+                <w:bCs w:val="0"/>
+                <w:color w:val="7F7F7F" w:themeColor="text1" w:themeTint="80"/>
+                <w:sz w:val="16"/>
+                <w:szCs w:val="16"/>
+              </w:rPr>
+              <w:t>24.</w:t>
             </w:r>
           </w:p>
         </w:tc>
@@ -590,16 +757,8 @@
                 <w:p>
                   <w:pPr>
                     <w:pStyle w:val="Content"/>
-                    <w:rPr>
-                      <w:i/>
-                      <w:iCs/>
-                    </w:rPr>
-                  </w:pPr>
-                  <w:r>
-                    <w:rPr>
-                      <w:i/>
-                      <w:iCs/>
-                    </w:rPr>
+                  </w:pPr>
+                  <w:r>
                     <w:t>Virginia Polytechnic Institute and State University, Blacksburg, Virginia</w:t>
                   </w:r>
                 </w:p>
@@ -745,16 +904,8 @@
                 <w:p>
                   <w:pPr>
                     <w:pStyle w:val="Content"/>
-                    <w:rPr>
-                      <w:i/>
-                      <w:iCs/>
-                    </w:rPr>
-                  </w:pPr>
-                  <w:r>
-                    <w:rPr>
-                      <w:i/>
-                      <w:iCs/>
-                    </w:rPr>
+                  </w:pPr>
+                  <w:r>
                     <w:t>Virginia Polytechnic Institute and State University, Blacksburg, Virginia</w:t>
                   </w:r>
                 </w:p>
@@ -1565,9 +1716,15 @@
                   <w:r>
                     <w:t xml:space="preserve">[ 2/2017 – </w:t>
                   </w:r>
+                  <w:r>
+                    <w:t>9/</w:t>
+                  </w:r>
                   <w:proofErr w:type="gramStart"/>
                   <w:r>
-                    <w:t>Present ]</w:t>
+                    <w:t>2024</w:t>
+                  </w:r>
+                  <w:r>
+                    <w:t xml:space="preserve"> ]</w:t>
                   </w:r>
                   <w:proofErr w:type="gramEnd"/>
                 </w:p>
@@ -2099,6 +2256,123 @@
               <w:ind w:left="267" w:hanging="270"/>
             </w:pPr>
             <w:r>
+              <w:t xml:space="preserve">A. </w:t>
+            </w:r>
+            <w:proofErr w:type="spellStart"/>
+            <w:r>
+              <w:t>DeRieux</w:t>
+            </w:r>
+            <w:proofErr w:type="spellEnd"/>
+            <w:r>
+              <w:t xml:space="preserve"> and W. Saad, </w:t>
+            </w:r>
+            <w:r>
+              <w:t>“</w:t>
+            </w:r>
+            <w:proofErr w:type="spellStart"/>
+            <w:r>
+              <w:t>eQMARL</w:t>
+            </w:r>
+            <w:proofErr w:type="spellEnd"/>
+            <w:r>
+              <w:t>: Entangled Quantum Multi-Agent Reinforcement Learning for Distributed Cooperation over Quantum Channels</w:t>
+            </w:r>
+            <w:r>
+              <w:t>”</w:t>
+            </w:r>
+            <w:r>
+              <w:t xml:space="preserve">, </w:t>
+            </w:r>
+            <w:proofErr w:type="spellStart"/>
+            <w:r>
+              <w:t>arXiv</w:t>
+            </w:r>
+            <w:proofErr w:type="spellEnd"/>
+            <w:r>
+              <w:t xml:space="preserve"> [quant-</w:t>
+            </w:r>
+            <w:proofErr w:type="spellStart"/>
+            <w:r>
+              <w:t>ph</w:t>
+            </w:r>
+            <w:proofErr w:type="spellEnd"/>
+            <w:r>
+              <w:t>]. 2024.</w:t>
+            </w:r>
+            <w:r>
+              <w:t xml:space="preserve"> Available: </w:t>
+            </w:r>
+            <w:hyperlink r:id="rId10" w:history="1">
+              <w:r>
+                <w:rPr>
+                  <w:rStyle w:val="Hyperlink"/>
+                </w:rPr>
+                <w:t>https://arxiv.org/abs/2405.17486</w:t>
+              </w:r>
+            </w:hyperlink>
+          </w:p>
+          <w:p>
+            <w:pPr>
+              <w:pStyle w:val="Heading2"/>
+              <w:numPr>
+                <w:ilvl w:val="0"/>
+                <w:numId w:val="18"/>
+              </w:numPr>
+              <w:ind w:left="267" w:hanging="270"/>
+            </w:pPr>
+            <w:r>
+              <w:t xml:space="preserve">M. Kim, A. </w:t>
+            </w:r>
+            <w:proofErr w:type="spellStart"/>
+            <w:r>
+              <w:t>DeRieux</w:t>
+            </w:r>
+            <w:proofErr w:type="spellEnd"/>
+            <w:r>
+              <w:t xml:space="preserve">, and W. Saad, </w:t>
+            </w:r>
+            <w:r>
+              <w:t>“</w:t>
+            </w:r>
+            <w:r>
+              <w:t>A Bargaining Game for Personalized, Energy Efficient Split Learning over Wireless Networks</w:t>
+            </w:r>
+            <w:r>
+              <w:t>”</w:t>
+            </w:r>
+            <w:r>
+              <w:t xml:space="preserve">, </w:t>
+            </w:r>
+            <w:proofErr w:type="spellStart"/>
+            <w:r>
+              <w:t>arXiv</w:t>
+            </w:r>
+            <w:proofErr w:type="spellEnd"/>
+            <w:r>
+              <w:t xml:space="preserve"> [cs.GT]. 2022.</w:t>
+            </w:r>
+            <w:r>
+              <w:t xml:space="preserve"> Available: </w:t>
+            </w:r>
+            <w:hyperlink r:id="rId11" w:history="1">
+              <w:r>
+                <w:rPr>
+                  <w:rStyle w:val="Hyperlink"/>
+                </w:rPr>
+                <w:t>https://arxiv.org/abs/2212.06107</w:t>
+              </w:r>
+            </w:hyperlink>
+          </w:p>
+          <w:p>
+            <w:pPr>
+              <w:pStyle w:val="Heading2"/>
+              <w:numPr>
+                <w:ilvl w:val="0"/>
+                <w:numId w:val="18"/>
+              </w:numPr>
+              <w:ind w:left="267" w:hanging="270"/>
+            </w:pPr>
+            <w:r>
               <w:t xml:space="preserve">A. C. </w:t>
             </w:r>
             <w:proofErr w:type="spellStart"/>
@@ -2107,18 +2381,118 @@
             </w:r>
             <w:proofErr w:type="spellEnd"/>
             <w:r>
+              <w:t xml:space="preserve">, W. Saad, W. </w:t>
+            </w:r>
+            <w:proofErr w:type="spellStart"/>
+            <w:r>
+              <w:t>Zuo</w:t>
+            </w:r>
+            <w:proofErr w:type="spellEnd"/>
+            <w:r>
+              <w:t xml:space="preserve">, R. </w:t>
+            </w:r>
+            <w:proofErr w:type="spellStart"/>
+            <w:r>
+              <w:t>Budiarto</w:t>
+            </w:r>
+            <w:proofErr w:type="spellEnd"/>
+            <w:r>
+              <w:t xml:space="preserve">, M. D. </w:t>
+            </w:r>
+            <w:proofErr w:type="spellStart"/>
+            <w:r>
+              <w:t>Koerniawan</w:t>
+            </w:r>
+            <w:proofErr w:type="spellEnd"/>
+            <w:r>
+              <w:t xml:space="preserve">, and D. </w:t>
+            </w:r>
+            <w:proofErr w:type="spellStart"/>
+            <w:r>
+              <w:t>Novitasari</w:t>
+            </w:r>
+            <w:proofErr w:type="spellEnd"/>
+            <w:r>
               <w:t xml:space="preserve">, </w:t>
             </w:r>
             <w:r>
               <w:t>“</w:t>
             </w:r>
             <w:r>
+              <w:t>A Transformer Framework for Data Fusion and Multi-Task Learning in Smart Cities</w:t>
+            </w:r>
+            <w:r>
+              <w:t>”</w:t>
+            </w:r>
+            <w:r>
+              <w:t xml:space="preserve">, </w:t>
+            </w:r>
+            <w:proofErr w:type="spellStart"/>
+            <w:r>
+              <w:t>arXiv</w:t>
+            </w:r>
+            <w:proofErr w:type="spellEnd"/>
+            <w:r>
+              <w:t xml:space="preserve"> [</w:t>
+            </w:r>
+            <w:proofErr w:type="spellStart"/>
+            <w:proofErr w:type="gramStart"/>
+            <w:r>
+              <w:t>cs.LG</w:t>
+            </w:r>
+            <w:proofErr w:type="spellEnd"/>
+            <w:proofErr w:type="gramEnd"/>
+            <w:r>
+              <w:t>]. 2022.</w:t>
+            </w:r>
+            <w:r>
+              <w:t xml:space="preserve"> Available: </w:t>
+            </w:r>
+            <w:hyperlink r:id="rId12" w:history="1">
+              <w:r>
+                <w:rPr>
+                  <w:rStyle w:val="Hyperlink"/>
+                </w:rPr>
+                <w:t>https://arxiv.org/abs/2211.10506</w:t>
+              </w:r>
+            </w:hyperlink>
+          </w:p>
+          <w:p>
+            <w:pPr>
+              <w:pStyle w:val="Heading2"/>
+              <w:numPr>
+                <w:ilvl w:val="0"/>
+                <w:numId w:val="18"/>
+              </w:numPr>
+              <w:ind w:left="267" w:hanging="270"/>
+            </w:pPr>
+            <w:r>
+              <w:t xml:space="preserve">A. C. </w:t>
+            </w:r>
+            <w:proofErr w:type="spellStart"/>
+            <w:r>
+              <w:t>DeRieux</w:t>
+            </w:r>
+            <w:proofErr w:type="spellEnd"/>
+            <w:r>
+              <w:t xml:space="preserve">, </w:t>
+            </w:r>
+            <w:r>
+              <w:t>“</w:t>
+            </w:r>
+            <w:r>
               <w:t>Transformer Networks for Smart Cities: Framework and Application to Makassar Smart Garden Alleys</w:t>
             </w:r>
             <w:r>
-              <w:t xml:space="preserve">,” M.S. Thesis, Virginia Tech, Aug. 2022. [Online]. Available: </w:t>
-            </w:r>
-            <w:hyperlink r:id="rId10" w:history="1">
+              <w:t>”</w:t>
+            </w:r>
+            <w:r>
+              <w:t>,</w:t>
+            </w:r>
+            <w:r>
+              <w:t xml:space="preserve"> M.S. Thesis, Virginia Tech, Aug. 2022. [Online]. Available: </w:t>
+            </w:r>
+            <w:hyperlink r:id="rId13" w:history="1">
               <w:r>
                 <w:rPr>
                   <w:rStyle w:val="Hyperlink"/>
@@ -2296,7 +2670,13 @@
                     <w:pStyle w:val="Content"/>
                   </w:pPr>
                   <w:r>
-                    <w:t xml:space="preserve">Joint effort with Virginia Tech and University of Colorado Boulder. Developing </w:t>
+                    <w:t xml:space="preserve">Joint effort with Virginia Tech and University of Colorado Boulder. </w:t>
+                  </w:r>
+                  <w:r>
+                    <w:t>Designed</w:t>
+                  </w:r>
+                  <w:r>
+                    <w:t xml:space="preserve"> </w:t>
                   </w:r>
                   <w:r>
                     <w:t>machine learning frameworks with data fusion to grow "smart" garden alleys in Makassar City, Indonesia</w:t>
@@ -2326,256 +2706,6 @@
                 <w:sz w:val="10"/>
                 <w:szCs w:val="10"/>
               </w:rPr>
-            </w:pPr>
-          </w:p>
-        </w:tc>
-      </w:tr>
-      <w:tr>
-        <w:trPr>
-          <w:trHeight w:val="61"/>
-        </w:trPr>
-        <w:tc>
-          <w:tcPr>
-            <w:tcW w:w="458" w:type="pct"/>
-          </w:tcPr>
-          <w:p>
-            <w:pPr>
-              <w:pStyle w:val="Heading1"/>
-              <w:keepNext w:val="0"/>
-            </w:pPr>
-          </w:p>
-        </w:tc>
-        <w:tc>
-          <w:tcPr>
-            <w:tcW w:w="86" w:type="pct"/>
-          </w:tcPr>
-          <w:p>
-            <w:pPr>
-              <w:rPr>
-                <w:sz w:val="10"/>
-                <w:szCs w:val="10"/>
-              </w:rPr>
-            </w:pPr>
-          </w:p>
-        </w:tc>
-        <w:tc>
-          <w:tcPr>
-            <w:tcW w:w="4456" w:type="pct"/>
-          </w:tcPr>
-          <w:tbl>
-            <w:tblPr>
-              <w:tblStyle w:val="TableGrid"/>
-              <w:tblW w:w="9620" w:type="dxa"/>
-              <w:tblInd w:w="5" w:type="dxa"/>
-              <w:tblBorders>
-                <w:top w:val="none" w:sz="0" w:space="0" w:color="auto"/>
-                <w:left w:val="none" w:sz="0" w:space="0" w:color="auto"/>
-                <w:bottom w:val="none" w:sz="0" w:space="0" w:color="auto"/>
-                <w:right w:val="none" w:sz="0" w:space="0" w:color="auto"/>
-                <w:insideH w:val="none" w:sz="0" w:space="0" w:color="auto"/>
-                <w:insideV w:val="none" w:sz="0" w:space="0" w:color="auto"/>
-              </w:tblBorders>
-              <w:tblLayout w:type="fixed"/>
-              <w:tblCellMar>
-                <w:left w:w="0" w:type="dxa"/>
-                <w:right w:w="0" w:type="dxa"/>
-              </w:tblCellMar>
-              <w:tblLook w:val="04A0" w:firstRow="1" w:lastRow="0" w:firstColumn="1" w:lastColumn="0" w:noHBand="0" w:noVBand="1"/>
-            </w:tblPr>
-            <w:tblGrid>
-              <w:gridCol w:w="8092"/>
-              <w:gridCol w:w="1528"/>
-            </w:tblGrid>
-            <w:tr>
-              <w:tc>
-                <w:tcPr>
-                  <w:tcW w:w="4206" w:type="pct"/>
-                </w:tcPr>
-                <w:p>
-                  <w:pPr>
-                    <w:pStyle w:val="Heading2"/>
-                    <w:keepNext w:val="0"/>
-                  </w:pPr>
-                  <w:proofErr w:type="spellStart"/>
-                  <w:r>
-                    <w:t>SmartStockRL</w:t>
-                  </w:r>
-                  <w:proofErr w:type="spellEnd"/>
-                  <w:r>
-                    <w:t>: Intelligent Stock Trading using Traditional and Deep Q-Learning</w:t>
-                  </w:r>
-                </w:p>
-              </w:tc>
-              <w:tc>
-                <w:tcPr>
-                  <w:tcW w:w="794" w:type="pct"/>
-                </w:tcPr>
-                <w:p>
-                  <w:pPr>
-                    <w:pStyle w:val="Dates"/>
-                    <w:keepNext w:val="0"/>
-                  </w:pPr>
-                  <w:r>
-                    <w:t>[ 10/2021 – 12/</w:t>
-                  </w:r>
-                  <w:proofErr w:type="gramStart"/>
-                  <w:r>
-                    <w:t>2021 ]</w:t>
-                  </w:r>
-                  <w:proofErr w:type="gramEnd"/>
-                </w:p>
-              </w:tc>
-            </w:tr>
-            <w:tr>
-              <w:tc>
-                <w:tcPr>
-                  <w:tcW w:w="5000" w:type="pct"/>
-                  <w:gridSpan w:val="2"/>
-                </w:tcPr>
-                <w:p>
-                  <w:pPr>
-                    <w:pStyle w:val="Content"/>
-                  </w:pPr>
-                  <w:r>
-                    <w:t xml:space="preserve">Research effort exploring the application of traditional and deep Q-learning Reinforcement Learning (RL) algorithms in dynamic stock trading environments. Developed both model-based and model-free Q-learning algorithms in conjunction with a custom stock simulation environment in </w:t>
-                  </w:r>
-                  <w:proofErr w:type="spellStart"/>
-                  <w:r>
-                    <w:t>OpenAI</w:t>
-                  </w:r>
-                  <w:proofErr w:type="spellEnd"/>
-                  <w:r>
-                    <w:t xml:space="preserve"> Gym.</w:t>
-                  </w:r>
-                </w:p>
-              </w:tc>
-            </w:tr>
-          </w:tbl>
-          <w:p>
-            <w:pPr>
-              <w:pStyle w:val="Heading2"/>
-              <w:keepNext w:val="0"/>
-            </w:pPr>
-          </w:p>
-        </w:tc>
-      </w:tr>
-      <w:tr>
-        <w:trPr>
-          <w:trHeight w:val="61"/>
-        </w:trPr>
-        <w:tc>
-          <w:tcPr>
-            <w:tcW w:w="458" w:type="pct"/>
-          </w:tcPr>
-          <w:p>
-            <w:pPr>
-              <w:pStyle w:val="Heading1"/>
-              <w:keepNext w:val="0"/>
-            </w:pPr>
-          </w:p>
-        </w:tc>
-        <w:tc>
-          <w:tcPr>
-            <w:tcW w:w="86" w:type="pct"/>
-          </w:tcPr>
-          <w:p>
-            <w:pPr>
-              <w:rPr>
-                <w:sz w:val="10"/>
-                <w:szCs w:val="10"/>
-              </w:rPr>
-            </w:pPr>
-          </w:p>
-        </w:tc>
-        <w:tc>
-          <w:tcPr>
-            <w:tcW w:w="4456" w:type="pct"/>
-          </w:tcPr>
-          <w:tbl>
-            <w:tblPr>
-              <w:tblStyle w:val="TableGrid"/>
-              <w:tblW w:w="9620" w:type="dxa"/>
-              <w:tblInd w:w="5" w:type="dxa"/>
-              <w:tblBorders>
-                <w:top w:val="none" w:sz="0" w:space="0" w:color="auto"/>
-                <w:left w:val="none" w:sz="0" w:space="0" w:color="auto"/>
-                <w:bottom w:val="none" w:sz="0" w:space="0" w:color="auto"/>
-                <w:right w:val="none" w:sz="0" w:space="0" w:color="auto"/>
-                <w:insideH w:val="none" w:sz="0" w:space="0" w:color="auto"/>
-                <w:insideV w:val="none" w:sz="0" w:space="0" w:color="auto"/>
-              </w:tblBorders>
-              <w:tblLayout w:type="fixed"/>
-              <w:tblCellMar>
-                <w:left w:w="0" w:type="dxa"/>
-                <w:right w:w="0" w:type="dxa"/>
-              </w:tblCellMar>
-              <w:tblLook w:val="04A0" w:firstRow="1" w:lastRow="0" w:firstColumn="1" w:lastColumn="0" w:noHBand="0" w:noVBand="1"/>
-            </w:tblPr>
-            <w:tblGrid>
-              <w:gridCol w:w="8187"/>
-              <w:gridCol w:w="1433"/>
-            </w:tblGrid>
-            <w:tr>
-              <w:tc>
-                <w:tcPr>
-                  <w:tcW w:w="4255" w:type="pct"/>
-                </w:tcPr>
-                <w:p>
-                  <w:pPr>
-                    <w:pStyle w:val="Heading2"/>
-                    <w:keepNext w:val="0"/>
-                  </w:pPr>
-                  <w:proofErr w:type="spellStart"/>
-                  <w:r>
-                    <w:t>LyricAI</w:t>
-                  </w:r>
-                  <w:proofErr w:type="spellEnd"/>
-                  <w:r>
-                    <w:t>: Using LSTMs to Write Religious Music</w:t>
-                  </w:r>
-                </w:p>
-              </w:tc>
-              <w:tc>
-                <w:tcPr>
-                  <w:tcW w:w="745" w:type="pct"/>
-                </w:tcPr>
-                <w:p>
-                  <w:pPr>
-                    <w:pStyle w:val="Dates"/>
-                    <w:keepNext w:val="0"/>
-                  </w:pPr>
-                  <w:r>
-                    <w:t>[ 4/2021 – 5/</w:t>
-                  </w:r>
-                  <w:proofErr w:type="gramStart"/>
-                  <w:r>
-                    <w:t>2021 ]</w:t>
-                  </w:r>
-                  <w:proofErr w:type="gramEnd"/>
-                </w:p>
-              </w:tc>
-            </w:tr>
-            <w:tr>
-              <w:tc>
-                <w:tcPr>
-                  <w:tcW w:w="5000" w:type="pct"/>
-                  <w:gridSpan w:val="2"/>
-                </w:tcPr>
-                <w:p>
-                  <w:pPr>
-                    <w:pStyle w:val="Content"/>
-                  </w:pPr>
-                  <w:r>
-                    <w:t>Joint research effort exploring the ethical implications of AI-generated religious song lyrics. Developed two Recurrent Neural Network (RNN) architectures fusing Long Short-Term Memory (LSTM) and Encoder/Decoder models for pure next-word prediction and syllable-count next-word prediction natural language processing (NLP) tasks.</w:t>
-                  </w:r>
-                </w:p>
-              </w:tc>
-            </w:tr>
-          </w:tbl>
-          <w:p>
-            <w:pPr>
-              <w:pStyle w:val="Heading2"/>
-              <w:keepNext w:val="0"/>
             </w:pPr>
           </w:p>
         </w:tc>
@@ -2771,7 +2901,7 @@
                   <w:r>
                     <w:t xml:space="preserve">Website: </w:t>
                   </w:r>
-                  <w:hyperlink r:id="rId11" w:history="1">
+                  <w:hyperlink r:id="rId14" w:history="1">
                     <w:r>
                       <w:rPr>
                         <w:rStyle w:val="Hyperlink"/>
@@ -2811,7 +2941,7 @@
                   <w:r>
                     <w:t xml:space="preserve">LinkedIn: </w:t>
                   </w:r>
-                  <w:hyperlink r:id="rId12" w:history="1">
+                  <w:hyperlink r:id="rId15" w:history="1">
                     <w:r>
                       <w:rPr>
                         <w:rStyle w:val="Hyperlink"/>
@@ -2916,6 +3046,127 @@
             <w:r>
               <w:t>Projects Continued</w:t>
             </w:r>
+          </w:p>
+        </w:tc>
+        <w:tc>
+          <w:tcPr>
+            <w:tcW w:w="86" w:type="pct"/>
+          </w:tcPr>
+          <w:p>
+            <w:pPr>
+              <w:rPr>
+                <w:sz w:val="10"/>
+                <w:szCs w:val="10"/>
+              </w:rPr>
+            </w:pPr>
+          </w:p>
+        </w:tc>
+        <w:tc>
+          <w:tcPr>
+            <w:tcW w:w="4456" w:type="pct"/>
+          </w:tcPr>
+          <w:tbl>
+            <w:tblPr>
+              <w:tblStyle w:val="TableGrid"/>
+              <w:tblW w:w="9620" w:type="dxa"/>
+              <w:tblInd w:w="5" w:type="dxa"/>
+              <w:tblBorders>
+                <w:top w:val="none" w:sz="0" w:space="0" w:color="auto"/>
+                <w:left w:val="none" w:sz="0" w:space="0" w:color="auto"/>
+                <w:bottom w:val="none" w:sz="0" w:space="0" w:color="auto"/>
+                <w:right w:val="none" w:sz="0" w:space="0" w:color="auto"/>
+                <w:insideH w:val="none" w:sz="0" w:space="0" w:color="auto"/>
+                <w:insideV w:val="none" w:sz="0" w:space="0" w:color="auto"/>
+              </w:tblBorders>
+              <w:tblLayout w:type="fixed"/>
+              <w:tblCellMar>
+                <w:left w:w="0" w:type="dxa"/>
+                <w:right w:w="0" w:type="dxa"/>
+              </w:tblCellMar>
+              <w:tblLook w:val="04A0" w:firstRow="1" w:lastRow="0" w:firstColumn="1" w:lastColumn="0" w:noHBand="0" w:noVBand="1"/>
+            </w:tblPr>
+            <w:tblGrid>
+              <w:gridCol w:w="8092"/>
+              <w:gridCol w:w="1528"/>
+            </w:tblGrid>
+            <w:tr>
+              <w:tc>
+                <w:tcPr>
+                  <w:tcW w:w="4206" w:type="pct"/>
+                </w:tcPr>
+                <w:p>
+                  <w:pPr>
+                    <w:pStyle w:val="Heading2"/>
+                    <w:keepNext w:val="0"/>
+                  </w:pPr>
+                  <w:proofErr w:type="spellStart"/>
+                  <w:r>
+                    <w:t>SmartStockRL</w:t>
+                  </w:r>
+                  <w:proofErr w:type="spellEnd"/>
+                  <w:r>
+                    <w:t>: Intelligent Stock Trading using Traditional and Deep Q-Learning</w:t>
+                  </w:r>
+                </w:p>
+              </w:tc>
+              <w:tc>
+                <w:tcPr>
+                  <w:tcW w:w="794" w:type="pct"/>
+                </w:tcPr>
+                <w:p>
+                  <w:pPr>
+                    <w:pStyle w:val="Dates"/>
+                    <w:keepNext w:val="0"/>
+                  </w:pPr>
+                  <w:r>
+                    <w:t>[ 10/2021 – 12/</w:t>
+                  </w:r>
+                  <w:proofErr w:type="gramStart"/>
+                  <w:r>
+                    <w:t>2021 ]</w:t>
+                  </w:r>
+                  <w:proofErr w:type="gramEnd"/>
+                </w:p>
+              </w:tc>
+            </w:tr>
+            <w:tr>
+              <w:tc>
+                <w:tcPr>
+                  <w:tcW w:w="5000" w:type="pct"/>
+                  <w:gridSpan w:val="2"/>
+                </w:tcPr>
+                <w:p>
+                  <w:pPr>
+                    <w:pStyle w:val="Content"/>
+                  </w:pPr>
+                  <w:r>
+                    <w:t>Research effort exploring the application of traditional and deep Q-learning Reinforcement Learning (RL) algorithms in dynamic stock trading environments. Developed both model-based and model-free Q-learning algorithms in conjunction with a custom stock simulation environment in OpenAI Gym.</w:t>
+                  </w:r>
+                </w:p>
+              </w:tc>
+            </w:tr>
+          </w:tbl>
+          <w:p>
+            <w:pPr>
+              <w:pStyle w:val="Heading2"/>
+              <w:keepNext w:val="0"/>
+            </w:pPr>
+          </w:p>
+        </w:tc>
+      </w:tr>
+      <w:tr>
+        <w:trPr>
+          <w:trHeight w:val="61"/>
+        </w:trPr>
+        <w:tc>
+          <w:tcPr>
+            <w:tcW w:w="458" w:type="pct"/>
+          </w:tcPr>
+          <w:p>
+            <w:pPr>
+              <w:pStyle w:val="Heading1"/>
+              <w:keepNext w:val="0"/>
+            </w:pPr>
           </w:p>
         </w:tc>
         <w:tc>
@@ -2969,8 +3220,13 @@
                     <w:pStyle w:val="Heading2"/>
                     <w:keepNext w:val="0"/>
                   </w:pPr>
-                  <w:r>
-                    <w:t>Capstone: MITRE</w:t>
+                  <w:proofErr w:type="spellStart"/>
+                  <w:r>
+                    <w:t>LyricAI</w:t>
+                  </w:r>
+                  <w:proofErr w:type="spellEnd"/>
+                  <w:r>
+                    <w:t>: Using LSTMs to Write Religious Music</w:t>
                   </w:r>
                 </w:p>
               </w:tc>
@@ -2984,11 +3240,11 @@
                     <w:keepNext w:val="0"/>
                   </w:pPr>
                   <w:r>
-                    <w:t>[ 8/2016 – 12/</w:t>
+                    <w:t>[ 4/2021 – 5/</w:t>
                   </w:r>
                   <w:proofErr w:type="gramStart"/>
                   <w:r>
-                    <w:t>2016 ]</w:t>
+                    <w:t>2021 ]</w:t>
                   </w:r>
                   <w:proofErr w:type="gramEnd"/>
                 </w:p>
@@ -3005,7 +3261,7 @@
                     <w:pStyle w:val="Content"/>
                   </w:pPr>
                   <w:r>
-                    <w:t>Created ‘ERIS’, a wearable emergency responder information system for first responders in the field. Developed companion applications for Android mobile, Android Wear-powered Moto 360 smartwatch, and Android-powered Recon Jet heads-up display. Collaborated in a 5-person team using face-to-face and virtual meetings. Employed use of GitHub for version control. Learned ethnography and project demonstration techniques towards both technical and non-technical audiences.</w:t>
+                    <w:t>Joint research effort exploring the ethical implications of AI-generated religious song lyrics. Developed two Recurrent Neural Network (RNN) architectures fusing Long Short-Term Memory (LSTM) and Encoder/Decoder models for pure next-word prediction and syllable-count next-word prediction natural language processing (NLP) tasks.</w:t>
                   </w:r>
                 </w:p>
               </w:tc>
@@ -3027,61 +3283,6 @@
           <w:tcPr>
             <w:tcW w:w="458" w:type="pct"/>
           </w:tcPr>
-          <w:p>
-            <w:pPr>
-              <w:pStyle w:val="Heading1"/>
-              <w:keepNext w:val="0"/>
-              <w:rPr>
-                <w:sz w:val="10"/>
-                <w:szCs w:val="20"/>
-              </w:rPr>
-            </w:pPr>
-          </w:p>
-        </w:tc>
-        <w:tc>
-          <w:tcPr>
-            <w:tcW w:w="86" w:type="pct"/>
-          </w:tcPr>
-          <w:p>
-            <w:pPr>
-              <w:rPr>
-                <w:sz w:val="10"/>
-                <w:szCs w:val="20"/>
-              </w:rPr>
-            </w:pPr>
-          </w:p>
-        </w:tc>
-        <w:tc>
-          <w:tcPr>
-            <w:tcW w:w="4456" w:type="pct"/>
-          </w:tcPr>
-          <w:p>
-            <w:pPr>
-              <w:pStyle w:val="Element"/>
-              <w:keepNext w:val="0"/>
-              <w:rPr>
-                <w:rFonts w:asciiTheme="majorHAnsi" w:hAnsiTheme="majorHAnsi"/>
-                <w:sz w:val="10"/>
-                <w:szCs w:val="20"/>
-              </w:rPr>
-            </w:pPr>
-          </w:p>
-        </w:tc>
-      </w:tr>
-      <w:tr>
-        <w:trPr>
-          <w:trHeight w:val="61"/>
-        </w:trPr>
-        <w:tc>
-          <w:tcPr>
-            <w:tcW w:w="458" w:type="pct"/>
-          </w:tcPr>
-          <w:p>
-            <w:pPr>
-              <w:pStyle w:val="Heading1"/>
-              <w:keepNext w:val="0"/>
-            </w:pPr>
-          </w:p>
           <w:p>
             <w:pPr>
               <w:pStyle w:val="Heading1"/>
@@ -3141,6 +3342,128 @@
                     <w:keepNext w:val="0"/>
                   </w:pPr>
                   <w:r>
+                    <w:t>Capstone: MITRE</w:t>
+                  </w:r>
+                </w:p>
+              </w:tc>
+              <w:tc>
+                <w:tcPr>
+                  <w:tcW w:w="745" w:type="pct"/>
+                </w:tcPr>
+                <w:p>
+                  <w:pPr>
+                    <w:pStyle w:val="Dates"/>
+                    <w:keepNext w:val="0"/>
+                  </w:pPr>
+                  <w:r>
+                    <w:t>[ 8/2016 – 12/</w:t>
+                  </w:r>
+                  <w:proofErr w:type="gramStart"/>
+                  <w:r>
+                    <w:t>2016 ]</w:t>
+                  </w:r>
+                  <w:proofErr w:type="gramEnd"/>
+                </w:p>
+              </w:tc>
+            </w:tr>
+            <w:tr>
+              <w:tc>
+                <w:tcPr>
+                  <w:tcW w:w="5000" w:type="pct"/>
+                  <w:gridSpan w:val="2"/>
+                </w:tcPr>
+                <w:p>
+                  <w:pPr>
+                    <w:pStyle w:val="Content"/>
+                  </w:pPr>
+                  <w:r>
+                    <w:t>Created ‘ERIS’, a wearable emergency responder information system for first responders in the field. Developed companion applications for Android mobile, Android Wear-powered Moto 360 smartwatch, and Android-powered Recon Jet heads-up display. Collaborated in a 5-person team using face-to-face and virtual meetings. Employed use of GitHub for version control. Learned ethnography and project demonstration techniques towards both technical and non-technical audiences.</w:t>
+                  </w:r>
+                </w:p>
+              </w:tc>
+            </w:tr>
+          </w:tbl>
+          <w:p>
+            <w:pPr>
+              <w:pStyle w:val="Heading2"/>
+              <w:keepNext w:val="0"/>
+            </w:pPr>
+          </w:p>
+        </w:tc>
+      </w:tr>
+      <w:tr>
+        <w:trPr>
+          <w:trHeight w:val="61"/>
+        </w:trPr>
+        <w:tc>
+          <w:tcPr>
+            <w:tcW w:w="458" w:type="pct"/>
+          </w:tcPr>
+          <w:p>
+            <w:pPr>
+              <w:pStyle w:val="Heading1"/>
+              <w:keepNext w:val="0"/>
+            </w:pPr>
+          </w:p>
+          <w:p>
+            <w:pPr>
+              <w:pStyle w:val="Heading1"/>
+              <w:keepNext w:val="0"/>
+            </w:pPr>
+          </w:p>
+        </w:tc>
+        <w:tc>
+          <w:tcPr>
+            <w:tcW w:w="86" w:type="pct"/>
+          </w:tcPr>
+          <w:p>
+            <w:pPr>
+              <w:rPr>
+                <w:sz w:val="10"/>
+                <w:szCs w:val="10"/>
+              </w:rPr>
+            </w:pPr>
+          </w:p>
+        </w:tc>
+        <w:tc>
+          <w:tcPr>
+            <w:tcW w:w="4456" w:type="pct"/>
+          </w:tcPr>
+          <w:tbl>
+            <w:tblPr>
+              <w:tblStyle w:val="TableGrid"/>
+              <w:tblW w:w="9620" w:type="dxa"/>
+              <w:tblInd w:w="5" w:type="dxa"/>
+              <w:tblBorders>
+                <w:top w:val="none" w:sz="0" w:space="0" w:color="auto"/>
+                <w:left w:val="none" w:sz="0" w:space="0" w:color="auto"/>
+                <w:bottom w:val="none" w:sz="0" w:space="0" w:color="auto"/>
+                <w:right w:val="none" w:sz="0" w:space="0" w:color="auto"/>
+                <w:insideH w:val="none" w:sz="0" w:space="0" w:color="auto"/>
+                <w:insideV w:val="none" w:sz="0" w:space="0" w:color="auto"/>
+              </w:tblBorders>
+              <w:tblLayout w:type="fixed"/>
+              <w:tblCellMar>
+                <w:left w:w="0" w:type="dxa"/>
+                <w:right w:w="0" w:type="dxa"/>
+              </w:tblCellMar>
+              <w:tblLook w:val="04A0" w:firstRow="1" w:lastRow="0" w:firstColumn="1" w:lastColumn="0" w:noHBand="0" w:noVBand="1"/>
+            </w:tblPr>
+            <w:tblGrid>
+              <w:gridCol w:w="8187"/>
+              <w:gridCol w:w="1433"/>
+            </w:tblGrid>
+            <w:tr>
+              <w:tc>
+                <w:tcPr>
+                  <w:tcW w:w="4255" w:type="pct"/>
+                </w:tcPr>
+                <w:p>
+                  <w:pPr>
+                    <w:pStyle w:val="Heading2"/>
+                    <w:keepNext w:val="0"/>
+                  </w:pPr>
+                  <w:r>
                     <w:t>Capstone: General Motors &amp; VTTI</w:t>
                   </w:r>
                 </w:p>
@@ -3578,8 +3901,8 @@
               <w:tblLook w:val="04A0" w:firstRow="1" w:lastRow="0" w:firstColumn="1" w:lastColumn="0" w:noHBand="0" w:noVBand="1"/>
             </w:tblPr>
             <w:tblGrid>
-              <w:gridCol w:w="2966"/>
-              <w:gridCol w:w="3680"/>
+              <w:gridCol w:w="3220"/>
+              <w:gridCol w:w="3426"/>
               <w:gridCol w:w="2988"/>
             </w:tblGrid>
             <w:tr>
@@ -3589,7 +3912,7 @@
               </w:trPr>
               <w:tc>
                 <w:tcPr>
-                  <w:tcW w:w="1539" w:type="pct"/>
+                  <w:tcW w:w="1671" w:type="pct"/>
                 </w:tcPr>
                 <w:p>
                   <w:pPr>
@@ -3609,7 +3932,7 @@
               </w:tc>
               <w:tc>
                 <w:tcPr>
-                  <w:tcW w:w="1910" w:type="pct"/>
+                  <w:tcW w:w="1778" w:type="pct"/>
                 </w:tcPr>
                 <w:p>
                   <w:pPr>
@@ -3624,6 +3947,12 @@
                       <w:rFonts w:asciiTheme="majorHAnsi" w:hAnsiTheme="majorHAnsi"/>
                     </w:rPr>
                     <w:t>APIs / Frameworks / Packages</w:t>
+                  </w:r>
+                  <w:r>
+                    <w:rPr>
+                      <w:rFonts w:asciiTheme="majorHAnsi" w:hAnsiTheme="majorHAnsi"/>
+                    </w:rPr>
+                    <w:t xml:space="preserve"> / Tools</w:t>
                   </w:r>
                 </w:p>
               </w:tc>
@@ -3634,7 +3963,7 @@
               </w:trPr>
               <w:tc>
                 <w:tcPr>
-                  <w:tcW w:w="1539" w:type="pct"/>
+                  <w:tcW w:w="1671" w:type="pct"/>
                 </w:tcPr>
                 <w:p>
                   <w:pPr>
@@ -3643,7 +3972,7 @@
                       <w:ilvl w:val="0"/>
                       <w:numId w:val="12"/>
                     </w:numPr>
-                    <w:ind w:left="451" w:hanging="270"/>
+                    <w:ind w:left="345" w:hanging="164"/>
                   </w:pPr>
                   <w:r>
                     <w:t>Python</w:t>
@@ -3656,10 +3985,13 @@
                       <w:ilvl w:val="0"/>
                       <w:numId w:val="12"/>
                     </w:numPr>
-                    <w:ind w:left="451" w:hanging="270"/>
+                    <w:ind w:left="345" w:hanging="164"/>
                   </w:pPr>
                   <w:r>
                     <w:t>C / C++</w:t>
+                  </w:r>
+                  <w:r>
+                    <w:t xml:space="preserve"> / C#</w:t>
                   </w:r>
                 </w:p>
                 <w:p>
@@ -3669,10 +4001,10 @@
                       <w:ilvl w:val="0"/>
                       <w:numId w:val="12"/>
                     </w:numPr>
-                    <w:ind w:left="451" w:hanging="270"/>
-                  </w:pPr>
-                  <w:r>
-                    <w:t>JavaScript / Java</w:t>
+                    <w:ind w:left="345" w:hanging="164"/>
+                  </w:pPr>
+                  <w:r>
+                    <w:t>MATLAB</w:t>
                   </w:r>
                 </w:p>
                 <w:p>
@@ -3682,13 +4014,29 @@
                       <w:ilvl w:val="0"/>
                       <w:numId w:val="12"/>
                     </w:numPr>
-                    <w:ind w:left="451" w:hanging="270"/>
-                  </w:pPr>
-                  <w:proofErr w:type="spellStart"/>
-                  <w:r>
-                    <w:t>Matlab</w:t>
-                  </w:r>
-                  <w:proofErr w:type="spellEnd"/>
+                    <w:ind w:left="345" w:hanging="164"/>
+                  </w:pPr>
+                  <w:r>
+                    <w:t xml:space="preserve">JavaScript / </w:t>
+                  </w:r>
+                  <w:r>
+                    <w:t>Type</w:t>
+                  </w:r>
+                  <w:r>
+                    <w:t>S</w:t>
+                  </w:r>
+                  <w:r>
+                    <w:t xml:space="preserve">cript / </w:t>
+                  </w:r>
+                  <w:r>
+                    <w:t>HTML</w:t>
+                  </w:r>
+                  <w:r>
+                    <w:t xml:space="preserve"> / </w:t>
+                  </w:r>
+                  <w:r>
+                    <w:t>CSS</w:t>
+                  </w:r>
                 </w:p>
                 <w:p>
                   <w:pPr>
@@ -3697,10 +4045,10 @@
                       <w:ilvl w:val="0"/>
                       <w:numId w:val="12"/>
                     </w:numPr>
-                    <w:ind w:left="451" w:hanging="270"/>
-                  </w:pPr>
-                  <w:r>
-                    <w:t>LaTeX</w:t>
+                    <w:ind w:left="345" w:hanging="164"/>
+                  </w:pPr>
+                  <w:r>
+                    <w:t>Java</w:t>
                   </w:r>
                 </w:p>
                 <w:p>
@@ -3710,10 +4058,10 @@
                       <w:ilvl w:val="0"/>
                       <w:numId w:val="12"/>
                     </w:numPr>
-                    <w:ind w:left="451" w:hanging="270"/>
-                  </w:pPr>
-                  <w:r>
-                    <w:t>SQL</w:t>
+                    <w:ind w:left="345" w:hanging="164"/>
+                  </w:pPr>
+                  <w:r>
+                    <w:t>Rust</w:t>
                   </w:r>
                 </w:p>
                 <w:p>
@@ -3723,10 +4071,10 @@
                       <w:ilvl w:val="0"/>
                       <w:numId w:val="12"/>
                     </w:numPr>
-                    <w:ind w:left="451" w:hanging="270"/>
-                  </w:pPr>
-                  <w:r>
-                    <w:t>HTML</w:t>
+                    <w:ind w:left="345" w:hanging="164"/>
+                  </w:pPr>
+                  <w:r>
+                    <w:t>Go</w:t>
                   </w:r>
                 </w:p>
                 <w:p>
@@ -3736,10 +4084,10 @@
                       <w:ilvl w:val="0"/>
                       <w:numId w:val="12"/>
                     </w:numPr>
-                    <w:ind w:left="451" w:hanging="270"/>
-                  </w:pPr>
-                  <w:r>
-                    <w:t>CSS</w:t>
+                    <w:ind w:left="345" w:hanging="164"/>
+                  </w:pPr>
+                  <w:r>
+                    <w:t>Fortran</w:t>
                   </w:r>
                 </w:p>
                 <w:p>
@@ -3749,12 +4097,18 @@
                       <w:ilvl w:val="0"/>
                       <w:numId w:val="12"/>
                     </w:numPr>
-                    <w:ind w:left="451" w:hanging="270"/>
-                  </w:pPr>
-                  <w:r>
-                    <w:t>Rust</w:t>
-                  </w:r>
-                </w:p>
+                    <w:ind w:left="345" w:hanging="164"/>
+                  </w:pPr>
+                  <w:r>
+                    <w:t>LaTeX</w:t>
+                  </w:r>
+                </w:p>
+              </w:tc>
+              <w:tc>
+                <w:tcPr>
+                  <w:tcW w:w="3329" w:type="pct"/>
+                  <w:gridSpan w:val="2"/>
+                </w:tcPr>
                 <w:p>
                   <w:pPr>
                     <w:pStyle w:val="Content"/>
@@ -3762,10 +4116,136 @@
                       <w:ilvl w:val="0"/>
                       <w:numId w:val="12"/>
                     </w:numPr>
-                    <w:ind w:left="451" w:hanging="270"/>
-                  </w:pPr>
-                  <w:r>
-                    <w:t>Golang</w:t>
+                    <w:ind w:left="368" w:hanging="187"/>
+                  </w:pPr>
+                  <w:r>
+                    <w:rPr>
+                      <w:b/>
+                      <w:bCs/>
+                    </w:rPr>
+                    <w:t>Python packages</w:t>
+                  </w:r>
+                  <w:r>
+                    <w:t>:</w:t>
+                  </w:r>
+                  <w:r>
+                    <w:t xml:space="preserve">  </w:t>
+                  </w:r>
+                  <w:proofErr w:type="spellStart"/>
+                  <w:r>
+                    <w:t>Qiskit</w:t>
+                  </w:r>
+                  <w:proofErr w:type="spellEnd"/>
+                  <w:r>
+                    <w:t xml:space="preserve"> / </w:t>
+                  </w:r>
+                  <w:proofErr w:type="spellStart"/>
+                  <w:r>
+                    <w:t>Cirq</w:t>
+                  </w:r>
+                  <w:proofErr w:type="spellEnd"/>
+                  <w:r>
+                    <w:t xml:space="preserve"> / </w:t>
+                  </w:r>
+                  <w:proofErr w:type="spellStart"/>
+                  <w:r>
+                    <w:t>Penny</w:t>
+                  </w:r>
+                  <w:r>
+                    <w:t>L</w:t>
+                  </w:r>
+                  <w:r>
+                    <w:t>ane</w:t>
+                  </w:r>
+                  <w:proofErr w:type="spellEnd"/>
+                  <w:r>
+                    <w:t xml:space="preserve"> / </w:t>
+                  </w:r>
+                  <w:r>
+                    <w:t xml:space="preserve">TensorFlow / </w:t>
+                  </w:r>
+                  <w:proofErr w:type="spellStart"/>
+                  <w:r>
+                    <w:t>PyTorch</w:t>
+                  </w:r>
+                  <w:proofErr w:type="spellEnd"/>
+                  <w:r>
+                    <w:t xml:space="preserve"> / </w:t>
+                  </w:r>
+                  <w:r>
+                    <w:t xml:space="preserve">Gymnasium </w:t>
+                  </w:r>
+                  <w:r>
+                    <w:br/>
+                  </w:r>
+                  <w:r>
+                    <w:t xml:space="preserve">/ </w:t>
+                  </w:r>
+                  <w:r>
+                    <w:t xml:space="preserve">NumPy / Pandas / SciPy / Scikit-Learn / Matplotlib / Seaborn / Flask / </w:t>
+                  </w:r>
+                  <w:proofErr w:type="spellStart"/>
+                  <w:r>
+                    <w:t>NetworkX</w:t>
+                  </w:r>
+                  <w:proofErr w:type="spellEnd"/>
+                  <w:r>
+                    <w:t xml:space="preserve"> </w:t>
+                  </w:r>
+                  <w:r>
+                    <w:br/>
+                  </w:r>
+                  <w:r>
+                    <w:t xml:space="preserve">/ </w:t>
+                  </w:r>
+                  <w:proofErr w:type="spellStart"/>
+                  <w:r>
+                    <w:t>BeautifulSoup</w:t>
+                  </w:r>
+                  <w:proofErr w:type="spellEnd"/>
+                  <w:r>
+                    <w:t xml:space="preserve"> / OpenCV / Pillow / </w:t>
+                  </w:r>
+                  <w:proofErr w:type="spellStart"/>
+                  <w:r>
+                    <w:t>PyQt</w:t>
+                  </w:r>
+                  <w:proofErr w:type="spellEnd"/>
+                  <w:r>
+                    <w:t xml:space="preserve"> / </w:t>
+                  </w:r>
+                  <w:proofErr w:type="spellStart"/>
+                  <w:r>
+                    <w:t>Pytest</w:t>
+                  </w:r>
+                  <w:proofErr w:type="spellEnd"/>
+                  <w:r>
+                    <w:t xml:space="preserve"> / </w:t>
+                  </w:r>
+                  <w:proofErr w:type="spellStart"/>
+                  <w:r>
+                    <w:t>Pipenv</w:t>
+                  </w:r>
+                  <w:proofErr w:type="spellEnd"/>
+                  <w:r>
+                    <w:t xml:space="preserve"> / </w:t>
+                  </w:r>
+                  <w:proofErr w:type="spellStart"/>
+                  <w:r>
+                    <w:t>Pyenv</w:t>
+                  </w:r>
+                  <w:proofErr w:type="spellEnd"/>
+                  <w:r>
+                    <w:t xml:space="preserve"> / Requests</w:t>
+                  </w:r>
+                  <w:r>
+                    <w:t xml:space="preserve"> </w:t>
+                  </w:r>
+                  <w:r>
+                    <w:br/>
+                  </w:r>
+                  <w:r>
+                    <w:t>/ etc.</w:t>
                   </w:r>
                 </w:p>
                 <w:p>
@@ -3775,18 +4255,45 @@
                       <w:ilvl w:val="0"/>
                       <w:numId w:val="12"/>
                     </w:numPr>
-                    <w:ind w:left="451" w:hanging="270"/>
-                  </w:pPr>
-                  <w:r>
-                    <w:t>Fortran</w:t>
-                  </w:r>
-                </w:p>
-              </w:tc>
-              <w:tc>
-                <w:tcPr>
-                  <w:tcW w:w="3461" w:type="pct"/>
-                  <w:gridSpan w:val="2"/>
-                </w:tcPr>
+                    <w:ind w:left="368" w:hanging="187"/>
+                  </w:pPr>
+                  <w:r>
+                    <w:rPr>
+                      <w:b/>
+                      <w:bCs/>
+                    </w:rPr>
+                    <w:t>Web</w:t>
+                  </w:r>
+                  <w:r>
+                    <w:rPr>
+                      <w:b/>
+                      <w:bCs/>
+                    </w:rPr>
+                    <w:t>app</w:t>
+                  </w:r>
+                  <w:r>
+                    <w:rPr>
+                      <w:b/>
+                      <w:bCs/>
+                    </w:rPr>
+                    <w:t xml:space="preserve"> packages</w:t>
+                  </w:r>
+                  <w:r>
+                    <w:t>:</w:t>
+                  </w:r>
+                  <w:r>
+                    <w:t xml:space="preserve">  </w:t>
+                  </w:r>
+                  <w:r>
+                    <w:t>React.js / Electron.js / Cesium.js</w:t>
+                  </w:r>
+                  <w:r>
+                    <w:t xml:space="preserve"> / </w:t>
+                  </w:r>
+                  <w:r>
+                    <w:t>Bootstrap</w:t>
+                  </w:r>
+                </w:p>
                 <w:p>
                   <w:pPr>
                     <w:pStyle w:val="Content"/>
@@ -3794,87 +4301,10 @@
                       <w:ilvl w:val="0"/>
                       <w:numId w:val="12"/>
                     </w:numPr>
-                    <w:ind w:left="451" w:hanging="270"/>
-                  </w:pPr>
-                  <w:r>
-                    <w:t>Python packages:</w:t>
-                  </w:r>
-                </w:p>
-                <w:p>
-                  <w:pPr>
-                    <w:pStyle w:val="Content"/>
-                    <w:numPr>
-                      <w:ilvl w:val="1"/>
-                      <w:numId w:val="12"/>
-                    </w:numPr>
-                    <w:ind w:left="721" w:hanging="270"/>
-                  </w:pPr>
-                  <w:r>
-                    <w:t xml:space="preserve">TensorFlow / </w:t>
-                  </w:r>
-                  <w:proofErr w:type="spellStart"/>
-                  <w:r>
-                    <w:t>PyTorch</w:t>
-                  </w:r>
-                  <w:proofErr w:type="spellEnd"/>
-                  <w:r>
-                    <w:t xml:space="preserve"> / NumPy / Pandas / SciPy / Scikit-Learn / Matplotlib / Seaborn / Flask / </w:t>
-                  </w:r>
-                  <w:proofErr w:type="spellStart"/>
-                  <w:r>
-                    <w:t>NetworkX</w:t>
-                  </w:r>
-                  <w:proofErr w:type="spellEnd"/>
-                  <w:r>
-                    <w:t xml:space="preserve"> / </w:t>
-                  </w:r>
-                  <w:proofErr w:type="spellStart"/>
-                  <w:r>
-                    <w:t>BeautifulSoup</w:t>
-                  </w:r>
-                  <w:proofErr w:type="spellEnd"/>
-                  <w:r>
-                    <w:t xml:space="preserve"> / OpenCV / Pillow / </w:t>
-                  </w:r>
-                  <w:proofErr w:type="spellStart"/>
-                  <w:r>
-                    <w:t>PyQt</w:t>
-                  </w:r>
-                  <w:proofErr w:type="spellEnd"/>
-                  <w:r>
-                    <w:t xml:space="preserve"> / </w:t>
-                  </w:r>
-                  <w:proofErr w:type="spellStart"/>
-                  <w:r>
-                    <w:t>Pytest</w:t>
-                  </w:r>
-                  <w:proofErr w:type="spellEnd"/>
-                  <w:r>
-                    <w:t xml:space="preserve"> / </w:t>
-                  </w:r>
-                  <w:proofErr w:type="spellStart"/>
-                  <w:r>
-                    <w:t>Pipenv</w:t>
-                  </w:r>
-                  <w:proofErr w:type="spellEnd"/>
-                  <w:r>
-                    <w:t xml:space="preserve"> / </w:t>
-                  </w:r>
-                  <w:proofErr w:type="spellStart"/>
-                  <w:r>
-                    <w:t>Pyenv</w:t>
-                  </w:r>
-                  <w:proofErr w:type="spellEnd"/>
-                  <w:r>
-                    <w:t xml:space="preserve"> / Requests / </w:t>
-                  </w:r>
-                  <w:proofErr w:type="spellStart"/>
-                  <w:r>
-                    <w:t>OpenAI</w:t>
-                  </w:r>
-                  <w:proofErr w:type="spellEnd"/>
-                  <w:r>
-                    <w:t xml:space="preserve"> Gym / etc.</w:t>
+                    <w:ind w:left="368" w:hanging="187"/>
+                  </w:pPr>
+                  <w:r>
+                    <w:t>Grafana</w:t>
                   </w:r>
                 </w:p>
                 <w:p>
@@ -3884,142 +4314,7 @@
                       <w:ilvl w:val="0"/>
                       <w:numId w:val="12"/>
                     </w:numPr>
-                    <w:ind w:left="451" w:hanging="270"/>
-                  </w:pPr>
-                  <w:r>
-                    <w:t>Docker</w:t>
-                  </w:r>
-                </w:p>
-                <w:p>
-                  <w:pPr>
-                    <w:pStyle w:val="Content"/>
-                    <w:numPr>
-                      <w:ilvl w:val="0"/>
-                      <w:numId w:val="12"/>
-                    </w:numPr>
-                    <w:ind w:left="451" w:hanging="270"/>
-                  </w:pPr>
-                  <w:r>
-                    <w:t>Kubernetes</w:t>
-                  </w:r>
-                </w:p>
-                <w:p>
-                  <w:pPr>
-                    <w:pStyle w:val="Content"/>
-                    <w:numPr>
-                      <w:ilvl w:val="0"/>
-                      <w:numId w:val="12"/>
-                    </w:numPr>
-                    <w:ind w:left="451" w:hanging="270"/>
-                  </w:pPr>
-                  <w:r>
-                    <w:t>Version control:</w:t>
-                  </w:r>
-                </w:p>
-                <w:p>
-                  <w:pPr>
-                    <w:pStyle w:val="Content"/>
-                    <w:numPr>
-                      <w:ilvl w:val="1"/>
-                      <w:numId w:val="12"/>
-                    </w:numPr>
-                    <w:ind w:left="721" w:hanging="270"/>
-                  </w:pPr>
-                  <w:r>
-                    <w:t>Git / GitHub / GitLab / SVN</w:t>
-                  </w:r>
-                </w:p>
-                <w:p>
-                  <w:pPr>
-                    <w:pStyle w:val="Content"/>
-                    <w:numPr>
-                      <w:ilvl w:val="0"/>
-                      <w:numId w:val="12"/>
-                    </w:numPr>
-                    <w:ind w:left="451" w:hanging="270"/>
-                  </w:pPr>
-                  <w:r>
-                    <w:t>JavaScript packages:</w:t>
-                  </w:r>
-                </w:p>
-                <w:p>
-                  <w:pPr>
-                    <w:pStyle w:val="Content"/>
-                    <w:numPr>
-                      <w:ilvl w:val="1"/>
-                      <w:numId w:val="12"/>
-                    </w:numPr>
-                    <w:ind w:left="721" w:hanging="270"/>
-                  </w:pPr>
-                  <w:r>
-                    <w:t>React.js / Electron.js / Cesium.js</w:t>
-                  </w:r>
-                </w:p>
-                <w:p>
-                  <w:pPr>
-                    <w:pStyle w:val="Content"/>
-                    <w:numPr>
-                      <w:ilvl w:val="0"/>
-                      <w:numId w:val="12"/>
-                    </w:numPr>
-                    <w:ind w:left="451" w:hanging="270"/>
-                  </w:pPr>
-                  <w:r>
-                    <w:t>Databases:</w:t>
-                  </w:r>
-                </w:p>
-                <w:p>
-                  <w:pPr>
-                    <w:pStyle w:val="Content"/>
-                    <w:numPr>
-                      <w:ilvl w:val="1"/>
-                      <w:numId w:val="12"/>
-                    </w:numPr>
-                    <w:ind w:left="721" w:hanging="270"/>
-                  </w:pPr>
-                  <w:proofErr w:type="spellStart"/>
-                  <w:r>
-                    <w:t>InfluxDB</w:t>
-                  </w:r>
-                  <w:proofErr w:type="spellEnd"/>
-                  <w:r>
-                    <w:t xml:space="preserve"> / MongoDB / MySQL / SQLite</w:t>
-                  </w:r>
-                </w:p>
-                <w:p>
-                  <w:pPr>
-                    <w:pStyle w:val="Content"/>
-                    <w:numPr>
-                      <w:ilvl w:val="0"/>
-                      <w:numId w:val="12"/>
-                    </w:numPr>
-                    <w:ind w:left="451" w:hanging="270"/>
-                  </w:pPr>
-                  <w:r>
-                    <w:t>Grafana</w:t>
-                  </w:r>
-                </w:p>
-                <w:p>
-                  <w:pPr>
-                    <w:pStyle w:val="Content"/>
-                    <w:numPr>
-                      <w:ilvl w:val="0"/>
-                      <w:numId w:val="12"/>
-                    </w:numPr>
-                    <w:ind w:left="451" w:hanging="270"/>
-                  </w:pPr>
-                  <w:r>
-                    <w:t>Bootstrap</w:t>
-                  </w:r>
-                </w:p>
-                <w:p>
-                  <w:pPr>
-                    <w:pStyle w:val="Content"/>
-                    <w:numPr>
-                      <w:ilvl w:val="0"/>
-                      <w:numId w:val="12"/>
-                    </w:numPr>
-                    <w:ind w:left="451" w:hanging="270"/>
+                    <w:ind w:left="368" w:hanging="187"/>
                   </w:pPr>
                   <w:r>
                     <w:t>Canvas LMS</w:t>
@@ -4145,8 +4440,8 @@
               <w:tblLook w:val="04A0" w:firstRow="1" w:lastRow="0" w:firstColumn="1" w:lastColumn="0" w:noHBand="0" w:noVBand="1"/>
             </w:tblPr>
             <w:tblGrid>
-              <w:gridCol w:w="2965"/>
-              <w:gridCol w:w="6656"/>
+              <w:gridCol w:w="4840"/>
+              <w:gridCol w:w="4781"/>
               <w:gridCol w:w="4326"/>
             </w:tblGrid>
             <w:tr>
@@ -4156,7 +4451,7 @@
               </w:trPr>
               <w:tc>
                 <w:tcPr>
-                  <w:tcW w:w="1063" w:type="pct"/>
+                  <w:tcW w:w="1735" w:type="pct"/>
                 </w:tcPr>
                 <w:p>
                   <w:pPr>
@@ -4172,11 +4467,17 @@
                     </w:rPr>
                     <w:t>Software</w:t>
                   </w:r>
+                  <w:r>
+                    <w:rPr>
+                      <w:rFonts w:asciiTheme="majorHAnsi" w:hAnsiTheme="majorHAnsi"/>
+                    </w:rPr>
+                    <w:t xml:space="preserve"> Skills</w:t>
+                  </w:r>
                 </w:p>
               </w:tc>
               <w:tc>
                 <w:tcPr>
-                  <w:tcW w:w="2386" w:type="pct"/>
+                  <w:tcW w:w="1714" w:type="pct"/>
                 </w:tcPr>
                 <w:p>
                   <w:pPr>
@@ -4201,7 +4502,7 @@
               </w:trPr>
               <w:tc>
                 <w:tcPr>
-                  <w:tcW w:w="1063" w:type="pct"/>
+                  <w:tcW w:w="1735" w:type="pct"/>
                 </w:tcPr>
                 <w:p>
                   <w:pPr>
@@ -4210,10 +4511,25 @@
                       <w:ilvl w:val="0"/>
                       <w:numId w:val="12"/>
                     </w:numPr>
-                    <w:ind w:left="451" w:hanging="270"/>
-                  </w:pPr>
-                  <w:r>
+                    <w:ind w:left="345" w:hanging="164"/>
+                  </w:pPr>
+                  <w:r>
+                    <w:rPr>
+                      <w:b/>
+                      <w:bCs/>
+                    </w:rPr>
                     <w:t>Microservices</w:t>
+                  </w:r>
+                  <w:r>
+                    <w:t xml:space="preserve">:  Docker / Singularity / </w:t>
+                  </w:r>
+                  <w:proofErr w:type="spellStart"/>
+                  <w:r>
+                    <w:t>Podman</w:t>
+                  </w:r>
+                  <w:proofErr w:type="spellEnd"/>
+                  <w:r>
+                    <w:t xml:space="preserve"> / Kubernetes</w:t>
                   </w:r>
                 </w:p>
                 <w:p>
@@ -4223,10 +4539,10 @@
                       <w:ilvl w:val="0"/>
                       <w:numId w:val="12"/>
                     </w:numPr>
-                    <w:ind w:left="451" w:hanging="270"/>
-                  </w:pPr>
-                  <w:r>
-                    <w:t>Networking</w:t>
+                    <w:ind w:left="345" w:hanging="164"/>
+                  </w:pPr>
+                  <w:r>
+                    <w:t>Continuous Integration and Continuous Delivery (CI/CD)</w:t>
                   </w:r>
                 </w:p>
                 <w:p>
@@ -4236,10 +4552,17 @@
                       <w:ilvl w:val="0"/>
                       <w:numId w:val="12"/>
                     </w:numPr>
-                    <w:ind w:left="451" w:hanging="270"/>
-                  </w:pPr>
-                  <w:r>
-                    <w:t>Linux</w:t>
+                    <w:ind w:left="345" w:hanging="164"/>
+                  </w:pPr>
+                  <w:r>
+                    <w:rPr>
+                      <w:b/>
+                      <w:bCs/>
+                    </w:rPr>
+                    <w:t>Version control</w:t>
+                  </w:r>
+                  <w:r>
+                    <w:t>:  Git / GitHub / GitLab / SVN</w:t>
                   </w:r>
                 </w:p>
                 <w:p>
@@ -4249,10 +4572,48 @@
                       <w:ilvl w:val="0"/>
                       <w:numId w:val="12"/>
                     </w:numPr>
-                    <w:ind w:left="451" w:hanging="270"/>
-                  </w:pPr>
-                  <w:r>
-                    <w:t>macOS</w:t>
+                    <w:ind w:left="345" w:hanging="164"/>
+                  </w:pPr>
+                  <w:r>
+                    <w:rPr>
+                      <w:b/>
+                      <w:bCs/>
+                    </w:rPr>
+                    <w:t>Databases</w:t>
+                  </w:r>
+                  <w:r>
+                    <w:t>:</w:t>
+                  </w:r>
+                  <w:r>
+                    <w:t xml:space="preserve"> </w:t>
+                  </w:r>
+                  <w:r>
+                    <w:t xml:space="preserve"> </w:t>
+                  </w:r>
+                  <w:proofErr w:type="spellStart"/>
+                  <w:r>
+                    <w:t>InfluxDB</w:t>
+                  </w:r>
+                  <w:proofErr w:type="spellEnd"/>
+                  <w:r>
+                    <w:t xml:space="preserve"> / MongoDB / MySQL / SQLite </w:t>
+                  </w:r>
+                  <w:r>
+                    <w:br/>
+                  </w:r>
+                  <w:r>
+                    <w:t xml:space="preserve">/ </w:t>
+                  </w:r>
+                  <w:proofErr w:type="spellStart"/>
+                  <w:r>
+                    <w:t>GraphQL</w:t>
+                  </w:r>
+                  <w:proofErr w:type="spellEnd"/>
+                  <w:r>
+                    <w:t xml:space="preserve"> / </w:t>
+                  </w:r>
+                  <w:r>
+                    <w:t>Redis</w:t>
                   </w:r>
                 </w:p>
                 <w:p>
@@ -4262,10 +4623,10 @@
                       <w:ilvl w:val="0"/>
                       <w:numId w:val="12"/>
                     </w:numPr>
-                    <w:ind w:left="451" w:hanging="270"/>
-                  </w:pPr>
-                  <w:r>
-                    <w:t>Windows</w:t>
+                    <w:ind w:left="345" w:hanging="164"/>
+                  </w:pPr>
+                  <w:r>
+                    <w:t>Networking</w:t>
                   </w:r>
                 </w:p>
                 <w:p>
@@ -4275,10 +4636,32 @@
                       <w:ilvl w:val="0"/>
                       <w:numId w:val="12"/>
                     </w:numPr>
-                    <w:ind w:left="451" w:hanging="270"/>
-                  </w:pPr>
-                  <w:r>
-                    <w:t>iOS</w:t>
+                    <w:ind w:left="345" w:hanging="164"/>
+                  </w:pPr>
+                  <w:r>
+                    <w:rPr>
+                      <w:b/>
+                      <w:bCs/>
+                    </w:rPr>
+                    <w:t>Operating Systems</w:t>
+                  </w:r>
+                  <w:r>
+                    <w:t xml:space="preserve">: </w:t>
+                  </w:r>
+                  <w:r>
+                    <w:t>Linu</w:t>
+                  </w:r>
+                  <w:r>
+                    <w:t xml:space="preserve">x / </w:t>
+                  </w:r>
+                  <w:r>
+                    <w:t>macOS</w:t>
+                  </w:r>
+                  <w:r>
+                    <w:t xml:space="preserve"> / </w:t>
+                  </w:r>
+                  <w:r>
+                    <w:t>Windows</w:t>
                   </w:r>
                 </w:p>
                 <w:p>
@@ -4288,8 +4671,24 @@
                       <w:ilvl w:val="0"/>
                       <w:numId w:val="12"/>
                     </w:numPr>
-                    <w:ind w:left="451" w:hanging="270"/>
-                  </w:pPr>
+                    <w:ind w:left="345" w:hanging="164"/>
+                  </w:pPr>
+                  <w:r>
+                    <w:rPr>
+                      <w:b/>
+                      <w:bCs/>
+                    </w:rPr>
+                    <w:t>Apps</w:t>
+                  </w:r>
+                  <w:r>
+                    <w:t xml:space="preserve">: </w:t>
+                  </w:r>
+                  <w:r>
+                    <w:t>iO</w:t>
+                  </w:r>
+                  <w:r>
+                    <w:t xml:space="preserve">S / </w:t>
+                  </w:r>
                   <w:r>
                     <w:t>Android</w:t>
                   </w:r>
@@ -4297,7 +4696,7 @@
               </w:tc>
               <w:tc>
                 <w:tcPr>
-                  <w:tcW w:w="3937" w:type="pct"/>
+                  <w:tcW w:w="3265" w:type="pct"/>
                   <w:gridSpan w:val="2"/>
                 </w:tcPr>
                 <w:p>
@@ -4307,7 +4706,7 @@
                       <w:ilvl w:val="0"/>
                       <w:numId w:val="12"/>
                     </w:numPr>
-                    <w:ind w:left="437" w:hanging="270"/>
+                    <w:ind w:left="365" w:hanging="198"/>
                   </w:pPr>
                   <w:r>
                     <w:t>Soldering</w:t>
@@ -4320,7 +4719,7 @@
                       <w:ilvl w:val="0"/>
                       <w:numId w:val="12"/>
                     </w:numPr>
-                    <w:ind w:left="437" w:hanging="270"/>
+                    <w:ind w:left="365" w:hanging="198"/>
                   </w:pPr>
                   <w:r>
                     <w:t>Breadboarding</w:t>
@@ -4333,7 +4732,7 @@
                       <w:ilvl w:val="0"/>
                       <w:numId w:val="12"/>
                     </w:numPr>
-                    <w:ind w:left="437" w:hanging="270"/>
+                    <w:ind w:left="365" w:hanging="198"/>
                   </w:pPr>
                   <w:r>
                     <w:t>Eagle PCB design</w:t>
@@ -4346,7 +4745,7 @@
                       <w:ilvl w:val="0"/>
                       <w:numId w:val="12"/>
                     </w:numPr>
-                    <w:ind w:left="437" w:hanging="270"/>
+                    <w:ind w:left="365" w:hanging="198"/>
                   </w:pPr>
                   <w:r>
                     <w:t>Digital signal processing (DSP)</w:t>
@@ -4359,7 +4758,7 @@
                       <w:ilvl w:val="0"/>
                       <w:numId w:val="12"/>
                     </w:numPr>
-                    <w:ind w:left="437" w:hanging="270"/>
+                    <w:ind w:left="365" w:hanging="198"/>
                   </w:pPr>
                   <w:r>
                     <w:t>Software-defined radio (SDR)</w:t>
@@ -4372,29 +4771,27 @@
                       <w:ilvl w:val="0"/>
                       <w:numId w:val="12"/>
                     </w:numPr>
-                    <w:ind w:left="437" w:hanging="270"/>
-                  </w:pPr>
-                  <w:r>
+                    <w:ind w:left="365" w:hanging="198"/>
+                  </w:pPr>
+                  <w:r>
+                    <w:rPr>
+                      <w:b/>
+                      <w:bCs/>
+                    </w:rPr>
                     <w:t>Microcontrollers</w:t>
                   </w:r>
-                </w:p>
-                <w:p>
-                  <w:pPr>
-                    <w:pStyle w:val="Content"/>
-                    <w:numPr>
-                      <w:ilvl w:val="1"/>
-                      <w:numId w:val="12"/>
-                    </w:numPr>
-                    <w:ind w:left="725" w:hanging="270"/>
-                  </w:pPr>
+                  <w:r>
+                    <w:t xml:space="preserve">: </w:t>
+                  </w:r>
                   <w:r>
                     <w:t>Raspberry Pi / Arduino</w:t>
                   </w:r>
-                </w:p>
-                <w:p>
-                  <w:pPr>
-                    <w:pStyle w:val="Content"/>
-                  </w:pPr>
+                  <w:r>
+                    <w:t xml:space="preserve"> / STM32</w:t>
+                  </w:r>
+                  <w:r>
+                    <w:t xml:space="preserve"> / PIC32</w:t>
+                  </w:r>
                 </w:p>
               </w:tc>
             </w:tr>
@@ -4498,285 +4895,404 @@
           <w:p>
             <w:pPr>
               <w:pStyle w:val="Heading2"/>
+              <w:ind w:left="-13"/>
+            </w:pPr>
+            <w:proofErr w:type="spellStart"/>
+            <w:r>
+              <w:t>Eta</w:t>
+            </w:r>
+            <w:proofErr w:type="spellEnd"/>
+            <w:r>
+              <w:t xml:space="preserve"> Kappa Nu </w:t>
+            </w:r>
+            <w:r>
+              <w:t xml:space="preserve">(Electrical Engineering Honor </w:t>
+            </w:r>
+            <w:proofErr w:type="gramStart"/>
+            <w:r>
+              <w:t>Society</w:t>
+            </w:r>
+            <w:r>
+              <w:t xml:space="preserve">)   </w:t>
+            </w:r>
+            <w:proofErr w:type="gramEnd"/>
+            <w:r>
+              <w:rPr>
+                <w:color w:val="4F81BD" w:themeColor="accent1"/>
+                <w:sz w:val="16"/>
+                <w:szCs w:val="24"/>
+              </w:rPr>
+              <w:t>[ 2021 – Present ]</w:t>
+            </w:r>
+          </w:p>
+          <w:p>
+            <w:pPr>
+              <w:pStyle w:val="Heading2"/>
+              <w:ind w:left="-13"/>
+            </w:pPr>
+            <w:proofErr w:type="gramStart"/>
+            <w:r>
+              <w:t xml:space="preserve">IEEE  </w:t>
+            </w:r>
+            <w:r>
+              <w:rPr>
+                <w:color w:val="4F81BD" w:themeColor="accent1"/>
+                <w:sz w:val="16"/>
+                <w:szCs w:val="24"/>
+              </w:rPr>
+              <w:t>[</w:t>
+            </w:r>
+            <w:proofErr w:type="gramEnd"/>
+            <w:r>
+              <w:rPr>
+                <w:color w:val="4F81BD" w:themeColor="accent1"/>
+                <w:sz w:val="16"/>
+                <w:szCs w:val="24"/>
+              </w:rPr>
+              <w:t xml:space="preserve"> 2021 – Present ]</w:t>
+            </w:r>
+          </w:p>
+        </w:tc>
+      </w:tr>
+      <w:tr>
+        <w:tc>
+          <w:tcPr>
+            <w:tcW w:w="458" w:type="pct"/>
+          </w:tcPr>
+          <w:p>
+            <w:pPr>
+              <w:pStyle w:val="Heading1"/>
+              <w:keepNext w:val="0"/>
+              <w:rPr>
+                <w:sz w:val="10"/>
+                <w:szCs w:val="10"/>
+              </w:rPr>
+            </w:pPr>
+          </w:p>
+        </w:tc>
+        <w:tc>
+          <w:tcPr>
+            <w:tcW w:w="86" w:type="pct"/>
+          </w:tcPr>
+          <w:p>
+            <w:pPr>
+              <w:rPr>
+                <w:sz w:val="10"/>
+                <w:szCs w:val="10"/>
+              </w:rPr>
+            </w:pPr>
+          </w:p>
+        </w:tc>
+        <w:tc>
+          <w:tcPr>
+            <w:tcW w:w="4456" w:type="pct"/>
+          </w:tcPr>
+          <w:p>
+            <w:pPr>
+              <w:rPr>
+                <w:sz w:val="10"/>
+                <w:szCs w:val="10"/>
+              </w:rPr>
+            </w:pPr>
+          </w:p>
+        </w:tc>
+      </w:tr>
+      <w:tr>
+        <w:tc>
+          <w:tcPr>
+            <w:tcW w:w="458" w:type="pct"/>
+          </w:tcPr>
+          <w:p>
+            <w:pPr>
+              <w:pStyle w:val="Heading1"/>
+              <w:keepNext w:val="0"/>
+            </w:pPr>
+            <w:r>
+              <w:t>Honors &amp; Awards</w:t>
+            </w:r>
+          </w:p>
+        </w:tc>
+        <w:tc>
+          <w:tcPr>
+            <w:tcW w:w="86" w:type="pct"/>
+          </w:tcPr>
+          <w:p/>
+        </w:tc>
+        <w:tc>
+          <w:tcPr>
+            <w:tcW w:w="4456" w:type="pct"/>
+          </w:tcPr>
+          <w:p>
+            <w:pPr>
+              <w:pStyle w:val="Heading2"/>
+              <w:ind w:left="-13"/>
+            </w:pPr>
+            <w:r>
+              <w:t xml:space="preserve">Bradley </w:t>
+            </w:r>
+            <w:proofErr w:type="gramStart"/>
+            <w:r>
+              <w:t>Fellowship</w:t>
+            </w:r>
+            <w:r>
+              <w:t xml:space="preserve"> </w:t>
+            </w:r>
+            <w:r>
+              <w:t xml:space="preserve"> </w:t>
+            </w:r>
+            <w:r>
+              <w:rPr>
+                <w:color w:val="4F81BD" w:themeColor="accent1"/>
+                <w:sz w:val="16"/>
+                <w:szCs w:val="24"/>
+              </w:rPr>
+              <w:t>[</w:t>
+            </w:r>
+            <w:proofErr w:type="gramEnd"/>
+            <w:r>
+              <w:rPr>
+                <w:color w:val="4F81BD" w:themeColor="accent1"/>
+                <w:sz w:val="16"/>
+                <w:szCs w:val="24"/>
+              </w:rPr>
+              <w:t xml:space="preserve"> 202</w:t>
+            </w:r>
+            <w:r>
+              <w:rPr>
+                <w:color w:val="4F81BD" w:themeColor="accent1"/>
+                <w:sz w:val="16"/>
+                <w:szCs w:val="24"/>
+              </w:rPr>
+              <w:t>2</w:t>
+            </w:r>
+            <w:r>
+              <w:rPr>
+                <w:color w:val="4F81BD" w:themeColor="accent1"/>
+                <w:sz w:val="16"/>
+                <w:szCs w:val="24"/>
+              </w:rPr>
+              <w:t xml:space="preserve"> – Present ]</w:t>
+            </w:r>
+          </w:p>
+          <w:p>
+            <w:pPr>
+              <w:pStyle w:val="Heading2"/>
+              <w:keepNext w:val="0"/>
+            </w:pPr>
+            <w:r>
+              <w:t xml:space="preserve">Dean’s List </w:t>
+            </w:r>
+          </w:p>
+          <w:p>
+            <w:pPr>
+              <w:pStyle w:val="Heading2"/>
+              <w:keepNext w:val="0"/>
               <w:numPr>
                 <w:ilvl w:val="0"/>
                 <w:numId w:val="19"/>
               </w:numPr>
-              <w:ind w:left="257" w:hanging="270"/>
-            </w:pPr>
-            <w:proofErr w:type="spellStart"/>
-            <w:r>
-              <w:t>Eta</w:t>
-            </w:r>
-            <w:proofErr w:type="spellEnd"/>
-            <w:r>
-              <w:t xml:space="preserve"> Kappa Nu </w:t>
-            </w:r>
-            <w:r>
-              <w:t xml:space="preserve">(Electrical Engineering Honor </w:t>
-            </w:r>
-            <w:proofErr w:type="gramStart"/>
-            <w:r>
-              <w:t>Society</w:t>
-            </w:r>
-            <w:r>
-              <w:t xml:space="preserve">)   </w:t>
-            </w:r>
-            <w:proofErr w:type="gramEnd"/>
-            <w:r>
-              <w:rPr>
-                <w:color w:val="4F81BD" w:themeColor="accent1"/>
+              <w:ind w:left="174" w:hanging="180"/>
+              <w:rPr>
+                <w:rFonts w:ascii="Helvetica Neue" w:hAnsi="Helvetica Neue"/>
+                <w:i/>
+                <w:iCs/>
+                <w:color w:val="7F7F7F" w:themeColor="text1" w:themeTint="80"/>
                 <w:sz w:val="16"/>
-                <w:szCs w:val="24"/>
-              </w:rPr>
-              <w:t>[ 2021 – Present ]</w:t>
+                <w:szCs w:val="16"/>
+              </w:rPr>
+            </w:pPr>
+            <w:r>
+              <w:rPr>
+                <w:rFonts w:ascii="Helvetica Neue" w:hAnsi="Helvetica Neue"/>
+                <w:b w:val="0"/>
+                <w:bCs w:val="0"/>
+                <w:color w:val="7F7F7F" w:themeColor="text1" w:themeTint="80"/>
+                <w:sz w:val="16"/>
+                <w:szCs w:val="16"/>
+              </w:rPr>
+              <w:t xml:space="preserve">Virginia Tech: </w:t>
+            </w:r>
+            <w:r>
+              <w:rPr>
+                <w:rFonts w:ascii="Helvetica Neue" w:hAnsi="Helvetica Neue"/>
+                <w:b w:val="0"/>
+                <w:bCs w:val="0"/>
+                <w:i/>
+                <w:iCs/>
+                <w:color w:val="7F7F7F" w:themeColor="text1" w:themeTint="80"/>
+                <w:sz w:val="16"/>
+                <w:szCs w:val="16"/>
+              </w:rPr>
+              <w:t>Fall 2013, Spring 2014, Spring 2015*, Fall 2015, Spring 2016*, Fall 2016*</w:t>
+            </w:r>
+            <w:r>
+              <w:rPr>
+                <w:rFonts w:ascii="Helvetica Neue" w:hAnsi="Helvetica Neue"/>
+                <w:b w:val="0"/>
+                <w:bCs w:val="0"/>
+                <w:i/>
+                <w:iCs/>
+                <w:color w:val="7F7F7F" w:themeColor="text1" w:themeTint="80"/>
+                <w:sz w:val="16"/>
+                <w:szCs w:val="16"/>
+              </w:rPr>
+              <w:t>, where</w:t>
+            </w:r>
+            <w:r>
+              <w:rPr>
+                <w:rFonts w:ascii="Helvetica Neue" w:hAnsi="Helvetica Neue"/>
+                <w:b w:val="0"/>
+                <w:bCs w:val="0"/>
+                <w:i/>
+                <w:iCs/>
+                <w:color w:val="7F7F7F" w:themeColor="text1" w:themeTint="80"/>
+                <w:sz w:val="16"/>
+                <w:szCs w:val="16"/>
+              </w:rPr>
+              <w:t xml:space="preserve"> (*) = with distinction</w:t>
             </w:r>
           </w:p>
           <w:p>
             <w:pPr>
               <w:pStyle w:val="Heading2"/>
+              <w:keepNext w:val="0"/>
               <w:numPr>
                 <w:ilvl w:val="0"/>
                 <w:numId w:val="19"/>
               </w:numPr>
-              <w:ind w:left="257" w:hanging="270"/>
-            </w:pPr>
-            <w:proofErr w:type="gramStart"/>
-            <w:r>
-              <w:t xml:space="preserve">IEEE  </w:t>
-            </w:r>
-            <w:r>
-              <w:rPr>
-                <w:color w:val="4F81BD" w:themeColor="accent1"/>
+              <w:ind w:left="174" w:hanging="180"/>
+              <w:rPr>
+                <w:rFonts w:ascii="Helvetica Neue" w:hAnsi="Helvetica Neue"/>
+                <w:b w:val="0"/>
+                <w:bCs w:val="0"/>
+                <w:i/>
+                <w:iCs/>
+                <w:color w:val="7F7F7F" w:themeColor="text1" w:themeTint="80"/>
                 <w:sz w:val="16"/>
-                <w:szCs w:val="24"/>
-              </w:rPr>
-              <w:t>[</w:t>
-            </w:r>
-            <w:proofErr w:type="gramEnd"/>
-            <w:r>
-              <w:rPr>
-                <w:color w:val="4F81BD" w:themeColor="accent1"/>
+                <w:szCs w:val="16"/>
+              </w:rPr>
+            </w:pPr>
+            <w:r>
+              <w:rPr>
+                <w:rFonts w:ascii="Helvetica Neue" w:hAnsi="Helvetica Neue"/>
+                <w:b w:val="0"/>
+                <w:bCs w:val="0"/>
+                <w:color w:val="7F7F7F" w:themeColor="text1" w:themeTint="80"/>
                 <w:sz w:val="16"/>
-                <w:szCs w:val="24"/>
-              </w:rPr>
-              <w:t xml:space="preserve"> 2021 – Present ]</w:t>
-            </w:r>
-          </w:p>
-        </w:tc>
-      </w:tr>
-      <w:tr>
-        <w:tc>
-          <w:tcPr>
-            <w:tcW w:w="458" w:type="pct"/>
-          </w:tcPr>
-          <w:p>
-            <w:pPr>
-              <w:pStyle w:val="Heading1"/>
+                <w:szCs w:val="16"/>
+              </w:rPr>
+              <w:t xml:space="preserve">Germanna Community College: </w:t>
+            </w:r>
+            <w:r>
+              <w:rPr>
+                <w:rFonts w:ascii="Helvetica Neue" w:hAnsi="Helvetica Neue"/>
+                <w:b w:val="0"/>
+                <w:bCs w:val="0"/>
+                <w:i/>
+                <w:iCs/>
+                <w:color w:val="7F7F7F" w:themeColor="text1" w:themeTint="80"/>
+                <w:sz w:val="16"/>
+                <w:szCs w:val="16"/>
+              </w:rPr>
+              <w:t>Fall 2011, Spring 2011, Spring 2012</w:t>
+            </w:r>
+          </w:p>
+          <w:p>
+            <w:pPr>
+              <w:pStyle w:val="Heading2"/>
               <w:keepNext w:val="0"/>
-              <w:rPr>
-                <w:sz w:val="10"/>
-                <w:szCs w:val="10"/>
-              </w:rPr>
-            </w:pPr>
-          </w:p>
-        </w:tc>
-        <w:tc>
-          <w:tcPr>
-            <w:tcW w:w="86" w:type="pct"/>
-          </w:tcPr>
-          <w:p>
-            <w:pPr>
-              <w:rPr>
-                <w:sz w:val="10"/>
-                <w:szCs w:val="10"/>
-              </w:rPr>
-            </w:pPr>
-          </w:p>
-        </w:tc>
-        <w:tc>
-          <w:tcPr>
-            <w:tcW w:w="4456" w:type="pct"/>
-          </w:tcPr>
-          <w:p>
-            <w:pPr>
-              <w:rPr>
-                <w:sz w:val="10"/>
-                <w:szCs w:val="10"/>
-              </w:rPr>
-            </w:pPr>
-          </w:p>
-        </w:tc>
-      </w:tr>
-      <w:tr>
-        <w:tc>
-          <w:tcPr>
-            <w:tcW w:w="458" w:type="pct"/>
-          </w:tcPr>
-          <w:p>
-            <w:pPr>
-              <w:pStyle w:val="Heading1"/>
+            </w:pPr>
+            <w:r>
+              <w:t>Academic Honors</w:t>
+            </w:r>
+          </w:p>
+          <w:p>
+            <w:pPr>
+              <w:pStyle w:val="Heading2"/>
               <w:keepNext w:val="0"/>
-            </w:pPr>
-            <w:r>
-              <w:t>Honors &amp; Awards</w:t>
-            </w:r>
-          </w:p>
-        </w:tc>
-        <w:tc>
-          <w:tcPr>
-            <w:tcW w:w="86" w:type="pct"/>
-          </w:tcPr>
-          <w:p/>
-        </w:tc>
-        <w:tc>
-          <w:tcPr>
-            <w:tcW w:w="4456" w:type="pct"/>
-          </w:tcPr>
-          <w:tbl>
-            <w:tblPr>
-              <w:tblStyle w:val="TableGrid"/>
-              <w:tblW w:w="9625" w:type="dxa"/>
-              <w:tblBorders>
-                <w:top w:val="none" w:sz="0" w:space="0" w:color="auto"/>
-                <w:left w:val="none" w:sz="0" w:space="0" w:color="auto"/>
-                <w:bottom w:val="none" w:sz="0" w:space="0" w:color="auto"/>
-                <w:right w:val="none" w:sz="0" w:space="0" w:color="auto"/>
-                <w:insideH w:val="none" w:sz="0" w:space="0" w:color="auto"/>
-                <w:insideV w:val="none" w:sz="0" w:space="0" w:color="auto"/>
-              </w:tblBorders>
-              <w:tblLayout w:type="fixed"/>
-              <w:tblCellMar>
-                <w:left w:w="0" w:type="dxa"/>
-                <w:right w:w="0" w:type="dxa"/>
-              </w:tblCellMar>
-              <w:tblLook w:val="04A0" w:firstRow="1" w:lastRow="0" w:firstColumn="1" w:lastColumn="0" w:noHBand="0" w:noVBand="1"/>
-            </w:tblPr>
-            <w:tblGrid>
-              <w:gridCol w:w="5634"/>
-              <w:gridCol w:w="3991"/>
-            </w:tblGrid>
-            <w:tr>
-              <w:trPr>
-                <w:trHeight w:val="126"/>
-              </w:trPr>
-              <w:tc>
-                <w:tcPr>
-                  <w:tcW w:w="2927" w:type="pct"/>
-                </w:tcPr>
-                <w:p>
-                  <w:pPr>
-                    <w:pStyle w:val="Heading2"/>
-                    <w:keepNext w:val="0"/>
-                  </w:pPr>
-                  <w:r>
-                    <w:t>Dean’s List</w:t>
-                  </w:r>
-                </w:p>
-              </w:tc>
-              <w:tc>
-                <w:tcPr>
-                  <w:tcW w:w="2073" w:type="pct"/>
-                </w:tcPr>
-                <w:p>
-                  <w:pPr>
-                    <w:pStyle w:val="Heading2"/>
-                    <w:keepNext w:val="0"/>
-                  </w:pPr>
-                  <w:r>
-                    <w:t>Academic Honors</w:t>
-                  </w:r>
-                </w:p>
-              </w:tc>
-            </w:tr>
-            <w:tr>
-              <w:trPr>
-                <w:trHeight w:val="360"/>
-              </w:trPr>
-              <w:tc>
-                <w:tcPr>
-                  <w:tcW w:w="2927" w:type="pct"/>
-                </w:tcPr>
-                <w:p>
-                  <w:pPr>
-                    <w:pStyle w:val="Content"/>
-                    <w:rPr>
-                      <w:i/>
-                    </w:rPr>
-                  </w:pPr>
-                  <w:r>
-                    <w:t xml:space="preserve">Virginia Tech: </w:t>
-                  </w:r>
-                  <w:r>
-                    <w:rPr>
-                      <w:i/>
-                    </w:rPr>
-                    <w:t>Fall 2013, Spring 2014</w:t>
-                  </w:r>
-                  <w:r>
-                    <w:rPr>
-                      <w:i/>
-                    </w:rPr>
-                    <w:t xml:space="preserve">, Spring 2015*, Fall 2015, Spring 2016*, Fall 2016* </w:t>
-                  </w:r>
-                </w:p>
-                <w:p>
-                  <w:pPr>
-                    <w:pStyle w:val="Content"/>
-                    <w:ind w:left="864"/>
-                  </w:pPr>
-                  <w:r>
-                    <w:rPr>
-                      <w:i/>
-                    </w:rPr>
-                    <w:t>(*) = with distinction</w:t>
-                  </w:r>
-                </w:p>
-                <w:p>
-                  <w:pPr>
-                    <w:pStyle w:val="Content"/>
-                  </w:pPr>
-                  <w:r>
-                    <w:t xml:space="preserve">Germanna Community College: </w:t>
-                  </w:r>
-                  <w:r>
-                    <w:rPr>
-                      <w:i/>
-                    </w:rPr>
-                    <w:t>Fall 2011, Spring 2011, Spring 2012</w:t>
-                  </w:r>
-                </w:p>
-              </w:tc>
-              <w:tc>
-                <w:tcPr>
-                  <w:tcW w:w="2073" w:type="pct"/>
-                </w:tcPr>
-                <w:p>
-                  <w:pPr>
-                    <w:pStyle w:val="Content"/>
-                  </w:pPr>
-                  <w:r>
-                    <w:t>Virginia Tech: Spring 2016, Fall 2016</w:t>
-                  </w:r>
-                </w:p>
-                <w:p>
-                  <w:pPr>
-                    <w:pStyle w:val="Content"/>
-                  </w:pPr>
-                  <w:r>
-                    <w:t xml:space="preserve">Germanna Community College: </w:t>
-                  </w:r>
-                  <w:r>
-                    <w:rPr>
-                      <w:i/>
-                    </w:rPr>
-                    <w:t>Fall 2010</w:t>
-                  </w:r>
-                </w:p>
-              </w:tc>
-            </w:tr>
-          </w:tbl>
-          <w:p/>
+              <w:numPr>
+                <w:ilvl w:val="0"/>
+                <w:numId w:val="19"/>
+              </w:numPr>
+              <w:ind w:left="174" w:hanging="180"/>
+              <w:rPr>
+                <w:rFonts w:ascii="Helvetica Neue" w:hAnsi="Helvetica Neue"/>
+                <w:b w:val="0"/>
+                <w:bCs w:val="0"/>
+                <w:i/>
+                <w:iCs/>
+                <w:color w:val="7F7F7F" w:themeColor="text1" w:themeTint="80"/>
+                <w:sz w:val="16"/>
+                <w:szCs w:val="16"/>
+              </w:rPr>
+            </w:pPr>
+            <w:r>
+              <w:rPr>
+                <w:rFonts w:ascii="Helvetica Neue" w:hAnsi="Helvetica Neue"/>
+                <w:b w:val="0"/>
+                <w:bCs w:val="0"/>
+                <w:color w:val="7F7F7F" w:themeColor="text1" w:themeTint="80"/>
+                <w:sz w:val="16"/>
+                <w:szCs w:val="16"/>
+              </w:rPr>
+              <w:t xml:space="preserve">Virginia Tech: </w:t>
+            </w:r>
+            <w:r>
+              <w:rPr>
+                <w:rFonts w:ascii="Helvetica Neue" w:hAnsi="Helvetica Neue"/>
+                <w:b w:val="0"/>
+                <w:bCs w:val="0"/>
+                <w:i/>
+                <w:iCs/>
+                <w:color w:val="7F7F7F" w:themeColor="text1" w:themeTint="80"/>
+                <w:sz w:val="16"/>
+                <w:szCs w:val="16"/>
+              </w:rPr>
+              <w:t>Spring 2016, Fall 2016</w:t>
+            </w:r>
+          </w:p>
+          <w:p>
+            <w:pPr>
+              <w:pStyle w:val="Heading2"/>
+              <w:keepNext w:val="0"/>
+              <w:numPr>
+                <w:ilvl w:val="0"/>
+                <w:numId w:val="19"/>
+              </w:numPr>
+              <w:ind w:left="174" w:hanging="180"/>
+              <w:rPr>
+                <w:b w:val="0"/>
+                <w:bCs w:val="0"/>
+                <w:color w:val="7F7F7F" w:themeColor="text1" w:themeTint="80"/>
+                <w:sz w:val="16"/>
+                <w:szCs w:val="16"/>
+              </w:rPr>
+            </w:pPr>
+            <w:r>
+              <w:rPr>
+                <w:rFonts w:ascii="Helvetica Neue" w:hAnsi="Helvetica Neue"/>
+                <w:b w:val="0"/>
+                <w:bCs w:val="0"/>
+                <w:color w:val="7F7F7F" w:themeColor="text1" w:themeTint="80"/>
+                <w:sz w:val="16"/>
+                <w:szCs w:val="16"/>
+              </w:rPr>
+              <w:t xml:space="preserve">Germanna Community College: </w:t>
+            </w:r>
+            <w:r>
+              <w:rPr>
+                <w:rFonts w:ascii="Helvetica Neue" w:hAnsi="Helvetica Neue"/>
+                <w:b w:val="0"/>
+                <w:bCs w:val="0"/>
+                <w:i/>
+                <w:iCs/>
+                <w:color w:val="7F7F7F" w:themeColor="text1" w:themeTint="80"/>
+                <w:sz w:val="16"/>
+                <w:szCs w:val="16"/>
+              </w:rPr>
+              <w:t>Fall 2010</w:t>
+            </w:r>
+          </w:p>
         </w:tc>
       </w:tr>
       <w:tr>
@@ -4933,13 +5449,7 @@
                     <w:pStyle w:val="Content"/>
                   </w:pPr>
                   <w:r>
-                    <w:t xml:space="preserve">Co-lead Life Groups of </w:t>
-                  </w:r>
-                  <w:r>
-                    <w:t>8+</w:t>
-                  </w:r>
-                  <w:r>
-                    <w:t xml:space="preserve"> students. Organized and coordinated meetings and events with other Life Groups within Chi Alpha.</w:t>
+                    <w:t>Co-lead Life Groups of 8+ students. Organized and coordinated meetings and events with other Life Groups within Chi Alpha.</w:t>
                   </w:r>
                 </w:p>
               </w:tc>
@@ -5203,51 +5713,6 @@
             <w:pPr>
               <w:pStyle w:val="Heading1"/>
               <w:keepNext w:val="0"/>
-              <w:rPr>
-                <w:sz w:val="10"/>
-                <w:szCs w:val="10"/>
-              </w:rPr>
-            </w:pPr>
-          </w:p>
-        </w:tc>
-        <w:tc>
-          <w:tcPr>
-            <w:tcW w:w="86" w:type="pct"/>
-          </w:tcPr>
-          <w:p>
-            <w:pPr>
-              <w:rPr>
-                <w:sz w:val="10"/>
-                <w:szCs w:val="10"/>
-              </w:rPr>
-            </w:pPr>
-          </w:p>
-        </w:tc>
-        <w:tc>
-          <w:tcPr>
-            <w:tcW w:w="4456" w:type="pct"/>
-          </w:tcPr>
-          <w:p>
-            <w:pPr>
-              <w:pStyle w:val="Heading2"/>
-              <w:keepNext w:val="0"/>
-              <w:rPr>
-                <w:sz w:val="10"/>
-                <w:szCs w:val="10"/>
-              </w:rPr>
-            </w:pPr>
-          </w:p>
-        </w:tc>
-      </w:tr>
-      <w:tr>
-        <w:tc>
-          <w:tcPr>
-            <w:tcW w:w="458" w:type="pct"/>
-          </w:tcPr>
-          <w:p>
-            <w:pPr>
-              <w:pStyle w:val="Heading1"/>
-              <w:keepNext w:val="0"/>
             </w:pPr>
             <w:r>
               <w:t>Hobbies &amp; Interests</w:t>
@@ -5291,13 +5756,13 @@
               <w:tblLook w:val="04A0" w:firstRow="1" w:lastRow="0" w:firstColumn="1" w:lastColumn="0" w:noHBand="0" w:noVBand="1"/>
             </w:tblPr>
             <w:tblGrid>
-              <w:gridCol w:w="4990"/>
-              <w:gridCol w:w="4640"/>
+              <w:gridCol w:w="9530"/>
+              <w:gridCol w:w="100"/>
             </w:tblGrid>
             <w:tr>
               <w:tc>
                 <w:tcPr>
-                  <w:tcW w:w="2591" w:type="pct"/>
+                  <w:tcW w:w="4948" w:type="pct"/>
                 </w:tcPr>
                 <w:p>
                   <w:pPr>
@@ -5306,12 +5771,26 @@
                   </w:pPr>
                   <w:r>
                     <w:t>World Travel</w:t>
+                  </w:r>
+                  <w:r>
+                    <w:t xml:space="preserve">: </w:t>
+                  </w:r>
+                  <w:r>
+                    <w:rPr>
+                      <w:rFonts w:ascii="Helvetica Neue" w:hAnsi="Helvetica Neue"/>
+                      <w:b w:val="0"/>
+                      <w:bCs w:val="0"/>
+                      <w:color w:val="7F7F7F" w:themeColor="text1" w:themeTint="80"/>
+                      <w:sz w:val="16"/>
+                      <w:szCs w:val="16"/>
+                    </w:rPr>
+                    <w:t>Belgium, Canada, France, Germany, Mexico, Netherlands, U.S. &amp; Hawaii</w:t>
                   </w:r>
                 </w:p>
               </w:tc>
               <w:tc>
                 <w:tcPr>
-                  <w:tcW w:w="2409" w:type="pct"/>
+                  <w:tcW w:w="52" w:type="pct"/>
                 </w:tcPr>
                 <w:p>
                   <w:pPr>
@@ -5332,112 +5811,16 @@
                     <w:pStyle w:val="Content"/>
                   </w:pPr>
                   <w:r>
-                    <w:t>Belgium, Canada, France, Germany, Mexico, Netherlands, U.S. &amp; Hawaii</w:t>
-                  </w:r>
-                </w:p>
-              </w:tc>
-            </w:tr>
-          </w:tbl>
-          <w:p>
-            <w:pPr>
-              <w:pStyle w:val="Heading2"/>
-              <w:keepNext w:val="0"/>
-            </w:pPr>
-          </w:p>
-        </w:tc>
-      </w:tr>
-      <w:tr>
-        <w:tc>
-          <w:tcPr>
-            <w:tcW w:w="458" w:type="pct"/>
-          </w:tcPr>
-          <w:p>
-            <w:pPr>
-              <w:pStyle w:val="Heading1"/>
-              <w:keepNext w:val="0"/>
-            </w:pPr>
-          </w:p>
-        </w:tc>
-        <w:tc>
-          <w:tcPr>
-            <w:tcW w:w="86" w:type="pct"/>
-          </w:tcPr>
-          <w:p>
-            <w:pPr>
-              <w:rPr>
-                <w:sz w:val="10"/>
-                <w:szCs w:val="10"/>
-              </w:rPr>
-            </w:pPr>
-          </w:p>
-        </w:tc>
-        <w:tc>
-          <w:tcPr>
-            <w:tcW w:w="4456" w:type="pct"/>
-          </w:tcPr>
-          <w:tbl>
-            <w:tblPr>
-              <w:tblStyle w:val="TableGrid"/>
-              <w:tblW w:w="9630" w:type="dxa"/>
-              <w:tblBorders>
-                <w:top w:val="none" w:sz="0" w:space="0" w:color="auto"/>
-                <w:left w:val="none" w:sz="0" w:space="0" w:color="auto"/>
-                <w:bottom w:val="none" w:sz="0" w:space="0" w:color="auto"/>
-                <w:right w:val="none" w:sz="0" w:space="0" w:color="auto"/>
-                <w:insideH w:val="none" w:sz="0" w:space="0" w:color="auto"/>
-                <w:insideV w:val="none" w:sz="0" w:space="0" w:color="auto"/>
-              </w:tblBorders>
-              <w:tblLayout w:type="fixed"/>
-              <w:tblCellMar>
-                <w:left w:w="0" w:type="dxa"/>
-                <w:right w:w="0" w:type="dxa"/>
-              </w:tblCellMar>
-              <w:tblLook w:val="04A0" w:firstRow="1" w:lastRow="0" w:firstColumn="1" w:lastColumn="0" w:noHBand="0" w:noVBand="1"/>
-            </w:tblPr>
-            <w:tblGrid>
-              <w:gridCol w:w="4990"/>
-              <w:gridCol w:w="4640"/>
-            </w:tblGrid>
-            <w:tr>
-              <w:tc>
-                <w:tcPr>
-                  <w:tcW w:w="2591" w:type="pct"/>
-                </w:tcPr>
-                <w:p>
-                  <w:pPr>
-                    <w:pStyle w:val="Heading2"/>
-                    <w:keepNext w:val="0"/>
-                  </w:pPr>
-                  <w:r>
-                    <w:t>Porsche E</w:t>
-                  </w:r>
-                  <w:r>
-                    <w:t>nthusiast</w:t>
-                  </w:r>
-                </w:p>
-              </w:tc>
-              <w:tc>
-                <w:tcPr>
-                  <w:tcW w:w="2409" w:type="pct"/>
-                </w:tcPr>
-                <w:p>
-                  <w:pPr>
-                    <w:pStyle w:val="Dates"/>
-                    <w:keepNext w:val="0"/>
-                  </w:pPr>
-                </w:p>
-              </w:tc>
-            </w:tr>
-            <w:tr>
-              <w:tc>
-                <w:tcPr>
-                  <w:tcW w:w="5000" w:type="pct"/>
-                  <w:gridSpan w:val="2"/>
-                </w:tcPr>
-                <w:p>
-                  <w:pPr>
-                    <w:pStyle w:val="Content"/>
-                  </w:pPr>
+                    <w:rPr>
+                      <w:b/>
+                      <w:bCs/>
+                      <w:color w:val="0F243E" w:themeColor="text2" w:themeShade="80"/>
+                    </w:rPr>
+                    <w:t>Porsche Enthusiast:</w:t>
+                  </w:r>
+                  <w:r>
+                    <w:t xml:space="preserve"> </w:t>
+                  </w:r>
                   <w:r>
                     <w:t>Lover of Porsche sports cars and mechanics</w:t>
                   </w:r>
@@ -5463,7 +5846,7 @@
       </w:pPr>
     </w:p>
     <w:sectPr>
-      <w:headerReference w:type="even" r:id="rId13"/>
+      <w:headerReference w:type="even" r:id="rId16"/>
       <w:pgSz w:w="12240" w:h="15840"/>
       <w:pgMar w:top="720" w:right="720" w:bottom="720" w:left="720" w:header="720" w:footer="720" w:gutter="0"/>
       <w:cols w:space="720"/>
@@ -6457,7 +6840,7 @@
         <w:rFonts w:ascii="Symbol" w:hAnsi="Symbol" w:hint="default"/>
       </w:rPr>
     </w:lvl>
-    <w:lvl w:ilvl="1" w:tplc="04090003" w:tentative="1">
+    <w:lvl w:ilvl="1" w:tplc="04090003">
       <w:start w:val="1"/>
       <w:numFmt w:val="bullet"/>
       <w:lvlText w:val="o"/>
@@ -7602,6 +7985,17 @@
       <w:shd w:val="clear" w:color="auto" w:fill="E1DFDD"/>
     </w:rPr>
   </w:style>
+  <w:style w:type="paragraph" w:styleId="ListParagraph">
+    <w:name w:val="List Paragraph"/>
+    <w:basedOn w:val="Normal"/>
+    <w:uiPriority w:val="34"/>
+    <w:qFormat/>
+    <w:rsid w:val="006524F2"/>
+    <w:pPr>
+      <w:ind w:left="720"/>
+      <w:contextualSpacing/>
+    </w:pPr>
+  </w:style>
 </w:styles>
 </file>
 
@@ -7729,6 +8123,7 @@
     <w:sig w:usb0="E00002FF" w:usb1="6AC7FDFB" w:usb2="08000012" w:usb3="00000000" w:csb0="0002009F" w:csb1="00000000"/>
   </w:font>
   <w:font w:name="Calibri">
+    <w:altName w:val="Calibri"/>
     <w:panose1 w:val="020F0502020204030204"/>
     <w:charset w:val="00"/>
     <w:family w:val="swiss"/>
@@ -7764,6 +8159,13 @@
     <w:pitch w:val="variable"/>
     <w:sig w:usb0="E00002FF" w:usb1="400004FF" w:usb2="00000000" w:usb3="00000000" w:csb0="0000019F" w:csb1="00000000"/>
   </w:font>
+  <w:font w:name="Aptos">
+    <w:panose1 w:val="020B0004020202020204"/>
+    <w:charset w:val="00"/>
+    <w:family w:val="swiss"/>
+    <w:pitch w:val="variable"/>
+    <w:sig w:usb0="20000287" w:usb1="00000003" w:usb2="00000000" w:usb3="00000000" w:csb0="0000019F" w:csb1="00000000"/>
+  </w:font>
   <w:font w:name="Yu Mincho">
     <w:panose1 w:val="02020400000000000000"/>
     <w:charset w:val="80"/>
@@ -7778,12 +8180,12 @@
     <w:pitch w:val="variable"/>
     <w:sig w:usb0="E00002FF" w:usb1="2AC7FDFF" w:usb2="00000016" w:usb3="00000000" w:csb0="0002009F" w:csb1="00000000"/>
   </w:font>
-  <w:font w:name="Calibri Light">
-    <w:panose1 w:val="020F0302020204030204"/>
+  <w:font w:name="Aptos Display">
+    <w:panose1 w:val="020B0004020202020204"/>
     <w:charset w:val="00"/>
     <w:family w:val="swiss"/>
     <w:pitch w:val="variable"/>
-    <w:sig w:usb0="E4002EFF" w:usb1="C000247B" w:usb2="00000009" w:usb3="00000000" w:csb0="000001FF" w:csb1="00000000"/>
+    <w:sig w:usb0="20000287" w:usb1="00000003" w:usb2="00000000" w:usb3="00000000" w:csb0="0000019F" w:csb1="00000000"/>
   </w:font>
 </w:fonts>
 </file>
@@ -7825,8 +8227,10 @@
     <w:rsid w:val="008B0C3B"/>
     <w:rsid w:val="009B4380"/>
     <w:rsid w:val="00B3182F"/>
+    <w:rsid w:val="00B85965"/>
     <w:rsid w:val="00BA4BB8"/>
     <w:rsid w:val="00BE09F0"/>
+    <w:rsid w:val="00BF3AAB"/>
     <w:rsid w:val="00C055D2"/>
     <w:rsid w:val="00C135B0"/>
     <w:rsid w:val="00CA3FC5"/>

</xml_diff>

<commit_message>
Updated hobbies and Python APIs
</commit_message>
<xml_diff>
--- a/derieux_resume_multipage.docx
+++ b/derieux_resume_multipage.docx
@@ -73,17 +73,8 @@
                 <w:color w:val="984806" w:themeColor="accent6" w:themeShade="80"/>
                 <w:sz w:val="48"/>
               </w:rPr>
-              <w:t xml:space="preserve">Alexander Christian </w:t>
-            </w:r>
-            <w:proofErr w:type="spellStart"/>
-            <w:r>
-              <w:rPr>
-                <w:color w:val="984806" w:themeColor="accent6" w:themeShade="80"/>
-                <w:sz w:val="48"/>
-              </w:rPr>
-              <w:t>DeRieux</w:t>
-            </w:r>
-            <w:proofErr w:type="spellEnd"/>
+              <w:t>Alexander Christian DeRieux</w:t>
+            </w:r>
             <w:r>
               <w:rPr>
                 <w:sz w:val="48"/>
@@ -267,7 +258,6 @@
                     <w:t xml:space="preserve">LinkedIn: </w:t>
                   </w:r>
                   <w:hyperlink r:id="rId9" w:history="1">
-                    <w:proofErr w:type="spellStart"/>
                     <w:r>
                       <w:rPr>
                         <w:rStyle w:val="Hyperlink"/>
@@ -276,7 +266,6 @@
                       </w:rPr>
                       <w:t>alexderieux</w:t>
                     </w:r>
-                    <w:proofErr w:type="spellEnd"/>
                   </w:hyperlink>
                 </w:p>
               </w:tc>
@@ -1434,21 +1423,12 @@
                       <w:iCs/>
                     </w:rPr>
                   </w:pPr>
-                  <w:proofErr w:type="spellStart"/>
                   <w:r>
                     <w:rPr>
                       <w:i/>
                       <w:iCs/>
                     </w:rPr>
-                    <w:t>Wireless@VT</w:t>
-                  </w:r>
-                  <w:proofErr w:type="spellEnd"/>
-                  <w:r>
-                    <w:rPr>
-                      <w:i/>
-                      <w:iCs/>
-                    </w:rPr>
-                    <w:t>, Virginia Polytechnic Institute and State University</w:t>
+                    <w:t>Wireless@VT, Virginia Polytechnic Institute and State University</w:t>
                   </w:r>
                 </w:p>
                 <w:p>
@@ -2256,48 +2236,19 @@
               <w:ind w:left="267" w:hanging="270"/>
             </w:pPr>
             <w:r>
-              <w:t xml:space="preserve">A. </w:t>
-            </w:r>
-            <w:proofErr w:type="spellStart"/>
-            <w:r>
-              <w:t>DeRieux</w:t>
-            </w:r>
-            <w:proofErr w:type="spellEnd"/>
-            <w:r>
-              <w:t xml:space="preserve"> and W. Saad, </w:t>
+              <w:t xml:space="preserve">A. DeRieux and W. Saad, </w:t>
             </w:r>
             <w:r>
               <w:t>“</w:t>
             </w:r>
-            <w:proofErr w:type="spellStart"/>
-            <w:r>
-              <w:t>eQMARL</w:t>
-            </w:r>
-            <w:proofErr w:type="spellEnd"/>
-            <w:r>
-              <w:t>: Entangled Quantum Multi-Agent Reinforcement Learning for Distributed Cooperation over Quantum Channels</w:t>
+            <w:r>
+              <w:t>eQMARL: Entangled Quantum Multi-Agent Reinforcement Learning for Distributed Cooperation over Quantum Channels</w:t>
             </w:r>
             <w:r>
               <w:t>”</w:t>
             </w:r>
             <w:r>
-              <w:t xml:space="preserve">, </w:t>
-            </w:r>
-            <w:proofErr w:type="spellStart"/>
-            <w:r>
-              <w:t>arXiv</w:t>
-            </w:r>
-            <w:proofErr w:type="spellEnd"/>
-            <w:r>
-              <w:t xml:space="preserve"> [quant-</w:t>
-            </w:r>
-            <w:proofErr w:type="spellStart"/>
-            <w:r>
-              <w:t>ph</w:t>
-            </w:r>
-            <w:proofErr w:type="spellEnd"/>
-            <w:r>
-              <w:t>]. 2024.</w:t>
+              <w:t>, arXiv [quant-ph]. 2024.</w:t>
             </w:r>
             <w:r>
               <w:t xml:space="preserve"> Available: </w:t>
@@ -2321,15 +2272,7 @@
               <w:ind w:left="267" w:hanging="270"/>
             </w:pPr>
             <w:r>
-              <w:t xml:space="preserve">M. Kim, A. </w:t>
-            </w:r>
-            <w:proofErr w:type="spellStart"/>
-            <w:r>
-              <w:t>DeRieux</w:t>
-            </w:r>
-            <w:proofErr w:type="spellEnd"/>
-            <w:r>
-              <w:t xml:space="preserve">, and W. Saad, </w:t>
+              <w:t xml:space="preserve">M. Kim, A. DeRieux, and W. Saad, </w:t>
             </w:r>
             <w:r>
               <w:t>“</w:t>
@@ -2341,15 +2284,7 @@
               <w:t>”</w:t>
             </w:r>
             <w:r>
-              <w:t xml:space="preserve">, </w:t>
-            </w:r>
-            <w:proofErr w:type="spellStart"/>
-            <w:r>
-              <w:t>arXiv</w:t>
-            </w:r>
-            <w:proofErr w:type="spellEnd"/>
-            <w:r>
-              <w:t xml:space="preserve"> [cs.GT]. 2022.</w:t>
+              <w:t>, arXiv [cs.GT]. 2022.</w:t>
             </w:r>
             <w:r>
               <w:t xml:space="preserve"> Available: </w:t>
@@ -2373,47 +2308,7 @@
               <w:ind w:left="267" w:hanging="270"/>
             </w:pPr>
             <w:r>
-              <w:t xml:space="preserve">A. C. </w:t>
-            </w:r>
-            <w:proofErr w:type="spellStart"/>
-            <w:r>
-              <w:t>DeRieux</w:t>
-            </w:r>
-            <w:proofErr w:type="spellEnd"/>
-            <w:r>
-              <w:t xml:space="preserve">, W. Saad, W. </w:t>
-            </w:r>
-            <w:proofErr w:type="spellStart"/>
-            <w:r>
-              <w:t>Zuo</w:t>
-            </w:r>
-            <w:proofErr w:type="spellEnd"/>
-            <w:r>
-              <w:t xml:space="preserve">, R. </w:t>
-            </w:r>
-            <w:proofErr w:type="spellStart"/>
-            <w:r>
-              <w:t>Budiarto</w:t>
-            </w:r>
-            <w:proofErr w:type="spellEnd"/>
-            <w:r>
-              <w:t xml:space="preserve">, M. D. </w:t>
-            </w:r>
-            <w:proofErr w:type="spellStart"/>
-            <w:r>
-              <w:t>Koerniawan</w:t>
-            </w:r>
-            <w:proofErr w:type="spellEnd"/>
-            <w:r>
-              <w:t xml:space="preserve">, and D. </w:t>
-            </w:r>
-            <w:proofErr w:type="spellStart"/>
-            <w:r>
-              <w:t>Novitasari</w:t>
-            </w:r>
-            <w:proofErr w:type="spellEnd"/>
-            <w:r>
-              <w:t xml:space="preserve">, </w:t>
+              <w:t xml:space="preserve">A. C. DeRieux, W. Saad, W. Zuo, R. Budiarto, M. D. Koerniawan, and D. Novitasari, </w:t>
             </w:r>
             <w:r>
               <w:t>“</w:t>
@@ -2425,22 +2320,12 @@
               <w:t>”</w:t>
             </w:r>
             <w:r>
-              <w:t xml:space="preserve">, </w:t>
-            </w:r>
-            <w:proofErr w:type="spellStart"/>
-            <w:r>
-              <w:t>arXiv</w:t>
-            </w:r>
-            <w:proofErr w:type="spellEnd"/>
-            <w:r>
-              <w:t xml:space="preserve"> [</w:t>
-            </w:r>
-            <w:proofErr w:type="spellStart"/>
+              <w:t>, arXiv [</w:t>
+            </w:r>
             <w:proofErr w:type="gramStart"/>
             <w:r>
               <w:t>cs.LG</w:t>
             </w:r>
-            <w:proofErr w:type="spellEnd"/>
             <w:proofErr w:type="gramEnd"/>
             <w:r>
               <w:t>]. 2022.</w:t>
@@ -2467,13 +2352,8 @@
               <w:ind w:left="267" w:hanging="270"/>
             </w:pPr>
             <w:r>
-              <w:t xml:space="preserve">A. C. </w:t>
-            </w:r>
-            <w:proofErr w:type="spellStart"/>
-            <w:r>
-              <w:t>DeRieux</w:t>
-            </w:r>
-            <w:proofErr w:type="spellEnd"/>
+              <w:t>A. C. DeRieux</w:t>
+            </w:r>
             <w:r>
               <w:t xml:space="preserve">, </w:t>
             </w:r>
@@ -2748,17 +2628,8 @@
                 <w:color w:val="984806" w:themeColor="accent6" w:themeShade="80"/>
                 <w:sz w:val="48"/>
               </w:rPr>
-              <w:t xml:space="preserve">Alexander Christian </w:t>
-            </w:r>
-            <w:proofErr w:type="spellStart"/>
-            <w:r>
-              <w:rPr>
-                <w:color w:val="984806" w:themeColor="accent6" w:themeShade="80"/>
-                <w:sz w:val="48"/>
-              </w:rPr>
-              <w:t>DeRieux</w:t>
-            </w:r>
-            <w:proofErr w:type="spellEnd"/>
+              <w:t>Alexander Christian DeRieux</w:t>
+            </w:r>
             <w:r>
               <w:rPr>
                 <w:sz w:val="48"/>
@@ -2948,18 +2819,8 @@
                         <w:color w:val="7F7F7F" w:themeColor="text1" w:themeTint="80"/>
                         <w:u w:val="none"/>
                       </w:rPr>
-                      <w:t>/</w:t>
+                      <w:t>/alexderieux</w:t>
                     </w:r>
-                    <w:proofErr w:type="spellStart"/>
-                    <w:r>
-                      <w:rPr>
-                        <w:rStyle w:val="Hyperlink"/>
-                        <w:color w:val="7F7F7F" w:themeColor="text1" w:themeTint="80"/>
-                        <w:u w:val="none"/>
-                      </w:rPr>
-                      <w:t>alexderieux</w:t>
-                    </w:r>
-                    <w:proofErr w:type="spellEnd"/>
                   </w:hyperlink>
                 </w:p>
               </w:tc>
@@ -3099,13 +2960,8 @@
                     <w:pStyle w:val="Heading2"/>
                     <w:keepNext w:val="0"/>
                   </w:pPr>
-                  <w:proofErr w:type="spellStart"/>
-                  <w:r>
-                    <w:t>SmartStockRL</w:t>
-                  </w:r>
-                  <w:proofErr w:type="spellEnd"/>
-                  <w:r>
-                    <w:t>: Intelligent Stock Trading using Traditional and Deep Q-Learning</w:t>
+                  <w:r>
+                    <w:t>SmartStockRL: Intelligent Stock Trading using Traditional and Deep Q-Learning</w:t>
                   </w:r>
                 </w:p>
               </w:tc>
@@ -3220,13 +3076,8 @@
                     <w:pStyle w:val="Heading2"/>
                     <w:keepNext w:val="0"/>
                   </w:pPr>
-                  <w:proofErr w:type="spellStart"/>
-                  <w:r>
-                    <w:t>LyricAI</w:t>
-                  </w:r>
-                  <w:proofErr w:type="spellEnd"/>
-                  <w:r>
-                    <w:t>: Using LSTMs to Write Religious Music</w:t>
+                  <w:r>
+                    <w:t>LyricAI: Using LSTMs to Write Religious Music</w:t>
                   </w:r>
                 </w:p>
               </w:tc>
@@ -3635,23 +3486,7 @@
                   </w:r>
                   <w:proofErr w:type="gramEnd"/>
                   <w:r>
-                    <w:t xml:space="preserve"> RTL-SDR receiver system called ‘</w:t>
-                  </w:r>
-                  <w:proofErr w:type="spellStart"/>
-                  <w:r>
-                    <w:t>RadioPi</w:t>
-                  </w:r>
-                  <w:proofErr w:type="spellEnd"/>
-                  <w:r>
-                    <w:t xml:space="preserve">’ to process local FM transmissions. Signal processing algorithms are written in Python using </w:t>
-                  </w:r>
-                  <w:proofErr w:type="spellStart"/>
-                  <w:r>
-                    <w:t>GNURadio</w:t>
-                  </w:r>
-                  <w:proofErr w:type="spellEnd"/>
-                  <w:r>
-                    <w:t xml:space="preserve"> API and custom signal blocks. Design elements include the Raspberry Pi, USB RTL-SDR antenna, and breadboard circuitry for user interface.</w:t>
+                    <w:t xml:space="preserve"> RTL-SDR receiver system called ‘RadioPi’ to process local FM transmissions. Signal processing algorithms are written in Python using GNURadio API and custom signal blocks. Design elements include the Raspberry Pi, USB RTL-SDR antenna, and breadboard circuitry for user interface.</w:t>
                   </w:r>
                 </w:p>
               </w:tc>
@@ -4131,49 +3966,42 @@
                   <w:r>
                     <w:t xml:space="preserve">  </w:t>
                   </w:r>
-                  <w:proofErr w:type="spellStart"/>
-                  <w:r>
-                    <w:t>Qiskit</w:t>
-                  </w:r>
-                  <w:proofErr w:type="spellEnd"/>
+                  <w:r>
+                    <w:t xml:space="preserve">TensorFlow </w:t>
+                  </w:r>
+                  <w:r>
+                    <w:t xml:space="preserve">/ </w:t>
+                  </w:r>
+                  <w:r>
+                    <w:t xml:space="preserve">PyTorch </w:t>
+                  </w:r>
+                  <w:r>
+                    <w:t>/</w:t>
+                  </w:r>
+                  <w:r>
+                    <w:t xml:space="preserve"> </w:t>
+                  </w:r>
+                  <w:r>
+                    <w:t xml:space="preserve">Gymnasium </w:t>
+                  </w:r>
+                  <w:r>
+                    <w:br/>
+                    <w:t xml:space="preserve">/ </w:t>
+                  </w:r>
+                  <w:r>
+                    <w:t>Qiskit / Cirq / PennyLane</w:t>
+                  </w:r>
                   <w:r>
                     <w:t xml:space="preserve"> / </w:t>
                   </w:r>
-                  <w:proofErr w:type="spellStart"/>
-                  <w:r>
-                    <w:t>Cirq</w:t>
-                  </w:r>
-                  <w:proofErr w:type="spellEnd"/>
+                  <w:r>
+                    <w:t>TensorFlow Quantum</w:t>
+                  </w:r>
                   <w:r>
                     <w:t xml:space="preserve"> / </w:t>
                   </w:r>
-                  <w:proofErr w:type="spellStart"/>
-                  <w:r>
-                    <w:t>Penny</w:t>
-                  </w:r>
-                  <w:r>
-                    <w:t>L</w:t>
-                  </w:r>
-                  <w:r>
-                    <w:t>ane</w:t>
-                  </w:r>
-                  <w:proofErr w:type="spellEnd"/>
-                  <w:r>
-                    <w:t xml:space="preserve"> / </w:t>
-                  </w:r>
-                  <w:r>
-                    <w:t xml:space="preserve">TensorFlow / </w:t>
-                  </w:r>
-                  <w:proofErr w:type="spellStart"/>
-                  <w:r>
-                    <w:t>PyTorch</w:t>
-                  </w:r>
-                  <w:proofErr w:type="spellEnd"/>
-                  <w:r>
-                    <w:t xml:space="preserve"> / </w:t>
-                  </w:r>
-                  <w:r>
-                    <w:t xml:space="preserve">Gymnasium </w:t>
+                  <w:r>
+                    <w:t>Torch Quantum</w:t>
                   </w:r>
                   <w:r>
                     <w:br/>
@@ -4182,61 +4010,13 @@
                     <w:t xml:space="preserve">/ </w:t>
                   </w:r>
                   <w:r>
-                    <w:t xml:space="preserve">NumPy / Pandas / SciPy / Scikit-Learn / Matplotlib / Seaborn / Flask / </w:t>
-                  </w:r>
-                  <w:proofErr w:type="spellStart"/>
-                  <w:r>
-                    <w:t>NetworkX</w:t>
-                  </w:r>
-                  <w:proofErr w:type="spellEnd"/>
-                  <w:r>
-                    <w:t xml:space="preserve"> </w:t>
+                    <w:t xml:space="preserve">NumPy / Pandas / SciPy / Scikit-Learn / Matplotlib / Seaborn / Flask / NetworkX </w:t>
                   </w:r>
                   <w:r>
                     <w:br/>
                   </w:r>
                   <w:r>
-                    <w:t xml:space="preserve">/ </w:t>
-                  </w:r>
-                  <w:proofErr w:type="spellStart"/>
-                  <w:r>
-                    <w:t>BeautifulSoup</w:t>
-                  </w:r>
-                  <w:proofErr w:type="spellEnd"/>
-                  <w:r>
-                    <w:t xml:space="preserve"> / OpenCV / Pillow / </w:t>
-                  </w:r>
-                  <w:proofErr w:type="spellStart"/>
-                  <w:r>
-                    <w:t>PyQt</w:t>
-                  </w:r>
-                  <w:proofErr w:type="spellEnd"/>
-                  <w:r>
-                    <w:t xml:space="preserve"> / </w:t>
-                  </w:r>
-                  <w:proofErr w:type="spellStart"/>
-                  <w:r>
-                    <w:t>Pytest</w:t>
-                  </w:r>
-                  <w:proofErr w:type="spellEnd"/>
-                  <w:r>
-                    <w:t xml:space="preserve"> / </w:t>
-                  </w:r>
-                  <w:proofErr w:type="spellStart"/>
-                  <w:r>
-                    <w:t>Pipenv</w:t>
-                  </w:r>
-                  <w:proofErr w:type="spellEnd"/>
-                  <w:r>
-                    <w:t xml:space="preserve"> / </w:t>
-                  </w:r>
-                  <w:proofErr w:type="spellStart"/>
-                  <w:r>
-                    <w:t>Pyenv</w:t>
-                  </w:r>
-                  <w:proofErr w:type="spellEnd"/>
-                  <w:r>
-                    <w:t xml:space="preserve"> / Requests</w:t>
+                    <w:t>/ BeautifulSoup / OpenCV / Pillow / PyQt / Pytest / Pipenv / Pyenv / Requests</w:t>
                   </w:r>
                   <w:r>
                     <w:t xml:space="preserve"> </w:t>
@@ -4288,10 +4068,7 @@
                     <w:t>React.js / Electron.js / Cesium.js</w:t>
                   </w:r>
                   <w:r>
-                    <w:t xml:space="preserve"> / </w:t>
-                  </w:r>
-                  <w:r>
-                    <w:t>Bootstrap</w:t>
+                    <w:t xml:space="preserve"> / Bootstrap</w:t>
                   </w:r>
                 </w:p>
                 <w:p>
@@ -4521,15 +4298,7 @@
                     <w:t>Microservices</w:t>
                   </w:r>
                   <w:r>
-                    <w:t xml:space="preserve">:  Docker / Singularity / </w:t>
-                  </w:r>
-                  <w:proofErr w:type="spellStart"/>
-                  <w:r>
-                    <w:t>Podman</w:t>
-                  </w:r>
-                  <w:proofErr w:type="spellEnd"/>
-                  <w:r>
-                    <w:t xml:space="preserve"> / Kubernetes</w:t>
+                    <w:t>:  Docker / Singularity / Podman / Kubernetes</w:t>
                   </w:r>
                 </w:p>
                 <w:p>
@@ -4588,15 +4357,7 @@
                     <w:t xml:space="preserve"> </w:t>
                   </w:r>
                   <w:r>
-                    <w:t xml:space="preserve"> </w:t>
-                  </w:r>
-                  <w:proofErr w:type="spellStart"/>
-                  <w:r>
-                    <w:t>InfluxDB</w:t>
-                  </w:r>
-                  <w:proofErr w:type="spellEnd"/>
-                  <w:r>
-                    <w:t xml:space="preserve"> / MongoDB / MySQL / SQLite </w:t>
+                    <w:t xml:space="preserve"> InfluxDB / MongoDB / MySQL / SQLite </w:t>
                   </w:r>
                   <w:r>
                     <w:br/>
@@ -4604,13 +4365,8 @@
                   <w:r>
                     <w:t xml:space="preserve">/ </w:t>
                   </w:r>
-                  <w:proofErr w:type="spellStart"/>
-                  <w:r>
-                    <w:t>GraphQL</w:t>
-                  </w:r>
-                  <w:proofErr w:type="spellEnd"/>
-                  <w:r>
-                    <w:t xml:space="preserve"> / </w:t>
+                  <w:r>
+                    <w:t xml:space="preserve">GraphQL / </w:t>
                   </w:r>
                   <w:r>
                     <w:t>Redis</w:t>
@@ -4897,13 +4653,8 @@
               <w:pStyle w:val="Heading2"/>
               <w:ind w:left="-13"/>
             </w:pPr>
-            <w:proofErr w:type="spellStart"/>
-            <w:r>
-              <w:t>Eta</w:t>
-            </w:r>
-            <w:proofErr w:type="spellEnd"/>
-            <w:r>
-              <w:t xml:space="preserve"> Kappa Nu </w:t>
+            <w:r>
+              <w:t xml:space="preserve">Eta Kappa Nu </w:t>
             </w:r>
             <w:r>
               <w:t xml:space="preserve">(Electrical Engineering Honor </w:t>
@@ -5342,6 +5093,7 @@
         <w:tc>
           <w:tcPr>
             <w:tcW w:w="458" w:type="pct"/>
+            <w:vMerge w:val="restart"/>
           </w:tcPr>
           <w:p>
             <w:pPr>
@@ -5378,14 +5130,6 @@
             <w:tblPr>
               <w:tblStyle w:val="TableGrid"/>
               <w:tblW w:w="9630" w:type="dxa"/>
-              <w:tblBorders>
-                <w:top w:val="none" w:sz="0" w:space="0" w:color="auto"/>
-                <w:left w:val="none" w:sz="0" w:space="0" w:color="auto"/>
-                <w:bottom w:val="none" w:sz="0" w:space="0" w:color="auto"/>
-                <w:right w:val="none" w:sz="0" w:space="0" w:color="auto"/>
-                <w:insideH w:val="none" w:sz="0" w:space="0" w:color="auto"/>
-                <w:insideV w:val="none" w:sz="0" w:space="0" w:color="auto"/>
-              </w:tblBorders>
               <w:tblLayout w:type="fixed"/>
               <w:tblCellMar>
                 <w:left w:w="0" w:type="dxa"/>
@@ -5394,13 +5138,18 @@
               <w:tblLook w:val="04A0" w:firstRow="1" w:lastRow="0" w:firstColumn="1" w:lastColumn="0" w:noHBand="0" w:noVBand="1"/>
             </w:tblPr>
             <w:tblGrid>
-              <w:gridCol w:w="4990"/>
-              <w:gridCol w:w="4640"/>
+              <w:gridCol w:w="9630"/>
             </w:tblGrid>
             <w:tr>
               <w:tc>
                 <w:tcPr>
-                  <w:tcW w:w="1453" w:type="pct"/>
+                  <w:tcW w:w="5000" w:type="pct"/>
+                  <w:tcBorders>
+                    <w:top w:val="nil"/>
+                    <w:left w:val="nil"/>
+                    <w:bottom w:val="nil"/>
+                    <w:right w:val="nil"/>
+                  </w:tcBorders>
                 </w:tcPr>
                 <w:p>
                   <w:pPr>
@@ -5413,43 +5162,79 @@
                   <w:r>
                     <w:t>Ministries</w:t>
                   </w:r>
-                </w:p>
-              </w:tc>
-              <w:tc>
-                <w:tcPr>
-                  <w:tcW w:w="1351" w:type="pct"/>
-                </w:tcPr>
-                <w:p>
-                  <w:pPr>
-                    <w:pStyle w:val="Dates"/>
-                    <w:keepNext w:val="0"/>
-                  </w:pPr>
-                  <w:r>
-                    <w:t xml:space="preserve">[ 2012 – </w:t>
+                  <w:r>
+                    <w:t xml:space="preserve"> </w:t>
+                  </w:r>
+                  <w:r>
+                    <w:rPr>
+                      <w:color w:val="4F81BD" w:themeColor="accent1"/>
+                      <w:sz w:val="16"/>
+                      <w:szCs w:val="16"/>
+                    </w:rPr>
+                    <w:t>[ 201</w:t>
+                  </w:r>
+                  <w:r>
+                    <w:rPr>
+                      <w:color w:val="4F81BD" w:themeColor="accent1"/>
+                      <w:sz w:val="16"/>
+                      <w:szCs w:val="16"/>
+                    </w:rPr>
+                    <w:t>2</w:t>
+                  </w:r>
+                  <w:r>
+                    <w:rPr>
+                      <w:color w:val="4F81BD" w:themeColor="accent1"/>
+                      <w:sz w:val="16"/>
+                      <w:szCs w:val="16"/>
+                    </w:rPr>
+                    <w:t xml:space="preserve"> – </w:t>
                   </w:r>
                   <w:proofErr w:type="gramStart"/>
                   <w:r>
-                    <w:t>Present ]</w:t>
+                    <w:rPr>
+                      <w:color w:val="4F81BD" w:themeColor="accent1"/>
+                      <w:sz w:val="16"/>
+                      <w:szCs w:val="16"/>
+                    </w:rPr>
+                    <w:t>2023</w:t>
+                  </w:r>
+                  <w:r>
+                    <w:rPr>
+                      <w:color w:val="4F81BD" w:themeColor="accent1"/>
+                      <w:sz w:val="16"/>
+                      <w:szCs w:val="16"/>
+                    </w:rPr>
+                    <w:t xml:space="preserve"> ]</w:t>
                   </w:r>
                   <w:proofErr w:type="gramEnd"/>
                   <w:r>
+                    <w:rPr>
+                      <w:color w:val="4F81BD" w:themeColor="accent1"/>
+                      <w:sz w:val="16"/>
+                      <w:szCs w:val="16"/>
+                    </w:rPr>
+                    <w:t xml:space="preserve"> </w:t>
+                  </w:r>
+                  <w:r>
+                    <w:rPr>
+                      <w:color w:val="4F81BD" w:themeColor="accent1"/>
+                      <w:sz w:val="16"/>
+                      <w:szCs w:val="16"/>
+                    </w:rPr>
+                    <w:t xml:space="preserve"> </w:t>
+                  </w:r>
+                  <w:r>
+                    <w:rPr>
+                      <w:b w:val="0"/>
+                      <w:bCs w:val="0"/>
+                      <w:color w:val="7F7F7F" w:themeColor="text1" w:themeTint="80"/>
+                      <w:sz w:val="16"/>
+                      <w:szCs w:val="16"/>
+                    </w:rPr>
+                    <w:t>Co-led life groups of 8+ students and organized events with other groups within the ministry.</w:t>
+                  </w:r>
+                  <w:r>
                     <w:t xml:space="preserve">  </w:t>
-                  </w:r>
-                </w:p>
-              </w:tc>
-            </w:tr>
-            <w:tr>
-              <w:tc>
-                <w:tcPr>
-                  <w:tcW w:w="2804" w:type="pct"/>
-                  <w:gridSpan w:val="2"/>
-                </w:tcPr>
-                <w:p>
-                  <w:pPr>
-                    <w:pStyle w:val="Content"/>
-                  </w:pPr>
-                  <w:r>
-                    <w:t>Co-lead Life Groups of 8+ students. Organized and coordinated meetings and events with other Life Groups within Chi Alpha.</w:t>
                   </w:r>
                 </w:p>
               </w:tc>
@@ -5469,6 +5254,7 @@
         <w:tc>
           <w:tcPr>
             <w:tcW w:w="458" w:type="pct"/>
+            <w:vMerge/>
           </w:tcPr>
           <w:p>
             <w:pPr>
@@ -5498,14 +5284,6 @@
             <w:tblPr>
               <w:tblStyle w:val="TableGrid"/>
               <w:tblW w:w="9630" w:type="dxa"/>
-              <w:tblBorders>
-                <w:top w:val="none" w:sz="0" w:space="0" w:color="auto"/>
-                <w:left w:val="none" w:sz="0" w:space="0" w:color="auto"/>
-                <w:bottom w:val="none" w:sz="0" w:space="0" w:color="auto"/>
-                <w:right w:val="none" w:sz="0" w:space="0" w:color="auto"/>
-                <w:insideH w:val="none" w:sz="0" w:space="0" w:color="auto"/>
-                <w:insideV w:val="none" w:sz="0" w:space="0" w:color="auto"/>
-              </w:tblBorders>
               <w:tblLayout w:type="fixed"/>
               <w:tblCellMar>
                 <w:left w:w="0" w:type="dxa"/>
@@ -5514,65 +5292,162 @@
               <w:tblLook w:val="04A0" w:firstRow="1" w:lastRow="0" w:firstColumn="1" w:lastColumn="0" w:noHBand="0" w:noVBand="1"/>
             </w:tblPr>
             <w:tblGrid>
-              <w:gridCol w:w="4990"/>
-              <w:gridCol w:w="4640"/>
+              <w:gridCol w:w="9630"/>
             </w:tblGrid>
             <w:tr>
-              <w:tc>
-                <w:tcPr>
-                  <w:tcW w:w="1453" w:type="pct"/>
-                </w:tcPr>
-                <w:p>
-                  <w:pPr>
-                    <w:pStyle w:val="Heading2"/>
-                    <w:keepNext w:val="0"/>
-                  </w:pPr>
-                  <w:r>
-                    <w:t>Church AV &amp; IT Team</w:t>
-                  </w:r>
-                </w:p>
-              </w:tc>
-              <w:tc>
-                <w:tcPr>
-                  <w:tcW w:w="1351" w:type="pct"/>
-                </w:tcPr>
-                <w:p>
-                  <w:pPr>
-                    <w:pStyle w:val="Dates"/>
-                    <w:keepNext w:val="0"/>
-                  </w:pPr>
-                  <w:r>
-                    <w:t xml:space="preserve">[ 2020 – </w:t>
-                  </w:r>
-                  <w:proofErr w:type="gramStart"/>
-                  <w:r>
-                    <w:t>Present ]</w:t>
-                  </w:r>
-                  <w:proofErr w:type="gramEnd"/>
-                  <w:r>
-                    <w:t xml:space="preserve">  </w:t>
-                  </w:r>
-                </w:p>
-              </w:tc>
-            </w:tr>
-            <w:tr>
               <w:trPr>
-                <w:trHeight w:val="215"/>
+                <w:trHeight w:val="56"/>
               </w:trPr>
               <w:tc>
                 <w:tcPr>
-                  <w:tcW w:w="2804" w:type="pct"/>
-                  <w:gridSpan w:val="2"/>
+                  <w:tcW w:w="5000" w:type="pct"/>
+                  <w:tcBorders>
+                    <w:top w:val="nil"/>
+                    <w:left w:val="nil"/>
+                    <w:bottom w:val="nil"/>
+                    <w:right w:val="nil"/>
+                  </w:tcBorders>
                 </w:tcPr>
                 <w:p>
                   <w:pPr>
-                    <w:pStyle w:val="Content"/>
-                  </w:pPr>
-                  <w:r>
-                    <w:t>Serve on the audio/visual (AV) and information technology (IT) team</w:t>
-                  </w:r>
-                  <w:r>
-                    <w:t xml:space="preserve"> at my local church.</w:t>
+                    <w:pStyle w:val="Heading2"/>
+                    <w:keepNext w:val="0"/>
+                  </w:pPr>
+                  <w:r>
+                    <w:t xml:space="preserve">Church AV, IT, and Experience Teams </w:t>
+                  </w:r>
+                  <w:r>
+                    <w:rPr>
+                      <w:color w:val="4F81BD" w:themeColor="accent1"/>
+                      <w:sz w:val="16"/>
+                      <w:szCs w:val="16"/>
+                    </w:rPr>
+                    <w:t>[ 20</w:t>
+                  </w:r>
+                  <w:r>
+                    <w:rPr>
+                      <w:color w:val="4F81BD" w:themeColor="accent1"/>
+                      <w:sz w:val="16"/>
+                      <w:szCs w:val="16"/>
+                    </w:rPr>
+                    <w:t>20</w:t>
+                  </w:r>
+                  <w:r>
+                    <w:rPr>
+                      <w:color w:val="4F81BD" w:themeColor="accent1"/>
+                      <w:sz w:val="16"/>
+                      <w:szCs w:val="16"/>
+                    </w:rPr>
+                    <w:t xml:space="preserve"> – </w:t>
+                  </w:r>
+                  <w:proofErr w:type="gramStart"/>
+                  <w:r>
+                    <w:rPr>
+                      <w:color w:val="4F81BD" w:themeColor="accent1"/>
+                      <w:sz w:val="16"/>
+                      <w:szCs w:val="16"/>
+                    </w:rPr>
+                    <w:t>Present</w:t>
+                  </w:r>
+                  <w:r>
+                    <w:rPr>
+                      <w:color w:val="4F81BD" w:themeColor="accent1"/>
+                      <w:sz w:val="16"/>
+                      <w:szCs w:val="16"/>
+                    </w:rPr>
+                    <w:t xml:space="preserve"> ]</w:t>
+                  </w:r>
+                  <w:proofErr w:type="gramEnd"/>
+                  <w:r>
+                    <w:rPr>
+                      <w:color w:val="4F81BD" w:themeColor="accent1"/>
+                      <w:sz w:val="16"/>
+                      <w:szCs w:val="16"/>
+                    </w:rPr>
+                    <w:t xml:space="preserve">  </w:t>
+                  </w:r>
+                  <w:r>
+                    <w:rPr>
+                      <w:b w:val="0"/>
+                      <w:bCs w:val="0"/>
+                      <w:color w:val="7F7F7F" w:themeColor="text1" w:themeTint="80"/>
+                      <w:sz w:val="16"/>
+                      <w:szCs w:val="16"/>
+                    </w:rPr>
+                    <w:t>Volunteer</w:t>
+                  </w:r>
+                  <w:r>
+                    <w:rPr>
+                      <w:b w:val="0"/>
+                      <w:bCs w:val="0"/>
+                      <w:color w:val="7F7F7F" w:themeColor="text1" w:themeTint="80"/>
+                      <w:sz w:val="16"/>
+                      <w:szCs w:val="16"/>
+                    </w:rPr>
+                    <w:t xml:space="preserve"> </w:t>
+                  </w:r>
+                  <w:r>
+                    <w:rPr>
+                      <w:b w:val="0"/>
+                      <w:bCs w:val="0"/>
+                      <w:color w:val="7F7F7F" w:themeColor="text1" w:themeTint="80"/>
+                      <w:sz w:val="16"/>
+                      <w:szCs w:val="16"/>
+                    </w:rPr>
+                    <w:t xml:space="preserve">at my local church </w:t>
+                  </w:r>
+                  <w:r>
+                    <w:rPr>
+                      <w:b w:val="0"/>
+                      <w:bCs w:val="0"/>
+                      <w:color w:val="7F7F7F" w:themeColor="text1" w:themeTint="80"/>
+                      <w:sz w:val="16"/>
+                      <w:szCs w:val="16"/>
+                    </w:rPr>
+                    <w:t xml:space="preserve">on the </w:t>
+                  </w:r>
+                  <w:r>
+                    <w:rPr>
+                      <w:b w:val="0"/>
+                      <w:bCs w:val="0"/>
+                      <w:color w:val="7F7F7F" w:themeColor="text1" w:themeTint="80"/>
+                      <w:sz w:val="16"/>
+                      <w:szCs w:val="16"/>
+                    </w:rPr>
+                    <w:t>AV</w:t>
+                  </w:r>
+                  <w:r>
+                    <w:rPr>
+                      <w:b w:val="0"/>
+                      <w:bCs w:val="0"/>
+                      <w:color w:val="7F7F7F" w:themeColor="text1" w:themeTint="80"/>
+                      <w:sz w:val="16"/>
+                      <w:szCs w:val="16"/>
+                    </w:rPr>
+                    <w:t xml:space="preserve">, </w:t>
+                  </w:r>
+                  <w:r>
+                    <w:rPr>
+                      <w:b w:val="0"/>
+                      <w:bCs w:val="0"/>
+                      <w:color w:val="7F7F7F" w:themeColor="text1" w:themeTint="80"/>
+                      <w:sz w:val="16"/>
+                      <w:szCs w:val="16"/>
+                    </w:rPr>
+                    <w:t>IT</w:t>
+                  </w:r>
+                  <w:r>
+                    <w:rPr>
+                      <w:b w:val="0"/>
+                      <w:bCs w:val="0"/>
+                      <w:color w:val="7F7F7F" w:themeColor="text1" w:themeTint="80"/>
+                      <w:sz w:val="16"/>
+                      <w:szCs w:val="16"/>
+                    </w:rPr>
+                    <w:t>, and experience teams.</w:t>
+                  </w:r>
+                  <w:r>
+                    <w:t xml:space="preserve">  </w:t>
                   </w:r>
                 </w:p>
               </w:tc>
@@ -5587,6 +5462,9 @@
         </w:tc>
       </w:tr>
       <w:tr>
+        <w:trPr>
+          <w:trHeight w:val="324"/>
+        </w:trPr>
         <w:tc>
           <w:tcPr>
             <w:tcW w:w="458" w:type="pct"/>
@@ -5618,15 +5496,7 @@
           <w:tbl>
             <w:tblPr>
               <w:tblStyle w:val="TableGrid"/>
-              <w:tblW w:w="9630" w:type="dxa"/>
-              <w:tblBorders>
-                <w:top w:val="none" w:sz="0" w:space="0" w:color="auto"/>
-                <w:left w:val="none" w:sz="0" w:space="0" w:color="auto"/>
-                <w:bottom w:val="none" w:sz="0" w:space="0" w:color="auto"/>
-                <w:right w:val="none" w:sz="0" w:space="0" w:color="auto"/>
-                <w:insideH w:val="none" w:sz="0" w:space="0" w:color="auto"/>
-                <w:insideV w:val="none" w:sz="0" w:space="0" w:color="auto"/>
-              </w:tblBorders>
+              <w:tblW w:w="9709" w:type="dxa"/>
               <w:tblLayout w:type="fixed"/>
               <w:tblCellMar>
                 <w:left w:w="0" w:type="dxa"/>
@@ -5635,13 +5505,18 @@
               <w:tblLook w:val="04A0" w:firstRow="1" w:lastRow="0" w:firstColumn="1" w:lastColumn="0" w:noHBand="0" w:noVBand="1"/>
             </w:tblPr>
             <w:tblGrid>
-              <w:gridCol w:w="4990"/>
-              <w:gridCol w:w="4640"/>
+              <w:gridCol w:w="9709"/>
             </w:tblGrid>
             <w:tr>
               <w:tc>
                 <w:tcPr>
-                  <w:tcW w:w="1453" w:type="pct"/>
+                  <w:tcW w:w="5000" w:type="pct"/>
+                  <w:tcBorders>
+                    <w:top w:val="nil"/>
+                    <w:left w:val="nil"/>
+                    <w:bottom w:val="nil"/>
+                    <w:right w:val="nil"/>
+                  </w:tcBorders>
                 </w:tcPr>
                 <w:p>
                   <w:pPr>
@@ -5649,47 +5524,50 @@
                     <w:keepNext w:val="0"/>
                   </w:pPr>
                   <w:r>
-                    <w:t>Virginia Tech Fencing Club</w:t>
-                  </w:r>
-                </w:p>
-              </w:tc>
-              <w:tc>
-                <w:tcPr>
-                  <w:tcW w:w="1351" w:type="pct"/>
-                </w:tcPr>
-                <w:p>
-                  <w:pPr>
-                    <w:pStyle w:val="Dates"/>
-                    <w:keepNext w:val="0"/>
-                  </w:pPr>
-                  <w:r>
+                    <w:t xml:space="preserve">Virginia Tech Fencing Club </w:t>
+                  </w:r>
+                  <w:r>
+                    <w:rPr>
+                      <w:color w:val="4F81BD" w:themeColor="accent1"/>
+                      <w:sz w:val="16"/>
+                      <w:szCs w:val="16"/>
+                    </w:rPr>
                     <w:t xml:space="preserve">[ 2013 – </w:t>
                   </w:r>
                   <w:proofErr w:type="gramStart"/>
                   <w:r>
+                    <w:rPr>
+                      <w:color w:val="4F81BD" w:themeColor="accent1"/>
+                      <w:sz w:val="16"/>
+                      <w:szCs w:val="16"/>
+                    </w:rPr>
                     <w:t>2014 ]</w:t>
                   </w:r>
                   <w:proofErr w:type="gramEnd"/>
                   <w:r>
-                    <w:t xml:space="preserve">  </w:t>
-                  </w:r>
-                </w:p>
-              </w:tc>
-            </w:tr>
-            <w:tr>
-              <w:trPr>
-                <w:trHeight w:val="215"/>
-              </w:trPr>
-              <w:tc>
-                <w:tcPr>
-                  <w:tcW w:w="2804" w:type="pct"/>
-                  <w:gridSpan w:val="2"/>
-                </w:tcPr>
-                <w:p>
-                  <w:pPr>
-                    <w:pStyle w:val="Content"/>
-                  </w:pPr>
-                  <w:r>
+                    <w:rPr>
+                      <w:color w:val="4F81BD" w:themeColor="accent1"/>
+                      <w:sz w:val="16"/>
+                      <w:szCs w:val="16"/>
+                    </w:rPr>
+                    <w:t xml:space="preserve"> </w:t>
+                  </w:r>
+                  <w:r>
+                    <w:rPr>
+                      <w:color w:val="4F81BD" w:themeColor="accent1"/>
+                      <w:sz w:val="16"/>
+                      <w:szCs w:val="16"/>
+                    </w:rPr>
+                    <w:t xml:space="preserve"> </w:t>
+                  </w:r>
+                  <w:r>
+                    <w:rPr>
+                      <w:b w:val="0"/>
+                      <w:bCs w:val="0"/>
+                      <w:color w:val="7F7F7F" w:themeColor="text1" w:themeTint="80"/>
+                      <w:sz w:val="16"/>
+                      <w:szCs w:val="16"/>
+                    </w:rPr>
                     <w:t>Trained in the Epee fencing style and competed in tournaments.</w:t>
                   </w:r>
                 </w:p>
@@ -5823,6 +5701,47 @@
                   </w:r>
                   <w:r>
                     <w:t>Lover of Porsche sports cars and mechanics</w:t>
+                  </w:r>
+                </w:p>
+              </w:tc>
+            </w:tr>
+            <w:tr>
+              <w:tc>
+                <w:tcPr>
+                  <w:tcW w:w="5000" w:type="pct"/>
+                  <w:gridSpan w:val="2"/>
+                </w:tcPr>
+                <w:p>
+                  <w:pPr>
+                    <w:pStyle w:val="Content"/>
+                    <w:rPr>
+                      <w:b/>
+                      <w:bCs/>
+                      <w:color w:val="0F243E" w:themeColor="text2" w:themeShade="80"/>
+                    </w:rPr>
+                  </w:pPr>
+                  <w:r>
+                    <w:rPr>
+                      <w:b/>
+                      <w:bCs/>
+                      <w:color w:val="0F243E" w:themeColor="text2" w:themeShade="80"/>
+                    </w:rPr>
+                    <w:t xml:space="preserve">Dancing: </w:t>
+                  </w:r>
+                  <w:r>
+                    <w:t xml:space="preserve">Intermediate level dance </w:t>
+                  </w:r>
+                  <w:r>
+                    <w:t xml:space="preserve">skill with passion for </w:t>
+                  </w:r>
+                  <w:r>
+                    <w:t>Latin</w:t>
+                  </w:r>
+                  <w:r>
+                    <w:t xml:space="preserve">, </w:t>
+                  </w:r>
+                  <w:r>
+                    <w:t>Swing, and Ballroom styles.</w:t>
                   </w:r>
                 </w:p>
               </w:tc>
@@ -8123,7 +8042,6 @@
     <w:sig w:usb0="E00002FF" w:usb1="6AC7FDFB" w:usb2="08000012" w:usb3="00000000" w:csb0="0002009F" w:csb1="00000000"/>
   </w:font>
   <w:font w:name="Calibri">
-    <w:altName w:val="Calibri"/>
     <w:panose1 w:val="020F0502020204030204"/>
     <w:charset w:val="00"/>
     <w:family w:val="swiss"/>
@@ -8205,6 +8123,7 @@
   </w:compat>
   <w:rsids>
     <w:rsidRoot w:val="009B4380"/>
+    <w:rsid w:val="00016ABB"/>
     <w:rsid w:val="000666D2"/>
     <w:rsid w:val="001078C8"/>
     <w:rsid w:val="001E6351"/>
@@ -8237,6 +8156,7 @@
     <w:rsid w:val="00CC0A20"/>
     <w:rsid w:val="00E61DFF"/>
     <w:rsid w:val="00EA0651"/>
+    <w:rsid w:val="00EC60A9"/>
     <w:rsid w:val="00FC2B46"/>
     <w:rsid w:val="00FC7234"/>
     <w:rsid w:val="00FE52AF"/>

</xml_diff>